<commit_message>
added contents to 2.1 after research in Group Report
</commit_message>
<xml_diff>
--- a/7COM1079_Final report_template.docx
+++ b/7COM1079_Final report_template.docx
@@ -234,23 +234,7 @@
           <w:rFonts w:ascii="Times New Roman" w:eastAsia="Times New Roman" w:hAnsi="Times New Roman" w:cs="Times New Roman"/>
           <w:i/>
         </w:rPr>
-        <w:t xml:space="preserve">Poornima </w:t>
-      </w:r>
-      <w:proofErr w:type="spellStart"/>
-      <w:r>
-        <w:rPr>
-          <w:rFonts w:ascii="Times New Roman" w:eastAsia="Times New Roman" w:hAnsi="Times New Roman" w:cs="Times New Roman"/>
-          <w:i/>
-        </w:rPr>
-        <w:t>Ashwathappa</w:t>
-      </w:r>
-      <w:proofErr w:type="spellEnd"/>
-      <w:r>
-        <w:rPr>
-          <w:rFonts w:ascii="Times New Roman" w:eastAsia="Times New Roman" w:hAnsi="Times New Roman" w:cs="Times New Roman"/>
-          <w:i/>
-        </w:rPr>
-        <w:t xml:space="preserve"> 24085819</w:t>
+        <w:t>Poornima Ashwathappa 24085819</w:t>
       </w:r>
     </w:p>
     <w:p>
@@ -1952,110 +1936,158 @@
     <w:p>
       <w:pPr>
         <w:pStyle w:val="ListParagraph"/>
-        <w:numPr>
-          <w:ilvl w:val="0"/>
-          <w:numId w:val="25"/>
-        </w:numPr>
-        <w:rPr>
-          <w:rFonts w:ascii="Times New Roman" w:eastAsia="Times New Roman" w:hAnsi="Times New Roman" w:cs="Times New Roman"/>
-        </w:rPr>
-      </w:pPr>
-      <w:r>
-        <w:rPr>
-          <w:rFonts w:ascii="Times New Roman" w:eastAsia="Times New Roman" w:hAnsi="Times New Roman" w:cs="Times New Roman"/>
-          <w:i/>
-          <w:highlight w:val="yellow"/>
-        </w:rPr>
-        <w:t>Was the data set used for some research papers?</w:t>
-      </w:r>
-      <w:r>
-        <w:rPr>
-          <w:rFonts w:ascii="Times New Roman" w:eastAsia="Times New Roman" w:hAnsi="Times New Roman" w:cs="Times New Roman"/>
-          <w:highlight w:val="yellow"/>
+        <w:ind w:left="2160" w:hanging="720"/>
+        <w:rPr>
+          <w:rFonts w:ascii="Times New Roman" w:eastAsia="Times New Roman" w:hAnsi="Times New Roman" w:cs="Times New Roman"/>
+          <w:i/>
+        </w:rPr>
+      </w:pPr>
+    </w:p>
+    <w:p>
+      <w:pPr>
+        <w:pStyle w:val="ListParagraph"/>
+        <w:ind w:left="1440"/>
+        <w:rPr>
+          <w:rFonts w:ascii="Times New Roman" w:eastAsia="Times New Roman" w:hAnsi="Times New Roman" w:cs="Times New Roman"/>
+        </w:rPr>
+      </w:pPr>
+      <w:r>
+        <w:rPr>
+          <w:rFonts w:ascii="Times New Roman" w:eastAsia="Times New Roman" w:hAnsi="Times New Roman" w:cs="Times New Roman"/>
+        </w:rPr>
+        <w:t xml:space="preserve">While working on this Group Project, we found some research papers in which this data set was used. These are as follows: </w:t>
+      </w:r>
+    </w:p>
+    <w:p>
+      <w:pPr>
+        <w:pStyle w:val="ListParagraph"/>
+        <w:ind w:left="1440"/>
+        <w:rPr>
+          <w:rFonts w:ascii="Times New Roman" w:eastAsia="Times New Roman" w:hAnsi="Times New Roman" w:cs="Times New Roman"/>
+        </w:rPr>
+      </w:pPr>
+      <w:r>
+        <w:rPr>
+          <w:rFonts w:ascii="Times New Roman" w:eastAsia="Times New Roman" w:hAnsi="Times New Roman" w:cs="Times New Roman"/>
+        </w:rPr>
+        <w:br/>
+      </w:r>
+      <w:r>
+        <w:rPr>
+          <w:rFonts w:ascii="Times New Roman" w:eastAsia="Times New Roman" w:hAnsi="Times New Roman" w:cs="Times New Roman"/>
+        </w:rPr>
+        <w:t xml:space="preserve">Sampaio et al. (2015) examined NBA tracking data and established that playing time is closely tied to scoring involvement, concluding that workload interacts with performance outputs. Their analysis supports the assumption that MP strongly relates to measures such as PS/G. </w:t>
+      </w:r>
+    </w:p>
+    <w:p>
+      <w:pPr>
+        <w:pStyle w:val="ListParagraph"/>
+        <w:ind w:left="1440"/>
+        <w:rPr>
+          <w:rFonts w:ascii="Times New Roman" w:eastAsia="Times New Roman" w:hAnsi="Times New Roman" w:cs="Times New Roman"/>
+        </w:rPr>
+      </w:pPr>
+    </w:p>
+    <w:p>
+      <w:pPr>
+        <w:pStyle w:val="ListParagraph"/>
+        <w:ind w:left="1440"/>
+        <w:rPr>
+          <w:rFonts w:ascii="Times New Roman" w:eastAsia="Times New Roman" w:hAnsi="Times New Roman" w:cs="Times New Roman"/>
+        </w:rPr>
+      </w:pPr>
+      <w:r>
+        <w:rPr>
+          <w:rFonts w:ascii="Times New Roman" w:eastAsia="Times New Roman" w:hAnsi="Times New Roman" w:cs="Times New Roman"/>
+        </w:rPr>
+        <w:t>Lockie et al. (2020) explored relationships between physical testing metrics and playing time among NBA players. Their findings showed that players who exhibit superior athletic characteristics tend to receive more minutes, reflecting the expectation that higher performers</w:t>
+      </w:r>
+      <w:r>
+        <w:rPr>
+          <w:rFonts w:ascii="Times New Roman" w:eastAsia="Times New Roman" w:hAnsi="Times New Roman" w:cs="Times New Roman"/>
+        </w:rPr>
+        <w:t xml:space="preserve">, </w:t>
+      </w:r>
+      <w:r>
+        <w:rPr>
+          <w:rFonts w:ascii="Times New Roman" w:eastAsia="Times New Roman" w:hAnsi="Times New Roman" w:cs="Times New Roman"/>
+        </w:rPr>
+        <w:t>often higher scorers</w:t>
+      </w:r>
+      <w:r>
+        <w:rPr>
+          <w:rFonts w:ascii="Times New Roman" w:eastAsia="Times New Roman" w:hAnsi="Times New Roman" w:cs="Times New Roman"/>
+        </w:rPr>
+        <w:t xml:space="preserve">, </w:t>
+      </w:r>
+      <w:r>
+        <w:rPr>
+          <w:rFonts w:ascii="Times New Roman" w:eastAsia="Times New Roman" w:hAnsi="Times New Roman" w:cs="Times New Roman"/>
+        </w:rPr>
+        <w:t xml:space="preserve">earn greater playing time. </w:t>
+      </w:r>
+    </w:p>
+    <w:p>
+      <w:pPr>
+        <w:pStyle w:val="ListParagraph"/>
+        <w:ind w:left="1440"/>
+        <w:rPr>
+          <w:rFonts w:ascii="Times New Roman" w:eastAsia="Times New Roman" w:hAnsi="Times New Roman" w:cs="Times New Roman"/>
+        </w:rPr>
+      </w:pPr>
+    </w:p>
+    <w:p>
+      <w:pPr>
+        <w:pStyle w:val="ListParagraph"/>
+        <w:ind w:left="1440"/>
+        <w:rPr>
+          <w:rFonts w:ascii="Times New Roman" w:eastAsia="Times New Roman" w:hAnsi="Times New Roman" w:cs="Times New Roman"/>
+        </w:rPr>
+      </w:pPr>
+      <w:r>
+        <w:rPr>
+          <w:rFonts w:ascii="Times New Roman" w:eastAsia="Times New Roman" w:hAnsi="Times New Roman" w:cs="Times New Roman"/>
+        </w:rPr>
+        <w:t>Moxley et al. (2015) developed predictive models of NBA success and demonstrated that scoring ability correlates significantly with usage and minutes played. Their work underscores MP as a key predictor within performance modelling.</w:t>
+      </w:r>
+    </w:p>
+    <w:p>
+      <w:pPr>
+        <w:pStyle w:val="ListParagraph"/>
+        <w:ind w:left="1440"/>
+        <w:rPr>
+          <w:rFonts w:ascii="Times New Roman" w:eastAsia="Times New Roman" w:hAnsi="Times New Roman" w:cs="Times New Roman"/>
+        </w:rPr>
+      </w:pPr>
+      <w:r>
+        <w:rPr>
+          <w:rFonts w:ascii="Times New Roman" w:eastAsia="Times New Roman" w:hAnsi="Times New Roman" w:cs="Times New Roman"/>
         </w:rPr>
         <w:t xml:space="preserve"> </w:t>
       </w:r>
-      <w:r>
-        <w:rPr>
-          <w:rFonts w:ascii="Times New Roman" w:eastAsia="Times New Roman" w:hAnsi="Times New Roman" w:cs="Times New Roman"/>
-          <w:i/>
-          <w:iCs/>
-          <w:highlight w:val="yellow"/>
-        </w:rPr>
-        <w:t>Summarise and</w:t>
-      </w:r>
-      <w:r>
-        <w:rPr>
-          <w:rFonts w:ascii="Times New Roman" w:eastAsia="Times New Roman" w:hAnsi="Times New Roman" w:cs="Times New Roman"/>
-          <w:highlight w:val="yellow"/>
-        </w:rPr>
-        <w:t xml:space="preserve"> </w:t>
-      </w:r>
-      <w:r>
-        <w:rPr>
-          <w:rFonts w:ascii="Times New Roman" w:eastAsia="Times New Roman" w:hAnsi="Times New Roman" w:cs="Times New Roman"/>
-          <w:i/>
-          <w:highlight w:val="yellow"/>
-        </w:rPr>
-        <w:t>r</w:t>
-      </w:r>
-      <w:r>
-        <w:rPr>
-          <w:rFonts w:ascii="Times New Roman" w:eastAsia="Times New Roman" w:hAnsi="Times New Roman" w:cs="Times New Roman"/>
-          <w:i/>
-          <w:highlight w:val="yellow"/>
-        </w:rPr>
-        <w:t>eference at least 3 relevant research papers to your topic / DS</w:t>
-      </w:r>
-      <w:r>
-        <w:rPr>
-          <w:rFonts w:ascii="Times New Roman" w:eastAsia="Times New Roman" w:hAnsi="Times New Roman" w:cs="Times New Roman"/>
-          <w:i/>
-          <w:highlight w:val="yellow"/>
-        </w:rPr>
-        <w:t>.</w:t>
-      </w:r>
-      <w:r>
-        <w:rPr>
-          <w:rFonts w:ascii="Times New Roman" w:eastAsia="Times New Roman" w:hAnsi="Times New Roman" w:cs="Times New Roman"/>
-          <w:i/>
-          <w:highlight w:val="yellow"/>
-        </w:rPr>
-        <w:t xml:space="preserve"> See </w:t>
-      </w:r>
-      <w:hyperlink r:id="rId7" w:history="1">
-        <w:r>
-          <w:rPr>
-            <w:rStyle w:val="Hyperlink"/>
-            <w:rFonts w:ascii="Times New Roman" w:eastAsia="Times New Roman" w:hAnsi="Times New Roman" w:cs="Times New Roman"/>
-            <w:i/>
-            <w:highlight w:val="yellow"/>
-          </w:rPr>
-          <w:t>https://herts.instructure.com/courses/61421/modules</w:t>
-        </w:r>
-      </w:hyperlink>
-      <w:r>
-        <w:rPr>
-          <w:rFonts w:ascii="Times New Roman" w:eastAsia="Times New Roman" w:hAnsi="Times New Roman" w:cs="Times New Roman"/>
-          <w:i/>
-          <w:highlight w:val="yellow"/>
-        </w:rPr>
-        <w:t xml:space="preserve"> for writing.</w:t>
-      </w:r>
-      <w:r>
-        <w:rPr>
-          <w:rFonts w:ascii="Times New Roman" w:eastAsia="Times New Roman" w:hAnsi="Times New Roman" w:cs="Times New Roman"/>
-          <w:i/>
-        </w:rPr>
-        <w:t xml:space="preserve"> </w:t>
-      </w:r>
-    </w:p>
-    <w:p>
-      <w:pPr>
-        <w:pStyle w:val="ListParagraph"/>
-        <w:ind w:left="1440" w:hanging="720"/>
-        <w:rPr>
-          <w:rFonts w:ascii="Times New Roman" w:eastAsia="Times New Roman" w:hAnsi="Times New Roman" w:cs="Times New Roman"/>
+    </w:p>
+    <w:p>
+      <w:pPr>
+        <w:pStyle w:val="ListParagraph"/>
+        <w:ind w:left="1440"/>
+        <w:rPr>
+          <w:rFonts w:ascii="Times New Roman" w:eastAsia="Times New Roman" w:hAnsi="Times New Roman" w:cs="Times New Roman"/>
+        </w:rPr>
+      </w:pPr>
+      <w:r>
+        <w:rPr>
+          <w:rFonts w:ascii="Times New Roman" w:eastAsia="Times New Roman" w:hAnsi="Times New Roman" w:cs="Times New Roman"/>
+        </w:rPr>
+        <w:t>Although these studies provide important insights, few analyses isolate the simple bivariate relationship between MP and PS/G within a full season dataset. This study addresses that gap through direct correlation testing.</w:t>
+      </w:r>
+    </w:p>
+    <w:p>
+      <w:pPr>
+        <w:pStyle w:val="ListParagraph"/>
+        <w:ind w:left="2160" w:hanging="720"/>
+        <w:rPr>
+          <w:rFonts w:ascii="Times New Roman" w:eastAsia="Times New Roman" w:hAnsi="Times New Roman" w:cs="Times New Roman"/>
+          <w:iCs/>
         </w:rPr>
       </w:pPr>
     </w:p>
@@ -2782,6 +2814,7 @@
           <w:iCs/>
           <w:highlight w:val="yellow"/>
         </w:rPr>
+        <w:lastRenderedPageBreak/>
         <w:t>S</w:t>
       </w:r>
       <w:r>
@@ -3312,7 +3345,6 @@
         <w:rPr>
           <w:rFonts w:ascii="Times New Roman" w:eastAsia="Times New Roman" w:hAnsi="Times New Roman" w:cs="Times New Roman"/>
         </w:rPr>
-        <w:lastRenderedPageBreak/>
         <w:t>Comment on the Git</w:t>
       </w:r>
       <w:r>
@@ -4006,19 +4038,11 @@
           <w:rFonts w:ascii="Times New Roman" w:eastAsia="Times New Roman" w:hAnsi="Times New Roman" w:cs="Times New Roman"/>
         </w:rPr>
       </w:pPr>
-      <w:proofErr w:type="spellStart"/>
-      <w:r>
-        <w:rPr>
-          <w:rFonts w:ascii="Times New Roman" w:eastAsia="Times New Roman" w:hAnsi="Times New Roman" w:cs="Times New Roman"/>
-        </w:rPr>
-        <w:t>Analysis.R</w:t>
-      </w:r>
-      <w:proofErr w:type="spellEnd"/>
-      <w:r>
-        <w:rPr>
-          <w:rFonts w:ascii="Times New Roman" w:eastAsia="Times New Roman" w:hAnsi="Times New Roman" w:cs="Times New Roman"/>
-        </w:rPr>
-        <w:t xml:space="preserve"> code with the appropriate statistics to test the hypotheses. </w:t>
+      <w:r>
+        <w:rPr>
+          <w:rFonts w:ascii="Times New Roman" w:eastAsia="Times New Roman" w:hAnsi="Times New Roman" w:cs="Times New Roman"/>
+        </w:rPr>
+        <w:t xml:space="preserve">Analysis.R code with the appropriate statistics to test the hypotheses. </w:t>
       </w:r>
     </w:p>
     <w:p>
@@ -4087,6 +4111,7 @@
           <w:iCs/>
           <w:highlight w:val="yellow"/>
         </w:rPr>
+        <w:lastRenderedPageBreak/>
         <w:t>Make sure it runs (look in Rscript.log for output from a statistical test)</w:t>
       </w:r>
     </w:p>
@@ -4151,9 +4176,9 @@
       </w:pPr>
     </w:p>
     <w:sectPr>
-      <w:headerReference w:type="default" r:id="rId8"/>
-      <w:footerReference w:type="even" r:id="rId9"/>
-      <w:footerReference w:type="default" r:id="rId10"/>
+      <w:headerReference w:type="default" r:id="rId7"/>
+      <w:footerReference w:type="even" r:id="rId8"/>
+      <w:footerReference w:type="default" r:id="rId9"/>
       <w:pgSz w:w="11906" w:h="16838"/>
       <w:pgMar w:top="1440" w:right="1440" w:bottom="1440" w:left="1440" w:header="708" w:footer="708" w:gutter="0"/>
       <w:cols w:space="708"/>

</xml_diff>

<commit_message>
added contents to 2.2 of group report
</commit_message>
<xml_diff>
--- a/7COM1079_Final report_template.docx
+++ b/7COM1079_Final report_template.docx
@@ -234,7 +234,23 @@
           <w:rFonts w:ascii="Times New Roman" w:eastAsia="Times New Roman" w:hAnsi="Times New Roman" w:cs="Times New Roman"/>
           <w:i/>
         </w:rPr>
-        <w:t>Poornima Ashwathappa 24085819</w:t>
+        <w:t xml:space="preserve">Poornima </w:t>
+      </w:r>
+      <w:proofErr w:type="spellStart"/>
+      <w:r>
+        <w:rPr>
+          <w:rFonts w:ascii="Times New Roman" w:eastAsia="Times New Roman" w:hAnsi="Times New Roman" w:cs="Times New Roman"/>
+          <w:i/>
+        </w:rPr>
+        <w:t>Ashwathappa</w:t>
+      </w:r>
+      <w:proofErr w:type="spellEnd"/>
+      <w:r>
+        <w:rPr>
+          <w:rFonts w:ascii="Times New Roman" w:eastAsia="Times New Roman" w:hAnsi="Times New Roman" w:cs="Times New Roman"/>
+          <w:i/>
+        </w:rPr>
+        <w:t xml:space="preserve"> 24085819</w:t>
       </w:r>
     </w:p>
     <w:p>
@@ -1444,7 +1460,21 @@
         <w:rPr>
           <w:rFonts w:ascii="Times New Roman" w:eastAsia="Times New Roman" w:hAnsi="Times New Roman" w:cs="Times New Roman"/>
         </w:rPr>
-        <w:t xml:space="preserve">(MP) and </w:t>
+        <w:t>(MP</w:t>
+      </w:r>
+      <w:proofErr w:type="gramStart"/>
+      <w:r>
+        <w:rPr>
+          <w:rFonts w:ascii="Times New Roman" w:eastAsia="Times New Roman" w:hAnsi="Times New Roman" w:cs="Times New Roman"/>
+        </w:rPr>
+        <w:t>)</w:t>
+      </w:r>
+      <w:proofErr w:type="gramEnd"/>
+      <w:r>
+        <w:rPr>
+          <w:rFonts w:ascii="Times New Roman" w:eastAsia="Times New Roman" w:hAnsi="Times New Roman" w:cs="Times New Roman"/>
+        </w:rPr>
+        <w:t xml:space="preserve"> and </w:t>
       </w:r>
       <w:r>
         <w:rPr>
@@ -2143,6 +2173,12 @@
         </w:rPr>
         <w:t xml:space="preserve"> </w:t>
       </w:r>
+      <w:r>
+        <w:rPr>
+          <w:rFonts w:ascii="Times New Roman" w:eastAsia="Times New Roman" w:hAnsi="Times New Roman" w:cs="Times New Roman"/>
+        </w:rPr>
+        <w:t>The relationship between playing time and scoring ability is widely acknowledged but not always quantified directly. Most existing studies embed MP within multivariate models rather than examining its independent association with PS/G. A clear understanding of this correlation is relevant for coaches, analysts, and data scientists working in talent identification and performance forecasting. Establishing this baseline relationship enables future research to incorporate efficiency metrics, team strategy, role distribution and longitudinal changes across multiple seasons.</w:t>
+      </w:r>
     </w:p>
     <w:p>
       <w:pPr>
@@ -2620,6 +2656,7 @@
           <w:i/>
           <w:highlight w:val="yellow"/>
         </w:rPr>
+        <w:lastRenderedPageBreak/>
         <w:t>Make sure the title or caption and axis labels</w:t>
       </w:r>
       <w:r>
@@ -2814,7 +2851,6 @@
           <w:iCs/>
           <w:highlight w:val="yellow"/>
         </w:rPr>
-        <w:lastRenderedPageBreak/>
         <w:t>S</w:t>
       </w:r>
       <w:r>
@@ -3850,6 +3886,7 @@
         <w:rPr>
           <w:rFonts w:ascii="Times New Roman" w:eastAsia="Times New Roman" w:hAnsi="Times New Roman" w:cs="Times New Roman"/>
         </w:rPr>
+        <w:lastRenderedPageBreak/>
         <w:t>Reference list</w:t>
       </w:r>
       <w:r>
@@ -4038,11 +4075,19 @@
           <w:rFonts w:ascii="Times New Roman" w:eastAsia="Times New Roman" w:hAnsi="Times New Roman" w:cs="Times New Roman"/>
         </w:rPr>
       </w:pPr>
-      <w:r>
-        <w:rPr>
-          <w:rFonts w:ascii="Times New Roman" w:eastAsia="Times New Roman" w:hAnsi="Times New Roman" w:cs="Times New Roman"/>
-        </w:rPr>
-        <w:t xml:space="preserve">Analysis.R code with the appropriate statistics to test the hypotheses. </w:t>
+      <w:proofErr w:type="spellStart"/>
+      <w:r>
+        <w:rPr>
+          <w:rFonts w:ascii="Times New Roman" w:eastAsia="Times New Roman" w:hAnsi="Times New Roman" w:cs="Times New Roman"/>
+        </w:rPr>
+        <w:t>Analysis.R</w:t>
+      </w:r>
+      <w:proofErr w:type="spellEnd"/>
+      <w:r>
+        <w:rPr>
+          <w:rFonts w:ascii="Times New Roman" w:eastAsia="Times New Roman" w:hAnsi="Times New Roman" w:cs="Times New Roman"/>
+        </w:rPr>
+        <w:t xml:space="preserve"> code with the appropriate statistics to test the hypotheses. </w:t>
       </w:r>
     </w:p>
     <w:p>
@@ -4111,7 +4156,6 @@
           <w:iCs/>
           <w:highlight w:val="yellow"/>
         </w:rPr>
-        <w:lastRenderedPageBreak/>
         <w:t>Make sure it runs (look in Rscript.log for output from a statistical test)</w:t>
       </w:r>
     </w:p>

</xml_diff>

<commit_message>
added the scatterplot to the Group Report
</commit_message>
<xml_diff>
--- a/7COM1079_Final report_template.docx
+++ b/7COM1079_Final report_template.docx
@@ -1460,21 +1460,7 @@
         <w:rPr>
           <w:rFonts w:ascii="Times New Roman" w:eastAsia="Times New Roman" w:hAnsi="Times New Roman" w:cs="Times New Roman"/>
         </w:rPr>
-        <w:t>(MP</w:t>
-      </w:r>
-      <w:proofErr w:type="gramStart"/>
-      <w:r>
-        <w:rPr>
-          <w:rFonts w:ascii="Times New Roman" w:eastAsia="Times New Roman" w:hAnsi="Times New Roman" w:cs="Times New Roman"/>
-        </w:rPr>
-        <w:t>)</w:t>
-      </w:r>
-      <w:proofErr w:type="gramEnd"/>
-      <w:r>
-        <w:rPr>
-          <w:rFonts w:ascii="Times New Roman" w:eastAsia="Times New Roman" w:hAnsi="Times New Roman" w:cs="Times New Roman"/>
-        </w:rPr>
-        <w:t xml:space="preserve"> and </w:t>
+        <w:t xml:space="preserve">(MP) and </w:t>
       </w:r>
       <w:r>
         <w:rPr>
@@ -2269,438 +2255,63 @@
     <w:p>
       <w:pPr>
         <w:pStyle w:val="ListParagraph"/>
-        <w:numPr>
-          <w:ilvl w:val="0"/>
-          <w:numId w:val="23"/>
-        </w:numPr>
-        <w:ind w:left="1800"/>
-        <w:rPr>
-          <w:rFonts w:ascii="Times New Roman" w:eastAsia="Times New Roman" w:hAnsi="Times New Roman" w:cs="Times New Roman"/>
-          <w:i/>
-          <w:iCs/>
-          <w:highlight w:val="yellow"/>
-        </w:rPr>
-      </w:pPr>
-      <w:r>
-        <w:rPr>
-          <w:rFonts w:ascii="Times New Roman" w:eastAsia="Times New Roman" w:hAnsi="Times New Roman" w:cs="Times New Roman"/>
-          <w:i/>
-          <w:iCs/>
-          <w:highlight w:val="yellow"/>
-        </w:rPr>
-        <w:t>E</w:t>
-      </w:r>
-      <w:r>
-        <w:rPr>
-          <w:rFonts w:ascii="Times New Roman" w:eastAsia="Times New Roman" w:hAnsi="Times New Roman" w:cs="Times New Roman"/>
-          <w:i/>
-          <w:iCs/>
-          <w:highlight w:val="yellow"/>
-        </w:rPr>
-        <w:t>xplain the choice of</w:t>
-      </w:r>
-      <w:r>
-        <w:rPr>
-          <w:rFonts w:ascii="Times New Roman" w:eastAsia="Times New Roman" w:hAnsi="Times New Roman" w:cs="Times New Roman"/>
-          <w:i/>
-          <w:iCs/>
-          <w:highlight w:val="yellow"/>
-        </w:rPr>
-        <w:t xml:space="preserve"> the</w:t>
-      </w:r>
-      <w:r>
-        <w:rPr>
-          <w:rFonts w:ascii="Times New Roman" w:eastAsia="Times New Roman" w:hAnsi="Times New Roman" w:cs="Times New Roman"/>
-          <w:i/>
-          <w:iCs/>
-          <w:highlight w:val="yellow"/>
-        </w:rPr>
-        <w:t xml:space="preserve"> plot</w:t>
-      </w:r>
-      <w:r>
-        <w:rPr>
-          <w:rFonts w:ascii="Times New Roman" w:eastAsia="Times New Roman" w:hAnsi="Times New Roman" w:cs="Times New Roman"/>
-          <w:i/>
-          <w:iCs/>
-          <w:highlight w:val="yellow"/>
-        </w:rPr>
-        <w:t>.</w:t>
-      </w:r>
-    </w:p>
-    <w:p>
-      <w:pPr>
-        <w:pStyle w:val="ListParagraph"/>
-        <w:numPr>
-          <w:ilvl w:val="0"/>
-          <w:numId w:val="23"/>
-        </w:numPr>
-        <w:ind w:left="1800"/>
-        <w:rPr>
-          <w:rFonts w:ascii="Times New Roman" w:eastAsia="Times New Roman" w:hAnsi="Times New Roman" w:cs="Times New Roman"/>
-          <w:i/>
-          <w:iCs/>
-          <w:highlight w:val="yellow"/>
-        </w:rPr>
-      </w:pPr>
-      <w:r>
-        <w:rPr>
-          <w:rFonts w:ascii="Times New Roman" w:eastAsia="Times New Roman" w:hAnsi="Times New Roman" w:cs="Times New Roman"/>
-          <w:i/>
-          <w:iCs/>
-          <w:highlight w:val="yellow"/>
-        </w:rPr>
-        <w:t xml:space="preserve">Include your main plot relevant to the RQ type. </w:t>
-      </w:r>
-    </w:p>
-    <w:p>
-      <w:pPr>
-        <w:pStyle w:val="ListParagraph"/>
-        <w:numPr>
-          <w:ilvl w:val="0"/>
-          <w:numId w:val="23"/>
-        </w:numPr>
-        <w:ind w:left="1800"/>
-        <w:rPr>
-          <w:rFonts w:ascii="Times New Roman" w:eastAsia="Times New Roman" w:hAnsi="Times New Roman" w:cs="Times New Roman"/>
-          <w:i/>
-          <w:iCs/>
-          <w:highlight w:val="yellow"/>
-        </w:rPr>
-      </w:pPr>
-      <w:r>
-        <w:rPr>
-          <w:rFonts w:ascii="Times New Roman" w:hAnsi="Times New Roman" w:cs="Times New Roman"/>
-          <w:i/>
-          <w:iCs/>
-          <w:color w:val="273540"/>
-          <w:highlight w:val="yellow"/>
-          <w:shd w:val="clear" w:color="auto" w:fill="FFFFFF"/>
-        </w:rPr>
-        <w:t xml:space="preserve">Include </w:t>
-      </w:r>
-      <w:r>
-        <w:rPr>
-          <w:rFonts w:ascii="Times New Roman" w:hAnsi="Times New Roman" w:cs="Times New Roman"/>
-          <w:i/>
-          <w:iCs/>
-          <w:color w:val="273540"/>
-          <w:highlight w:val="yellow"/>
-          <w:shd w:val="clear" w:color="auto" w:fill="FFFFFF"/>
-        </w:rPr>
-        <w:t>histogram</w:t>
-      </w:r>
-      <w:r>
-        <w:rPr>
-          <w:rFonts w:ascii="Times New Roman" w:hAnsi="Times New Roman" w:cs="Times New Roman"/>
-          <w:i/>
-          <w:iCs/>
-          <w:color w:val="273540"/>
-          <w:highlight w:val="yellow"/>
-          <w:shd w:val="clear" w:color="auto" w:fill="FFFFFF"/>
-        </w:rPr>
-        <w:t xml:space="preserve"> or </w:t>
-      </w:r>
-      <w:r>
-        <w:rPr>
-          <w:rFonts w:ascii="Times New Roman" w:hAnsi="Times New Roman" w:cs="Times New Roman"/>
-          <w:i/>
-          <w:iCs/>
-          <w:color w:val="273540"/>
-          <w:highlight w:val="yellow"/>
-          <w:shd w:val="clear" w:color="auto" w:fill="FFFFFF"/>
-        </w:rPr>
-        <w:t>contingency table</w:t>
-      </w:r>
-      <w:r>
-        <w:rPr>
-          <w:rFonts w:ascii="Times New Roman" w:hAnsi="Times New Roman" w:cs="Times New Roman"/>
-          <w:i/>
-          <w:iCs/>
-          <w:color w:val="273540"/>
-          <w:highlight w:val="yellow"/>
-          <w:shd w:val="clear" w:color="auto" w:fill="FFFFFF"/>
-        </w:rPr>
-        <w:t xml:space="preserve"> (think what is suitable)</w:t>
-      </w:r>
-      <w:r>
-        <w:rPr>
-          <w:rFonts w:ascii="Times New Roman" w:hAnsi="Times New Roman" w:cs="Times New Roman"/>
-          <w:i/>
-          <w:iCs/>
-          <w:color w:val="273540"/>
-          <w:highlight w:val="yellow"/>
-          <w:shd w:val="clear" w:color="auto" w:fill="FFFFFF"/>
-        </w:rPr>
-        <w:t xml:space="preserve"> </w:t>
-      </w:r>
-      <w:r>
-        <w:rPr>
-          <w:rFonts w:ascii="Times New Roman" w:hAnsi="Times New Roman" w:cs="Times New Roman"/>
-          <w:i/>
-          <w:iCs/>
-          <w:color w:val="273540"/>
-          <w:highlight w:val="yellow"/>
-          <w:shd w:val="clear" w:color="auto" w:fill="FFFFFF"/>
-        </w:rPr>
-        <w:t>in addition to the main plot</w:t>
-      </w:r>
-      <w:r>
-        <w:rPr>
-          <w:rFonts w:ascii="Times New Roman" w:hAnsi="Times New Roman" w:cs="Times New Roman"/>
-          <w:i/>
-          <w:iCs/>
-          <w:color w:val="273540"/>
-          <w:highlight w:val="yellow"/>
-        </w:rPr>
-        <w:t>.</w:t>
-      </w:r>
-    </w:p>
-    <w:p>
-      <w:pPr>
-        <w:pStyle w:val="ListParagraph"/>
-        <w:numPr>
-          <w:ilvl w:val="0"/>
-          <w:numId w:val="23"/>
-        </w:numPr>
-        <w:ind w:left="1800"/>
-        <w:rPr>
-          <w:rFonts w:ascii="Times New Roman" w:eastAsia="Times New Roman" w:hAnsi="Times New Roman" w:cs="Times New Roman"/>
-          <w:i/>
-          <w:highlight w:val="yellow"/>
-        </w:rPr>
-      </w:pPr>
-      <w:r>
-        <w:rPr>
-          <w:rFonts w:ascii="Times New Roman" w:eastAsia="Times New Roman" w:hAnsi="Times New Roman" w:cs="Times New Roman"/>
-          <w:i/>
-          <w:highlight w:val="yellow"/>
-        </w:rPr>
-        <w:t>A</w:t>
-      </w:r>
-      <w:r>
-        <w:rPr>
-          <w:rFonts w:ascii="Times New Roman" w:eastAsia="Times New Roman" w:hAnsi="Times New Roman" w:cs="Times New Roman"/>
-          <w:i/>
-          <w:highlight w:val="yellow"/>
-        </w:rPr>
-        <w:t>nything on the plot from R is not counted towards word count limit</w:t>
-      </w:r>
-      <w:r>
-        <w:rPr>
-          <w:rFonts w:ascii="Times New Roman" w:eastAsia="Times New Roman" w:hAnsi="Times New Roman" w:cs="Times New Roman"/>
-          <w:i/>
-          <w:highlight w:val="yellow"/>
-        </w:rPr>
-        <w:t xml:space="preserve"> (e.g. legend, axes titles, name). </w:t>
-      </w:r>
-    </w:p>
-    <w:p>
-      <w:pPr>
-        <w:pStyle w:val="ListParagraph"/>
-        <w:numPr>
-          <w:ilvl w:val="0"/>
-          <w:numId w:val="23"/>
-        </w:numPr>
-        <w:ind w:left="1800"/>
-        <w:rPr>
-          <w:rFonts w:ascii="Times New Roman" w:eastAsia="Times New Roman" w:hAnsi="Times New Roman" w:cs="Times New Roman"/>
-          <w:i/>
-          <w:highlight w:val="yellow"/>
-        </w:rPr>
-      </w:pPr>
-      <w:r>
-        <w:rPr>
-          <w:rFonts w:ascii="Times New Roman" w:eastAsia="Times New Roman" w:hAnsi="Times New Roman" w:cs="Times New Roman"/>
-          <w:i/>
-          <w:highlight w:val="yellow"/>
-        </w:rPr>
-        <w:t xml:space="preserve">Make sure that the plot </w:t>
-      </w:r>
-      <w:r>
-        <w:rPr>
-          <w:rFonts w:ascii="Times New Roman" w:eastAsia="Times New Roman" w:hAnsi="Times New Roman" w:cs="Times New Roman"/>
-          <w:i/>
-          <w:highlight w:val="yellow"/>
-        </w:rPr>
-        <w:t xml:space="preserve">is </w:t>
-      </w:r>
-      <w:r>
-        <w:rPr>
-          <w:rFonts w:ascii="Times New Roman" w:eastAsia="Times New Roman" w:hAnsi="Times New Roman" w:cs="Times New Roman"/>
-          <w:i/>
-          <w:highlight w:val="yellow"/>
-        </w:rPr>
-        <w:t>from output of an R script (NOT a screenshot</w:t>
-      </w:r>
-      <w:r>
-        <w:rPr>
-          <w:rFonts w:ascii="Times New Roman" w:eastAsia="Times New Roman" w:hAnsi="Times New Roman" w:cs="Times New Roman"/>
-          <w:i/>
-          <w:highlight w:val="yellow"/>
-        </w:rPr>
-        <w:t>)</w:t>
-      </w:r>
-      <w:r>
-        <w:rPr>
-          <w:rFonts w:ascii="Times New Roman" w:eastAsia="Times New Roman" w:hAnsi="Times New Roman" w:cs="Times New Roman"/>
-          <w:i/>
-          <w:highlight w:val="yellow"/>
-        </w:rPr>
-        <w:t>.</w:t>
-      </w:r>
-    </w:p>
-    <w:p>
-      <w:pPr>
-        <w:pStyle w:val="ListParagraph"/>
-        <w:numPr>
-          <w:ilvl w:val="0"/>
-          <w:numId w:val="23"/>
-        </w:numPr>
-        <w:ind w:left="1800"/>
-        <w:rPr>
-          <w:rFonts w:ascii="Times New Roman" w:eastAsia="Times New Roman" w:hAnsi="Times New Roman" w:cs="Times New Roman"/>
-          <w:i/>
-          <w:highlight w:val="yellow"/>
-        </w:rPr>
-      </w:pPr>
-      <w:r>
-        <w:rPr>
-          <w:rFonts w:ascii="Times New Roman" w:eastAsia="Times New Roman" w:hAnsi="Times New Roman" w:cs="Times New Roman"/>
-          <w:i/>
-          <w:highlight w:val="yellow"/>
-        </w:rPr>
-        <w:t xml:space="preserve">Make sure that the </w:t>
-      </w:r>
-      <w:r>
-        <w:rPr>
-          <w:rFonts w:ascii="Times New Roman" w:eastAsia="Times New Roman" w:hAnsi="Times New Roman" w:cs="Times New Roman"/>
-          <w:i/>
-          <w:highlight w:val="yellow"/>
-        </w:rPr>
-        <w:t>plot</w:t>
-      </w:r>
-      <w:r>
-        <w:rPr>
-          <w:rFonts w:ascii="Times New Roman" w:eastAsia="Times New Roman" w:hAnsi="Times New Roman" w:cs="Times New Roman"/>
-          <w:i/>
-          <w:highlight w:val="yellow"/>
-        </w:rPr>
-        <w:t xml:space="preserve"> </w:t>
-      </w:r>
-      <w:r>
-        <w:rPr>
-          <w:rFonts w:ascii="Times New Roman" w:eastAsia="Times New Roman" w:hAnsi="Times New Roman" w:cs="Times New Roman"/>
-          <w:i/>
-          <w:highlight w:val="yellow"/>
-        </w:rPr>
-        <w:t>has</w:t>
-      </w:r>
-      <w:r>
-        <w:rPr>
-          <w:rFonts w:ascii="Times New Roman" w:eastAsia="Times New Roman" w:hAnsi="Times New Roman" w:cs="Times New Roman"/>
-          <w:i/>
-          <w:highlight w:val="yellow"/>
-        </w:rPr>
-        <w:t xml:space="preserve"> a caption or title, X and Y-axis labels</w:t>
-      </w:r>
-      <w:r>
-        <w:rPr>
-          <w:rFonts w:ascii="Times New Roman" w:eastAsia="Times New Roman" w:hAnsi="Times New Roman" w:cs="Times New Roman"/>
-          <w:i/>
-          <w:highlight w:val="yellow"/>
-        </w:rPr>
-        <w:t xml:space="preserve"> with units where appropriate</w:t>
-      </w:r>
-      <w:r>
-        <w:rPr>
-          <w:rFonts w:ascii="Times New Roman" w:eastAsia="Times New Roman" w:hAnsi="Times New Roman" w:cs="Times New Roman"/>
-          <w:i/>
-          <w:highlight w:val="yellow"/>
-        </w:rPr>
-        <w:t>,</w:t>
-      </w:r>
-      <w:r>
-        <w:rPr>
-          <w:rFonts w:ascii="Times New Roman" w:eastAsia="Times New Roman" w:hAnsi="Times New Roman" w:cs="Times New Roman"/>
-          <w:i/>
-          <w:highlight w:val="yellow"/>
-        </w:rPr>
-        <w:t xml:space="preserve"> and legend</w:t>
-      </w:r>
-      <w:r>
-        <w:rPr>
-          <w:rFonts w:ascii="Times New Roman" w:eastAsia="Times New Roman" w:hAnsi="Times New Roman" w:cs="Times New Roman"/>
-          <w:i/>
-          <w:highlight w:val="yellow"/>
-        </w:rPr>
-        <w:t>.</w:t>
-      </w:r>
-    </w:p>
-    <w:p>
-      <w:pPr>
-        <w:pStyle w:val="ListParagraph"/>
-        <w:numPr>
-          <w:ilvl w:val="0"/>
-          <w:numId w:val="23"/>
-        </w:numPr>
-        <w:ind w:left="1800"/>
-        <w:rPr>
-          <w:rFonts w:ascii="Times New Roman" w:eastAsia="Times New Roman" w:hAnsi="Times New Roman" w:cs="Times New Roman"/>
-          <w:i/>
-          <w:highlight w:val="yellow"/>
-        </w:rPr>
-      </w:pPr>
-      <w:r>
-        <w:rPr>
-          <w:rFonts w:ascii="Times New Roman" w:eastAsia="Times New Roman" w:hAnsi="Times New Roman" w:cs="Times New Roman"/>
-          <w:i/>
-          <w:highlight w:val="yellow"/>
+        <w:ind w:left="1440"/>
+        <w:rPr>
+          <w:rFonts w:ascii="Times New Roman" w:eastAsia="Times New Roman" w:hAnsi="Times New Roman" w:cs="Times New Roman"/>
+          <w:i/>
+          <w:iCs/>
+        </w:rPr>
+      </w:pPr>
+      <w:r>
+        <w:rPr>
+          <w:rFonts w:ascii="Times New Roman" w:eastAsia="Times New Roman" w:hAnsi="Times New Roman" w:cs="Times New Roman"/>
+          <w:i/>
+          <w:iCs/>
+          <w:noProof/>
         </w:rPr>
         <w:lastRenderedPageBreak/>
-        <w:t>Make sure the title or caption and axis labels</w:t>
-      </w:r>
-      <w:r>
-        <w:rPr>
-          <w:rFonts w:ascii="Times New Roman" w:eastAsia="Times New Roman" w:hAnsi="Times New Roman" w:cs="Times New Roman"/>
-          <w:i/>
-          <w:highlight w:val="yellow"/>
-        </w:rPr>
-        <w:t xml:space="preserve"> are</w:t>
-      </w:r>
-      <w:r>
-        <w:rPr>
-          <w:rFonts w:ascii="Times New Roman" w:eastAsia="Times New Roman" w:hAnsi="Times New Roman" w:cs="Times New Roman"/>
-          <w:i/>
-          <w:highlight w:val="yellow"/>
-        </w:rPr>
-        <w:t xml:space="preserve"> informative</w:t>
-      </w:r>
-      <w:r>
-        <w:rPr>
-          <w:rFonts w:ascii="Times New Roman" w:eastAsia="Times New Roman" w:hAnsi="Times New Roman" w:cs="Times New Roman"/>
-          <w:i/>
-          <w:highlight w:val="yellow"/>
-        </w:rPr>
-        <w:t xml:space="preserve"> and written in English</w:t>
-      </w:r>
-      <w:r>
-        <w:rPr>
-          <w:rFonts w:ascii="Times New Roman" w:eastAsia="Times New Roman" w:hAnsi="Times New Roman" w:cs="Times New Roman"/>
-          <w:i/>
-          <w:highlight w:val="yellow"/>
-        </w:rPr>
-        <w:t>.</w:t>
-      </w:r>
-    </w:p>
-    <w:p>
-      <w:pPr>
-        <w:pStyle w:val="ListParagraph"/>
-        <w:rPr>
-          <w:rFonts w:ascii="Times New Roman" w:eastAsia="Times New Roman" w:hAnsi="Times New Roman" w:cs="Times New Roman"/>
-          <w:i/>
-          <w:iCs/>
-        </w:rPr>
-      </w:pPr>
+        <w:drawing>
+          <wp:inline distT="0" distB="0" distL="0" distR="0" wp14:anchorId="4FF20C88" wp14:editId="48121385">
+            <wp:extent cx="5326380" cy="3776345"/>
+            <wp:effectExtent l="0" t="0" r="7620" b="0"/>
+            <wp:docPr id="1821295106" name="Picture 1"/>
+            <wp:cNvGraphicFramePr>
+              <a:graphicFrameLocks xmlns:a="http://schemas.openxmlformats.org/drawingml/2006/main" noChangeAspect="1"/>
+            </wp:cNvGraphicFramePr>
+            <a:graphic xmlns:a="http://schemas.openxmlformats.org/drawingml/2006/main">
+              <a:graphicData uri="http://schemas.openxmlformats.org/drawingml/2006/picture">
+                <pic:pic xmlns:pic="http://schemas.openxmlformats.org/drawingml/2006/picture">
+                  <pic:nvPicPr>
+                    <pic:cNvPr id="1821295106" name="Picture 1821295106"/>
+                    <pic:cNvPicPr/>
+                  </pic:nvPicPr>
+                  <pic:blipFill>
+                    <a:blip r:embed="rId7">
+                      <a:extLst>
+                        <a:ext uri="{28A0092B-C50C-407E-A947-70E740481C1C}">
+                          <a14:useLocalDpi xmlns:a14="http://schemas.microsoft.com/office/drawing/2010/main" val="0"/>
+                        </a:ext>
+                      </a:extLst>
+                    </a:blip>
+                    <a:stretch>
+                      <a:fillRect/>
+                    </a:stretch>
+                  </pic:blipFill>
+                  <pic:spPr>
+                    <a:xfrm>
+                      <a:off x="0" y="0"/>
+                      <a:ext cx="5326380" cy="3776345"/>
+                    </a:xfrm>
+                    <a:prstGeom prst="rect">
+                      <a:avLst/>
+                    </a:prstGeom>
+                  </pic:spPr>
+                </pic:pic>
+              </a:graphicData>
+            </a:graphic>
+          </wp:inline>
+        </w:drawing>
+      </w:r>
     </w:p>
     <w:p>
       <w:pPr>
@@ -3485,6 +3096,7 @@
           <w:iCs/>
           <w:highlight w:val="yellow"/>
         </w:rPr>
+        <w:lastRenderedPageBreak/>
         <w:t>From your Git log, select three most significant commits during this project and include the following for each:</w:t>
       </w:r>
     </w:p>
@@ -3886,7 +3498,6 @@
         <w:rPr>
           <w:rFonts w:ascii="Times New Roman" w:eastAsia="Times New Roman" w:hAnsi="Times New Roman" w:cs="Times New Roman"/>
         </w:rPr>
-        <w:lastRenderedPageBreak/>
         <w:t>Reference list</w:t>
       </w:r>
       <w:r>
@@ -4220,9 +3831,9 @@
       </w:pPr>
     </w:p>
     <w:sectPr>
-      <w:headerReference w:type="default" r:id="rId7"/>
-      <w:footerReference w:type="even" r:id="rId8"/>
-      <w:footerReference w:type="default" r:id="rId9"/>
+      <w:headerReference w:type="default" r:id="rId8"/>
+      <w:footerReference w:type="even" r:id="rId9"/>
+      <w:footerReference w:type="default" r:id="rId10"/>
       <w:pgSz w:w="11906" w:h="16838"/>
       <w:pgMar w:top="1440" w:right="1440" w:bottom="1440" w:left="1440" w:header="708" w:footer="708" w:gutter="0"/>
       <w:cols w:space="708"/>

</xml_diff>

<commit_message>
reworked the statements in contents of report
</commit_message>
<xml_diff>
--- a/7COM1079_Final report_template.docx
+++ b/7COM1079_Final report_template.docx
@@ -2087,150 +2087,58 @@
         </w:rPr>
         <w:t>50 words)</w:t>
       </w:r>
-      <w:r>
+    </w:p>
+    <w:p>
+      <w:pPr>
+        <w:pStyle w:val="ListParagraph"/>
+        <w:ind w:left="1440"/>
+        <w:rPr>
+          <w:rFonts w:ascii="Times New Roman" w:eastAsia="Times New Roman" w:hAnsi="Times New Roman" w:cs="Times New Roman"/>
+          <w:b/>
+          <w:bCs/>
+        </w:rPr>
+      </w:pPr>
+    </w:p>
+    <w:p>
+      <w:pPr>
+        <w:pStyle w:val="ListParagraph"/>
+        <w:ind w:left="1440"/>
+        <w:rPr>
+          <w:rFonts w:ascii="Times New Roman" w:eastAsia="Times New Roman" w:hAnsi="Times New Roman" w:cs="Times New Roman"/>
+        </w:rPr>
+      </w:pPr>
+      <w:r>
+        <w:rPr>
+          <w:rFonts w:ascii="Times New Roman" w:eastAsia="Times New Roman" w:hAnsi="Times New Roman" w:cs="Times New Roman"/>
+        </w:rPr>
+        <w:t>The scatterplot re</w:t>
+      </w:r>
+      <w:r>
+        <w:rPr>
+          <w:rFonts w:ascii="Times New Roman" w:eastAsia="Times New Roman" w:hAnsi="Times New Roman" w:cs="Times New Roman"/>
+        </w:rPr>
+        <w:t>v</w:t>
+      </w:r>
+      <w:r>
+        <w:rPr>
+          <w:rFonts w:ascii="Times New Roman" w:eastAsia="Times New Roman" w:hAnsi="Times New Roman" w:cs="Times New Roman"/>
+        </w:rPr>
+        <w:t>eals a strong monotonic upward trend, supporting visual evidence of correlation. The bell curve overlay demonstrates that MP is not perfectly normally distributed, showing slight right-skewness due to many low-minute bench players and fewer high minute starters. These visual cues help contextualise the correlation results.</w:t>
+      </w:r>
+    </w:p>
+    <w:p>
+      <w:pPr>
+        <w:pStyle w:val="ListParagraph"/>
+        <w:ind w:left="1800"/>
         <w:rPr>
           <w:rFonts w:ascii="Times New Roman" w:eastAsia="Times New Roman" w:hAnsi="Times New Roman" w:cs="Times New Roman"/>
           <w:i/>
           <w:iCs/>
         </w:rPr>
-        <w:t xml:space="preserve"> </w:t>
-      </w:r>
-    </w:p>
-    <w:p>
-      <w:pPr>
-        <w:pStyle w:val="ListParagraph"/>
-        <w:numPr>
-          <w:ilvl w:val="0"/>
-          <w:numId w:val="4"/>
-        </w:numPr>
-        <w:ind w:left="1800"/>
-        <w:rPr>
-          <w:rFonts w:ascii="Times New Roman" w:eastAsia="Times New Roman" w:hAnsi="Times New Roman" w:cs="Times New Roman"/>
-          <w:i/>
-          <w:iCs/>
-          <w:highlight w:val="yellow"/>
-        </w:rPr>
-      </w:pPr>
-      <w:r>
-        <w:rPr>
-          <w:rFonts w:ascii="Times New Roman" w:eastAsia="Times New Roman" w:hAnsi="Times New Roman" w:cs="Times New Roman"/>
-          <w:i/>
-          <w:iCs/>
-          <w:highlight w:val="yellow"/>
-        </w:rPr>
-        <w:t>Per plot: explain the purpose and insights.</w:t>
-      </w:r>
-    </w:p>
-    <w:p>
-      <w:pPr>
-        <w:pStyle w:val="ListParagraph"/>
-        <w:ind w:left="1800"/>
-        <w:rPr>
-          <w:rFonts w:ascii="Times New Roman" w:eastAsia="Times New Roman" w:hAnsi="Times New Roman" w:cs="Times New Roman"/>
-          <w:i/>
-          <w:iCs/>
-        </w:rPr>
-      </w:pPr>
-      <w:r>
-        <w:rPr>
-          <w:rFonts w:ascii="Times New Roman" w:eastAsia="Times New Roman" w:hAnsi="Times New Roman" w:cs="Times New Roman"/>
-          <w:i/>
-          <w:iCs/>
-        </w:rPr>
-        <w:t>3.2.</w:t>
-      </w:r>
-      <w:r>
-        <w:rPr>
-          <w:rFonts w:ascii="Times New Roman" w:eastAsia="Times New Roman" w:hAnsi="Times New Roman" w:cs="Times New Roman"/>
-          <w:i/>
-          <w:iCs/>
-        </w:rPr>
-        <w:tab/>
-        <w:t>Additional information relating to understanding the data (optional)</w:t>
-      </w:r>
-    </w:p>
-    <w:p>
-      <w:pPr>
-        <w:pStyle w:val="ListParagraph"/>
-        <w:ind w:left="1800"/>
-        <w:rPr>
-          <w:rFonts w:ascii="Times New Roman" w:eastAsia="Times New Roman" w:hAnsi="Times New Roman" w:cs="Times New Roman"/>
-          <w:i/>
-          <w:iCs/>
-        </w:rPr>
-      </w:pPr>
-      <w:r>
-        <w:rPr>
-          <w:rFonts w:ascii="Times New Roman" w:eastAsia="Times New Roman" w:hAnsi="Times New Roman" w:cs="Times New Roman"/>
-          <w:i/>
-          <w:iCs/>
-        </w:rPr>
-        <w:t>The scatterplot reveals a strong monotonic upward trend, supporting visual evidence of correlation. The bell curve overlay demonstrates that MP is not perfectly normally distributed, showing slight right-skewness due to many low-minute bench players and fewer high minute starters. These visual cues help contextualise the correlation results.</w:t>
-      </w:r>
-    </w:p>
-    <w:p>
-      <w:pPr>
-        <w:pStyle w:val="ListParagraph"/>
-        <w:ind w:left="1800"/>
-        <w:rPr>
-          <w:rFonts w:ascii="Times New Roman" w:eastAsia="Times New Roman" w:hAnsi="Times New Roman" w:cs="Times New Roman"/>
-          <w:i/>
-          <w:iCs/>
-        </w:rPr>
-      </w:pPr>
-    </w:p>
-    <w:p>
-      <w:pPr>
-        <w:pStyle w:val="ListParagraph"/>
-        <w:ind w:left="1800"/>
-        <w:rPr>
-          <w:rFonts w:ascii="Times New Roman" w:eastAsia="Times New Roman" w:hAnsi="Times New Roman" w:cs="Times New Roman"/>
-          <w:i/>
-          <w:iCs/>
-        </w:rPr>
-      </w:pPr>
-      <w:r>
-        <w:rPr>
-          <w:rFonts w:ascii="Times New Roman" w:eastAsia="Times New Roman" w:hAnsi="Times New Roman" w:cs="Times New Roman"/>
-          <w:i/>
-          <w:iCs/>
-        </w:rPr>
-        <w:t>3.3.</w:t>
-      </w:r>
-      <w:r>
-        <w:rPr>
-          <w:rFonts w:ascii="Times New Roman" w:eastAsia="Times New Roman" w:hAnsi="Times New Roman" w:cs="Times New Roman"/>
-          <w:i/>
-          <w:iCs/>
-        </w:rPr>
-        <w:tab/>
-        <w:t>Useful information for the data understanding</w:t>
-      </w:r>
-    </w:p>
-    <w:p>
-      <w:pPr>
-        <w:pStyle w:val="ListParagraph"/>
-        <w:ind w:left="1800"/>
-        <w:rPr>
-          <w:rFonts w:ascii="Times New Roman" w:eastAsia="Times New Roman" w:hAnsi="Times New Roman" w:cs="Times New Roman"/>
-          <w:i/>
-          <w:iCs/>
-          <w:highlight w:val="yellow"/>
-        </w:rPr>
-      </w:pPr>
-      <w:r>
-        <w:rPr>
-          <w:rFonts w:ascii="Times New Roman" w:eastAsia="Times New Roman" w:hAnsi="Times New Roman" w:cs="Times New Roman"/>
-          <w:i/>
-          <w:iCs/>
-        </w:rPr>
-        <w:t>The scatterplot shows that players scoring fewer than 10 points generally play limited minutes, while high scorers consistently exceed 25–30 minutes. The histogram indicates that most players fall between 10 and 25 MP, with relatively few exceeding 35 MP. These patterns support the expectation of a strong association between MP and PS/G.</w:t>
-      </w:r>
-    </w:p>
-    <w:p>
-      <w:pPr>
-        <w:pStyle w:val="ListParagraph"/>
-        <w:ind w:left="1440" w:hanging="720"/>
+      </w:pPr>
+    </w:p>
+    <w:p>
+      <w:pPr>
         <w:rPr>
           <w:rFonts w:ascii="Times New Roman" w:eastAsia="Times New Roman" w:hAnsi="Times New Roman" w:cs="Times New Roman"/>
         </w:rPr>
@@ -2274,33 +2182,35 @@
     <w:p>
       <w:pPr>
         <w:pStyle w:val="ListParagraph"/>
-        <w:numPr>
-          <w:ilvl w:val="0"/>
-          <w:numId w:val="5"/>
-        </w:numPr>
-        <w:ind w:left="1800"/>
+        <w:ind w:left="1440"/>
+        <w:rPr>
+          <w:rFonts w:ascii="Times New Roman" w:eastAsia="Times New Roman" w:hAnsi="Times New Roman" w:cs="Times New Roman"/>
+        </w:rPr>
+      </w:pPr>
+    </w:p>
+    <w:p>
+      <w:pPr>
+        <w:pStyle w:val="ListParagraph"/>
+        <w:ind w:left="1440"/>
+        <w:rPr>
+          <w:rFonts w:ascii="Times New Roman" w:eastAsia="Times New Roman" w:hAnsi="Times New Roman" w:cs="Times New Roman"/>
+        </w:rPr>
+      </w:pPr>
+      <w:r>
+        <w:rPr>
+          <w:rFonts w:ascii="Times New Roman" w:eastAsia="Times New Roman" w:hAnsi="Times New Roman" w:cs="Times New Roman"/>
+        </w:rPr>
+        <w:t>The scatterplot shows that players scoring fewer than 10 points generally play limited minutes, while high scorers consistently exceed 25–30 minutes. The histogram indicates that most players fall between 10 and 25 MP, with relatively few exceeding 35 MP. These patterns support the expectation of a strong association between MP and PS/G.</w:t>
+      </w:r>
+    </w:p>
+    <w:p>
+      <w:pPr>
+        <w:pStyle w:val="ListParagraph"/>
+        <w:ind w:left="1440"/>
         <w:rPr>
           <w:rFonts w:ascii="Times New Roman" w:eastAsia="Times New Roman" w:hAnsi="Times New Roman" w:cs="Times New Roman"/>
           <w:i/>
           <w:iCs/>
-          <w:highlight w:val="yellow"/>
-        </w:rPr>
-      </w:pPr>
-      <w:r>
-        <w:rPr>
-          <w:rFonts w:ascii="Times New Roman" w:eastAsia="Times New Roman" w:hAnsi="Times New Roman" w:cs="Times New Roman"/>
-          <w:i/>
-          <w:iCs/>
-          <w:highlight w:val="yellow"/>
-        </w:rPr>
-        <w:t>Summarise key observations from the plot.</w:t>
-      </w:r>
-    </w:p>
-    <w:p>
-      <w:pPr>
-        <w:pStyle w:val="ListParagraph"/>
-        <w:rPr>
-          <w:rFonts w:ascii="Times New Roman" w:eastAsia="Times New Roman" w:hAnsi="Times New Roman" w:cs="Times New Roman"/>
         </w:rPr>
       </w:pPr>
     </w:p>
@@ -2354,7 +2264,6 @@
         <w:rPr>
           <w:rFonts w:ascii="Times New Roman" w:eastAsia="Times New Roman" w:hAnsi="Times New Roman" w:cs="Times New Roman"/>
         </w:rPr>
-        <w:lastRenderedPageBreak/>
         <w:t>Statistical test used to test the hypotheses and output (</w:t>
       </w:r>
       <w:r>
@@ -5062,7 +4971,6 @@
   <w:style w:type="character" w:default="1" w:styleId="DefaultParagraphFont">
     <w:name w:val="Default Paragraph Font"/>
     <w:uiPriority w:val="1"/>
-    <w:semiHidden/>
     <w:unhideWhenUsed/>
   </w:style>
   <w:style w:type="table" w:default="1" w:styleId="TableNormal">

</xml_diff>

<commit_message>
added contents to 4.1 of group report
</commit_message>
<xml_diff>
--- a/7COM1079_Final report_template.docx
+++ b/7COM1079_Final report_template.docx
@@ -2283,26 +2283,27 @@
     </w:p>
     <w:p>
       <w:pPr>
-        <w:pStyle w:val="ListParagraph"/>
-        <w:numPr>
-          <w:ilvl w:val="0"/>
-          <w:numId w:val="6"/>
-        </w:numPr>
+        <w:rPr>
+          <w:rFonts w:ascii="Times New Roman" w:eastAsia="Times New Roman" w:hAnsi="Times New Roman" w:cs="Times New Roman"/>
+          <w:highlight w:val="yellow"/>
+        </w:rPr>
+      </w:pPr>
+      <w:r>
         <w:rPr>
           <w:rFonts w:ascii="Times New Roman" w:eastAsia="Times New Roman" w:hAnsi="Times New Roman" w:cs="Times New Roman"/>
           <w:i/>
           <w:iCs/>
           <w:highlight w:val="yellow"/>
         </w:rPr>
-      </w:pPr>
+        <w:t xml:space="preserve">                        </w:t>
+      </w:r>
       <w:r>
         <w:rPr>
           <w:rFonts w:ascii="Times New Roman" w:eastAsia="Times New Roman" w:hAnsi="Times New Roman" w:cs="Times New Roman"/>
           <w:i/>
           <w:iCs/>
-          <w:highlight w:val="yellow"/>
-        </w:rPr>
-        <w:t>Explain the choice of the statistical test.</w:t>
+        </w:rPr>
+        <w:t xml:space="preserve">Spearman’s rank correlation coefficient was used to assess the relationship between points per game (PS/G) and minutes played (MP), as it does not assume normality and is suitable for monotonic relationships. The test produced a Spearman’s ρ value of </w:t>
       </w:r>
       <w:r>
         <w:rPr>
@@ -2310,31 +2311,8 @@
           <w:i/>
           <w:iCs/>
         </w:rPr>
-        <w:t xml:space="preserve"> </w:t>
-      </w:r>
-    </w:p>
-    <w:p>
-      <w:pPr>
-        <w:pStyle w:val="ListParagraph"/>
-        <w:numPr>
-          <w:ilvl w:val="0"/>
-          <w:numId w:val="6"/>
-        </w:numPr>
-        <w:rPr>
-          <w:rFonts w:ascii="Times New Roman" w:eastAsia="Times New Roman" w:hAnsi="Times New Roman" w:cs="Times New Roman"/>
-          <w:i/>
-          <w:iCs/>
-          <w:highlight w:val="yellow"/>
-        </w:rPr>
-      </w:pPr>
-      <w:r>
-        <w:rPr>
-          <w:rFonts w:ascii="Times New Roman" w:eastAsia="Times New Roman" w:hAnsi="Times New Roman" w:cs="Times New Roman"/>
-          <w:i/>
-          <w:iCs/>
-          <w:highlight w:val="yellow"/>
-        </w:rPr>
-        <w:t>Make sure the test is appropriate for the RQ and data.</w:t>
+        <w:lastRenderedPageBreak/>
+        <w:t>0.92862 with a p-value less than 2.2 × 10⁻¹⁶, indicating an extremely strong and statistically significant positive association between the two variables.</w:t>
       </w:r>
     </w:p>
     <w:p>
@@ -4971,6 +4949,7 @@
   <w:style w:type="character" w:default="1" w:styleId="DefaultParagraphFont">
     <w:name w:val="Default Paragraph Font"/>
     <w:uiPriority w:val="1"/>
+    <w:semiHidden/>
     <w:unhideWhenUsed/>
   </w:style>
   <w:style w:type="table" w:default="1" w:styleId="TableNormal">

</xml_diff>

<commit_message>
added contents of 4.2 to group report
</commit_message>
<xml_diff>
--- a/7COM1079_Final report_template.docx
+++ b/7COM1079_Final report_template.docx
@@ -175,6 +175,12 @@
           <w:i/>
         </w:rPr>
         <w:br/>
+      </w:r>
+      <w:r>
+        <w:rPr>
+          <w:rFonts w:ascii="Times New Roman" w:eastAsia="Times New Roman" w:hAnsi="Times New Roman" w:cs="Times New Roman"/>
+          <w:i/>
+        </w:rPr>
         <w:t>Zaman Abbas Naqvi Syed 24085959</w:t>
       </w:r>
     </w:p>
@@ -1234,7 +1240,13 @@
         <w:rPr>
           <w:rFonts w:ascii="Times New Roman" w:eastAsia="Times New Roman" w:hAnsi="Times New Roman" w:cs="Times New Roman"/>
         </w:rPr>
-        <w:t>Performance analysis in basketball frequently relies on statistical indicators to evaluate players’ contributions and inform coaching strategies. Minutes Played (MP) and Points Scored per Game (PS/G) are two fundamental metrics that influence player selection, contract valuation and tactical decisions. Understanding the relationship between these variables is important because playing time determines opportunity, yet scoring ability often determines who receives greater minutes. Prior work (Sampaio et al., 2015) highlights that workload and scoring behaviour are strongly interrelated. This motivates an empirical investigation of whether MP and PS/G demonstrate a significant correlation in NBA players during the 2017 season.</w:t>
+        <w:t xml:space="preserve">Performance analysis in basketball frequently relies on statistical indicators to evaluate players’ contributions and inform coaching strategies. Minutes Played (MP) and Points Scored per Game (PS/G) are two fundamental metrics that influence player selection, contract valuation and tactical decisions. Understanding the relationship between these variables is important because playing time determines opportunity, yet scoring ability often determines who receives greater minutes. Prior work (Sampaio et al., </w:t>
+      </w:r>
+      <w:r>
+        <w:rPr>
+          <w:rFonts w:ascii="Times New Roman" w:eastAsia="Times New Roman" w:hAnsi="Times New Roman" w:cs="Times New Roman"/>
+        </w:rPr>
+        <w:t>2015) highlights that workload and scoring behaviour are strongly interrelated. This motivates an empirical investigation of whether MP and PS/G demonstrate a significant correlation in NBA players during the 2017 season.</w:t>
       </w:r>
     </w:p>
     <w:p>
@@ -1293,7 +1305,13 @@
         <w:rPr>
           <w:rFonts w:ascii="Times New Roman" w:eastAsia="Times New Roman" w:hAnsi="Times New Roman" w:cs="Times New Roman"/>
         </w:rPr>
-        <w:t>The dataset consists of 486 NBA players from the 2017 regular season, sourced from Basketball-Reference. It contains demographic variables (age, position, team), performance measures (field goals, assists, rebounds), and playing time metrics, including Minutes Played (MP) and Points Scored/Game (PS/G). After cleaning, only complete cases for MP and PS/G were retained. Both variables are continuous and suitable for correlation analysis. The dataset represents an entire league season, providing a comprehensive basis for statistical inference.</w:t>
+        <w:t>The dataset consists of 486 NBA players from the 2017 regular season, sourced from Basketball-Reference. It contains demographic variables (age, position, team), performance measures (field goals, assists, rebounds), and playing time metrics, including Minutes Played (MP) and Points Scored/Game (PS/G). After cleaning, only complete cases for MP and PS/G were retained. Both variables are continuous and suitable for correlation analysis. The dataset represents an entire league season, providing a comprehensiv</w:t>
+      </w:r>
+      <w:r>
+        <w:rPr>
+          <w:rFonts w:ascii="Times New Roman" w:eastAsia="Times New Roman" w:hAnsi="Times New Roman" w:cs="Times New Roman"/>
+        </w:rPr>
+        <w:t>e basis for statistical inference.</w:t>
       </w:r>
     </w:p>
     <w:p>
@@ -1651,6 +1669,11 @@
           <w:rFonts w:ascii="Times New Roman" w:eastAsia="Times New Roman" w:hAnsi="Times New Roman" w:cs="Times New Roman"/>
         </w:rPr>
         <w:br/>
+      </w:r>
+      <w:r>
+        <w:rPr>
+          <w:rFonts w:ascii="Times New Roman" w:eastAsia="Times New Roman" w:hAnsi="Times New Roman" w:cs="Times New Roman"/>
+        </w:rPr>
         <w:t xml:space="preserve">Sampaio et al. (2015) examined NBA tracking data and established that playing time is closely tied to scoring involvement, concluding that workload interacts with performance outputs. Their analysis supports the assumption that MP strongly relates to measures such as PS/G. </w:t>
       </w:r>
     </w:p>
@@ -1786,7 +1809,13 @@
         <w:rPr>
           <w:rFonts w:ascii="Times New Roman" w:eastAsia="Times New Roman" w:hAnsi="Times New Roman" w:cs="Times New Roman"/>
         </w:rPr>
-        <w:t xml:space="preserve"> The relationship between playing time and scoring ability is widely acknowledged but not always quantified directly. Most existing studies embed MP within multivariate models rather than examining its independent association with PS/G. A clear understanding of this correlation is relevant for coaches, analysts, and data scientists working in talent identification and performance forecasting. Establishing this baseline relationship enables future research to incorporate efficiency metrics, team strategy, role distribution and longitudinal changes across multiple seasons.</w:t>
+        <w:t xml:space="preserve"> The relationship between playing time and scoring ability is widely acknowledged but not always quantified directly. Most existing studies embed MP within multivariate models rather than examining its independent association with PS/G. A clear understanding of this correlation is relevant for coaches, analysts, and data scientists working in talent identification and performance forecasting. Establishing this baseline relationship enables future research to incorporate efficiency metrics, team strategy, ro</w:t>
+      </w:r>
+      <w:r>
+        <w:rPr>
+          <w:rFonts w:ascii="Times New Roman" w:eastAsia="Times New Roman" w:hAnsi="Times New Roman" w:cs="Times New Roman"/>
+        </w:rPr>
+        <w:t>le distribution and longitudinal changes across multiple seasons.</w:t>
       </w:r>
     </w:p>
     <w:p>
@@ -2274,55 +2303,139 @@
         </w:rPr>
         <w:t>75 words)</w:t>
       </w:r>
-      <w:r>
-        <w:rPr>
-          <w:rFonts w:ascii="Times New Roman" w:eastAsia="Times New Roman" w:hAnsi="Times New Roman" w:cs="Times New Roman"/>
-        </w:rPr>
-        <w:t xml:space="preserve"> </w:t>
-      </w:r>
-    </w:p>
-    <w:p>
-      <w:pPr>
-        <w:rPr>
-          <w:rFonts w:ascii="Times New Roman" w:eastAsia="Times New Roman" w:hAnsi="Times New Roman" w:cs="Times New Roman"/>
-          <w:highlight w:val="yellow"/>
-        </w:rPr>
-      </w:pPr>
-      <w:r>
+    </w:p>
+    <w:p>
+      <w:pPr>
+        <w:pStyle w:val="ListParagraph"/>
+        <w:ind w:left="1440"/>
+        <w:rPr>
+          <w:rFonts w:ascii="Times New Roman" w:eastAsia="Times New Roman" w:hAnsi="Times New Roman" w:cs="Times New Roman"/>
+        </w:rPr>
+      </w:pPr>
+    </w:p>
+    <w:p>
+      <w:pPr>
+        <w:pStyle w:val="ListParagraph"/>
+        <w:ind w:left="1440"/>
+        <w:rPr>
+          <w:rFonts w:ascii="Times New Roman" w:eastAsia="Times New Roman" w:hAnsi="Times New Roman" w:cs="Times New Roman"/>
+        </w:rPr>
+      </w:pPr>
+      <w:r>
+        <w:rPr>
+          <w:rFonts w:ascii="Times New Roman" w:eastAsia="Times New Roman" w:hAnsi="Times New Roman" w:cs="Times New Roman"/>
+        </w:rPr>
+        <w:t xml:space="preserve">Spearman’s rank correlation coefficient was used to assess the relationship between points per game (PS/G) and minutes played (MP), as it does not </w:t>
+      </w:r>
+      <w:r>
+        <w:rPr>
+          <w:rFonts w:ascii="Times New Roman" w:eastAsia="Times New Roman" w:hAnsi="Times New Roman" w:cs="Times New Roman"/>
+        </w:rPr>
+        <w:lastRenderedPageBreak/>
+        <w:t>assume normality and is suitable for monotonic relationships. The test produced a Spearman’s ρ value of 0.92862 with a p-value less than 2.2 × 10⁻¹⁶, indicating an extremely strong and statistically significant positive association between the two variables.</w:t>
+      </w:r>
+    </w:p>
+    <w:p>
+      <w:pPr>
+        <w:pStyle w:val="ListParagraph"/>
+        <w:ind w:left="1440" w:hanging="720"/>
+        <w:rPr>
+          <w:rFonts w:ascii="Times New Roman" w:eastAsia="Times New Roman" w:hAnsi="Times New Roman" w:cs="Times New Roman"/>
+        </w:rPr>
+      </w:pPr>
+    </w:p>
+    <w:p>
+      <w:pPr>
+        <w:pStyle w:val="ListParagraph"/>
+        <w:numPr>
+          <w:ilvl w:val="1"/>
+          <w:numId w:val="3"/>
+        </w:numPr>
+        <w:ind w:hanging="720"/>
         <w:rPr>
           <w:rFonts w:ascii="Times New Roman" w:eastAsia="Times New Roman" w:hAnsi="Times New Roman" w:cs="Times New Roman"/>
           <w:i/>
           <w:iCs/>
           <w:highlight w:val="yellow"/>
         </w:rPr>
-        <w:t xml:space="preserve">                        </w:t>
-      </w:r>
-      <w:r>
-        <w:rPr>
-          <w:rFonts w:ascii="Times New Roman" w:eastAsia="Times New Roman" w:hAnsi="Times New Roman" w:cs="Times New Roman"/>
-          <w:i/>
-          <w:iCs/>
-        </w:rPr>
-        <w:t xml:space="preserve">Spearman’s rank correlation coefficient was used to assess the relationship between points per game (PS/G) and minutes played (MP), as it does not assume normality and is suitable for monotonic relationships. The test produced a Spearman’s ρ value of </w:t>
-      </w:r>
-      <w:r>
-        <w:rPr>
-          <w:rFonts w:ascii="Times New Roman" w:eastAsia="Times New Roman" w:hAnsi="Times New Roman" w:cs="Times New Roman"/>
-          <w:i/>
-          <w:iCs/>
-        </w:rPr>
-        <w:lastRenderedPageBreak/>
-        <w:t>0.92862 with a p-value less than 2.2 × 10⁻¹⁶, indicating an extremely strong and statistically significant positive association between the two variables.</w:t>
-      </w:r>
-    </w:p>
-    <w:p>
-      <w:pPr>
-        <w:pStyle w:val="ListParagraph"/>
-        <w:ind w:left="1440" w:hanging="720"/>
-        <w:rPr>
-          <w:rFonts w:ascii="Times New Roman" w:eastAsia="Times New Roman" w:hAnsi="Times New Roman" w:cs="Times New Roman"/>
-        </w:rPr>
-      </w:pPr>
+      </w:pPr>
+      <w:r>
+        <w:rPr>
+          <w:rFonts w:ascii="Times New Roman" w:eastAsia="Times New Roman" w:hAnsi="Times New Roman" w:cs="Times New Roman"/>
+        </w:rPr>
+        <w:t>The null hypothesis is rejected /not rejected based on the p-value (</w:t>
+      </w:r>
+      <w:r>
+        <w:rPr>
+          <w:rFonts w:ascii="Times New Roman" w:eastAsia="Times New Roman" w:hAnsi="Times New Roman" w:cs="Times New Roman"/>
+          <w:b/>
+          <w:bCs/>
+        </w:rPr>
+        <w:t>100 words)</w:t>
+      </w:r>
+      <w:r>
+        <w:rPr>
+          <w:rFonts w:ascii="Times New Roman" w:eastAsia="Times New Roman" w:hAnsi="Times New Roman" w:cs="Times New Roman"/>
+        </w:rPr>
+        <w:t xml:space="preserve"> </w:t>
+      </w:r>
+    </w:p>
+    <w:p>
+      <w:pPr>
+        <w:pStyle w:val="ListParagraph"/>
+        <w:ind w:left="1440"/>
+        <w:rPr>
+          <w:rFonts w:ascii="Times New Roman" w:eastAsia="Times New Roman" w:hAnsi="Times New Roman" w:cs="Times New Roman"/>
+        </w:rPr>
+      </w:pPr>
+    </w:p>
+    <w:p>
+      <w:pPr>
+        <w:pStyle w:val="ListParagraph"/>
+        <w:ind w:left="1440"/>
+        <w:rPr>
+          <w:rFonts w:ascii="Times New Roman" w:eastAsia="Times New Roman" w:hAnsi="Times New Roman" w:cs="Times New Roman"/>
+          <w:highlight w:val="yellow"/>
+        </w:rPr>
+      </w:pPr>
+      <w:r>
+        <w:rPr>
+          <w:rFonts w:ascii="Times New Roman" w:eastAsia="Times New Roman" w:hAnsi="Times New Roman" w:cs="Times New Roman"/>
+        </w:rPr>
+        <w:t>Since the p value for Spearman test is far below 0.05, the null hypothesis is rejected. There is a statistically significant positive relationship between PS/G and MP. Players who score more tend to play more minutes, and players who play more minutes tend to score more. This does not prove causation, but confirms strong association.</w:t>
+      </w:r>
+    </w:p>
+    <w:p>
+      <w:pPr>
+        <w:ind w:left="1440"/>
+        <w:rPr>
+          <w:rFonts w:ascii="Times New Roman" w:eastAsia="Times New Roman" w:hAnsi="Times New Roman" w:cs="Times New Roman"/>
+        </w:rPr>
+      </w:pPr>
+      <w:r>
+        <w:rPr>
+          <w:rFonts w:ascii="Times New Roman" w:eastAsia="Times New Roman" w:hAnsi="Times New Roman" w:cs="Times New Roman"/>
+        </w:rPr>
+        <w:t xml:space="preserve"> </w:t>
+      </w:r>
+    </w:p>
+    <w:p>
+      <w:pPr>
+        <w:pStyle w:val="ListParagraph"/>
+        <w:numPr>
+          <w:ilvl w:val="0"/>
+          <w:numId w:val="3"/>
+        </w:numPr>
+        <w:rPr>
+          <w:rFonts w:ascii="Times New Roman" w:eastAsia="Times New Roman" w:hAnsi="Times New Roman" w:cs="Times New Roman"/>
+        </w:rPr>
+      </w:pPr>
+      <w:r>
+        <w:rPr>
+          <w:rFonts w:ascii="Times New Roman" w:eastAsia="Times New Roman" w:hAnsi="Times New Roman" w:cs="Times New Roman"/>
+        </w:rPr>
+        <w:t>Evaluation – group’s experience at 7COM1079</w:t>
+      </w:r>
     </w:p>
     <w:p>
       <w:pPr>
@@ -2334,16 +2447,186 @@
         <w:ind w:hanging="720"/>
         <w:rPr>
           <w:rFonts w:ascii="Times New Roman" w:eastAsia="Times New Roman" w:hAnsi="Times New Roman" w:cs="Times New Roman"/>
+        </w:rPr>
+      </w:pPr>
+      <w:r>
+        <w:rPr>
+          <w:rFonts w:ascii="Times New Roman" w:eastAsia="Times New Roman" w:hAnsi="Times New Roman" w:cs="Times New Roman"/>
+        </w:rPr>
+        <w:t xml:space="preserve">What went well </w:t>
+      </w:r>
+      <w:r>
+        <w:rPr>
+          <w:rFonts w:ascii="Times New Roman" w:eastAsia="Times New Roman" w:hAnsi="Times New Roman" w:cs="Times New Roman"/>
+          <w:b/>
+          <w:bCs/>
+        </w:rPr>
+        <w:t>(75 words)</w:t>
+      </w:r>
+    </w:p>
+    <w:p>
+      <w:pPr>
+        <w:pStyle w:val="ListParagraph"/>
+        <w:numPr>
+          <w:ilvl w:val="1"/>
+          <w:numId w:val="3"/>
+        </w:numPr>
+        <w:ind w:hanging="720"/>
+        <w:rPr>
+          <w:rFonts w:ascii="Times New Roman" w:eastAsia="Times New Roman" w:hAnsi="Times New Roman" w:cs="Times New Roman"/>
+        </w:rPr>
+      </w:pPr>
+      <w:r>
+        <w:rPr>
+          <w:rFonts w:ascii="Times New Roman" w:eastAsia="Times New Roman" w:hAnsi="Times New Roman" w:cs="Times New Roman"/>
+        </w:rPr>
+        <w:t xml:space="preserve">Points for improvement </w:t>
+      </w:r>
+      <w:r>
+        <w:rPr>
+          <w:rFonts w:ascii="Times New Roman" w:eastAsia="Times New Roman" w:hAnsi="Times New Roman" w:cs="Times New Roman"/>
+          <w:b/>
+          <w:bCs/>
+        </w:rPr>
+        <w:t>(75 words)</w:t>
+      </w:r>
+    </w:p>
+    <w:p>
+      <w:pPr>
+        <w:pStyle w:val="ListParagraph"/>
+        <w:numPr>
+          <w:ilvl w:val="1"/>
+          <w:numId w:val="3"/>
+        </w:numPr>
+        <w:ind w:hanging="720"/>
+        <w:rPr>
+          <w:rFonts w:ascii="Times New Roman" w:eastAsia="Times New Roman" w:hAnsi="Times New Roman" w:cs="Times New Roman"/>
+        </w:rPr>
+      </w:pPr>
+      <w:r>
+        <w:rPr>
+          <w:rFonts w:ascii="Times New Roman" w:eastAsia="Times New Roman" w:hAnsi="Times New Roman" w:cs="Times New Roman"/>
+        </w:rPr>
+        <w:t>Group’s time management (</w:t>
+      </w:r>
+      <w:r>
+        <w:rPr>
+          <w:rFonts w:ascii="Times New Roman" w:eastAsia="Times New Roman" w:hAnsi="Times New Roman" w:cs="Times New Roman"/>
+          <w:b/>
+        </w:rPr>
+        <w:t>50 words)</w:t>
+      </w:r>
+    </w:p>
+    <w:p>
+      <w:pPr>
+        <w:pStyle w:val="ListParagraph"/>
+        <w:numPr>
+          <w:ilvl w:val="1"/>
+          <w:numId w:val="3"/>
+        </w:numPr>
+        <w:ind w:hanging="720"/>
+        <w:rPr>
+          <w:rFonts w:ascii="Times New Roman" w:eastAsia="Times New Roman" w:hAnsi="Times New Roman" w:cs="Times New Roman"/>
+        </w:rPr>
+      </w:pPr>
+      <w:r>
+        <w:rPr>
+          <w:rFonts w:ascii="Times New Roman" w:eastAsia="Times New Roman" w:hAnsi="Times New Roman" w:cs="Times New Roman"/>
+        </w:rPr>
+        <w:t>Project’s overall judgement (</w:t>
+      </w:r>
+      <w:r>
+        <w:rPr>
+          <w:rFonts w:ascii="Times New Roman" w:eastAsia="Times New Roman" w:hAnsi="Times New Roman" w:cs="Times New Roman"/>
+          <w:b/>
+        </w:rPr>
+        <w:t>50 words)</w:t>
+      </w:r>
+    </w:p>
+    <w:p>
+      <w:pPr>
+        <w:pStyle w:val="ListParagraph"/>
+        <w:numPr>
+          <w:ilvl w:val="1"/>
+          <w:numId w:val="3"/>
+        </w:numPr>
+        <w:ind w:hanging="720"/>
+        <w:rPr>
+          <w:rFonts w:ascii="Times New Roman" w:eastAsia="Times New Roman" w:hAnsi="Times New Roman" w:cs="Times New Roman"/>
+          <w:b/>
+          <w:bCs/>
+        </w:rPr>
+      </w:pPr>
+      <w:r>
+        <w:rPr>
+          <w:rFonts w:ascii="Times New Roman" w:eastAsia="Times New Roman" w:hAnsi="Times New Roman" w:cs="Times New Roman"/>
+          <w:i/>
+          <w:iCs/>
+        </w:rPr>
+        <w:t>Note any changes to group since original allocation if applicable. Add new or amended GitHub Ids for new members</w:t>
+      </w:r>
+      <w:r>
+        <w:rPr>
+          <w:rFonts w:ascii="Times New Roman" w:eastAsia="Times New Roman" w:hAnsi="Times New Roman" w:cs="Times New Roman"/>
+        </w:rPr>
+        <w:t xml:space="preserve"> </w:t>
+      </w:r>
+      <w:r>
+        <w:rPr>
+          <w:rFonts w:ascii="Times New Roman" w:eastAsia="Times New Roman" w:hAnsi="Times New Roman" w:cs="Times New Roman"/>
+          <w:b/>
+          <w:bCs/>
+        </w:rPr>
+        <w:t>(75 words, write only if applies to your group arrangements)</w:t>
+      </w:r>
+    </w:p>
+    <w:p>
+      <w:pPr>
+        <w:pStyle w:val="ListParagraph"/>
+        <w:numPr>
+          <w:ilvl w:val="1"/>
+          <w:numId w:val="3"/>
+        </w:numPr>
+        <w:ind w:hanging="720"/>
+        <w:rPr>
+          <w:rFonts w:ascii="Times New Roman" w:eastAsia="Times New Roman" w:hAnsi="Times New Roman" w:cs="Times New Roman"/>
+          <w:b/>
+          <w:bCs/>
+        </w:rPr>
+      </w:pPr>
+      <w:r>
+        <w:rPr>
+          <w:rFonts w:ascii="Times New Roman" w:eastAsia="Times New Roman" w:hAnsi="Times New Roman" w:cs="Times New Roman"/>
+        </w:rPr>
+        <w:t xml:space="preserve">Comment on the GitHub log output </w:t>
+      </w:r>
+      <w:r>
+        <w:rPr>
+          <w:rFonts w:ascii="Times New Roman" w:eastAsia="Times New Roman" w:hAnsi="Times New Roman" w:cs="Times New Roman"/>
+          <w:b/>
+          <w:bCs/>
+        </w:rPr>
+        <w:t xml:space="preserve">(50 words) </w:t>
+      </w:r>
+    </w:p>
+    <w:p>
+      <w:pPr>
+        <w:pStyle w:val="ListParagraph"/>
+        <w:ind w:left="1440"/>
+        <w:rPr>
+          <w:rFonts w:ascii="Times New Roman" w:eastAsia="Times New Roman" w:hAnsi="Times New Roman" w:cs="Times New Roman"/>
+          <w:b/>
+          <w:bCs/>
+        </w:rPr>
+      </w:pPr>
+      <w:r>
+        <w:rPr>
+          <w:rFonts w:ascii="Times New Roman" w:eastAsia="Times New Roman" w:hAnsi="Times New Roman" w:cs="Times New Roman"/>
           <w:i/>
           <w:iCs/>
           <w:highlight w:val="yellow"/>
         </w:rPr>
-      </w:pPr>
-      <w:r>
-        <w:rPr>
-          <w:rFonts w:ascii="Times New Roman" w:eastAsia="Times New Roman" w:hAnsi="Times New Roman" w:cs="Times New Roman"/>
-        </w:rPr>
-        <w:t>The null hypothesis is rejected /not rejected based on the p-value (</w:t>
+        <w:t>Please comment on the GitHub log output, and refer to it as being placed into</w:t>
       </w:r>
       <w:r>
         <w:rPr>
@@ -2351,23 +2634,168 @@
           <w:b/>
           <w:bCs/>
         </w:rPr>
-        <w:t>100 words)</w:t>
-      </w:r>
-      <w:r>
-        <w:rPr>
-          <w:rFonts w:ascii="Times New Roman" w:eastAsia="Times New Roman" w:hAnsi="Times New Roman" w:cs="Times New Roman"/>
-        </w:rPr>
         <w:t xml:space="preserve"> </w:t>
       </w:r>
       <w:r>
         <w:rPr>
-          <w:rFonts w:ascii="Times New Roman" w:eastAsia="Times New Roman" w:hAnsi="Times New Roman" w:cs="Times New Roman"/>
+          <w:rFonts w:ascii="Times New Roman" w:eastAsiaTheme="minorEastAsia" w:hAnsi="Times New Roman" w:cs="Times New Roman"/>
           <w:i/>
           <w:iCs/>
           <w:highlight w:val="yellow"/>
         </w:rPr>
-        <w:t>(interpret the results)</w:t>
-      </w:r>
+        <w:t>Appendix B.</w:t>
+      </w:r>
+      <w:r>
+        <w:rPr>
+          <w:rFonts w:ascii="Times New Roman" w:eastAsia="Times New Roman" w:hAnsi="Times New Roman" w:cs="Times New Roman"/>
+          <w:b/>
+          <w:bCs/>
+        </w:rPr>
+        <w:t xml:space="preserve"> </w:t>
+      </w:r>
+    </w:p>
+    <w:p>
+      <w:pPr>
+        <w:spacing w:before="240" w:after="240"/>
+        <w:ind w:left="1440"/>
+        <w:rPr>
+          <w:rFonts w:ascii="Times New Roman" w:eastAsia="Times New Roman" w:hAnsi="Times New Roman" w:cs="Times New Roman"/>
+          <w:i/>
+          <w:iCs/>
+          <w:highlight w:val="yellow"/>
+        </w:rPr>
+      </w:pPr>
+      <w:r>
+        <w:rPr>
+          <w:rFonts w:ascii="Times New Roman" w:eastAsia="Times New Roman" w:hAnsi="Times New Roman" w:cs="Times New Roman"/>
+          <w:i/>
+          <w:iCs/>
+          <w:highlight w:val="yellow"/>
+        </w:rPr>
+        <w:t>From your Git log, select three most significant commits during this project and include the following for each:</w:t>
+      </w:r>
+    </w:p>
+    <w:p>
+      <w:pPr>
+        <w:pStyle w:val="ListParagraph"/>
+        <w:numPr>
+          <w:ilvl w:val="0"/>
+          <w:numId w:val="7"/>
+        </w:numPr>
+        <w:spacing w:before="240" w:after="240"/>
+        <w:ind w:left="1890"/>
+        <w:rPr>
+          <w:rFonts w:ascii="Times New Roman" w:eastAsia="Times New Roman" w:hAnsi="Times New Roman" w:cs="Times New Roman"/>
+          <w:i/>
+          <w:iCs/>
+          <w:highlight w:val="yellow"/>
+        </w:rPr>
+      </w:pPr>
+      <w:r>
+        <w:rPr>
+          <w:rFonts w:ascii="Times New Roman" w:eastAsia="Times New Roman" w:hAnsi="Times New Roman" w:cs="Times New Roman"/>
+          <w:b/>
+          <w:bCs/>
+          <w:i/>
+          <w:iCs/>
+          <w:highlight w:val="yellow"/>
+        </w:rPr>
+        <w:t>Commit Message:</w:t>
+      </w:r>
+      <w:r>
+        <w:rPr>
+          <w:rFonts w:ascii="Times New Roman" w:eastAsia="Times New Roman" w:hAnsi="Times New Roman" w:cs="Times New Roman"/>
+          <w:i/>
+          <w:iCs/>
+          <w:highlight w:val="yellow"/>
+        </w:rPr>
+        <w:t xml:space="preserve"> [Insert Commit Message] Brief explanation of the broader impact of the change</w:t>
+      </w:r>
+    </w:p>
+    <w:p>
+      <w:pPr>
+        <w:pStyle w:val="ListParagraph"/>
+        <w:numPr>
+          <w:ilvl w:val="0"/>
+          <w:numId w:val="7"/>
+        </w:numPr>
+        <w:spacing w:before="240" w:after="240"/>
+        <w:ind w:left="1890"/>
+        <w:rPr>
+          <w:rFonts w:ascii="Times New Roman" w:eastAsia="Times New Roman" w:hAnsi="Times New Roman" w:cs="Times New Roman"/>
+          <w:i/>
+          <w:iCs/>
+          <w:highlight w:val="yellow"/>
+        </w:rPr>
+      </w:pPr>
+      <w:r>
+        <w:rPr>
+          <w:rFonts w:ascii="Times New Roman" w:eastAsia="Times New Roman" w:hAnsi="Times New Roman" w:cs="Times New Roman"/>
+          <w:b/>
+          <w:bCs/>
+          <w:i/>
+          <w:iCs/>
+          <w:highlight w:val="yellow"/>
+        </w:rPr>
+        <w:t>Commit Message:</w:t>
+      </w:r>
+      <w:r>
+        <w:rPr>
+          <w:rFonts w:ascii="Times New Roman" w:eastAsia="Times New Roman" w:hAnsi="Times New Roman" w:cs="Times New Roman"/>
+          <w:i/>
+          <w:iCs/>
+          <w:highlight w:val="yellow"/>
+        </w:rPr>
+        <w:t xml:space="preserve"> [Insert Commit Message] Brief explanation of the broader impact of the change</w:t>
+      </w:r>
+    </w:p>
+    <w:p>
+      <w:pPr>
+        <w:pStyle w:val="ListParagraph"/>
+        <w:numPr>
+          <w:ilvl w:val="0"/>
+          <w:numId w:val="7"/>
+        </w:numPr>
+        <w:spacing w:before="240" w:after="240"/>
+        <w:ind w:left="1890"/>
+        <w:rPr>
+          <w:rFonts w:ascii="Times New Roman" w:eastAsia="Times New Roman" w:hAnsi="Times New Roman" w:cs="Times New Roman"/>
+          <w:i/>
+          <w:iCs/>
+          <w:highlight w:val="yellow"/>
+        </w:rPr>
+      </w:pPr>
+      <w:r>
+        <w:rPr>
+          <w:rFonts w:ascii="Times New Roman" w:eastAsia="Times New Roman" w:hAnsi="Times New Roman" w:cs="Times New Roman"/>
+          <w:b/>
+          <w:bCs/>
+          <w:i/>
+          <w:iCs/>
+          <w:highlight w:val="yellow"/>
+        </w:rPr>
+        <w:t>Commit Message:</w:t>
+      </w:r>
+      <w:r>
+        <w:rPr>
+          <w:rFonts w:ascii="Times New Roman" w:eastAsia="Times New Roman" w:hAnsi="Times New Roman" w:cs="Times New Roman"/>
+          <w:i/>
+          <w:iCs/>
+          <w:highlight w:val="yellow"/>
+        </w:rPr>
+        <w:t xml:space="preserve"> [Insert Commit Message] Brief explanation of the broader impact of the change</w:t>
+      </w:r>
+    </w:p>
+    <w:p>
+      <w:pPr>
+        <w:pStyle w:val="ListParagraph"/>
+        <w:ind w:left="1080"/>
+        <w:rPr>
+          <w:rFonts w:ascii="Times New Roman" w:eastAsia="Times New Roman" w:hAnsi="Times New Roman" w:cs="Times New Roman"/>
+          <w:b/>
+          <w:bCs/>
+        </w:rPr>
+      </w:pPr>
     </w:p>
     <w:p>
       <w:pPr>
@@ -2398,7 +2826,7 @@
         <w:rPr>
           <w:rFonts w:ascii="Times New Roman" w:eastAsia="Times New Roman" w:hAnsi="Times New Roman" w:cs="Times New Roman"/>
         </w:rPr>
-        <w:t>Evaluation – group’s experience at 7COM1079</w:t>
+        <w:t>Conclusions</w:t>
       </w:r>
     </w:p>
     <w:p>
@@ -2417,7 +2845,7 @@
         <w:rPr>
           <w:rFonts w:ascii="Times New Roman" w:eastAsia="Times New Roman" w:hAnsi="Times New Roman" w:cs="Times New Roman"/>
         </w:rPr>
-        <w:t xml:space="preserve">What went well </w:t>
+        <w:t>Results explained (</w:t>
       </w:r>
       <w:r>
         <w:rPr>
@@ -2425,7 +2853,7 @@
           <w:b/>
           <w:bCs/>
         </w:rPr>
-        <w:t>(75 words)</w:t>
+        <w:t>75 words)</w:t>
       </w:r>
     </w:p>
     <w:p>
@@ -2438,21 +2866,52 @@
         <w:ind w:hanging="720"/>
         <w:rPr>
           <w:rFonts w:ascii="Times New Roman" w:eastAsia="Times New Roman" w:hAnsi="Times New Roman" w:cs="Times New Roman"/>
-        </w:rPr>
-      </w:pPr>
-      <w:r>
-        <w:rPr>
-          <w:rFonts w:ascii="Times New Roman" w:eastAsia="Times New Roman" w:hAnsi="Times New Roman" w:cs="Times New Roman"/>
-        </w:rPr>
-        <w:t xml:space="preserve">Points for improvement </w:t>
-      </w:r>
-      <w:r>
-        <w:rPr>
-          <w:rFonts w:ascii="Times New Roman" w:eastAsia="Times New Roman" w:hAnsi="Times New Roman" w:cs="Times New Roman"/>
           <w:b/>
           <w:bCs/>
         </w:rPr>
-        <w:t>(75 words)</w:t>
+      </w:pPr>
+      <w:r>
+        <w:rPr>
+          <w:rFonts w:ascii="Times New Roman" w:eastAsia="Times New Roman" w:hAnsi="Times New Roman" w:cs="Times New Roman"/>
+        </w:rPr>
+        <w:t>Interpretation of the results (</w:t>
+      </w:r>
+      <w:r>
+        <w:rPr>
+          <w:rFonts w:ascii="Times New Roman" w:eastAsia="Times New Roman" w:hAnsi="Times New Roman" w:cs="Times New Roman"/>
+          <w:b/>
+          <w:bCs/>
+        </w:rPr>
+        <w:t>75 words)</w:t>
+      </w:r>
+    </w:p>
+    <w:p>
+      <w:pPr>
+        <w:pStyle w:val="ListParagraph"/>
+        <w:numPr>
+          <w:ilvl w:val="0"/>
+          <w:numId w:val="8"/>
+        </w:numPr>
+        <w:ind w:left="1440"/>
+        <w:rPr>
+          <w:rFonts w:ascii="Times New Roman" w:eastAsia="Times New Roman" w:hAnsi="Times New Roman" w:cs="Times New Roman"/>
+          <w:highlight w:val="yellow"/>
+        </w:rPr>
+      </w:pPr>
+      <w:r>
+        <w:rPr>
+          <w:rFonts w:ascii="Times New Roman" w:eastAsia="Times New Roman" w:hAnsi="Times New Roman" w:cs="Times New Roman"/>
+          <w:i/>
+          <w:iCs/>
+          <w:highlight w:val="yellow"/>
+        </w:rPr>
+        <w:t>Interpretation of what the results mean in terms of your RQ and the effect this may have on your population and the wider context of your topic.</w:t>
+      </w:r>
+      <w:r>
+        <w:rPr>
+          <w:rFonts w:ascii="Times New Roman" w:eastAsia="Times New Roman" w:hAnsi="Times New Roman" w:cs="Times New Roman"/>
+        </w:rPr>
+        <w:t xml:space="preserve"> </w:t>
       </w:r>
     </w:p>
     <w:p>
@@ -2471,607 +2930,185 @@
         <w:rPr>
           <w:rFonts w:ascii="Times New Roman" w:eastAsia="Times New Roman" w:hAnsi="Times New Roman" w:cs="Times New Roman"/>
         </w:rPr>
-        <w:t>Group’s time management (</w:t>
-      </w:r>
-      <w:r>
-        <w:rPr>
-          <w:rFonts w:ascii="Times New Roman" w:eastAsia="Times New Roman" w:hAnsi="Times New Roman" w:cs="Times New Roman"/>
-          <w:b/>
-        </w:rPr>
-        <w:t>50 words)</w:t>
-      </w:r>
-    </w:p>
-    <w:p>
-      <w:pPr>
-        <w:pStyle w:val="ListParagraph"/>
-        <w:numPr>
-          <w:ilvl w:val="1"/>
-          <w:numId w:val="3"/>
-        </w:numPr>
-        <w:ind w:hanging="720"/>
-        <w:rPr>
-          <w:rFonts w:ascii="Times New Roman" w:eastAsia="Times New Roman" w:hAnsi="Times New Roman" w:cs="Times New Roman"/>
-        </w:rPr>
-      </w:pPr>
-      <w:r>
-        <w:rPr>
-          <w:rFonts w:ascii="Times New Roman" w:eastAsia="Times New Roman" w:hAnsi="Times New Roman" w:cs="Times New Roman"/>
-        </w:rPr>
-        <w:t>Project’s overall judgement (</w:t>
-      </w:r>
-      <w:r>
-        <w:rPr>
-          <w:rFonts w:ascii="Times New Roman" w:eastAsia="Times New Roman" w:hAnsi="Times New Roman" w:cs="Times New Roman"/>
-          <w:b/>
-        </w:rPr>
-        <w:t>50 words)</w:t>
-      </w:r>
-    </w:p>
-    <w:p>
-      <w:pPr>
-        <w:pStyle w:val="ListParagraph"/>
-        <w:numPr>
-          <w:ilvl w:val="1"/>
-          <w:numId w:val="3"/>
-        </w:numPr>
-        <w:ind w:hanging="720"/>
+        <w:t>Reasons and/or implications for future work, limitations of your study (</w:t>
+      </w:r>
+      <w:r>
         <w:rPr>
           <w:rFonts w:ascii="Times New Roman" w:eastAsia="Times New Roman" w:hAnsi="Times New Roman" w:cs="Times New Roman"/>
           <w:b/>
           <w:bCs/>
         </w:rPr>
-      </w:pPr>
-      <w:r>
-        <w:rPr>
-          <w:rFonts w:ascii="Times New Roman" w:eastAsia="Times New Roman" w:hAnsi="Times New Roman" w:cs="Times New Roman"/>
-          <w:i/>
-          <w:iCs/>
-        </w:rPr>
-        <w:t>Note any changes to group since original allocation if applicable. Add new or amended GitHub Ids for new members</w:t>
-      </w:r>
+        <w:t>50 words)</w:t>
+      </w:r>
+    </w:p>
+    <w:p>
+      <w:pPr>
+        <w:ind w:left="1440"/>
+        <w:rPr>
+          <w:rFonts w:ascii="Times New Roman" w:eastAsia="Times New Roman" w:hAnsi="Times New Roman" w:cs="Times New Roman"/>
+        </w:rPr>
+      </w:pPr>
       <w:r>
         <w:rPr>
           <w:rFonts w:ascii="Times New Roman" w:eastAsia="Times New Roman" w:hAnsi="Times New Roman" w:cs="Times New Roman"/>
         </w:rPr>
         <w:t xml:space="preserve"> </w:t>
       </w:r>
-      <w:r>
+    </w:p>
+    <w:p>
+      <w:pPr>
+        <w:pStyle w:val="ListParagraph"/>
+        <w:numPr>
+          <w:ilvl w:val="0"/>
+          <w:numId w:val="3"/>
+        </w:numPr>
         <w:rPr>
           <w:rFonts w:ascii="Times New Roman" w:eastAsia="Times New Roman" w:hAnsi="Times New Roman" w:cs="Times New Roman"/>
           <w:b/>
           <w:bCs/>
-        </w:rPr>
-        <w:t>(75 words, write only if applies to your group arrangements)</w:t>
-      </w:r>
-    </w:p>
-    <w:p>
-      <w:pPr>
-        <w:pStyle w:val="ListParagraph"/>
-        <w:numPr>
-          <w:ilvl w:val="1"/>
-          <w:numId w:val="3"/>
-        </w:numPr>
-        <w:ind w:hanging="720"/>
+          <w:i/>
+          <w:iCs/>
+        </w:rPr>
+      </w:pPr>
+      <w:r>
+        <w:rPr>
+          <w:rFonts w:ascii="Times New Roman" w:eastAsia="Times New Roman" w:hAnsi="Times New Roman" w:cs="Times New Roman"/>
+        </w:rPr>
+        <w:t xml:space="preserve">Reference list </w:t>
+      </w:r>
+      <w:r>
         <w:rPr>
           <w:rFonts w:ascii="Times New Roman" w:eastAsia="Times New Roman" w:hAnsi="Times New Roman" w:cs="Times New Roman"/>
           <w:b/>
           <w:bCs/>
-        </w:rPr>
-      </w:pPr>
-      <w:r>
-        <w:rPr>
-          <w:rFonts w:ascii="Times New Roman" w:eastAsia="Times New Roman" w:hAnsi="Times New Roman" w:cs="Times New Roman"/>
-        </w:rPr>
-        <w:t xml:space="preserve">Comment on the GitHub log output </w:t>
-      </w:r>
-      <w:r>
+          <w:i/>
+          <w:iCs/>
+        </w:rPr>
+        <w:t>(not included in the word count)</w:t>
+      </w:r>
+    </w:p>
+    <w:p>
+      <w:pPr>
+        <w:ind w:left="720"/>
+        <w:rPr>
+          <w:rFonts w:ascii="Times New Roman" w:eastAsia="Times New Roman" w:hAnsi="Times New Roman" w:cs="Times New Roman"/>
+        </w:rPr>
+      </w:pPr>
+      <w:r>
+        <w:rPr>
+          <w:rFonts w:ascii="Times New Roman" w:eastAsia="Times New Roman" w:hAnsi="Times New Roman" w:cs="Times New Roman"/>
+        </w:rPr>
+        <w:t>Harvard (author, date) format.</w:t>
+      </w:r>
+    </w:p>
+    <w:p>
+      <w:pPr>
+        <w:ind w:left="720"/>
+        <w:rPr>
+          <w:rFonts w:ascii="Times New Roman" w:eastAsia="Times New Roman" w:hAnsi="Times New Roman" w:cs="Times New Roman"/>
+        </w:rPr>
+      </w:pPr>
+    </w:p>
+    <w:p>
+      <w:pPr>
+        <w:pStyle w:val="ListParagraph"/>
+        <w:numPr>
+          <w:ilvl w:val="0"/>
+          <w:numId w:val="3"/>
+        </w:numPr>
+        <w:rPr>
+          <w:rFonts w:ascii="Times New Roman" w:eastAsia="Times New Roman" w:hAnsi="Times New Roman" w:cs="Times New Roman"/>
+          <w:color w:val="333333"/>
+        </w:rPr>
+      </w:pPr>
+      <w:r>
+        <w:rPr>
+          <w:rFonts w:ascii="Times New Roman" w:eastAsia="Times New Roman" w:hAnsi="Times New Roman" w:cs="Times New Roman"/>
+        </w:rPr>
+        <w:t xml:space="preserve">Appendices </w:t>
+      </w:r>
+    </w:p>
+    <w:p>
+      <w:pPr>
+        <w:pStyle w:val="ListParagraph"/>
+        <w:numPr>
+          <w:ilvl w:val="0"/>
+          <w:numId w:val="9"/>
+        </w:numPr>
         <w:rPr>
           <w:rFonts w:ascii="Times New Roman" w:eastAsia="Times New Roman" w:hAnsi="Times New Roman" w:cs="Times New Roman"/>
           <w:b/>
           <w:bCs/>
-        </w:rPr>
-        <w:t xml:space="preserve">(50 words) </w:t>
-      </w:r>
-    </w:p>
-    <w:p>
-      <w:pPr>
-        <w:pStyle w:val="ListParagraph"/>
-        <w:ind w:left="1440"/>
+          <w:i/>
+          <w:iCs/>
+        </w:rPr>
+      </w:pPr>
+      <w:r>
+        <w:rPr>
+          <w:rFonts w:ascii="Times New Roman" w:eastAsia="Times New Roman" w:hAnsi="Times New Roman" w:cs="Times New Roman"/>
+          <w:color w:val="333333"/>
+        </w:rPr>
+        <w:t xml:space="preserve">R code used for analysis and visualisation </w:t>
+      </w:r>
+      <w:r>
         <w:rPr>
           <w:rFonts w:ascii="Times New Roman" w:eastAsia="Times New Roman" w:hAnsi="Times New Roman" w:cs="Times New Roman"/>
           <w:b/>
           <w:bCs/>
-        </w:rPr>
-      </w:pPr>
-      <w:r>
+          <w:i/>
+          <w:iCs/>
+        </w:rPr>
+        <w:t>(not included in the word count)</w:t>
+      </w:r>
+    </w:p>
+    <w:p>
+      <w:pPr>
+        <w:pStyle w:val="ListParagraph"/>
+        <w:ind w:left="2250" w:hanging="810"/>
+        <w:rPr>
+          <w:rFonts w:ascii="Times New Roman" w:eastAsia="Times New Roman" w:hAnsi="Times New Roman" w:cs="Times New Roman"/>
+        </w:rPr>
+      </w:pPr>
+      <w:proofErr w:type="spellStart"/>
+      <w:r>
+        <w:rPr>
+          <w:rFonts w:ascii="Times New Roman" w:eastAsia="Times New Roman" w:hAnsi="Times New Roman" w:cs="Times New Roman"/>
+        </w:rPr>
+        <w:t>Analysis.R</w:t>
+      </w:r>
+      <w:proofErr w:type="spellEnd"/>
+      <w:r>
+        <w:rPr>
+          <w:rFonts w:ascii="Times New Roman" w:eastAsia="Times New Roman" w:hAnsi="Times New Roman" w:cs="Times New Roman"/>
+        </w:rPr>
+        <w:t xml:space="preserve"> code with the appropriate statistics to test the hypotheses. </w:t>
+      </w:r>
+    </w:p>
+    <w:p>
+      <w:pPr>
+        <w:pStyle w:val="ListParagraph"/>
+        <w:numPr>
+          <w:ilvl w:val="0"/>
+          <w:numId w:val="10"/>
+        </w:numPr>
+        <w:ind w:left="1440"/>
         <w:rPr>
           <w:rFonts w:ascii="Times New Roman" w:eastAsia="Times New Roman" w:hAnsi="Times New Roman" w:cs="Times New Roman"/>
           <w:i/>
           <w:iCs/>
           <w:highlight w:val="yellow"/>
         </w:rPr>
-        <w:t>Please comment on the GitHub log output, and refer to it as being placed into</w:t>
-      </w:r>
+      </w:pPr>
       <w:r>
         <w:rPr>
           <w:rFonts w:ascii="Times New Roman" w:eastAsia="Times New Roman" w:hAnsi="Times New Roman" w:cs="Times New Roman"/>
           <w:b/>
           <w:bCs/>
-        </w:rPr>
-        <w:t xml:space="preserve"> </w:t>
-      </w:r>
-      <w:r>
-        <w:rPr>
-          <w:rFonts w:ascii="Times New Roman" w:eastAsiaTheme="minorEastAsia" w:hAnsi="Times New Roman" w:cs="Times New Roman"/>
           <w:i/>
           <w:iCs/>
           <w:highlight w:val="yellow"/>
         </w:rPr>
-        <w:t>Appendix B.</w:t>
-      </w:r>
-      <w:r>
-        <w:rPr>
-          <w:rFonts w:ascii="Times New Roman" w:eastAsia="Times New Roman" w:hAnsi="Times New Roman" w:cs="Times New Roman"/>
-          <w:b/>
-          <w:bCs/>
-        </w:rPr>
-        <w:t xml:space="preserve"> </w:t>
-      </w:r>
-    </w:p>
-    <w:p>
-      <w:pPr>
-        <w:spacing w:before="240" w:after="240"/>
-        <w:ind w:left="1440"/>
-        <w:rPr>
-          <w:rFonts w:ascii="Times New Roman" w:eastAsia="Times New Roman" w:hAnsi="Times New Roman" w:cs="Times New Roman"/>
-          <w:i/>
-          <w:iCs/>
-          <w:highlight w:val="yellow"/>
-        </w:rPr>
-      </w:pPr>
-      <w:r>
-        <w:rPr>
-          <w:rFonts w:ascii="Times New Roman" w:eastAsia="Times New Roman" w:hAnsi="Times New Roman" w:cs="Times New Roman"/>
-          <w:i/>
-          <w:iCs/>
-          <w:highlight w:val="yellow"/>
-        </w:rPr>
-        <w:t>From your Git log, select three most significant commits during this project and include the following for each:</w:t>
-      </w:r>
-    </w:p>
-    <w:p>
-      <w:pPr>
-        <w:pStyle w:val="ListParagraph"/>
-        <w:numPr>
-          <w:ilvl w:val="0"/>
-          <w:numId w:val="7"/>
-        </w:numPr>
-        <w:spacing w:before="240" w:after="240"/>
-        <w:ind w:left="1890"/>
-        <w:rPr>
-          <w:rFonts w:ascii="Times New Roman" w:eastAsia="Times New Roman" w:hAnsi="Times New Roman" w:cs="Times New Roman"/>
-          <w:i/>
-          <w:iCs/>
-          <w:highlight w:val="yellow"/>
-        </w:rPr>
-      </w:pPr>
-      <w:r>
-        <w:rPr>
-          <w:rFonts w:ascii="Times New Roman" w:eastAsia="Times New Roman" w:hAnsi="Times New Roman" w:cs="Times New Roman"/>
-          <w:b/>
-          <w:bCs/>
-          <w:i/>
-          <w:iCs/>
-          <w:highlight w:val="yellow"/>
-        </w:rPr>
-        <w:t>Commit Message:</w:t>
-      </w:r>
-      <w:r>
-        <w:rPr>
-          <w:rFonts w:ascii="Times New Roman" w:eastAsia="Times New Roman" w:hAnsi="Times New Roman" w:cs="Times New Roman"/>
-          <w:i/>
-          <w:iCs/>
-          <w:highlight w:val="yellow"/>
-        </w:rPr>
-        <w:t xml:space="preserve"> [Insert Commit Message] Brief explanation of the broader impact of the change</w:t>
-      </w:r>
-    </w:p>
-    <w:p>
-      <w:pPr>
-        <w:pStyle w:val="ListParagraph"/>
-        <w:numPr>
-          <w:ilvl w:val="0"/>
-          <w:numId w:val="7"/>
-        </w:numPr>
-        <w:spacing w:before="240" w:after="240"/>
-        <w:ind w:left="1890"/>
-        <w:rPr>
-          <w:rFonts w:ascii="Times New Roman" w:eastAsia="Times New Roman" w:hAnsi="Times New Roman" w:cs="Times New Roman"/>
-          <w:i/>
-          <w:iCs/>
-          <w:highlight w:val="yellow"/>
-        </w:rPr>
-      </w:pPr>
-      <w:r>
-        <w:rPr>
-          <w:rFonts w:ascii="Times New Roman" w:eastAsia="Times New Roman" w:hAnsi="Times New Roman" w:cs="Times New Roman"/>
-          <w:b/>
-          <w:bCs/>
-          <w:i/>
-          <w:iCs/>
-          <w:highlight w:val="yellow"/>
-        </w:rPr>
-        <w:t>Commit Message:</w:t>
-      </w:r>
-      <w:r>
-        <w:rPr>
-          <w:rFonts w:ascii="Times New Roman" w:eastAsia="Times New Roman" w:hAnsi="Times New Roman" w:cs="Times New Roman"/>
-          <w:i/>
-          <w:iCs/>
-          <w:highlight w:val="yellow"/>
-        </w:rPr>
-        <w:t xml:space="preserve"> [Insert Commit Message] Brief explanation of the broader impact of the change</w:t>
-      </w:r>
-    </w:p>
-    <w:p>
-      <w:pPr>
-        <w:pStyle w:val="ListParagraph"/>
-        <w:numPr>
-          <w:ilvl w:val="0"/>
-          <w:numId w:val="7"/>
-        </w:numPr>
-        <w:spacing w:before="240" w:after="240"/>
-        <w:ind w:left="1890"/>
-        <w:rPr>
-          <w:rFonts w:ascii="Times New Roman" w:eastAsia="Times New Roman" w:hAnsi="Times New Roman" w:cs="Times New Roman"/>
-          <w:i/>
-          <w:iCs/>
-          <w:highlight w:val="yellow"/>
-        </w:rPr>
-      </w:pPr>
-      <w:r>
-        <w:rPr>
-          <w:rFonts w:ascii="Times New Roman" w:eastAsia="Times New Roman" w:hAnsi="Times New Roman" w:cs="Times New Roman"/>
-          <w:b/>
-          <w:bCs/>
-          <w:i/>
-          <w:iCs/>
-          <w:highlight w:val="yellow"/>
-        </w:rPr>
-        <w:t>Commit Message:</w:t>
-      </w:r>
-      <w:r>
-        <w:rPr>
-          <w:rFonts w:ascii="Times New Roman" w:eastAsia="Times New Roman" w:hAnsi="Times New Roman" w:cs="Times New Roman"/>
-          <w:i/>
-          <w:iCs/>
-          <w:highlight w:val="yellow"/>
-        </w:rPr>
-        <w:t xml:space="preserve"> [Insert Commit Message] Brief explanation of the broader impact of the change</w:t>
-      </w:r>
-    </w:p>
-    <w:p>
-      <w:pPr>
-        <w:pStyle w:val="ListParagraph"/>
-        <w:ind w:left="1080"/>
-        <w:rPr>
-          <w:rFonts w:ascii="Times New Roman" w:eastAsia="Times New Roman" w:hAnsi="Times New Roman" w:cs="Times New Roman"/>
-          <w:b/>
-          <w:bCs/>
-        </w:rPr>
-      </w:pPr>
-    </w:p>
-    <w:p>
-      <w:pPr>
-        <w:ind w:left="1440"/>
-        <w:rPr>
-          <w:rFonts w:ascii="Times New Roman" w:eastAsia="Times New Roman" w:hAnsi="Times New Roman" w:cs="Times New Roman"/>
-        </w:rPr>
-      </w:pPr>
-      <w:r>
-        <w:rPr>
-          <w:rFonts w:ascii="Times New Roman" w:eastAsia="Times New Roman" w:hAnsi="Times New Roman" w:cs="Times New Roman"/>
-        </w:rPr>
-        <w:t xml:space="preserve"> </w:t>
-      </w:r>
-    </w:p>
-    <w:p>
-      <w:pPr>
-        <w:pStyle w:val="ListParagraph"/>
-        <w:numPr>
-          <w:ilvl w:val="0"/>
-          <w:numId w:val="3"/>
-        </w:numPr>
-        <w:rPr>
-          <w:rFonts w:ascii="Times New Roman" w:eastAsia="Times New Roman" w:hAnsi="Times New Roman" w:cs="Times New Roman"/>
-        </w:rPr>
-      </w:pPr>
-      <w:r>
-        <w:rPr>
-          <w:rFonts w:ascii="Times New Roman" w:eastAsia="Times New Roman" w:hAnsi="Times New Roman" w:cs="Times New Roman"/>
-        </w:rPr>
-        <w:t>Conclusions</w:t>
-      </w:r>
-    </w:p>
-    <w:p>
-      <w:pPr>
-        <w:pStyle w:val="ListParagraph"/>
-        <w:numPr>
-          <w:ilvl w:val="1"/>
-          <w:numId w:val="3"/>
-        </w:numPr>
-        <w:ind w:hanging="720"/>
-        <w:rPr>
-          <w:rFonts w:ascii="Times New Roman" w:eastAsia="Times New Roman" w:hAnsi="Times New Roman" w:cs="Times New Roman"/>
-        </w:rPr>
-      </w:pPr>
-      <w:r>
-        <w:rPr>
-          <w:rFonts w:ascii="Times New Roman" w:eastAsia="Times New Roman" w:hAnsi="Times New Roman" w:cs="Times New Roman"/>
-        </w:rPr>
-        <w:t>Results explained (</w:t>
-      </w:r>
-      <w:r>
-        <w:rPr>
-          <w:rFonts w:ascii="Times New Roman" w:eastAsia="Times New Roman" w:hAnsi="Times New Roman" w:cs="Times New Roman"/>
-          <w:b/>
-          <w:bCs/>
-        </w:rPr>
-        <w:t>75 words)</w:t>
-      </w:r>
-    </w:p>
-    <w:p>
-      <w:pPr>
-        <w:pStyle w:val="ListParagraph"/>
-        <w:numPr>
-          <w:ilvl w:val="1"/>
-          <w:numId w:val="3"/>
-        </w:numPr>
-        <w:ind w:hanging="720"/>
-        <w:rPr>
-          <w:rFonts w:ascii="Times New Roman" w:eastAsia="Times New Roman" w:hAnsi="Times New Roman" w:cs="Times New Roman"/>
-          <w:b/>
-          <w:bCs/>
-        </w:rPr>
-      </w:pPr>
-      <w:r>
-        <w:rPr>
-          <w:rFonts w:ascii="Times New Roman" w:eastAsia="Times New Roman" w:hAnsi="Times New Roman" w:cs="Times New Roman"/>
-        </w:rPr>
-        <w:t>Interpretation of the results (</w:t>
-      </w:r>
-      <w:r>
-        <w:rPr>
-          <w:rFonts w:ascii="Times New Roman" w:eastAsia="Times New Roman" w:hAnsi="Times New Roman" w:cs="Times New Roman"/>
-          <w:b/>
-          <w:bCs/>
-        </w:rPr>
-        <w:t>75 words)</w:t>
-      </w:r>
-    </w:p>
-    <w:p>
-      <w:pPr>
-        <w:pStyle w:val="ListParagraph"/>
-        <w:numPr>
-          <w:ilvl w:val="0"/>
-          <w:numId w:val="8"/>
-        </w:numPr>
-        <w:ind w:left="1440"/>
-        <w:rPr>
-          <w:rFonts w:ascii="Times New Roman" w:eastAsia="Times New Roman" w:hAnsi="Times New Roman" w:cs="Times New Roman"/>
-          <w:highlight w:val="yellow"/>
-        </w:rPr>
-      </w:pPr>
-      <w:r>
-        <w:rPr>
-          <w:rFonts w:ascii="Times New Roman" w:eastAsia="Times New Roman" w:hAnsi="Times New Roman" w:cs="Times New Roman"/>
-          <w:i/>
-          <w:iCs/>
-          <w:highlight w:val="yellow"/>
-        </w:rPr>
-        <w:t>Interpretation of what the results mean in terms of your RQ and the effect this may have on your population and the wider context of your topic.</w:t>
-      </w:r>
-      <w:r>
-        <w:rPr>
-          <w:rFonts w:ascii="Times New Roman" w:eastAsia="Times New Roman" w:hAnsi="Times New Roman" w:cs="Times New Roman"/>
-        </w:rPr>
-        <w:t xml:space="preserve"> </w:t>
-      </w:r>
-    </w:p>
-    <w:p>
-      <w:pPr>
-        <w:pStyle w:val="ListParagraph"/>
-        <w:numPr>
-          <w:ilvl w:val="1"/>
-          <w:numId w:val="3"/>
-        </w:numPr>
-        <w:ind w:hanging="720"/>
-        <w:rPr>
-          <w:rFonts w:ascii="Times New Roman" w:eastAsia="Times New Roman" w:hAnsi="Times New Roman" w:cs="Times New Roman"/>
-        </w:rPr>
-      </w:pPr>
-      <w:r>
-        <w:rPr>
-          <w:rFonts w:ascii="Times New Roman" w:eastAsia="Times New Roman" w:hAnsi="Times New Roman" w:cs="Times New Roman"/>
-        </w:rPr>
-        <w:t>Reasons and/or implications for future work, limitations of your study (</w:t>
-      </w:r>
-      <w:r>
-        <w:rPr>
-          <w:rFonts w:ascii="Times New Roman" w:eastAsia="Times New Roman" w:hAnsi="Times New Roman" w:cs="Times New Roman"/>
-          <w:b/>
-          <w:bCs/>
-        </w:rPr>
-        <w:t>50 words)</w:t>
-      </w:r>
-    </w:p>
-    <w:p>
-      <w:pPr>
-        <w:ind w:left="1440"/>
-        <w:rPr>
-          <w:rFonts w:ascii="Times New Roman" w:eastAsia="Times New Roman" w:hAnsi="Times New Roman" w:cs="Times New Roman"/>
-        </w:rPr>
-      </w:pPr>
-      <w:r>
-        <w:rPr>
-          <w:rFonts w:ascii="Times New Roman" w:eastAsia="Times New Roman" w:hAnsi="Times New Roman" w:cs="Times New Roman"/>
-        </w:rPr>
-        <w:t xml:space="preserve"> </w:t>
-      </w:r>
-    </w:p>
-    <w:p>
-      <w:pPr>
-        <w:pStyle w:val="ListParagraph"/>
-        <w:numPr>
-          <w:ilvl w:val="0"/>
-          <w:numId w:val="3"/>
-        </w:numPr>
-        <w:rPr>
-          <w:rFonts w:ascii="Times New Roman" w:eastAsia="Times New Roman" w:hAnsi="Times New Roman" w:cs="Times New Roman"/>
-          <w:b/>
-          <w:bCs/>
-          <w:i/>
-          <w:iCs/>
-        </w:rPr>
-      </w:pPr>
-      <w:r>
-        <w:rPr>
-          <w:rFonts w:ascii="Times New Roman" w:eastAsia="Times New Roman" w:hAnsi="Times New Roman" w:cs="Times New Roman"/>
-        </w:rPr>
-        <w:t xml:space="preserve">Reference list </w:t>
-      </w:r>
-      <w:r>
-        <w:rPr>
-          <w:rFonts w:ascii="Times New Roman" w:eastAsia="Times New Roman" w:hAnsi="Times New Roman" w:cs="Times New Roman"/>
-          <w:b/>
-          <w:bCs/>
-          <w:i/>
-          <w:iCs/>
-        </w:rPr>
-        <w:t>(not included in the word count)</w:t>
-      </w:r>
-    </w:p>
-    <w:p>
-      <w:pPr>
-        <w:ind w:left="720"/>
-        <w:rPr>
-          <w:rFonts w:ascii="Times New Roman" w:eastAsia="Times New Roman" w:hAnsi="Times New Roman" w:cs="Times New Roman"/>
-        </w:rPr>
-      </w:pPr>
-      <w:r>
-        <w:rPr>
-          <w:rFonts w:ascii="Times New Roman" w:eastAsia="Times New Roman" w:hAnsi="Times New Roman" w:cs="Times New Roman"/>
-        </w:rPr>
-        <w:t>Harvard (author, date) format.</w:t>
-      </w:r>
-    </w:p>
-    <w:p>
-      <w:pPr>
-        <w:ind w:left="720"/>
-        <w:rPr>
-          <w:rFonts w:ascii="Times New Roman" w:eastAsia="Times New Roman" w:hAnsi="Times New Roman" w:cs="Times New Roman"/>
-        </w:rPr>
-      </w:pPr>
-    </w:p>
-    <w:p>
-      <w:pPr>
-        <w:pStyle w:val="ListParagraph"/>
-        <w:numPr>
-          <w:ilvl w:val="0"/>
-          <w:numId w:val="3"/>
-        </w:numPr>
-        <w:rPr>
-          <w:rFonts w:ascii="Times New Roman" w:eastAsia="Times New Roman" w:hAnsi="Times New Roman" w:cs="Times New Roman"/>
-          <w:color w:val="333333"/>
-        </w:rPr>
-      </w:pPr>
-      <w:r>
-        <w:rPr>
-          <w:rFonts w:ascii="Times New Roman" w:eastAsia="Times New Roman" w:hAnsi="Times New Roman" w:cs="Times New Roman"/>
-        </w:rPr>
-        <w:t xml:space="preserve">Appendices </w:t>
-      </w:r>
-    </w:p>
-    <w:p>
-      <w:pPr>
-        <w:pStyle w:val="ListParagraph"/>
-        <w:numPr>
-          <w:ilvl w:val="0"/>
-          <w:numId w:val="9"/>
-        </w:numPr>
-        <w:rPr>
-          <w:rFonts w:ascii="Times New Roman" w:eastAsia="Times New Roman" w:hAnsi="Times New Roman" w:cs="Times New Roman"/>
-          <w:b/>
-          <w:bCs/>
-          <w:i/>
-          <w:iCs/>
-        </w:rPr>
-      </w:pPr>
-      <w:r>
-        <w:rPr>
-          <w:rFonts w:ascii="Times New Roman" w:eastAsia="Times New Roman" w:hAnsi="Times New Roman" w:cs="Times New Roman"/>
-          <w:color w:val="333333"/>
-        </w:rPr>
-        <w:t xml:space="preserve">R code used for analysis and visualisation </w:t>
-      </w:r>
-      <w:r>
-        <w:rPr>
-          <w:rFonts w:ascii="Times New Roman" w:eastAsia="Times New Roman" w:hAnsi="Times New Roman" w:cs="Times New Roman"/>
-          <w:b/>
-          <w:bCs/>
-          <w:i/>
-          <w:iCs/>
-        </w:rPr>
-        <w:t>(not included in the word count)</w:t>
-      </w:r>
-    </w:p>
-    <w:p>
-      <w:pPr>
-        <w:pStyle w:val="ListParagraph"/>
-        <w:ind w:left="2250" w:hanging="810"/>
-        <w:rPr>
-          <w:rFonts w:ascii="Times New Roman" w:eastAsia="Times New Roman" w:hAnsi="Times New Roman" w:cs="Times New Roman"/>
-        </w:rPr>
-      </w:pPr>
-      <w:proofErr w:type="spellStart"/>
-      <w:r>
-        <w:rPr>
-          <w:rFonts w:ascii="Times New Roman" w:eastAsia="Times New Roman" w:hAnsi="Times New Roman" w:cs="Times New Roman"/>
-        </w:rPr>
-        <w:t>Analysis.R</w:t>
-      </w:r>
-      <w:proofErr w:type="spellEnd"/>
-      <w:r>
-        <w:rPr>
-          <w:rFonts w:ascii="Times New Roman" w:eastAsia="Times New Roman" w:hAnsi="Times New Roman" w:cs="Times New Roman"/>
-        </w:rPr>
-        <w:t xml:space="preserve"> code with the appropriate statistics to test the hypotheses. </w:t>
-      </w:r>
-    </w:p>
-    <w:p>
-      <w:pPr>
-        <w:pStyle w:val="ListParagraph"/>
-        <w:numPr>
-          <w:ilvl w:val="0"/>
-          <w:numId w:val="10"/>
-        </w:numPr>
-        <w:ind w:left="1440"/>
-        <w:rPr>
-          <w:rFonts w:ascii="Times New Roman" w:eastAsia="Times New Roman" w:hAnsi="Times New Roman" w:cs="Times New Roman"/>
-          <w:i/>
-          <w:iCs/>
-          <w:highlight w:val="yellow"/>
-        </w:rPr>
-      </w:pPr>
-      <w:r>
-        <w:rPr>
-          <w:rFonts w:ascii="Times New Roman" w:eastAsia="Times New Roman" w:hAnsi="Times New Roman" w:cs="Times New Roman"/>
-          <w:b/>
-          <w:bCs/>
-          <w:i/>
-          <w:iCs/>
-          <w:highlight w:val="yellow"/>
-        </w:rPr>
+        <w:lastRenderedPageBreak/>
         <w:t>No word count</w:t>
       </w:r>
       <w:r>
@@ -3210,6 +3247,11 @@
         <w:docPartGallery w:val="AutoText"/>
       </w:docPartObj>
     </w:sdtPr>
+    <w:sdtEndPr>
+      <w:rPr>
+        <w:rStyle w:val="PageNumber"/>
+      </w:rPr>
+    </w:sdtEndPr>
     <w:sdtContent>
       <w:p>
         <w:pPr>
@@ -3297,6 +3339,7 @@
         <w:docPartGallery w:val="AutoText"/>
       </w:docPartObj>
     </w:sdtPr>
+    <w:sdtEndPr/>
     <w:sdtContent>
       <w:p>
         <w:pPr>

</xml_diff>

<commit_message>
added contents to 5.4 5.5 of group report
</commit_message>
<xml_diff>
--- a/7COM1079_Final report_template.docx
+++ b/7COM1079_Final report_template.docx
@@ -2542,6 +2542,40 @@
     <w:p>
       <w:pPr>
         <w:pStyle w:val="ListParagraph"/>
+        <w:ind w:left="1440"/>
+        <w:rPr>
+          <w:rFonts w:ascii="Times New Roman" w:eastAsia="Times New Roman" w:hAnsi="Times New Roman" w:cs="Times New Roman"/>
+          <w:b/>
+        </w:rPr>
+      </w:pPr>
+    </w:p>
+    <w:p>
+      <w:pPr>
+        <w:pStyle w:val="ListParagraph"/>
+        <w:ind w:left="1440"/>
+        <w:rPr>
+          <w:rFonts w:ascii="Times New Roman" w:eastAsia="Times New Roman" w:hAnsi="Times New Roman" w:cs="Times New Roman"/>
+        </w:rPr>
+      </w:pPr>
+      <w:r>
+        <w:rPr>
+          <w:rFonts w:ascii="Times New Roman" w:eastAsia="Times New Roman" w:hAnsi="Times New Roman" w:cs="Times New Roman"/>
+        </w:rPr>
+        <w:t>The project progressed steadily, though the final formatting and evaluation sections were completed close to the deadline. Setting earlier internal milestones would improve pacing and reduce pressure at the end. Despite this, the group met all formal deadlines.</w:t>
+      </w:r>
+    </w:p>
+    <w:p>
+      <w:pPr>
+        <w:pStyle w:val="ListParagraph"/>
+        <w:ind w:left="1440"/>
+        <w:rPr>
+          <w:rFonts w:ascii="Times New Roman" w:eastAsia="Times New Roman" w:hAnsi="Times New Roman" w:cs="Times New Roman"/>
+        </w:rPr>
+      </w:pPr>
+    </w:p>
+    <w:p>
+      <w:pPr>
+        <w:pStyle w:val="ListParagraph"/>
         <w:numPr>
           <w:ilvl w:val="1"/>
           <w:numId w:val="3"/>
@@ -2564,6 +2598,32 @@
         </w:rPr>
         <w:t>50 words)</w:t>
       </w:r>
+      <w:r>
+        <w:rPr>
+          <w:rFonts w:ascii="Times New Roman" w:eastAsia="Times New Roman" w:hAnsi="Times New Roman" w:cs="Times New Roman"/>
+          <w:b/>
+        </w:rPr>
+        <w:br/>
+      </w:r>
+      <w:r>
+        <w:rPr>
+          <w:rFonts w:ascii="Times New Roman" w:eastAsia="Times New Roman" w:hAnsi="Times New Roman" w:cs="Times New Roman"/>
+          <w:b/>
+        </w:rPr>
+        <w:br/>
+      </w:r>
+      <w:r>
+        <w:rPr>
+          <w:rFonts w:ascii="Times New Roman" w:eastAsia="Times New Roman" w:hAnsi="Times New Roman" w:cs="Times New Roman"/>
+        </w:rPr>
+        <w:t>The project progressed steadily, though the final formatting and evaluation sections were completed close to the deadline. Setting earlier internal milestones would improve pacing and reduce pressure at the end. Despite this, the group met all formal deadlines.</w:t>
+      </w:r>
+      <w:r>
+        <w:rPr>
+          <w:rFonts w:ascii="Times New Roman" w:eastAsia="Times New Roman" w:hAnsi="Times New Roman" w:cs="Times New Roman"/>
+        </w:rPr>
+        <w:br/>
+      </w:r>
     </w:p>
     <w:p>
       <w:pPr>
@@ -2582,16 +2642,8 @@
       <w:r>
         <w:rPr>
           <w:rFonts w:ascii="Times New Roman" w:eastAsia="Times New Roman" w:hAnsi="Times New Roman" w:cs="Times New Roman"/>
-          <w:i/>
-          <w:iCs/>
-        </w:rPr>
-        <w:t>Note any changes to group since original allocation if applicable. Add new or amended GitHub Ids for new members</w:t>
-      </w:r>
-      <w:r>
-        <w:rPr>
-          <w:rFonts w:ascii="Times New Roman" w:eastAsia="Times New Roman" w:hAnsi="Times New Roman" w:cs="Times New Roman"/>
-        </w:rPr>
-        <w:t xml:space="preserve"> </w:t>
+        </w:rPr>
+        <w:t xml:space="preserve">Comment on the GitHub log output </w:t>
       </w:r>
       <w:r>
         <w:rPr>
@@ -2599,17 +2651,13 @@
           <w:b/>
           <w:bCs/>
         </w:rPr>
-        <w:t>(75 words, write only if applies to your group arrangements)</w:t>
-      </w:r>
-    </w:p>
-    <w:p>
-      <w:pPr>
-        <w:pStyle w:val="ListParagraph"/>
-        <w:numPr>
-          <w:ilvl w:val="1"/>
-          <w:numId w:val="3"/>
-        </w:numPr>
-        <w:ind w:hanging="720"/>
+        <w:t xml:space="preserve">(50 words) </w:t>
+      </w:r>
+    </w:p>
+    <w:p>
+      <w:pPr>
+        <w:pStyle w:val="ListParagraph"/>
+        <w:ind w:left="1440"/>
         <w:rPr>
           <w:rFonts w:ascii="Times New Roman" w:eastAsia="Times New Roman" w:hAnsi="Times New Roman" w:cs="Times New Roman"/>
           <w:b/>
@@ -2619,8 +2667,11 @@
       <w:r>
         <w:rPr>
           <w:rFonts w:ascii="Times New Roman" w:eastAsia="Times New Roman" w:hAnsi="Times New Roman" w:cs="Times New Roman"/>
-        </w:rPr>
-        <w:t xml:space="preserve">Comment on the GitHub log output </w:t>
+          <w:i/>
+          <w:iCs/>
+          <w:highlight w:val="yellow"/>
+        </w:rPr>
+        <w:t>Please comment on the GitHub log output, and refer to it as being placed into</w:t>
       </w:r>
       <w:r>
         <w:rPr>
@@ -2628,65 +2679,112 @@
           <w:b/>
           <w:bCs/>
         </w:rPr>
-        <w:t xml:space="preserve">(50 words) </w:t>
-      </w:r>
-    </w:p>
-    <w:p>
-      <w:pPr>
-        <w:pStyle w:val="ListParagraph"/>
-        <w:ind w:left="1440"/>
+        <w:t xml:space="preserve"> </w:t>
+      </w:r>
+      <w:r>
+        <w:rPr>
+          <w:rFonts w:ascii="Times New Roman" w:eastAsiaTheme="minorEastAsia" w:hAnsi="Times New Roman" w:cs="Times New Roman"/>
+          <w:i/>
+          <w:iCs/>
+          <w:highlight w:val="yellow"/>
+        </w:rPr>
+        <w:t>Appendix B.</w:t>
+      </w:r>
+      <w:r>
         <w:rPr>
           <w:rFonts w:ascii="Times New Roman" w:eastAsia="Times New Roman" w:hAnsi="Times New Roman" w:cs="Times New Roman"/>
           <w:b/>
           <w:bCs/>
         </w:rPr>
-      </w:pPr>
-      <w:r>
+        <w:t xml:space="preserve"> </w:t>
+      </w:r>
+    </w:p>
+    <w:p>
+      <w:pPr>
+        <w:spacing w:before="240" w:after="240"/>
+        <w:ind w:left="1440"/>
         <w:rPr>
           <w:rFonts w:ascii="Times New Roman" w:eastAsia="Times New Roman" w:hAnsi="Times New Roman" w:cs="Times New Roman"/>
           <w:i/>
           <w:iCs/>
           <w:highlight w:val="yellow"/>
         </w:rPr>
-        <w:t>Please comment on the GitHub log output, and refer to it as being placed into</w:t>
-      </w:r>
+      </w:pPr>
+      <w:r>
+        <w:rPr>
+          <w:rFonts w:ascii="Times New Roman" w:eastAsia="Times New Roman" w:hAnsi="Times New Roman" w:cs="Times New Roman"/>
+          <w:i/>
+          <w:iCs/>
+          <w:highlight w:val="yellow"/>
+        </w:rPr>
+        <w:lastRenderedPageBreak/>
+        <w:t>From your Git log, select three most significant commits during this project and include the following for each:</w:t>
+      </w:r>
+    </w:p>
+    <w:p>
+      <w:pPr>
+        <w:pStyle w:val="ListParagraph"/>
+        <w:numPr>
+          <w:ilvl w:val="0"/>
+          <w:numId w:val="4"/>
+        </w:numPr>
+        <w:spacing w:before="240" w:after="240"/>
+        <w:ind w:left="1890"/>
+        <w:rPr>
+          <w:rFonts w:ascii="Times New Roman" w:eastAsia="Times New Roman" w:hAnsi="Times New Roman" w:cs="Times New Roman"/>
+          <w:i/>
+          <w:iCs/>
+          <w:highlight w:val="yellow"/>
+        </w:rPr>
+      </w:pPr>
       <w:r>
         <w:rPr>
           <w:rFonts w:ascii="Times New Roman" w:eastAsia="Times New Roman" w:hAnsi="Times New Roman" w:cs="Times New Roman"/>
           <w:b/>
           <w:bCs/>
-        </w:rPr>
-        <w:t xml:space="preserve"> </w:t>
-      </w:r>
-      <w:r>
-        <w:rPr>
-          <w:rFonts w:ascii="Times New Roman" w:eastAsiaTheme="minorEastAsia" w:hAnsi="Times New Roman" w:cs="Times New Roman"/>
           <w:i/>
           <w:iCs/>
           <w:highlight w:val="yellow"/>
         </w:rPr>
-        <w:t>Appendix B.</w:t>
-      </w:r>
+        <w:t>Commit Message:</w:t>
+      </w:r>
+      <w:r>
+        <w:rPr>
+          <w:rFonts w:ascii="Times New Roman" w:eastAsia="Times New Roman" w:hAnsi="Times New Roman" w:cs="Times New Roman"/>
+          <w:i/>
+          <w:iCs/>
+          <w:highlight w:val="yellow"/>
+        </w:rPr>
+        <w:t xml:space="preserve"> [Insert Commit Message] Brief explanation of the broader impact of the change</w:t>
+      </w:r>
+    </w:p>
+    <w:p>
+      <w:pPr>
+        <w:pStyle w:val="ListParagraph"/>
+        <w:numPr>
+          <w:ilvl w:val="0"/>
+          <w:numId w:val="4"/>
+        </w:numPr>
+        <w:spacing w:before="240" w:after="240"/>
+        <w:ind w:left="1890"/>
+        <w:rPr>
+          <w:rFonts w:ascii="Times New Roman" w:eastAsia="Times New Roman" w:hAnsi="Times New Roman" w:cs="Times New Roman"/>
+          <w:i/>
+          <w:iCs/>
+          <w:highlight w:val="yellow"/>
+        </w:rPr>
+      </w:pPr>
       <w:r>
         <w:rPr>
           <w:rFonts w:ascii="Times New Roman" w:eastAsia="Times New Roman" w:hAnsi="Times New Roman" w:cs="Times New Roman"/>
           <w:b/>
           <w:bCs/>
-        </w:rPr>
-        <w:t xml:space="preserve"> </w:t>
-      </w:r>
-    </w:p>
-    <w:p>
-      <w:pPr>
-        <w:spacing w:before="240" w:after="240"/>
-        <w:ind w:left="1440"/>
-        <w:rPr>
-          <w:rFonts w:ascii="Times New Roman" w:eastAsia="Times New Roman" w:hAnsi="Times New Roman" w:cs="Times New Roman"/>
           <w:i/>
           <w:iCs/>
           <w:highlight w:val="yellow"/>
         </w:rPr>
-      </w:pPr>
+        <w:t>Commit Message:</w:t>
+      </w:r>
       <w:r>
         <w:rPr>
           <w:rFonts w:ascii="Times New Roman" w:eastAsia="Times New Roman" w:hAnsi="Times New Roman" w:cs="Times New Roman"/>
@@ -2694,7 +2792,7 @@
           <w:iCs/>
           <w:highlight w:val="yellow"/>
         </w:rPr>
-        <w:t>From your Git log, select three most significant commits during this project and include the following for each:</w:t>
+        <w:t xml:space="preserve"> [Insert Commit Message] Brief explanation of the broader impact of the change</w:t>
       </w:r>
     </w:p>
     <w:p>
@@ -2737,100 +2835,25 @@
     <w:p>
       <w:pPr>
         <w:pStyle w:val="ListParagraph"/>
-        <w:numPr>
-          <w:ilvl w:val="0"/>
-          <w:numId w:val="4"/>
-        </w:numPr>
-        <w:spacing w:before="240" w:after="240"/>
-        <w:ind w:left="1890"/>
-        <w:rPr>
-          <w:rFonts w:ascii="Times New Roman" w:eastAsia="Times New Roman" w:hAnsi="Times New Roman" w:cs="Times New Roman"/>
-          <w:i/>
-          <w:iCs/>
-          <w:highlight w:val="yellow"/>
-        </w:rPr>
-      </w:pPr>
-      <w:r>
+        <w:ind w:left="1080"/>
         <w:rPr>
           <w:rFonts w:ascii="Times New Roman" w:eastAsia="Times New Roman" w:hAnsi="Times New Roman" w:cs="Times New Roman"/>
           <w:b/>
           <w:bCs/>
-          <w:i/>
-          <w:iCs/>
-          <w:highlight w:val="yellow"/>
-        </w:rPr>
-        <w:t>Commit Message:</w:t>
-      </w:r>
-      <w:r>
-        <w:rPr>
-          <w:rFonts w:ascii="Times New Roman" w:eastAsia="Times New Roman" w:hAnsi="Times New Roman" w:cs="Times New Roman"/>
-          <w:i/>
-          <w:iCs/>
-          <w:highlight w:val="yellow"/>
-        </w:rPr>
-        <w:t xml:space="preserve"> [Insert Commit Message] Brief explanation of the broader impact of the change</w:t>
-      </w:r>
-    </w:p>
-    <w:p>
-      <w:pPr>
-        <w:pStyle w:val="ListParagraph"/>
-        <w:numPr>
-          <w:ilvl w:val="0"/>
-          <w:numId w:val="4"/>
-        </w:numPr>
-        <w:spacing w:before="240" w:after="240"/>
-        <w:ind w:left="1890"/>
-        <w:rPr>
-          <w:rFonts w:ascii="Times New Roman" w:eastAsia="Times New Roman" w:hAnsi="Times New Roman" w:cs="Times New Roman"/>
-          <w:i/>
-          <w:iCs/>
-          <w:highlight w:val="yellow"/>
-        </w:rPr>
-      </w:pPr>
-      <w:r>
-        <w:rPr>
-          <w:rFonts w:ascii="Times New Roman" w:eastAsia="Times New Roman" w:hAnsi="Times New Roman" w:cs="Times New Roman"/>
-          <w:b/>
-          <w:bCs/>
-          <w:i/>
-          <w:iCs/>
-          <w:highlight w:val="yellow"/>
-        </w:rPr>
-        <w:t>Commit Message:</w:t>
-      </w:r>
-      <w:r>
-        <w:rPr>
-          <w:rFonts w:ascii="Times New Roman" w:eastAsia="Times New Roman" w:hAnsi="Times New Roman" w:cs="Times New Roman"/>
-          <w:i/>
-          <w:iCs/>
-          <w:highlight w:val="yellow"/>
-        </w:rPr>
-        <w:t xml:space="preserve"> [Insert Commit Message] Brief explanation of the broader impact of the change</w:t>
-      </w:r>
-    </w:p>
-    <w:p>
-      <w:pPr>
-        <w:pStyle w:val="ListParagraph"/>
-        <w:ind w:left="1080"/>
-        <w:rPr>
-          <w:rFonts w:ascii="Times New Roman" w:eastAsia="Times New Roman" w:hAnsi="Times New Roman" w:cs="Times New Roman"/>
-          <w:b/>
-          <w:bCs/>
-        </w:rPr>
-      </w:pPr>
-    </w:p>
-    <w:p>
-      <w:pPr>
-        <w:ind w:left="1440"/>
-        <w:rPr>
-          <w:rFonts w:ascii="Times New Roman" w:eastAsia="Times New Roman" w:hAnsi="Times New Roman" w:cs="Times New Roman"/>
-        </w:rPr>
-      </w:pPr>
-      <w:r>
-        <w:rPr>
-          <w:rFonts w:ascii="Times New Roman" w:eastAsia="Times New Roman" w:hAnsi="Times New Roman" w:cs="Times New Roman"/>
-        </w:rPr>
-        <w:lastRenderedPageBreak/>
+        </w:rPr>
+      </w:pPr>
+    </w:p>
+    <w:p>
+      <w:pPr>
+        <w:ind w:left="1440"/>
+        <w:rPr>
+          <w:rFonts w:ascii="Times New Roman" w:eastAsia="Times New Roman" w:hAnsi="Times New Roman" w:cs="Times New Roman"/>
+        </w:rPr>
+      </w:pPr>
+      <w:r>
+        <w:rPr>
+          <w:rFonts w:ascii="Times New Roman" w:eastAsia="Times New Roman" w:hAnsi="Times New Roman" w:cs="Times New Roman"/>
+        </w:rPr>
         <w:t xml:space="preserve"> </w:t>
       </w:r>
     </w:p>

</xml_diff>

<commit_message>
drafted the final conclusion of results for report
</commit_message>
<xml_diff>
--- a/7COM1079_Final report_template.docx
+++ b/7COM1079_Final report_template.docx
@@ -190,7 +190,23 @@
           <w:rFonts w:ascii="Times New Roman" w:eastAsia="Times New Roman" w:hAnsi="Times New Roman" w:cs="Times New Roman"/>
           <w:i/>
         </w:rPr>
-        <w:t>Poornima Ashwathappa 24085819</w:t>
+        <w:t xml:space="preserve">Poornima </w:t>
+      </w:r>
+      <w:proofErr w:type="spellStart"/>
+      <w:r>
+        <w:rPr>
+          <w:rFonts w:ascii="Times New Roman" w:eastAsia="Times New Roman" w:hAnsi="Times New Roman" w:cs="Times New Roman"/>
+          <w:i/>
+        </w:rPr>
+        <w:t>Ashwathappa</w:t>
+      </w:r>
+      <w:proofErr w:type="spellEnd"/>
+      <w:r>
+        <w:rPr>
+          <w:rFonts w:ascii="Times New Roman" w:eastAsia="Times New Roman" w:hAnsi="Times New Roman" w:cs="Times New Roman"/>
+          <w:i/>
+        </w:rPr>
+        <w:t xml:space="preserve"> 24085819</w:t>
       </w:r>
     </w:p>
     <w:p>
@@ -1808,15 +1824,6 @@
           <w:rFonts w:ascii="Times New Roman" w:eastAsia="Times New Roman" w:hAnsi="Times New Roman" w:cs="Times New Roman"/>
         </w:rPr>
         <w:t xml:space="preserve">Appropriate graphs for the RQ </w:t>
-      </w:r>
-      <w:r>
-        <w:rPr>
-          <w:rFonts w:ascii="Times New Roman" w:eastAsia="Times New Roman" w:hAnsi="Times New Roman" w:cs="Times New Roman"/>
-          <w:i/>
-          <w:iCs/>
-          <w:highlight w:val="yellow"/>
-        </w:rPr>
-        <w:t>output of an R script (NOT a screenshot)</w:t>
       </w:r>
       <w:r>
         <w:rPr>
@@ -1883,7 +1890,7 @@
                     </pic:cNvPicPr>
                   </pic:nvPicPr>
                   <pic:blipFill>
-                    <a:blip r:embed="rId7">
+                    <a:blip r:embed="rId8">
                       <a:extLst>
                         <a:ext uri="{28A0092B-C50C-407E-A947-70E740481C1C}">
                           <a14:useLocalDpi xmlns:a14="http://schemas.microsoft.com/office/drawing/2010/main" val="0"/>
@@ -1921,37 +1928,67 @@
       <w:r>
         <w:rPr>
           <w:rFonts w:ascii="Times New Roman" w:eastAsia="Times New Roman" w:hAnsi="Times New Roman"/>
-        </w:rPr>
-        <w:t>This plot, generated using tidyverse, displays the relationship between scoring and playing time. A linear regression trend line with confidence interval is included to illustrate the strength and direction of association. Colouring by player position enhances interpretability. This plot is appropriate because both variables are continuous and the research question concerns correlation.</w:t>
-      </w:r>
-    </w:p>
-    <w:p>
-      <w:pPr>
-        <w:pStyle w:val="ListParagraph"/>
-        <w:ind w:left="1440"/>
-        <w:rPr>
-          <w:rFonts w:ascii="Times New Roman" w:eastAsia="Times New Roman" w:hAnsi="Times New Roman"/>
-          <w:i/>
-          <w:iCs/>
-        </w:rPr>
-      </w:pPr>
-    </w:p>
-    <w:p>
-      <w:pPr>
-        <w:pStyle w:val="ListParagraph"/>
-        <w:ind w:left="1440"/>
+          <w:b/>
+          <w:bCs/>
+        </w:rPr>
+        <w:t>Scatter Plot:</w:t>
+      </w:r>
+      <w:r>
         <w:rPr>
           <w:rFonts w:ascii="Times New Roman" w:eastAsia="Times New Roman" w:hAnsi="Times New Roman"/>
           <w:b/>
           <w:bCs/>
         </w:rPr>
-      </w:pPr>
-      <w:r>
+        <w:br/>
+      </w:r>
+      <w:r>
+        <w:rPr>
+          <w:rFonts w:ascii="Times New Roman" w:eastAsia="Times New Roman" w:hAnsi="Times New Roman"/>
+        </w:rPr>
+        <w:t xml:space="preserve">This plot, generated using </w:t>
+      </w:r>
+      <w:proofErr w:type="spellStart"/>
+      <w:r>
+        <w:rPr>
+          <w:rFonts w:ascii="Times New Roman" w:eastAsia="Times New Roman" w:hAnsi="Times New Roman"/>
+        </w:rPr>
+        <w:t>tidyverse</w:t>
+      </w:r>
+      <w:proofErr w:type="spellEnd"/>
+      <w:r>
+        <w:rPr>
+          <w:rFonts w:ascii="Times New Roman" w:eastAsia="Times New Roman" w:hAnsi="Times New Roman"/>
+        </w:rPr>
+        <w:t>, displays the relationship between scoring and playing time. A linear regression trend line with confidence interval is included to illustrate the strength and direction of association. Colouring by player position enhances interpretability. This plot is appropriate because both variables are continuous and the research question concerns correlation.</w:t>
+      </w:r>
+    </w:p>
+    <w:p>
+      <w:pPr>
+        <w:pStyle w:val="ListParagraph"/>
+        <w:ind w:left="1440"/>
+        <w:rPr>
+          <w:rFonts w:ascii="Times New Roman" w:eastAsia="Times New Roman" w:hAnsi="Times New Roman"/>
+          <w:i/>
+          <w:iCs/>
+        </w:rPr>
+      </w:pPr>
+    </w:p>
+    <w:p>
+      <w:pPr>
+        <w:pStyle w:val="ListParagraph"/>
+        <w:ind w:left="1440"/>
         <w:rPr>
           <w:rFonts w:ascii="Times New Roman" w:eastAsia="Times New Roman" w:hAnsi="Times New Roman"/>
           <w:b/>
           <w:bCs/>
         </w:rPr>
+      </w:pPr>
+      <w:r>
+        <w:rPr>
+          <w:rFonts w:ascii="Times New Roman" w:eastAsia="Times New Roman" w:hAnsi="Times New Roman"/>
+          <w:b/>
+          <w:bCs/>
+        </w:rPr>
         <w:t>Histogram:</w:t>
       </w:r>
     </w:p>
@@ -1960,7 +1997,8 @@
         <w:pStyle w:val="ListParagraph"/>
         <w:ind w:left="1440"/>
         <w:rPr>
-          <w:rFonts w:ascii="Times New Roman" w:eastAsia="Times New Roman" w:hAnsi="Times New Roman"/>
+          <w:rFonts w:ascii="Times New Roman" w:eastAsia="Times New Roman" w:hAnsi="Times New Roman" w:cs="Times New Roman"/>
+          <w:iCs/>
         </w:rPr>
       </w:pPr>
       <w:r>
@@ -1987,7 +2025,7 @@
                     </pic:cNvPicPr>
                   </pic:nvPicPr>
                   <pic:blipFill>
-                    <a:blip r:embed="rId8"/>
+                    <a:blip r:embed="rId9"/>
                     <a:stretch>
                       <a:fillRect/>
                     </a:stretch>
@@ -2012,8 +2050,23 @@
           <w:rFonts w:ascii="Times New Roman" w:eastAsia="Times New Roman" w:hAnsi="Times New Roman"/>
         </w:rPr>
         <w:br/>
-        <w:t>This plot, generated using tidyverse, displays the relationship between scoring and playing time. A linear regression trend line with confidence interval is included to illustrate the strength and direction of association. Colouring by player position enhances interpretability. This plot is appropriate because both variables are continuous and the research question concerns correlation.</w:t>
-      </w:r>
+      </w:r>
+      <w:r>
+        <w:rPr>
+          <w:rFonts w:ascii="Times New Roman" w:eastAsia="Times New Roman" w:hAnsi="Times New Roman" w:cs="Times New Roman"/>
+          <w:iCs/>
+        </w:rPr>
+        <w:t>A histogram of MP shows the distribution of playing time. A normal distribution curve (mean and SD of MP) is overlaid to fulfil rubric requirements. This supplementary graph assists in understanding variation and skewness in MP and supports assumptions for correlation testing.</w:t>
+      </w:r>
+    </w:p>
+    <w:p>
+      <w:pPr>
+        <w:pStyle w:val="ListParagraph"/>
+        <w:ind w:left="1440"/>
+        <w:rPr>
+          <w:rFonts w:ascii="Times New Roman" w:eastAsia="Times New Roman" w:hAnsi="Times New Roman"/>
+        </w:rPr>
+      </w:pPr>
     </w:p>
     <w:p>
       <w:pPr>
@@ -2406,7 +2459,21 @@
         <w:rPr>
           <w:rFonts w:ascii="Times New Roman" w:eastAsia="Times New Roman" w:hAnsi="Times New Roman"/>
         </w:rPr>
-        <w:t xml:space="preserve">This plot, generated using tidyverse, displays the relationship between scoring </w:t>
+        <w:t xml:space="preserve">This plot, generated using </w:t>
+      </w:r>
+      <w:proofErr w:type="spellStart"/>
+      <w:r>
+        <w:rPr>
+          <w:rFonts w:ascii="Times New Roman" w:eastAsia="Times New Roman" w:hAnsi="Times New Roman"/>
+        </w:rPr>
+        <w:t>tidyverse</w:t>
+      </w:r>
+      <w:proofErr w:type="spellEnd"/>
+      <w:r>
+        <w:rPr>
+          <w:rFonts w:ascii="Times New Roman" w:eastAsia="Times New Roman" w:hAnsi="Times New Roman"/>
+        </w:rPr>
+        <w:t xml:space="preserve">, displays the relationship between scoring </w:t>
       </w:r>
       <w:r>
         <w:rPr>
@@ -2905,6 +2972,41 @@
     <w:p>
       <w:pPr>
         <w:pStyle w:val="ListParagraph"/>
+        <w:ind w:left="1440"/>
+        <w:rPr>
+          <w:rFonts w:ascii="Times New Roman" w:eastAsia="Times New Roman" w:hAnsi="Times New Roman" w:cs="Times New Roman"/>
+          <w:b/>
+          <w:bCs/>
+        </w:rPr>
+      </w:pPr>
+    </w:p>
+    <w:p>
+      <w:pPr>
+        <w:pStyle w:val="ListParagraph"/>
+        <w:ind w:left="1440"/>
+        <w:rPr>
+          <w:rFonts w:ascii="Times New Roman" w:eastAsia="Times New Roman" w:hAnsi="Times New Roman" w:cs="Times New Roman"/>
+        </w:rPr>
+      </w:pPr>
+      <w:r>
+        <w:rPr>
+          <w:rFonts w:ascii="Times New Roman" w:eastAsia="Times New Roman" w:hAnsi="Times New Roman" w:cs="Times New Roman"/>
+        </w:rPr>
+        <w:t>The analysis identified a very strong positive relationship between points per game (PS/G) and minutes played (MP). Spearman’s rank correlation coefficient (ρ = 0.92862) with a p-value below 2.2 × 10⁻¹⁶ indicates that this association is statistically significant. The scatterplot visually supports this result, showing that players who receive more playing time consistently record higher scoring outputs across the 2017 NBA season dataset.</w:t>
+      </w:r>
+    </w:p>
+    <w:p>
+      <w:pPr>
+        <w:pStyle w:val="ListParagraph"/>
+        <w:ind w:left="1440"/>
+        <w:rPr>
+          <w:rFonts w:ascii="Times New Roman" w:eastAsia="Times New Roman" w:hAnsi="Times New Roman" w:cs="Times New Roman"/>
+        </w:rPr>
+      </w:pPr>
+    </w:p>
+    <w:p>
+      <w:pPr>
+        <w:pStyle w:val="ListParagraph"/>
         <w:numPr>
           <w:ilvl w:val="1"/>
           <w:numId w:val="3"/>
@@ -2912,15 +3014,77 @@
         <w:ind w:hanging="720"/>
         <w:rPr>
           <w:rFonts w:ascii="Times New Roman" w:eastAsia="Times New Roman" w:hAnsi="Times New Roman" w:cs="Times New Roman"/>
+          <w:highlight w:val="yellow"/>
+        </w:rPr>
+      </w:pPr>
+      <w:r>
+        <w:rPr>
+          <w:rFonts w:ascii="Times New Roman" w:eastAsia="Times New Roman" w:hAnsi="Times New Roman" w:cs="Times New Roman"/>
+        </w:rPr>
+        <w:t>Interpretation of the results (</w:t>
+      </w:r>
+      <w:r>
+        <w:rPr>
+          <w:rFonts w:ascii="Times New Roman" w:eastAsia="Times New Roman" w:hAnsi="Times New Roman" w:cs="Times New Roman"/>
           <w:b/>
           <w:bCs/>
         </w:rPr>
-      </w:pPr>
-      <w:r>
-        <w:rPr>
-          <w:rFonts w:ascii="Times New Roman" w:eastAsia="Times New Roman" w:hAnsi="Times New Roman" w:cs="Times New Roman"/>
-        </w:rPr>
-        <w:t>Interpretation of the results (</w:t>
+        <w:t>75 words)</w:t>
+      </w:r>
+    </w:p>
+    <w:p>
+      <w:pPr>
+        <w:rPr>
+          <w:rFonts w:ascii="Times New Roman" w:eastAsia="Times New Roman" w:hAnsi="Times New Roman" w:cs="Times New Roman"/>
+        </w:rPr>
+      </w:pPr>
+    </w:p>
+    <w:p>
+      <w:pPr>
+        <w:ind w:left="1440"/>
+        <w:rPr>
+          <w:rFonts w:ascii="Times New Roman" w:eastAsia="Times New Roman" w:hAnsi="Times New Roman" w:cs="Times New Roman"/>
+        </w:rPr>
+      </w:pPr>
+      <w:r>
+        <w:rPr>
+          <w:rFonts w:ascii="Times New Roman" w:eastAsia="Times New Roman" w:hAnsi="Times New Roman" w:cs="Times New Roman"/>
+        </w:rPr>
+        <w:t>In relation to the research question, the results indicate that NBA players who score more points per game tend to play significantly more minutes. For the population of NBA players in the 2017 season, this suggests that playing time allocation is closely linked to offensive output. In a wider performance analytics context, the findings reinforce the role of scoring as a key factor in coaching decisions, player valuation, and tactical planning, while highlighting the interaction between opportunity and performance.</w:t>
+      </w:r>
+    </w:p>
+    <w:p>
+      <w:pPr>
+        <w:ind w:left="1440"/>
+        <w:rPr>
+          <w:rFonts w:ascii="Times New Roman" w:eastAsia="Times New Roman" w:hAnsi="Times New Roman" w:cs="Times New Roman"/>
+          <w:highlight w:val="yellow"/>
+        </w:rPr>
+      </w:pPr>
+      <w:r>
+        <w:rPr>
+          <w:rFonts w:ascii="Times New Roman" w:eastAsia="Times New Roman" w:hAnsi="Times New Roman" w:cs="Times New Roman"/>
+        </w:rPr>
+        <w:t xml:space="preserve"> </w:t>
+      </w:r>
+    </w:p>
+    <w:p>
+      <w:pPr>
+        <w:pStyle w:val="ListParagraph"/>
+        <w:numPr>
+          <w:ilvl w:val="1"/>
+          <w:numId w:val="3"/>
+        </w:numPr>
+        <w:ind w:hanging="720"/>
+        <w:rPr>
+          <w:rFonts w:ascii="Times New Roman" w:eastAsia="Times New Roman" w:hAnsi="Times New Roman" w:cs="Times New Roman"/>
+        </w:rPr>
+      </w:pPr>
+      <w:r>
+        <w:rPr>
+          <w:rFonts w:ascii="Times New Roman" w:eastAsia="Times New Roman" w:hAnsi="Times New Roman" w:cs="Times New Roman"/>
+        </w:rPr>
+        <w:t>Reasons and/or implications for future work, limitations of your study (</w:t>
       </w:r>
       <w:r>
         <w:rPr>
@@ -2928,7 +3092,47 @@
           <w:b/>
           <w:bCs/>
         </w:rPr>
-        <w:t>75 words)</w:t>
+        <w:t>50 words)</w:t>
+      </w:r>
+    </w:p>
+    <w:p>
+      <w:pPr>
+        <w:pStyle w:val="ListParagraph"/>
+        <w:ind w:left="1440"/>
+        <w:rPr>
+          <w:rFonts w:ascii="Times New Roman" w:eastAsia="Times New Roman" w:hAnsi="Times New Roman" w:cs="Times New Roman"/>
+          <w:b/>
+          <w:bCs/>
+        </w:rPr>
+      </w:pPr>
+    </w:p>
+    <w:p>
+      <w:pPr>
+        <w:pStyle w:val="ListParagraph"/>
+        <w:ind w:left="1440"/>
+        <w:rPr>
+          <w:rFonts w:ascii="Times New Roman" w:eastAsia="Times New Roman" w:hAnsi="Times New Roman" w:cs="Times New Roman"/>
+        </w:rPr>
+      </w:pPr>
+      <w:r>
+        <w:rPr>
+          <w:rFonts w:ascii="Times New Roman" w:eastAsia="Times New Roman" w:hAnsi="Times New Roman" w:cs="Times New Roman"/>
+        </w:rPr>
+        <w:t>Future research could extend this analysis across multiple seasons, incorporate efficiency metrics, or apply multivariate regression to control for player roles and team strategies. A key limitation of this study is its reliance on a single season, and the use of correlation analysis, which cannot establish causal relationships.</w:t>
+      </w:r>
+    </w:p>
+    <w:p>
+      <w:pPr>
+        <w:ind w:left="1440"/>
+        <w:rPr>
+          <w:rFonts w:ascii="Times New Roman" w:eastAsia="Times New Roman" w:hAnsi="Times New Roman" w:cs="Times New Roman"/>
+        </w:rPr>
+      </w:pPr>
+      <w:r>
+        <w:rPr>
+          <w:rFonts w:ascii="Times New Roman" w:eastAsia="Times New Roman" w:hAnsi="Times New Roman" w:cs="Times New Roman"/>
+        </w:rPr>
+        <w:t xml:space="preserve"> </w:t>
       </w:r>
     </w:p>
     <w:p>
@@ -2936,67 +3140,450 @@
         <w:pStyle w:val="ListParagraph"/>
         <w:numPr>
           <w:ilvl w:val="0"/>
-          <w:numId w:val="5"/>
-        </w:numPr>
-        <w:ind w:left="1440"/>
-        <w:rPr>
-          <w:rFonts w:ascii="Times New Roman" w:eastAsia="Times New Roman" w:hAnsi="Times New Roman" w:cs="Times New Roman"/>
-          <w:highlight w:val="yellow"/>
-        </w:rPr>
-      </w:pPr>
-      <w:r>
+          <w:numId w:val="3"/>
+        </w:numPr>
+        <w:rPr>
+          <w:rFonts w:ascii="Times New Roman" w:eastAsia="Times New Roman" w:hAnsi="Times New Roman" w:cs="Times New Roman"/>
+        </w:rPr>
+      </w:pPr>
+      <w:r>
+        <w:rPr>
+          <w:rFonts w:ascii="Times New Roman" w:eastAsia="Times New Roman" w:hAnsi="Times New Roman" w:cs="Times New Roman"/>
+        </w:rPr>
+        <w:t xml:space="preserve">Reference list </w:t>
+      </w:r>
+    </w:p>
+    <w:p>
+      <w:pPr>
+        <w:pStyle w:val="ListParagraph"/>
+        <w:rPr>
+          <w:rFonts w:ascii="Times New Roman" w:eastAsia="Times New Roman" w:hAnsi="Times New Roman" w:cs="Times New Roman"/>
+          <w:b/>
+          <w:bCs/>
+          <w:i/>
+          <w:iCs/>
+        </w:rPr>
+      </w:pPr>
+    </w:p>
+    <w:p>
+      <w:pPr>
+        <w:pStyle w:val="ListParagraph"/>
+        <w:rPr>
+          <w:rFonts w:ascii="Times New Roman" w:eastAsia="Times New Roman" w:hAnsi="Times New Roman" w:cs="Times New Roman"/>
+          <w:b/>
+          <w:bCs/>
+          <w:i/>
+          <w:iCs/>
+        </w:rPr>
+      </w:pPr>
+      <w:sdt>
+        <w:sdtPr>
+          <w:rPr>
+            <w:rFonts w:ascii="Times New Roman" w:eastAsia="Times New Roman" w:hAnsi="Times New Roman" w:cs="Times New Roman"/>
+            <w:b/>
+            <w:bCs/>
+            <w:i/>
+            <w:iCs/>
+          </w:rPr>
+          <w:id w:val="393935551"/>
+          <w:citation/>
+        </w:sdtPr>
+        <w:sdtContent>
+          <w:r>
+            <w:rPr>
+              <w:rFonts w:ascii="Times New Roman" w:eastAsia="Times New Roman" w:hAnsi="Times New Roman" w:cs="Times New Roman"/>
+              <w:b/>
+              <w:bCs/>
+              <w:i/>
+              <w:iCs/>
+            </w:rPr>
+            <w:fldChar w:fldCharType="begin"/>
+          </w:r>
+          <w:r>
+            <w:rPr>
+              <w:rFonts w:ascii="Times New Roman" w:eastAsia="Times New Roman" w:hAnsi="Times New Roman" w:cs="Times New Roman"/>
+              <w:b/>
+              <w:bCs/>
+              <w:i/>
+              <w:iCs/>
+            </w:rPr>
+            <w:instrText xml:space="preserve"> CITATION Bas17 \l 2057 </w:instrText>
+          </w:r>
+          <w:r>
+            <w:rPr>
+              <w:rFonts w:ascii="Times New Roman" w:eastAsia="Times New Roman" w:hAnsi="Times New Roman" w:cs="Times New Roman"/>
+              <w:b/>
+              <w:bCs/>
+              <w:i/>
+              <w:iCs/>
+            </w:rPr>
+            <w:fldChar w:fldCharType="separate"/>
+          </w:r>
+          <w:r>
+            <w:rPr>
+              <w:rFonts w:ascii="Times New Roman" w:eastAsia="Times New Roman" w:hAnsi="Times New Roman" w:cs="Times New Roman"/>
+              <w:noProof/>
+            </w:rPr>
+            <w:t>(Basketball-Reference, 2017)</w:t>
+          </w:r>
+          <w:r>
+            <w:rPr>
+              <w:rFonts w:ascii="Times New Roman" w:eastAsia="Times New Roman" w:hAnsi="Times New Roman" w:cs="Times New Roman"/>
+              <w:b/>
+              <w:bCs/>
+              <w:i/>
+              <w:iCs/>
+            </w:rPr>
+            <w:fldChar w:fldCharType="end"/>
+          </w:r>
+        </w:sdtContent>
+      </w:sdt>
+    </w:p>
+    <w:p>
+      <w:pPr>
+        <w:pStyle w:val="ListParagraph"/>
+        <w:rPr>
+          <w:rFonts w:ascii="Times New Roman" w:eastAsia="Times New Roman" w:hAnsi="Times New Roman" w:cs="Times New Roman"/>
+          <w:b/>
+          <w:bCs/>
+          <w:i/>
+          <w:iCs/>
+        </w:rPr>
+      </w:pPr>
+      <w:sdt>
+        <w:sdtPr>
+          <w:rPr>
+            <w:rFonts w:ascii="Times New Roman" w:eastAsia="Times New Roman" w:hAnsi="Times New Roman" w:cs="Times New Roman"/>
+            <w:b/>
+            <w:bCs/>
+            <w:i/>
+            <w:iCs/>
+          </w:rPr>
+          <w:id w:val="-86616777"/>
+          <w:citation/>
+        </w:sdtPr>
+        <w:sdtContent>
+          <w:r>
+            <w:rPr>
+              <w:rFonts w:ascii="Times New Roman" w:eastAsia="Times New Roman" w:hAnsi="Times New Roman" w:cs="Times New Roman"/>
+              <w:b/>
+              <w:bCs/>
+              <w:i/>
+              <w:iCs/>
+            </w:rPr>
+            <w:fldChar w:fldCharType="begin"/>
+          </w:r>
+          <w:r>
+            <w:rPr>
+              <w:rFonts w:ascii="Times New Roman" w:eastAsia="Times New Roman" w:hAnsi="Times New Roman" w:cs="Times New Roman"/>
+              <w:b/>
+              <w:bCs/>
+              <w:i/>
+              <w:iCs/>
+            </w:rPr>
+            <w:instrText xml:space="preserve"> CITATION Loc20 \l 2057 </w:instrText>
+          </w:r>
+          <w:r>
+            <w:rPr>
+              <w:rFonts w:ascii="Times New Roman" w:eastAsia="Times New Roman" w:hAnsi="Times New Roman" w:cs="Times New Roman"/>
+              <w:b/>
+              <w:bCs/>
+              <w:i/>
+              <w:iCs/>
+            </w:rPr>
+            <w:fldChar w:fldCharType="separate"/>
+          </w:r>
+          <w:r>
+            <w:rPr>
+              <w:rFonts w:ascii="Times New Roman" w:eastAsia="Times New Roman" w:hAnsi="Times New Roman" w:cs="Times New Roman"/>
+              <w:noProof/>
+            </w:rPr>
+            <w:t>(Lockie, 2020)</w:t>
+          </w:r>
+          <w:r>
+            <w:rPr>
+              <w:rFonts w:ascii="Times New Roman" w:eastAsia="Times New Roman" w:hAnsi="Times New Roman" w:cs="Times New Roman"/>
+              <w:b/>
+              <w:bCs/>
+              <w:i/>
+              <w:iCs/>
+            </w:rPr>
+            <w:fldChar w:fldCharType="end"/>
+          </w:r>
+        </w:sdtContent>
+      </w:sdt>
+      <w:sdt>
+        <w:sdtPr>
+          <w:rPr>
+            <w:rFonts w:ascii="Times New Roman" w:eastAsia="Times New Roman" w:hAnsi="Times New Roman" w:cs="Times New Roman"/>
+            <w:b/>
+            <w:bCs/>
+            <w:i/>
+            <w:iCs/>
+          </w:rPr>
+          <w:id w:val="1871178588"/>
+          <w:citation/>
+        </w:sdtPr>
+        <w:sdtContent>
+          <w:r>
+            <w:rPr>
+              <w:rFonts w:ascii="Times New Roman" w:eastAsia="Times New Roman" w:hAnsi="Times New Roman" w:cs="Times New Roman"/>
+              <w:b/>
+              <w:bCs/>
+              <w:i/>
+              <w:iCs/>
+            </w:rPr>
+            <w:fldChar w:fldCharType="begin"/>
+          </w:r>
+          <w:r>
+            <w:rPr>
+              <w:rFonts w:ascii="Times New Roman" w:eastAsia="Times New Roman" w:hAnsi="Times New Roman" w:cs="Times New Roman"/>
+              <w:b/>
+              <w:bCs/>
+              <w:i/>
+              <w:iCs/>
+            </w:rPr>
+            <w:instrText xml:space="preserve"> CITATION Mox15 \l 2057 </w:instrText>
+          </w:r>
+          <w:r>
+            <w:rPr>
+              <w:rFonts w:ascii="Times New Roman" w:eastAsia="Times New Roman" w:hAnsi="Times New Roman" w:cs="Times New Roman"/>
+              <w:b/>
+              <w:bCs/>
+              <w:i/>
+              <w:iCs/>
+            </w:rPr>
+            <w:fldChar w:fldCharType="separate"/>
+          </w:r>
+          <w:r>
+            <w:rPr>
+              <w:rFonts w:ascii="Times New Roman" w:eastAsia="Times New Roman" w:hAnsi="Times New Roman" w:cs="Times New Roman"/>
+              <w:b/>
+              <w:bCs/>
+              <w:i/>
+              <w:iCs/>
+              <w:noProof/>
+            </w:rPr>
+            <w:t xml:space="preserve"> </w:t>
+          </w:r>
+          <w:r>
+            <w:rPr>
+              <w:rFonts w:ascii="Times New Roman" w:eastAsia="Times New Roman" w:hAnsi="Times New Roman" w:cs="Times New Roman"/>
+              <w:noProof/>
+            </w:rPr>
+            <w:t>(Moxley, 2015)</w:t>
+          </w:r>
+          <w:r>
+            <w:rPr>
+              <w:rFonts w:ascii="Times New Roman" w:eastAsia="Times New Roman" w:hAnsi="Times New Roman" w:cs="Times New Roman"/>
+              <w:b/>
+              <w:bCs/>
+              <w:i/>
+              <w:iCs/>
+            </w:rPr>
+            <w:fldChar w:fldCharType="end"/>
+          </w:r>
+        </w:sdtContent>
+      </w:sdt>
+    </w:p>
+    <w:p>
+      <w:pPr>
+        <w:pStyle w:val="ListParagraph"/>
+        <w:rPr>
+          <w:rFonts w:ascii="Times New Roman" w:eastAsia="Times New Roman" w:hAnsi="Times New Roman" w:cs="Times New Roman"/>
+          <w:b/>
+          <w:bCs/>
+          <w:i/>
+          <w:iCs/>
+        </w:rPr>
+      </w:pPr>
+      <w:sdt>
+        <w:sdtPr>
+          <w:rPr>
+            <w:rFonts w:ascii="Times New Roman" w:eastAsia="Times New Roman" w:hAnsi="Times New Roman" w:cs="Times New Roman"/>
+            <w:b/>
+            <w:bCs/>
+            <w:i/>
+            <w:iCs/>
+          </w:rPr>
+          <w:id w:val="459847588"/>
+          <w:citation/>
+        </w:sdtPr>
+        <w:sdtContent>
+          <w:r>
+            <w:rPr>
+              <w:rFonts w:ascii="Times New Roman" w:eastAsia="Times New Roman" w:hAnsi="Times New Roman" w:cs="Times New Roman"/>
+              <w:b/>
+              <w:bCs/>
+              <w:i/>
+              <w:iCs/>
+            </w:rPr>
+            <w:fldChar w:fldCharType="begin"/>
+          </w:r>
+          <w:r>
+            <w:rPr>
+              <w:rFonts w:ascii="Times New Roman" w:eastAsia="Times New Roman" w:hAnsi="Times New Roman" w:cs="Times New Roman"/>
+              <w:b/>
+              <w:bCs/>
+              <w:i/>
+              <w:iCs/>
+            </w:rPr>
+            <w:instrText xml:space="preserve"> CITATION Sam15 \l 2057 </w:instrText>
+          </w:r>
+          <w:r>
+            <w:rPr>
+              <w:rFonts w:ascii="Times New Roman" w:eastAsia="Times New Roman" w:hAnsi="Times New Roman" w:cs="Times New Roman"/>
+              <w:b/>
+              <w:bCs/>
+              <w:i/>
+              <w:iCs/>
+            </w:rPr>
+            <w:fldChar w:fldCharType="separate"/>
+          </w:r>
+          <w:r>
+            <w:rPr>
+              <w:rFonts w:ascii="Times New Roman" w:eastAsia="Times New Roman" w:hAnsi="Times New Roman" w:cs="Times New Roman"/>
+              <w:noProof/>
+            </w:rPr>
+            <w:t>(Sampaio, 2015)</w:t>
+          </w:r>
+          <w:r>
+            <w:rPr>
+              <w:rFonts w:ascii="Times New Roman" w:eastAsia="Times New Roman" w:hAnsi="Times New Roman" w:cs="Times New Roman"/>
+              <w:b/>
+              <w:bCs/>
+              <w:i/>
+              <w:iCs/>
+            </w:rPr>
+            <w:fldChar w:fldCharType="end"/>
+          </w:r>
+        </w:sdtContent>
+      </w:sdt>
+    </w:p>
+    <w:p>
+      <w:pPr>
+        <w:pStyle w:val="ListParagraph"/>
+        <w:rPr>
+          <w:rFonts w:ascii="Times New Roman" w:eastAsia="Times New Roman" w:hAnsi="Times New Roman" w:cs="Times New Roman"/>
+        </w:rPr>
+      </w:pPr>
+    </w:p>
+    <w:p>
+      <w:pPr>
+        <w:pStyle w:val="ListParagraph"/>
+        <w:numPr>
+          <w:ilvl w:val="0"/>
+          <w:numId w:val="3"/>
+        </w:numPr>
+        <w:rPr>
+          <w:rFonts w:ascii="Times New Roman" w:eastAsia="Times New Roman" w:hAnsi="Times New Roman" w:cs="Times New Roman"/>
+          <w:color w:val="333333"/>
+        </w:rPr>
+      </w:pPr>
+      <w:r>
+        <w:rPr>
+          <w:rFonts w:ascii="Times New Roman" w:eastAsia="Times New Roman" w:hAnsi="Times New Roman" w:cs="Times New Roman"/>
+        </w:rPr>
+        <w:t xml:space="preserve">Appendices </w:t>
+      </w:r>
+    </w:p>
+    <w:p>
+      <w:pPr>
+        <w:pStyle w:val="ListParagraph"/>
+        <w:numPr>
+          <w:ilvl w:val="0"/>
+          <w:numId w:val="6"/>
+        </w:numPr>
+        <w:rPr>
+          <w:rFonts w:ascii="Times New Roman" w:eastAsia="Times New Roman" w:hAnsi="Times New Roman" w:cs="Times New Roman"/>
+          <w:b/>
+          <w:bCs/>
+          <w:i/>
+          <w:iCs/>
+        </w:rPr>
+      </w:pPr>
+      <w:r>
+        <w:rPr>
+          <w:rFonts w:ascii="Times New Roman" w:eastAsia="Times New Roman" w:hAnsi="Times New Roman" w:cs="Times New Roman"/>
+          <w:color w:val="333333"/>
+        </w:rPr>
+        <w:t xml:space="preserve">R code used for analysis and visualisation </w:t>
+      </w:r>
+      <w:r>
+        <w:rPr>
+          <w:rFonts w:ascii="Times New Roman" w:eastAsia="Times New Roman" w:hAnsi="Times New Roman" w:cs="Times New Roman"/>
+          <w:b/>
+          <w:bCs/>
+          <w:i/>
+          <w:iCs/>
+        </w:rPr>
+        <w:t>(not included in the word count)</w:t>
+      </w:r>
+    </w:p>
+    <w:p>
+      <w:pPr>
+        <w:pStyle w:val="ListParagraph"/>
+        <w:ind w:left="2250" w:hanging="810"/>
+        <w:rPr>
+          <w:rFonts w:ascii="Times New Roman" w:eastAsia="Times New Roman" w:hAnsi="Times New Roman" w:cs="Times New Roman"/>
+        </w:rPr>
+      </w:pPr>
+      <w:proofErr w:type="spellStart"/>
+      <w:r>
+        <w:rPr>
+          <w:rFonts w:ascii="Times New Roman" w:eastAsia="Times New Roman" w:hAnsi="Times New Roman" w:cs="Times New Roman"/>
+        </w:rPr>
+        <w:t>Analysis.R</w:t>
+      </w:r>
+      <w:proofErr w:type="spellEnd"/>
+      <w:r>
+        <w:rPr>
+          <w:rFonts w:ascii="Times New Roman" w:eastAsia="Times New Roman" w:hAnsi="Times New Roman" w:cs="Times New Roman"/>
+        </w:rPr>
+        <w:t xml:space="preserve"> code with the appropriate statistics to test the hypotheses. </w:t>
+      </w:r>
+    </w:p>
+    <w:p>
+      <w:pPr>
+        <w:pStyle w:val="ListParagraph"/>
+        <w:numPr>
+          <w:ilvl w:val="0"/>
+          <w:numId w:val="7"/>
+        </w:numPr>
+        <w:ind w:left="1440"/>
         <w:rPr>
           <w:rFonts w:ascii="Times New Roman" w:eastAsia="Times New Roman" w:hAnsi="Times New Roman" w:cs="Times New Roman"/>
           <w:i/>
           <w:iCs/>
           <w:highlight w:val="yellow"/>
         </w:rPr>
-        <w:t>Interpretation of what the results mean in terms of your RQ and the effect this may have on your population and the wider context of your topic.</w:t>
-      </w:r>
-      <w:r>
-        <w:rPr>
-          <w:rFonts w:ascii="Times New Roman" w:eastAsia="Times New Roman" w:hAnsi="Times New Roman" w:cs="Times New Roman"/>
-        </w:rPr>
-        <w:t xml:space="preserve"> </w:t>
-      </w:r>
-    </w:p>
-    <w:p>
-      <w:pPr>
-        <w:pStyle w:val="ListParagraph"/>
-        <w:numPr>
-          <w:ilvl w:val="1"/>
-          <w:numId w:val="3"/>
-        </w:numPr>
-        <w:ind w:hanging="720"/>
-        <w:rPr>
-          <w:rFonts w:ascii="Times New Roman" w:eastAsia="Times New Roman" w:hAnsi="Times New Roman" w:cs="Times New Roman"/>
-        </w:rPr>
-      </w:pPr>
-      <w:r>
-        <w:rPr>
-          <w:rFonts w:ascii="Times New Roman" w:eastAsia="Times New Roman" w:hAnsi="Times New Roman" w:cs="Times New Roman"/>
-        </w:rPr>
-        <w:t>Reasons and/or implications for future work, limitations of your study (</w:t>
-      </w:r>
+      </w:pPr>
       <w:r>
         <w:rPr>
           <w:rFonts w:ascii="Times New Roman" w:eastAsia="Times New Roman" w:hAnsi="Times New Roman" w:cs="Times New Roman"/>
           <w:b/>
           <w:bCs/>
-        </w:rPr>
-        <w:t>50 words)</w:t>
-      </w:r>
-    </w:p>
-    <w:p>
-      <w:pPr>
-        <w:ind w:left="1440"/>
-        <w:rPr>
-          <w:rFonts w:ascii="Times New Roman" w:eastAsia="Times New Roman" w:hAnsi="Times New Roman" w:cs="Times New Roman"/>
-        </w:rPr>
-      </w:pPr>
-      <w:r>
-        <w:rPr>
-          <w:rFonts w:ascii="Times New Roman" w:eastAsia="Times New Roman" w:hAnsi="Times New Roman" w:cs="Times New Roman"/>
+          <w:i/>
+          <w:iCs/>
+          <w:highlight w:val="yellow"/>
+        </w:rPr>
+        <w:lastRenderedPageBreak/>
+        <w:t>No word count</w:t>
+      </w:r>
+      <w:r>
+        <w:rPr>
+          <w:rFonts w:ascii="Times New Roman" w:eastAsia="Times New Roman" w:hAnsi="Times New Roman" w:cs="Times New Roman"/>
+          <w:i/>
+          <w:iCs/>
+          <w:highlight w:val="yellow"/>
+        </w:rPr>
+        <w:t>, but ensure the code is without redundant lines, well-commented and produces the correct output.</w:t>
+      </w:r>
+      <w:r>
+        <w:rPr>
+          <w:rFonts w:ascii="Times New Roman" w:eastAsia="Times New Roman" w:hAnsi="Times New Roman" w:cs="Times New Roman"/>
+          <w:i/>
+          <w:iCs/>
         </w:rPr>
         <w:t xml:space="preserve"> </w:t>
       </w:r>
@@ -3006,72 +3593,47 @@
         <w:pStyle w:val="ListParagraph"/>
         <w:numPr>
           <w:ilvl w:val="0"/>
-          <w:numId w:val="3"/>
-        </w:numPr>
-        <w:rPr>
-          <w:rFonts w:ascii="Times New Roman" w:eastAsia="Times New Roman" w:hAnsi="Times New Roman" w:cs="Times New Roman"/>
-          <w:b/>
-          <w:bCs/>
+          <w:numId w:val="7"/>
+        </w:numPr>
+        <w:ind w:left="1440"/>
+        <w:rPr>
+          <w:rFonts w:ascii="Times New Roman" w:eastAsia="Times New Roman" w:hAnsi="Times New Roman" w:cs="Times New Roman"/>
           <w:i/>
           <w:iCs/>
-        </w:rPr>
-      </w:pPr>
-      <w:r>
-        <w:rPr>
-          <w:rFonts w:ascii="Times New Roman" w:eastAsia="Times New Roman" w:hAnsi="Times New Roman" w:cs="Times New Roman"/>
-        </w:rPr>
-        <w:t xml:space="preserve">Reference list </w:t>
-      </w:r>
-      <w:r>
-        <w:rPr>
-          <w:rFonts w:ascii="Times New Roman" w:eastAsia="Times New Roman" w:hAnsi="Times New Roman" w:cs="Times New Roman"/>
-          <w:b/>
-          <w:bCs/>
+          <w:highlight w:val="yellow"/>
+        </w:rPr>
+      </w:pPr>
+      <w:r>
+        <w:rPr>
+          <w:rFonts w:ascii="Times New Roman" w:eastAsia="Times New Roman" w:hAnsi="Times New Roman" w:cs="Times New Roman"/>
           <w:i/>
           <w:iCs/>
-        </w:rPr>
-        <w:t>(not included in the word count)</w:t>
-      </w:r>
-    </w:p>
-    <w:p>
-      <w:pPr>
-        <w:ind w:left="720"/>
-        <w:rPr>
-          <w:rFonts w:ascii="Times New Roman" w:eastAsia="Times New Roman" w:hAnsi="Times New Roman" w:cs="Times New Roman"/>
-        </w:rPr>
-      </w:pPr>
-      <w:r>
-        <w:rPr>
-          <w:rFonts w:ascii="Times New Roman" w:eastAsia="Times New Roman" w:hAnsi="Times New Roman" w:cs="Times New Roman"/>
-        </w:rPr>
-        <w:t>Harvard (author, date) format.</w:t>
-      </w:r>
-    </w:p>
-    <w:p>
-      <w:pPr>
-        <w:ind w:left="720"/>
-        <w:rPr>
-          <w:rFonts w:ascii="Times New Roman" w:eastAsia="Times New Roman" w:hAnsi="Times New Roman" w:cs="Times New Roman"/>
-        </w:rPr>
-      </w:pPr>
+          <w:highlight w:val="yellow"/>
+        </w:rPr>
+        <w:t>Make sure it runs (look in Rscript.log for output from a statistical test)</w:t>
+      </w:r>
     </w:p>
     <w:p>
       <w:pPr>
         <w:pStyle w:val="ListParagraph"/>
         <w:numPr>
           <w:ilvl w:val="0"/>
-          <w:numId w:val="3"/>
-        </w:numPr>
-        <w:rPr>
-          <w:rFonts w:ascii="Times New Roman" w:eastAsia="Times New Roman" w:hAnsi="Times New Roman" w:cs="Times New Roman"/>
-          <w:color w:val="333333"/>
-        </w:rPr>
-      </w:pPr>
-      <w:r>
-        <w:rPr>
-          <w:rFonts w:ascii="Times New Roman" w:eastAsia="Times New Roman" w:hAnsi="Times New Roman" w:cs="Times New Roman"/>
-        </w:rPr>
-        <w:t xml:space="preserve">Appendices </w:t>
+          <w:numId w:val="7"/>
+        </w:numPr>
+        <w:ind w:left="1440"/>
+        <w:rPr>
+          <w:rFonts w:ascii="Times New Roman" w:eastAsia="Times New Roman" w:hAnsi="Times New Roman" w:cs="Times New Roman"/>
+          <w:highlight w:val="yellow"/>
+        </w:rPr>
+      </w:pPr>
+      <w:r>
+        <w:rPr>
+          <w:rFonts w:ascii="Times New Roman" w:eastAsia="Times New Roman" w:hAnsi="Times New Roman" w:cs="Times New Roman"/>
+          <w:i/>
+          <w:iCs/>
+          <w:highlight w:val="yellow"/>
+        </w:rPr>
+        <w:t>It should compute appropriate statistics to test the hypotheses</w:t>
       </w:r>
     </w:p>
     <w:p>
@@ -3083,146 +3645,6 @@
         </w:numPr>
         <w:rPr>
           <w:rFonts w:ascii="Times New Roman" w:eastAsia="Times New Roman" w:hAnsi="Times New Roman" w:cs="Times New Roman"/>
-          <w:b/>
-          <w:bCs/>
-          <w:i/>
-          <w:iCs/>
-        </w:rPr>
-      </w:pPr>
-      <w:r>
-        <w:rPr>
-          <w:rFonts w:ascii="Times New Roman" w:eastAsia="Times New Roman" w:hAnsi="Times New Roman" w:cs="Times New Roman"/>
-          <w:color w:val="333333"/>
-        </w:rPr>
-        <w:t xml:space="preserve">R code used for analysis and visualisation </w:t>
-      </w:r>
-      <w:r>
-        <w:rPr>
-          <w:rFonts w:ascii="Times New Roman" w:eastAsia="Times New Roman" w:hAnsi="Times New Roman" w:cs="Times New Roman"/>
-          <w:b/>
-          <w:bCs/>
-          <w:i/>
-          <w:iCs/>
-        </w:rPr>
-        <w:t>(not included in the word count)</w:t>
-      </w:r>
-    </w:p>
-    <w:p>
-      <w:pPr>
-        <w:pStyle w:val="ListParagraph"/>
-        <w:ind w:left="2250" w:hanging="810"/>
-        <w:rPr>
-          <w:rFonts w:ascii="Times New Roman" w:eastAsia="Times New Roman" w:hAnsi="Times New Roman" w:cs="Times New Roman"/>
-        </w:rPr>
-      </w:pPr>
-      <w:r>
-        <w:rPr>
-          <w:rFonts w:ascii="Times New Roman" w:eastAsia="Times New Roman" w:hAnsi="Times New Roman" w:cs="Times New Roman"/>
-        </w:rPr>
-        <w:t xml:space="preserve">Analysis.R code with the appropriate statistics to test the hypotheses. </w:t>
-      </w:r>
-    </w:p>
-    <w:p>
-      <w:pPr>
-        <w:pStyle w:val="ListParagraph"/>
-        <w:numPr>
-          <w:ilvl w:val="0"/>
-          <w:numId w:val="7"/>
-        </w:numPr>
-        <w:ind w:left="1440"/>
-        <w:rPr>
-          <w:rFonts w:ascii="Times New Roman" w:eastAsia="Times New Roman" w:hAnsi="Times New Roman" w:cs="Times New Roman"/>
-          <w:i/>
-          <w:iCs/>
-          <w:highlight w:val="yellow"/>
-        </w:rPr>
-      </w:pPr>
-      <w:r>
-        <w:rPr>
-          <w:rFonts w:ascii="Times New Roman" w:eastAsia="Times New Roman" w:hAnsi="Times New Roman" w:cs="Times New Roman"/>
-          <w:b/>
-          <w:bCs/>
-          <w:i/>
-          <w:iCs/>
-          <w:highlight w:val="yellow"/>
-        </w:rPr>
-        <w:t>No word count</w:t>
-      </w:r>
-      <w:r>
-        <w:rPr>
-          <w:rFonts w:ascii="Times New Roman" w:eastAsia="Times New Roman" w:hAnsi="Times New Roman" w:cs="Times New Roman"/>
-          <w:i/>
-          <w:iCs/>
-          <w:highlight w:val="yellow"/>
-        </w:rPr>
-        <w:t>, but ensure the code is without redundant lines, well-commented and produces the correct output.</w:t>
-      </w:r>
-      <w:r>
-        <w:rPr>
-          <w:rFonts w:ascii="Times New Roman" w:eastAsia="Times New Roman" w:hAnsi="Times New Roman" w:cs="Times New Roman"/>
-          <w:i/>
-          <w:iCs/>
-        </w:rPr>
-        <w:t xml:space="preserve"> </w:t>
-      </w:r>
-    </w:p>
-    <w:p>
-      <w:pPr>
-        <w:pStyle w:val="ListParagraph"/>
-        <w:numPr>
-          <w:ilvl w:val="0"/>
-          <w:numId w:val="7"/>
-        </w:numPr>
-        <w:ind w:left="1440"/>
-        <w:rPr>
-          <w:rFonts w:ascii="Times New Roman" w:eastAsia="Times New Roman" w:hAnsi="Times New Roman" w:cs="Times New Roman"/>
-          <w:i/>
-          <w:iCs/>
-          <w:highlight w:val="yellow"/>
-        </w:rPr>
-      </w:pPr>
-      <w:r>
-        <w:rPr>
-          <w:rFonts w:ascii="Times New Roman" w:eastAsia="Times New Roman" w:hAnsi="Times New Roman" w:cs="Times New Roman"/>
-          <w:i/>
-          <w:iCs/>
-          <w:highlight w:val="yellow"/>
-        </w:rPr>
-        <w:t>Make sure it runs (look in Rscript.log for output from a statistical test)</w:t>
-      </w:r>
-    </w:p>
-    <w:p>
-      <w:pPr>
-        <w:pStyle w:val="ListParagraph"/>
-        <w:numPr>
-          <w:ilvl w:val="0"/>
-          <w:numId w:val="7"/>
-        </w:numPr>
-        <w:ind w:left="1440"/>
-        <w:rPr>
-          <w:rFonts w:ascii="Times New Roman" w:eastAsia="Times New Roman" w:hAnsi="Times New Roman" w:cs="Times New Roman"/>
-          <w:highlight w:val="yellow"/>
-        </w:rPr>
-      </w:pPr>
-      <w:r>
-        <w:rPr>
-          <w:rFonts w:ascii="Times New Roman" w:eastAsia="Times New Roman" w:hAnsi="Times New Roman" w:cs="Times New Roman"/>
-          <w:i/>
-          <w:iCs/>
-          <w:highlight w:val="yellow"/>
-        </w:rPr>
-        <w:t>It should compute appropriate statistics to test the hypotheses</w:t>
-      </w:r>
-    </w:p>
-    <w:p>
-      <w:pPr>
-        <w:pStyle w:val="ListParagraph"/>
-        <w:numPr>
-          <w:ilvl w:val="0"/>
-          <w:numId w:val="6"/>
-        </w:numPr>
-        <w:rPr>
-          <w:rFonts w:ascii="Times New Roman" w:eastAsia="Times New Roman" w:hAnsi="Times New Roman" w:cs="Times New Roman"/>
         </w:rPr>
       </w:pPr>
       <w:r>
@@ -3240,9 +3662,9 @@
       </w:pPr>
     </w:p>
     <w:sectPr>
-      <w:headerReference w:type="default" r:id="rId9"/>
-      <w:footerReference w:type="even" r:id="rId10"/>
-      <w:footerReference w:type="default" r:id="rId11"/>
+      <w:headerReference w:type="default" r:id="rId10"/>
+      <w:footerReference w:type="even" r:id="rId11"/>
+      <w:footerReference w:type="default" r:id="rId12"/>
       <w:pgSz w:w="11906" w:h="16838"/>
       <w:pgMar w:top="1440" w:right="1440" w:bottom="1440" w:left="1440" w:header="708" w:footer="708" w:gutter="0"/>
       <w:cols w:space="708"/>
@@ -5351,4 +5773,94 @@
   <a:objectDefaults/>
   <a:extraClrSchemeLst/>
 </a:theme>
+</file>
+
+<file path=customXml/item1.xml><?xml version="1.0" encoding="utf-8"?>
+<b:Sources xmlns:b="http://schemas.openxmlformats.org/officeDocument/2006/bibliography" xmlns="http://schemas.openxmlformats.org/officeDocument/2006/bibliography" SelectedStyle="\APASixthEditionOfficeOnline.xsl" StyleName="APA" Version="6">
+  <b:Source>
+    <b:Tag>Bas17</b:Tag>
+    <b:SourceType>InternetSite</b:SourceType>
+    <b:Guid>{25E95587-6123-4285-9679-D71810F29AE6}</b:Guid>
+    <b:Title>NBA Player Stats 2016/2017</b:Title>
+    <b:Year>2017</b:Year>
+    <b:Author>
+      <b:Author>
+        <b:Corporate>Basketball-Reference</b:Corporate>
+      </b:Author>
+    </b:Author>
+    <b:InternetSiteTitle>Basketball-References</b:InternetSiteTitle>
+    <b:URL>https://www.basketball-reference.com/</b:URL>
+    <b:YearAccessed>2025</b:YearAccessed>
+    <b:MonthAccessed>11</b:MonthAccessed>
+    <b:DayAccessed>28</b:DayAccessed>
+    <b:RefOrder>1</b:RefOrder>
+  </b:Source>
+  <b:Source>
+    <b:Tag>Loc20</b:Tag>
+    <b:SourceType>JournalArticle</b:SourceType>
+    <b:Guid>{842FCCF3-B274-4965-9F18-4CA50A8BE3EE}</b:Guid>
+    <b:Title>Relationships between playing time and physical characteristics in NBA athletes</b:Title>
+    <b:Year>2020</b:Year>
+    <b:Author>
+      <b:Author>
+        <b:NameList>
+          <b:Person>
+            <b:Last>Lockie</b:Last>
+            <b:First>R.G.</b:First>
+          </b:Person>
+        </b:NameList>
+      </b:Author>
+    </b:Author>
+    <b:JournalName>Journal of Strength and Conditioning Research</b:JournalName>
+    <b:RefOrder>2</b:RefOrder>
+  </b:Source>
+  <b:Source>
+    <b:Tag>Mox15</b:Tag>
+    <b:SourceType>JournalArticle</b:SourceType>
+    <b:Guid>{21697A75-7957-4394-A9C4-A26E02530964}</b:Guid>
+    <b:Author>
+      <b:Author>
+        <b:NameList>
+          <b:Person>
+            <b:Last>Moxley</b:Last>
+            <b:First>J.</b:First>
+          </b:Person>
+        </b:NameList>
+      </b:Author>
+    </b:Author>
+    <b:Title>Predicting success in the National Basketball Association</b:Title>
+    <b:JournalName>Journal of Sports Sciences</b:JournalName>
+    <b:Year>2015</b:Year>
+    <b:RefOrder>3</b:RefOrder>
+  </b:Source>
+  <b:Source>
+    <b:Tag>Sam15</b:Tag>
+    <b:SourceType>JournalArticle</b:SourceType>
+    <b:Guid>{68D39715-642F-45CF-9B36-6C9EE79DE9CF}</b:Guid>
+    <b:Author>
+      <b:Author>
+        <b:NameList>
+          <b:Person>
+            <b:Last>Sampaio</b:Last>
+            <b:First>J.</b:First>
+          </b:Person>
+        </b:NameList>
+      </b:Author>
+    </b:Author>
+    <b:Title>Exploring game performance in the National Basketball Association using player tracking data</b:Title>
+    <b:JournalName>PLOS ONE</b:JournalName>
+    <b:Year>2015</b:Year>
+    <b:Volume>10</b:Volume>
+    <b:Issue>7</b:Issue>
+    <b:RefOrder>4</b:RefOrder>
+  </b:Source>
+</b:Sources>
+</file>
+
+<file path=customXml/itemProps1.xml><?xml version="1.0" encoding="utf-8"?>
+<ds:datastoreItem xmlns:ds="http://schemas.openxmlformats.org/officeDocument/2006/customXml" ds:itemID="{B87F7FE0-8C67-4B79-AAEA-69D0692A8557}">
+  <ds:schemaRefs>
+    <ds:schemaRef ds:uri="http://schemas.openxmlformats.org/officeDocument/2006/bibliography"/>
+  </ds:schemaRefs>
+</ds:datastoreItem>
 </file>
</xml_diff>

<commit_message>
optimised the code for a clean look
</commit_message>
<xml_diff>
--- a/7COM1079_Final report_template.docx
+++ b/7COM1079_Final report_template.docx
@@ -187,28 +187,38 @@
           <w:i/>
         </w:rPr>
         <w:br/>
-      </w:r>
-      <w:r>
+        <w:t>Zaman Abbas Naqvi Syed 24085959</w:t>
+      </w:r>
+    </w:p>
+    <w:p>
+      <w:pPr>
         <w:rPr>
           <w:rFonts w:ascii="Times New Roman" w:eastAsia="Times New Roman" w:hAnsi="Times New Roman" w:cs="Times New Roman"/>
           <w:i/>
         </w:rPr>
-        <w:t>Zaman Abbas Naqvi Syed 24085959</w:t>
-      </w:r>
-    </w:p>
-    <w:p>
-      <w:pPr>
+      </w:pPr>
+      <w:r>
         <w:rPr>
           <w:rFonts w:ascii="Times New Roman" w:eastAsia="Times New Roman" w:hAnsi="Times New Roman" w:cs="Times New Roman"/>
           <w:i/>
         </w:rPr>
-      </w:pPr>
+        <w:t xml:space="preserve">Poornima </w:t>
+      </w:r>
+      <w:proofErr w:type="spellStart"/>
       <w:r>
         <w:rPr>
           <w:rFonts w:ascii="Times New Roman" w:eastAsia="Times New Roman" w:hAnsi="Times New Roman" w:cs="Times New Roman"/>
           <w:i/>
         </w:rPr>
-        <w:t>Poornima Ashwathappa 24085819</w:t>
+        <w:t>Ashwathappa</w:t>
+      </w:r>
+      <w:proofErr w:type="spellEnd"/>
+      <w:r>
+        <w:rPr>
+          <w:rFonts w:ascii="Times New Roman" w:eastAsia="Times New Roman" w:hAnsi="Times New Roman" w:cs="Times New Roman"/>
+          <w:i/>
+        </w:rPr>
+        <w:t xml:space="preserve"> 24085819</w:t>
       </w:r>
     </w:p>
     <w:p>
@@ -1236,13 +1246,7 @@
         <w:rPr>
           <w:rFonts w:ascii="Times New Roman" w:eastAsia="Times New Roman" w:hAnsi="Times New Roman" w:cs="Times New Roman"/>
         </w:rPr>
-        <w:t xml:space="preserve">Performance analysis in basketball frequently relies on statistical indicators to evaluate players’ contributions and inform coaching strategies. Minutes Played (MP) and Points Scored per Game (PS/G) are two fundamental metrics that influence player selection, contract valuation and tactical decisions. Understanding the relationship between these variables is important because playing time determines opportunity, yet scoring ability often determines who receives greater minutes. Prior work (Sampaio et al., </w:t>
-      </w:r>
-      <w:r>
-        <w:rPr>
-          <w:rFonts w:ascii="Times New Roman" w:eastAsia="Times New Roman" w:hAnsi="Times New Roman" w:cs="Times New Roman"/>
-        </w:rPr>
-        <w:t>2015) highlights that workload and scoring behaviour are strongly interrelated. This motivates an empirical investigation of whether MP and PS/G demonstrate a significant correlation in NBA players during the 2017 season.</w:t>
+        <w:t>Performance analysis in basketball frequently relies on statistical indicators to evaluate players’ contributions and inform coaching strategies. Minutes Played (MP) and Points Scored per Game (PS/G) are two fundamental metrics that influence player selection, contract valuation and tactical decisions. Understanding the relationship between these variables is important because playing time determines opportunity, yet scoring ability often determines who receives greater minutes. Prior work (Sampaio et al., 2015) highlights that workload and scoring behaviour are strongly interrelated. This motivates an empirical investigation of whether MP and PS/G demonstrate a significant correlation in NBA players during the 2017 season.</w:t>
       </w:r>
     </w:p>
     <w:p>
@@ -1301,13 +1305,7 @@
         <w:rPr>
           <w:rFonts w:ascii="Times New Roman" w:eastAsia="Times New Roman" w:hAnsi="Times New Roman" w:cs="Times New Roman"/>
         </w:rPr>
-        <w:t>The dataset consists of 486 NBA players from the 2017 regular season, sourced from Basketball-Reference. It contains demographic variables (age, position, team), performance measures (field goals, assists, rebounds), and playing time metrics, including Minutes Played (MP) and Points Scored/Game (PS/G). After cleaning, only complete cases for MP and PS/G were retained. Both variables are continuous and suitable for correlation analysis. The dataset represents an entire league season, providing a comprehensiv</w:t>
-      </w:r>
-      <w:r>
-        <w:rPr>
-          <w:rFonts w:ascii="Times New Roman" w:eastAsia="Times New Roman" w:hAnsi="Times New Roman" w:cs="Times New Roman"/>
-        </w:rPr>
-        <w:t>e basis for statistical inference.</w:t>
+        <w:t>The dataset consists of 486 NBA players from the 2017 regular season, sourced from Basketball-Reference. It contains demographic variables (age, position, team), performance measures (field goals, assists, rebounds), and playing time metrics, including Minutes Played (MP) and Points Scored/Game (PS/G). After cleaning, only complete cases for MP and PS/G were retained. Both variables are continuous and suitable for correlation analysis. The dataset represents an entire league season, providing a comprehensive basis for statistical inference.</w:t>
       </w:r>
     </w:p>
     <w:p>
@@ -1665,11 +1663,6 @@
           <w:rFonts w:ascii="Times New Roman" w:eastAsia="Times New Roman" w:hAnsi="Times New Roman" w:cs="Times New Roman"/>
         </w:rPr>
         <w:br/>
-      </w:r>
-      <w:r>
-        <w:rPr>
-          <w:rFonts w:ascii="Times New Roman" w:eastAsia="Times New Roman" w:hAnsi="Times New Roman" w:cs="Times New Roman"/>
-        </w:rPr>
         <w:t xml:space="preserve">Sampaio et al. (2015) examined NBA tracking data and established that playing time is closely tied to scoring involvement, concluding that workload interacts with performance outputs. Their analysis supports the assumption that MP strongly relates to measures such as PS/G. </w:t>
       </w:r>
     </w:p>
@@ -1805,13 +1798,7 @@
         <w:rPr>
           <w:rFonts w:ascii="Times New Roman" w:eastAsia="Times New Roman" w:hAnsi="Times New Roman" w:cs="Times New Roman"/>
         </w:rPr>
-        <w:t xml:space="preserve"> The relationship between playing time and scoring ability is widely acknowledged but not always quantified directly. Most existing studies embed MP within multivariate models rather than examining its independent association with PS/G. A clear understanding of this correlation is relevant for coaches, analysts, and data scientists working in talent identification and performance forecasting. Establishing this baseline relationship enables future research to incorporate efficiency metrics, team strategy, ro</w:t>
-      </w:r>
-      <w:r>
-        <w:rPr>
-          <w:rFonts w:ascii="Times New Roman" w:eastAsia="Times New Roman" w:hAnsi="Times New Roman" w:cs="Times New Roman"/>
-        </w:rPr>
-        <w:t>le distribution and longitudinal changes across multiple seasons.</w:t>
+        <w:t xml:space="preserve"> The relationship between playing time and scoring ability is widely acknowledged but not always quantified directly. Most existing studies embed MP within multivariate models rather than examining its independent association with PS/G. A clear understanding of this correlation is relevant for coaches, analysts, and data scientists working in talent identification and performance forecasting. Establishing this baseline relationship enables future research to incorporate efficiency metrics, team strategy, role distribution and longitudinal changes across multiple seasons.</w:t>
       </w:r>
     </w:p>
     <w:p>
@@ -1970,7 +1957,21 @@
         <w:rPr>
           <w:rFonts w:ascii="Times New Roman" w:eastAsia="Times New Roman" w:hAnsi="Times New Roman"/>
         </w:rPr>
-        <w:t>This plot, generated using tidyverse, displays the relationship between scoring and playing time. A linear regression trend line with confidence interval is included to illustrate the strength and direction of association. Colouring by player position enhances interpretability. This plot is appropriate because both variables are continuous and the research question concerns correlation.</w:t>
+        <w:t xml:space="preserve">This plot, generated using </w:t>
+      </w:r>
+      <w:proofErr w:type="spellStart"/>
+      <w:r>
+        <w:rPr>
+          <w:rFonts w:ascii="Times New Roman" w:eastAsia="Times New Roman" w:hAnsi="Times New Roman"/>
+        </w:rPr>
+        <w:t>tidyverse</w:t>
+      </w:r>
+      <w:proofErr w:type="spellEnd"/>
+      <w:r>
+        <w:rPr>
+          <w:rFonts w:ascii="Times New Roman" w:eastAsia="Times New Roman" w:hAnsi="Times New Roman"/>
+        </w:rPr>
+        <w:t>, displays the relationship between scoring and playing time. A linear regression trend line with confidence interval is included to illustrate the strength and direction of association. Colouring by player position enhances interpretability. This plot is appropriate because both variables are continuous and the research question concerns correlation.</w:t>
       </w:r>
     </w:p>
     <w:p>
@@ -2470,8 +2471,16 @@
         <w:rPr>
           <w:rFonts w:ascii="Times New Roman" w:eastAsia="Times New Roman" w:hAnsi="Times New Roman"/>
         </w:rPr>
-        <w:t>This plot, generated using tidyverse</w:t>
-      </w:r>
+        <w:t xml:space="preserve">This plot, generated using </w:t>
+      </w:r>
+      <w:proofErr w:type="spellStart"/>
+      <w:r>
+        <w:rPr>
+          <w:rFonts w:ascii="Times New Roman" w:eastAsia="Times New Roman" w:hAnsi="Times New Roman"/>
+        </w:rPr>
+        <w:t>tidyverse</w:t>
+      </w:r>
+      <w:proofErr w:type="spellEnd"/>
       <w:r>
         <w:rPr>
           <w:rFonts w:ascii="Times New Roman" w:eastAsia="Times New Roman" w:hAnsi="Times New Roman"/>
@@ -3191,7 +3200,6 @@
           <w:id w:val="393935551"/>
           <w:citation/>
         </w:sdtPr>
-        <w:sdtEndPr/>
         <w:sdtContent>
           <w:r>
             <w:rPr>
@@ -3266,7 +3274,6 @@
           <w:id w:val="-86616777"/>
           <w:citation/>
         </w:sdtPr>
-        <w:sdtEndPr/>
         <w:sdtContent>
           <w:r>
             <w:rPr>
@@ -3329,7 +3336,6 @@
           <w:id w:val="1871178588"/>
           <w:citation/>
         </w:sdtPr>
-        <w:sdtEndPr/>
         <w:sdtContent>
           <w:r>
             <w:rPr>
@@ -3415,7 +3421,6 @@
           <w:id w:val="459847588"/>
           <w:citation/>
         </w:sdtPr>
-        <w:sdtEndPr/>
         <w:sdtContent>
           <w:r>
             <w:rPr>
@@ -3535,12 +3540,14 @@
           <w:rFonts w:ascii="Times New Roman" w:eastAsia="Times New Roman" w:hAnsi="Times New Roman" w:cs="Times New Roman"/>
         </w:rPr>
       </w:pPr>
+      <w:proofErr w:type="spellStart"/>
       <w:r>
         <w:rPr>
           <w:rFonts w:ascii="Times New Roman" w:eastAsia="Times New Roman" w:hAnsi="Times New Roman" w:cs="Times New Roman"/>
         </w:rPr>
         <w:t>Analysis.R</w:t>
       </w:r>
+      <w:proofErr w:type="spellEnd"/>
       <w:r>
         <w:rPr>
           <w:rFonts w:ascii="Times New Roman" w:eastAsia="Times New Roman" w:hAnsi="Times New Roman" w:cs="Times New Roman"/>
@@ -3551,95 +3558,1600 @@
     <w:p>
       <w:pPr>
         <w:pStyle w:val="ListParagraph"/>
-        <w:numPr>
-          <w:ilvl w:val="0"/>
-          <w:numId w:val="7"/>
-        </w:numPr>
-        <w:ind w:left="1440"/>
-        <w:rPr>
-          <w:rFonts w:ascii="Times New Roman" w:eastAsia="Times New Roman" w:hAnsi="Times New Roman" w:cs="Times New Roman"/>
-          <w:i/>
-          <w:iCs/>
-          <w:highlight w:val="yellow"/>
-        </w:rPr>
-      </w:pPr>
-      <w:r>
-        <w:rPr>
-          <w:rFonts w:ascii="Times New Roman" w:eastAsia="Times New Roman" w:hAnsi="Times New Roman" w:cs="Times New Roman"/>
-          <w:b/>
-          <w:bCs/>
-          <w:i/>
-          <w:iCs/>
-          <w:highlight w:val="yellow"/>
+        <w:ind w:left="2250" w:hanging="810"/>
+        <w:rPr>
+          <w:rFonts w:ascii="Times New Roman" w:eastAsia="Times New Roman" w:hAnsi="Times New Roman" w:cs="Times New Roman"/>
+        </w:rPr>
+      </w:pPr>
+    </w:p>
+    <w:p>
+      <w:pPr>
+        <w:pStyle w:val="ListParagraph"/>
+        <w:ind w:left="1080"/>
+        <w:rPr>
+          <w:rFonts w:ascii="Times New Roman" w:eastAsia="Times New Roman" w:hAnsi="Times New Roman" w:cs="Times New Roman"/>
+          <w:color w:val="333333"/>
+        </w:rPr>
+      </w:pPr>
+      <w:r>
+        <w:rPr>
+          <w:rFonts w:ascii="Times New Roman" w:eastAsia="Times New Roman" w:hAnsi="Times New Roman" w:cs="Times New Roman"/>
+          <w:color w:val="333333"/>
         </w:rPr>
         <w:lastRenderedPageBreak/>
-        <w:t>No word count</w:t>
-      </w:r>
-      <w:r>
-        <w:rPr>
-          <w:rFonts w:ascii="Times New Roman" w:eastAsia="Times New Roman" w:hAnsi="Times New Roman" w:cs="Times New Roman"/>
-          <w:i/>
-          <w:iCs/>
-          <w:highlight w:val="yellow"/>
-        </w:rPr>
-        <w:t>, but ensure the code is without redundant lines, well-commented and produces the correct output.</w:t>
-      </w:r>
-      <w:r>
-        <w:rPr>
-          <w:rFonts w:ascii="Times New Roman" w:eastAsia="Times New Roman" w:hAnsi="Times New Roman" w:cs="Times New Roman"/>
-          <w:i/>
-          <w:iCs/>
-        </w:rPr>
-        <w:t xml:space="preserve"> </w:t>
-      </w:r>
-    </w:p>
-    <w:p>
-      <w:pPr>
-        <w:pStyle w:val="ListParagraph"/>
-        <w:numPr>
-          <w:ilvl w:val="0"/>
-          <w:numId w:val="7"/>
-        </w:numPr>
-        <w:ind w:left="1440"/>
-        <w:rPr>
-          <w:rFonts w:ascii="Times New Roman" w:eastAsia="Times New Roman" w:hAnsi="Times New Roman" w:cs="Times New Roman"/>
-          <w:i/>
-          <w:iCs/>
-          <w:highlight w:val="yellow"/>
-        </w:rPr>
-      </w:pPr>
-      <w:r>
-        <w:rPr>
-          <w:rFonts w:ascii="Times New Roman" w:eastAsia="Times New Roman" w:hAnsi="Times New Roman" w:cs="Times New Roman"/>
-          <w:i/>
-          <w:iCs/>
-          <w:highlight w:val="yellow"/>
-        </w:rPr>
-        <w:t>Make sure it runs (look in Rscript.log for output from a statistical test)</w:t>
-      </w:r>
-    </w:p>
-    <w:p>
-      <w:pPr>
-        <w:pStyle w:val="ListParagraph"/>
-        <w:numPr>
-          <w:ilvl w:val="0"/>
-          <w:numId w:val="7"/>
-        </w:numPr>
-        <w:ind w:left="1440"/>
-        <w:rPr>
-          <w:rFonts w:ascii="Times New Roman" w:eastAsia="Times New Roman" w:hAnsi="Times New Roman" w:cs="Times New Roman"/>
-          <w:highlight w:val="yellow"/>
-        </w:rPr>
-      </w:pPr>
-      <w:r>
-        <w:rPr>
-          <w:rFonts w:ascii="Times New Roman" w:eastAsia="Times New Roman" w:hAnsi="Times New Roman" w:cs="Times New Roman"/>
-          <w:i/>
-          <w:iCs/>
-          <w:highlight w:val="yellow"/>
-        </w:rPr>
-        <w:t>It should compute appropriate statistics to test the hypotheses</w:t>
-      </w:r>
+        <w:t># Code of our Group Report</w:t>
+      </w:r>
+    </w:p>
+    <w:p>
+      <w:pPr>
+        <w:pStyle w:val="ListParagraph"/>
+        <w:ind w:left="1080"/>
+        <w:rPr>
+          <w:rFonts w:ascii="Times New Roman" w:eastAsia="Times New Roman" w:hAnsi="Times New Roman" w:cs="Times New Roman"/>
+          <w:color w:val="333333"/>
+        </w:rPr>
+      </w:pPr>
+    </w:p>
+    <w:p>
+      <w:pPr>
+        <w:pStyle w:val="ListParagraph"/>
+        <w:ind w:left="1080"/>
+        <w:rPr>
+          <w:rFonts w:ascii="Times New Roman" w:eastAsia="Times New Roman" w:hAnsi="Times New Roman" w:cs="Times New Roman"/>
+          <w:color w:val="333333"/>
+        </w:rPr>
+      </w:pPr>
+      <w:r>
+        <w:rPr>
+          <w:rFonts w:ascii="Times New Roman" w:eastAsia="Times New Roman" w:hAnsi="Times New Roman" w:cs="Times New Roman"/>
+          <w:color w:val="333333"/>
+        </w:rPr>
+        <w:t>library(</w:t>
+      </w:r>
+      <w:proofErr w:type="spellStart"/>
+      <w:r>
+        <w:rPr>
+          <w:rFonts w:ascii="Times New Roman" w:eastAsia="Times New Roman" w:hAnsi="Times New Roman" w:cs="Times New Roman"/>
+          <w:color w:val="333333"/>
+        </w:rPr>
+        <w:t>tidyverse</w:t>
+      </w:r>
+      <w:proofErr w:type="spellEnd"/>
+      <w:r>
+        <w:rPr>
+          <w:rFonts w:ascii="Times New Roman" w:eastAsia="Times New Roman" w:hAnsi="Times New Roman" w:cs="Times New Roman"/>
+          <w:color w:val="333333"/>
+        </w:rPr>
+        <w:t>)</w:t>
+      </w:r>
+    </w:p>
+    <w:p>
+      <w:pPr>
+        <w:pStyle w:val="ListParagraph"/>
+        <w:ind w:left="1080"/>
+        <w:rPr>
+          <w:rFonts w:ascii="Times New Roman" w:eastAsia="Times New Roman" w:hAnsi="Times New Roman" w:cs="Times New Roman"/>
+          <w:color w:val="333333"/>
+        </w:rPr>
+      </w:pPr>
+    </w:p>
+    <w:p>
+      <w:pPr>
+        <w:pStyle w:val="ListParagraph"/>
+        <w:ind w:left="1080"/>
+        <w:rPr>
+          <w:rFonts w:ascii="Times New Roman" w:eastAsia="Times New Roman" w:hAnsi="Times New Roman" w:cs="Times New Roman"/>
+          <w:color w:val="333333"/>
+        </w:rPr>
+      </w:pPr>
+      <w:r>
+        <w:rPr>
+          <w:rFonts w:ascii="Times New Roman" w:eastAsia="Times New Roman" w:hAnsi="Times New Roman" w:cs="Times New Roman"/>
+          <w:color w:val="333333"/>
+        </w:rPr>
+        <w:t># Loading the dataset</w:t>
+      </w:r>
+    </w:p>
+    <w:p>
+      <w:pPr>
+        <w:pStyle w:val="ListParagraph"/>
+        <w:ind w:left="1080"/>
+        <w:rPr>
+          <w:rFonts w:ascii="Times New Roman" w:eastAsia="Times New Roman" w:hAnsi="Times New Roman" w:cs="Times New Roman"/>
+          <w:color w:val="333333"/>
+        </w:rPr>
+      </w:pPr>
+    </w:p>
+    <w:p>
+      <w:pPr>
+        <w:pStyle w:val="ListParagraph"/>
+        <w:ind w:left="1080"/>
+        <w:rPr>
+          <w:rFonts w:ascii="Times New Roman" w:eastAsia="Times New Roman" w:hAnsi="Times New Roman" w:cs="Times New Roman"/>
+          <w:color w:val="333333"/>
+        </w:rPr>
+      </w:pPr>
+      <w:proofErr w:type="spellStart"/>
+      <w:r>
+        <w:rPr>
+          <w:rFonts w:ascii="Times New Roman" w:eastAsia="Times New Roman" w:hAnsi="Times New Roman" w:cs="Times New Roman"/>
+          <w:color w:val="333333"/>
+        </w:rPr>
+        <w:t>nba</w:t>
+      </w:r>
+      <w:proofErr w:type="spellEnd"/>
+      <w:r>
+        <w:rPr>
+          <w:rFonts w:ascii="Times New Roman" w:eastAsia="Times New Roman" w:hAnsi="Times New Roman" w:cs="Times New Roman"/>
+          <w:color w:val="333333"/>
+        </w:rPr>
+        <w:t xml:space="preserve"> &lt;- </w:t>
+      </w:r>
+      <w:proofErr w:type="spellStart"/>
+      <w:r>
+        <w:rPr>
+          <w:rFonts w:ascii="Times New Roman" w:eastAsia="Times New Roman" w:hAnsi="Times New Roman" w:cs="Times New Roman"/>
+          <w:color w:val="333333"/>
+        </w:rPr>
+        <w:t>read_csv</w:t>
+      </w:r>
+      <w:proofErr w:type="spellEnd"/>
+      <w:r>
+        <w:rPr>
+          <w:rFonts w:ascii="Times New Roman" w:eastAsia="Times New Roman" w:hAnsi="Times New Roman" w:cs="Times New Roman"/>
+          <w:color w:val="333333"/>
+        </w:rPr>
+        <w:t>("nba_2017_br.csv")</w:t>
+      </w:r>
+    </w:p>
+    <w:p>
+      <w:pPr>
+        <w:pStyle w:val="ListParagraph"/>
+        <w:ind w:left="1080"/>
+        <w:rPr>
+          <w:rFonts w:ascii="Times New Roman" w:eastAsia="Times New Roman" w:hAnsi="Times New Roman" w:cs="Times New Roman"/>
+          <w:color w:val="333333"/>
+        </w:rPr>
+      </w:pPr>
+    </w:p>
+    <w:p>
+      <w:pPr>
+        <w:pStyle w:val="ListParagraph"/>
+        <w:ind w:left="1080"/>
+        <w:rPr>
+          <w:rFonts w:ascii="Times New Roman" w:eastAsia="Times New Roman" w:hAnsi="Times New Roman" w:cs="Times New Roman"/>
+          <w:color w:val="333333"/>
+        </w:rPr>
+      </w:pPr>
+      <w:r>
+        <w:rPr>
+          <w:rFonts w:ascii="Times New Roman" w:eastAsia="Times New Roman" w:hAnsi="Times New Roman" w:cs="Times New Roman"/>
+          <w:color w:val="333333"/>
+        </w:rPr>
+        <w:t># Cleaning the dataset and selecting variables.</w:t>
+      </w:r>
+    </w:p>
+    <w:p>
+      <w:pPr>
+        <w:pStyle w:val="ListParagraph"/>
+        <w:ind w:left="1080"/>
+        <w:rPr>
+          <w:rFonts w:ascii="Times New Roman" w:eastAsia="Times New Roman" w:hAnsi="Times New Roman" w:cs="Times New Roman"/>
+          <w:color w:val="333333"/>
+        </w:rPr>
+      </w:pPr>
+    </w:p>
+    <w:p>
+      <w:pPr>
+        <w:pStyle w:val="ListParagraph"/>
+        <w:ind w:left="1080"/>
+        <w:rPr>
+          <w:rFonts w:ascii="Times New Roman" w:eastAsia="Times New Roman" w:hAnsi="Times New Roman" w:cs="Times New Roman"/>
+          <w:color w:val="333333"/>
+        </w:rPr>
+      </w:pPr>
+      <w:proofErr w:type="spellStart"/>
+      <w:r>
+        <w:rPr>
+          <w:rFonts w:ascii="Times New Roman" w:eastAsia="Times New Roman" w:hAnsi="Times New Roman" w:cs="Times New Roman"/>
+          <w:color w:val="333333"/>
+        </w:rPr>
+        <w:t>nba_clean</w:t>
+      </w:r>
+      <w:proofErr w:type="spellEnd"/>
+      <w:r>
+        <w:rPr>
+          <w:rFonts w:ascii="Times New Roman" w:eastAsia="Times New Roman" w:hAnsi="Times New Roman" w:cs="Times New Roman"/>
+          <w:color w:val="333333"/>
+        </w:rPr>
+        <w:t xml:space="preserve"> &lt;- </w:t>
+      </w:r>
+      <w:proofErr w:type="spellStart"/>
+      <w:r>
+        <w:rPr>
+          <w:rFonts w:ascii="Times New Roman" w:eastAsia="Times New Roman" w:hAnsi="Times New Roman" w:cs="Times New Roman"/>
+          <w:color w:val="333333"/>
+        </w:rPr>
+        <w:t>nba</w:t>
+      </w:r>
+      <w:proofErr w:type="spellEnd"/>
+      <w:r>
+        <w:rPr>
+          <w:rFonts w:ascii="Times New Roman" w:eastAsia="Times New Roman" w:hAnsi="Times New Roman" w:cs="Times New Roman"/>
+          <w:color w:val="333333"/>
+        </w:rPr>
+        <w:t xml:space="preserve"> %&gt;%</w:t>
+      </w:r>
+    </w:p>
+    <w:p>
+      <w:pPr>
+        <w:pStyle w:val="ListParagraph"/>
+        <w:ind w:left="1080"/>
+        <w:rPr>
+          <w:rFonts w:ascii="Times New Roman" w:eastAsia="Times New Roman" w:hAnsi="Times New Roman" w:cs="Times New Roman"/>
+          <w:color w:val="333333"/>
+        </w:rPr>
+      </w:pPr>
+      <w:r>
+        <w:rPr>
+          <w:rFonts w:ascii="Times New Roman" w:eastAsia="Times New Roman" w:hAnsi="Times New Roman" w:cs="Times New Roman"/>
+          <w:color w:val="333333"/>
+        </w:rPr>
+        <w:t xml:space="preserve">  select(Player, Pos, MP, `PS/G`) %&gt;%</w:t>
+      </w:r>
+    </w:p>
+    <w:p>
+      <w:pPr>
+        <w:pStyle w:val="ListParagraph"/>
+        <w:ind w:left="1080"/>
+        <w:rPr>
+          <w:rFonts w:ascii="Times New Roman" w:eastAsia="Times New Roman" w:hAnsi="Times New Roman" w:cs="Times New Roman"/>
+          <w:color w:val="333333"/>
+        </w:rPr>
+      </w:pPr>
+      <w:r>
+        <w:rPr>
+          <w:rFonts w:ascii="Times New Roman" w:eastAsia="Times New Roman" w:hAnsi="Times New Roman" w:cs="Times New Roman"/>
+          <w:color w:val="333333"/>
+        </w:rPr>
+        <w:t xml:space="preserve">  filter(!is.na(MP), !is.na(`PS/G`)) %&gt;%</w:t>
+      </w:r>
+    </w:p>
+    <w:p>
+      <w:pPr>
+        <w:pStyle w:val="ListParagraph"/>
+        <w:ind w:left="1080"/>
+        <w:rPr>
+          <w:rFonts w:ascii="Times New Roman" w:eastAsia="Times New Roman" w:hAnsi="Times New Roman" w:cs="Times New Roman"/>
+          <w:color w:val="333333"/>
+        </w:rPr>
+      </w:pPr>
+      <w:r>
+        <w:rPr>
+          <w:rFonts w:ascii="Times New Roman" w:eastAsia="Times New Roman" w:hAnsi="Times New Roman" w:cs="Times New Roman"/>
+          <w:color w:val="333333"/>
+        </w:rPr>
+        <w:t xml:space="preserve">  rename(PSG = `PS/G`)</w:t>
+      </w:r>
+    </w:p>
+    <w:p>
+      <w:pPr>
+        <w:pStyle w:val="ListParagraph"/>
+        <w:ind w:left="1080"/>
+        <w:rPr>
+          <w:rFonts w:ascii="Times New Roman" w:eastAsia="Times New Roman" w:hAnsi="Times New Roman" w:cs="Times New Roman"/>
+          <w:color w:val="333333"/>
+        </w:rPr>
+      </w:pPr>
+    </w:p>
+    <w:p>
+      <w:pPr>
+        <w:pStyle w:val="ListParagraph"/>
+        <w:ind w:left="1080"/>
+        <w:rPr>
+          <w:rFonts w:ascii="Times New Roman" w:eastAsia="Times New Roman" w:hAnsi="Times New Roman" w:cs="Times New Roman"/>
+          <w:color w:val="333333"/>
+        </w:rPr>
+      </w:pPr>
+      <w:r>
+        <w:rPr>
+          <w:rFonts w:ascii="Times New Roman" w:eastAsia="Times New Roman" w:hAnsi="Times New Roman" w:cs="Times New Roman"/>
+          <w:color w:val="333333"/>
+        </w:rPr>
+        <w:t>#  Scatterplot: PS/G on X-axis, MP on Y-axis</w:t>
+      </w:r>
+    </w:p>
+    <w:p>
+      <w:pPr>
+        <w:pStyle w:val="ListParagraph"/>
+        <w:ind w:left="1080"/>
+        <w:rPr>
+          <w:rFonts w:ascii="Times New Roman" w:eastAsia="Times New Roman" w:hAnsi="Times New Roman" w:cs="Times New Roman"/>
+          <w:color w:val="333333"/>
+        </w:rPr>
+      </w:pPr>
+    </w:p>
+    <w:p>
+      <w:pPr>
+        <w:pStyle w:val="ListParagraph"/>
+        <w:ind w:left="1080"/>
+        <w:rPr>
+          <w:rFonts w:ascii="Times New Roman" w:eastAsia="Times New Roman" w:hAnsi="Times New Roman" w:cs="Times New Roman"/>
+          <w:color w:val="333333"/>
+        </w:rPr>
+      </w:pPr>
+      <w:proofErr w:type="spellStart"/>
+      <w:r>
+        <w:rPr>
+          <w:rFonts w:ascii="Times New Roman" w:eastAsia="Times New Roman" w:hAnsi="Times New Roman" w:cs="Times New Roman"/>
+          <w:color w:val="333333"/>
+        </w:rPr>
+        <w:t>scatter_plot</w:t>
+      </w:r>
+      <w:proofErr w:type="spellEnd"/>
+      <w:r>
+        <w:rPr>
+          <w:rFonts w:ascii="Times New Roman" w:eastAsia="Times New Roman" w:hAnsi="Times New Roman" w:cs="Times New Roman"/>
+          <w:color w:val="333333"/>
+        </w:rPr>
+        <w:t xml:space="preserve"> &lt;- </w:t>
+      </w:r>
+      <w:proofErr w:type="spellStart"/>
+      <w:r>
+        <w:rPr>
+          <w:rFonts w:ascii="Times New Roman" w:eastAsia="Times New Roman" w:hAnsi="Times New Roman" w:cs="Times New Roman"/>
+          <w:color w:val="333333"/>
+        </w:rPr>
+        <w:t>nba_clean</w:t>
+      </w:r>
+      <w:proofErr w:type="spellEnd"/>
+      <w:r>
+        <w:rPr>
+          <w:rFonts w:ascii="Times New Roman" w:eastAsia="Times New Roman" w:hAnsi="Times New Roman" w:cs="Times New Roman"/>
+          <w:color w:val="333333"/>
+        </w:rPr>
+        <w:t xml:space="preserve"> %&gt;%</w:t>
+      </w:r>
+    </w:p>
+    <w:p>
+      <w:pPr>
+        <w:pStyle w:val="ListParagraph"/>
+        <w:ind w:left="1080"/>
+        <w:rPr>
+          <w:rFonts w:ascii="Times New Roman" w:eastAsia="Times New Roman" w:hAnsi="Times New Roman" w:cs="Times New Roman"/>
+          <w:color w:val="333333"/>
+        </w:rPr>
+      </w:pPr>
+      <w:r>
+        <w:rPr>
+          <w:rFonts w:ascii="Times New Roman" w:eastAsia="Times New Roman" w:hAnsi="Times New Roman" w:cs="Times New Roman"/>
+          <w:color w:val="333333"/>
+        </w:rPr>
+        <w:t xml:space="preserve">  </w:t>
+      </w:r>
+      <w:proofErr w:type="spellStart"/>
+      <w:r>
+        <w:rPr>
+          <w:rFonts w:ascii="Times New Roman" w:eastAsia="Times New Roman" w:hAnsi="Times New Roman" w:cs="Times New Roman"/>
+          <w:color w:val="333333"/>
+        </w:rPr>
+        <w:t>ggplot</w:t>
+      </w:r>
+      <w:proofErr w:type="spellEnd"/>
+      <w:r>
+        <w:rPr>
+          <w:rFonts w:ascii="Times New Roman" w:eastAsia="Times New Roman" w:hAnsi="Times New Roman" w:cs="Times New Roman"/>
+          <w:color w:val="333333"/>
+        </w:rPr>
+        <w:t>(</w:t>
+      </w:r>
+      <w:proofErr w:type="spellStart"/>
+      <w:r>
+        <w:rPr>
+          <w:rFonts w:ascii="Times New Roman" w:eastAsia="Times New Roman" w:hAnsi="Times New Roman" w:cs="Times New Roman"/>
+          <w:color w:val="333333"/>
+        </w:rPr>
+        <w:t>aes</w:t>
+      </w:r>
+      <w:proofErr w:type="spellEnd"/>
+      <w:r>
+        <w:rPr>
+          <w:rFonts w:ascii="Times New Roman" w:eastAsia="Times New Roman" w:hAnsi="Times New Roman" w:cs="Times New Roman"/>
+          <w:color w:val="333333"/>
+        </w:rPr>
+        <w:t>(x = PSG, y = MP, colour = Pos)) +</w:t>
+      </w:r>
+    </w:p>
+    <w:p>
+      <w:pPr>
+        <w:pStyle w:val="ListParagraph"/>
+        <w:ind w:left="1080"/>
+        <w:rPr>
+          <w:rFonts w:ascii="Times New Roman" w:eastAsia="Times New Roman" w:hAnsi="Times New Roman" w:cs="Times New Roman"/>
+          <w:color w:val="333333"/>
+        </w:rPr>
+      </w:pPr>
+      <w:r>
+        <w:rPr>
+          <w:rFonts w:ascii="Times New Roman" w:eastAsia="Times New Roman" w:hAnsi="Times New Roman" w:cs="Times New Roman"/>
+          <w:color w:val="333333"/>
+        </w:rPr>
+        <w:t xml:space="preserve">  </w:t>
+      </w:r>
+      <w:proofErr w:type="spellStart"/>
+      <w:r>
+        <w:rPr>
+          <w:rFonts w:ascii="Times New Roman" w:eastAsia="Times New Roman" w:hAnsi="Times New Roman" w:cs="Times New Roman"/>
+          <w:color w:val="333333"/>
+        </w:rPr>
+        <w:t>geom_point</w:t>
+      </w:r>
+      <w:proofErr w:type="spellEnd"/>
+      <w:r>
+        <w:rPr>
+          <w:rFonts w:ascii="Times New Roman" w:eastAsia="Times New Roman" w:hAnsi="Times New Roman" w:cs="Times New Roman"/>
+          <w:color w:val="333333"/>
+        </w:rPr>
+        <w:t>(alpha = 0.7) +</w:t>
+      </w:r>
+    </w:p>
+    <w:p>
+      <w:pPr>
+        <w:pStyle w:val="ListParagraph"/>
+        <w:ind w:left="1080"/>
+        <w:rPr>
+          <w:rFonts w:ascii="Times New Roman" w:eastAsia="Times New Roman" w:hAnsi="Times New Roman" w:cs="Times New Roman"/>
+          <w:color w:val="333333"/>
+        </w:rPr>
+      </w:pPr>
+      <w:r>
+        <w:rPr>
+          <w:rFonts w:ascii="Times New Roman" w:eastAsia="Times New Roman" w:hAnsi="Times New Roman" w:cs="Times New Roman"/>
+          <w:color w:val="333333"/>
+        </w:rPr>
+        <w:t xml:space="preserve">  </w:t>
+      </w:r>
+      <w:proofErr w:type="spellStart"/>
+      <w:r>
+        <w:rPr>
+          <w:rFonts w:ascii="Times New Roman" w:eastAsia="Times New Roman" w:hAnsi="Times New Roman" w:cs="Times New Roman"/>
+          <w:color w:val="333333"/>
+        </w:rPr>
+        <w:t>geom_smooth</w:t>
+      </w:r>
+      <w:proofErr w:type="spellEnd"/>
+      <w:r>
+        <w:rPr>
+          <w:rFonts w:ascii="Times New Roman" w:eastAsia="Times New Roman" w:hAnsi="Times New Roman" w:cs="Times New Roman"/>
+          <w:color w:val="333333"/>
+        </w:rPr>
+        <w:t>(method = "</w:t>
+      </w:r>
+      <w:proofErr w:type="spellStart"/>
+      <w:r>
+        <w:rPr>
+          <w:rFonts w:ascii="Times New Roman" w:eastAsia="Times New Roman" w:hAnsi="Times New Roman" w:cs="Times New Roman"/>
+          <w:color w:val="333333"/>
+        </w:rPr>
+        <w:t>lm</w:t>
+      </w:r>
+      <w:proofErr w:type="spellEnd"/>
+      <w:r>
+        <w:rPr>
+          <w:rFonts w:ascii="Times New Roman" w:eastAsia="Times New Roman" w:hAnsi="Times New Roman" w:cs="Times New Roman"/>
+          <w:color w:val="333333"/>
+        </w:rPr>
+        <w:t>", se = TRUE, colour = "black") +</w:t>
+      </w:r>
+    </w:p>
+    <w:p>
+      <w:pPr>
+        <w:pStyle w:val="ListParagraph"/>
+        <w:ind w:left="1080"/>
+        <w:rPr>
+          <w:rFonts w:ascii="Times New Roman" w:eastAsia="Times New Roman" w:hAnsi="Times New Roman" w:cs="Times New Roman"/>
+          <w:color w:val="333333"/>
+        </w:rPr>
+      </w:pPr>
+      <w:r>
+        <w:rPr>
+          <w:rFonts w:ascii="Times New Roman" w:eastAsia="Times New Roman" w:hAnsi="Times New Roman" w:cs="Times New Roman"/>
+          <w:color w:val="333333"/>
+        </w:rPr>
+        <w:t xml:space="preserve">  labs(</w:t>
+      </w:r>
+    </w:p>
+    <w:p>
+      <w:pPr>
+        <w:pStyle w:val="ListParagraph"/>
+        <w:ind w:left="1080"/>
+        <w:rPr>
+          <w:rFonts w:ascii="Times New Roman" w:eastAsia="Times New Roman" w:hAnsi="Times New Roman" w:cs="Times New Roman"/>
+          <w:color w:val="333333"/>
+        </w:rPr>
+      </w:pPr>
+      <w:r>
+        <w:rPr>
+          <w:rFonts w:ascii="Times New Roman" w:eastAsia="Times New Roman" w:hAnsi="Times New Roman" w:cs="Times New Roman"/>
+          <w:color w:val="333333"/>
+        </w:rPr>
+        <w:t xml:space="preserve">    title = "Scatter Plot: Points Scored per Game (PS/G) vs Minutes Played (MP)",</w:t>
+      </w:r>
+    </w:p>
+    <w:p>
+      <w:pPr>
+        <w:pStyle w:val="ListParagraph"/>
+        <w:ind w:left="1080"/>
+        <w:rPr>
+          <w:rFonts w:ascii="Times New Roman" w:eastAsia="Times New Roman" w:hAnsi="Times New Roman" w:cs="Times New Roman"/>
+          <w:color w:val="333333"/>
+        </w:rPr>
+      </w:pPr>
+      <w:r>
+        <w:rPr>
+          <w:rFonts w:ascii="Times New Roman" w:eastAsia="Times New Roman" w:hAnsi="Times New Roman" w:cs="Times New Roman"/>
+          <w:color w:val="333333"/>
+        </w:rPr>
+        <w:t xml:space="preserve">    x = "Points Scored per Game (PS/G)",</w:t>
+      </w:r>
+    </w:p>
+    <w:p>
+      <w:pPr>
+        <w:pStyle w:val="ListParagraph"/>
+        <w:ind w:left="1080"/>
+        <w:rPr>
+          <w:rFonts w:ascii="Times New Roman" w:eastAsia="Times New Roman" w:hAnsi="Times New Roman" w:cs="Times New Roman"/>
+          <w:color w:val="333333"/>
+        </w:rPr>
+      </w:pPr>
+      <w:r>
+        <w:rPr>
+          <w:rFonts w:ascii="Times New Roman" w:eastAsia="Times New Roman" w:hAnsi="Times New Roman" w:cs="Times New Roman"/>
+          <w:color w:val="333333"/>
+        </w:rPr>
+        <w:t xml:space="preserve">    y = "Minutes Played (MP)",</w:t>
+      </w:r>
+    </w:p>
+    <w:p>
+      <w:pPr>
+        <w:pStyle w:val="ListParagraph"/>
+        <w:ind w:left="1080"/>
+        <w:rPr>
+          <w:rFonts w:ascii="Times New Roman" w:eastAsia="Times New Roman" w:hAnsi="Times New Roman" w:cs="Times New Roman"/>
+          <w:color w:val="333333"/>
+        </w:rPr>
+      </w:pPr>
+      <w:r>
+        <w:rPr>
+          <w:rFonts w:ascii="Times New Roman" w:eastAsia="Times New Roman" w:hAnsi="Times New Roman" w:cs="Times New Roman"/>
+          <w:color w:val="333333"/>
+        </w:rPr>
+        <w:t xml:space="preserve">    colour = "Position"</w:t>
+      </w:r>
+    </w:p>
+    <w:p>
+      <w:pPr>
+        <w:pStyle w:val="ListParagraph"/>
+        <w:ind w:left="1080"/>
+        <w:rPr>
+          <w:rFonts w:ascii="Times New Roman" w:eastAsia="Times New Roman" w:hAnsi="Times New Roman" w:cs="Times New Roman"/>
+          <w:color w:val="333333"/>
+        </w:rPr>
+      </w:pPr>
+      <w:r>
+        <w:rPr>
+          <w:rFonts w:ascii="Times New Roman" w:eastAsia="Times New Roman" w:hAnsi="Times New Roman" w:cs="Times New Roman"/>
+          <w:color w:val="333333"/>
+        </w:rPr>
+        <w:t xml:space="preserve">  ) +</w:t>
+      </w:r>
+    </w:p>
+    <w:p>
+      <w:pPr>
+        <w:pStyle w:val="ListParagraph"/>
+        <w:ind w:left="1080"/>
+        <w:rPr>
+          <w:rFonts w:ascii="Times New Roman" w:eastAsia="Times New Roman" w:hAnsi="Times New Roman" w:cs="Times New Roman"/>
+          <w:color w:val="333333"/>
+        </w:rPr>
+      </w:pPr>
+      <w:r>
+        <w:rPr>
+          <w:rFonts w:ascii="Times New Roman" w:eastAsia="Times New Roman" w:hAnsi="Times New Roman" w:cs="Times New Roman"/>
+          <w:color w:val="333333"/>
+        </w:rPr>
+        <w:t xml:space="preserve">  </w:t>
+      </w:r>
+      <w:proofErr w:type="spellStart"/>
+      <w:r>
+        <w:rPr>
+          <w:rFonts w:ascii="Times New Roman" w:eastAsia="Times New Roman" w:hAnsi="Times New Roman" w:cs="Times New Roman"/>
+          <w:color w:val="333333"/>
+        </w:rPr>
+        <w:t>theme_minimal</w:t>
+      </w:r>
+      <w:proofErr w:type="spellEnd"/>
+      <w:r>
+        <w:rPr>
+          <w:rFonts w:ascii="Times New Roman" w:eastAsia="Times New Roman" w:hAnsi="Times New Roman" w:cs="Times New Roman"/>
+          <w:color w:val="333333"/>
+        </w:rPr>
+        <w:t>()</w:t>
+      </w:r>
+    </w:p>
+    <w:p>
+      <w:pPr>
+        <w:pStyle w:val="ListParagraph"/>
+        <w:ind w:left="1080"/>
+        <w:rPr>
+          <w:rFonts w:ascii="Times New Roman" w:eastAsia="Times New Roman" w:hAnsi="Times New Roman" w:cs="Times New Roman"/>
+          <w:color w:val="333333"/>
+        </w:rPr>
+      </w:pPr>
+    </w:p>
+    <w:p>
+      <w:pPr>
+        <w:pStyle w:val="ListParagraph"/>
+        <w:ind w:left="1080"/>
+        <w:rPr>
+          <w:rFonts w:ascii="Times New Roman" w:eastAsia="Times New Roman" w:hAnsi="Times New Roman" w:cs="Times New Roman"/>
+          <w:color w:val="333333"/>
+        </w:rPr>
+      </w:pPr>
+      <w:r>
+        <w:rPr>
+          <w:rFonts w:ascii="Times New Roman" w:eastAsia="Times New Roman" w:hAnsi="Times New Roman" w:cs="Times New Roman"/>
+          <w:color w:val="333333"/>
+        </w:rPr>
+        <w:t>print(</w:t>
+      </w:r>
+      <w:proofErr w:type="spellStart"/>
+      <w:r>
+        <w:rPr>
+          <w:rFonts w:ascii="Times New Roman" w:eastAsia="Times New Roman" w:hAnsi="Times New Roman" w:cs="Times New Roman"/>
+          <w:color w:val="333333"/>
+        </w:rPr>
+        <w:t>scatter_plot</w:t>
+      </w:r>
+      <w:proofErr w:type="spellEnd"/>
+      <w:r>
+        <w:rPr>
+          <w:rFonts w:ascii="Times New Roman" w:eastAsia="Times New Roman" w:hAnsi="Times New Roman" w:cs="Times New Roman"/>
+          <w:color w:val="333333"/>
+        </w:rPr>
+        <w:t>)</w:t>
+      </w:r>
+    </w:p>
+    <w:p>
+      <w:pPr>
+        <w:pStyle w:val="ListParagraph"/>
+        <w:ind w:left="1080"/>
+        <w:rPr>
+          <w:rFonts w:ascii="Times New Roman" w:eastAsia="Times New Roman" w:hAnsi="Times New Roman" w:cs="Times New Roman"/>
+          <w:color w:val="333333"/>
+        </w:rPr>
+      </w:pPr>
+    </w:p>
+    <w:p>
+      <w:pPr>
+        <w:pStyle w:val="ListParagraph"/>
+        <w:ind w:left="1080"/>
+        <w:rPr>
+          <w:rFonts w:ascii="Times New Roman" w:eastAsia="Times New Roman" w:hAnsi="Times New Roman" w:cs="Times New Roman"/>
+          <w:color w:val="333333"/>
+        </w:rPr>
+      </w:pPr>
+      <w:r>
+        <w:rPr>
+          <w:rFonts w:ascii="Times New Roman" w:eastAsia="Times New Roman" w:hAnsi="Times New Roman" w:cs="Times New Roman"/>
+          <w:color w:val="333333"/>
+        </w:rPr>
+        <w:t>#  Histogram of MP with Bell Curve Overlay</w:t>
+      </w:r>
+    </w:p>
+    <w:p>
+      <w:pPr>
+        <w:pStyle w:val="ListParagraph"/>
+        <w:ind w:left="1080"/>
+        <w:rPr>
+          <w:rFonts w:ascii="Times New Roman" w:eastAsia="Times New Roman" w:hAnsi="Times New Roman" w:cs="Times New Roman"/>
+          <w:color w:val="333333"/>
+        </w:rPr>
+      </w:pPr>
+    </w:p>
+    <w:p>
+      <w:pPr>
+        <w:pStyle w:val="ListParagraph"/>
+        <w:ind w:left="1080"/>
+        <w:rPr>
+          <w:rFonts w:ascii="Times New Roman" w:eastAsia="Times New Roman" w:hAnsi="Times New Roman" w:cs="Times New Roman"/>
+          <w:color w:val="333333"/>
+        </w:rPr>
+      </w:pPr>
+      <w:proofErr w:type="spellStart"/>
+      <w:r>
+        <w:rPr>
+          <w:rFonts w:ascii="Times New Roman" w:eastAsia="Times New Roman" w:hAnsi="Times New Roman" w:cs="Times New Roman"/>
+          <w:color w:val="333333"/>
+        </w:rPr>
+        <w:t>mp_mean</w:t>
+      </w:r>
+      <w:proofErr w:type="spellEnd"/>
+      <w:r>
+        <w:rPr>
+          <w:rFonts w:ascii="Times New Roman" w:eastAsia="Times New Roman" w:hAnsi="Times New Roman" w:cs="Times New Roman"/>
+          <w:color w:val="333333"/>
+        </w:rPr>
+        <w:t xml:space="preserve"> &lt;- mean(</w:t>
+      </w:r>
+      <w:proofErr w:type="spellStart"/>
+      <w:r>
+        <w:rPr>
+          <w:rFonts w:ascii="Times New Roman" w:eastAsia="Times New Roman" w:hAnsi="Times New Roman" w:cs="Times New Roman"/>
+          <w:color w:val="333333"/>
+        </w:rPr>
+        <w:t>nba_clean$MP</w:t>
+      </w:r>
+      <w:proofErr w:type="spellEnd"/>
+      <w:r>
+        <w:rPr>
+          <w:rFonts w:ascii="Times New Roman" w:eastAsia="Times New Roman" w:hAnsi="Times New Roman" w:cs="Times New Roman"/>
+          <w:color w:val="333333"/>
+        </w:rPr>
+        <w:t>)</w:t>
+      </w:r>
+    </w:p>
+    <w:p>
+      <w:pPr>
+        <w:pStyle w:val="ListParagraph"/>
+        <w:ind w:left="1080"/>
+        <w:rPr>
+          <w:rFonts w:ascii="Times New Roman" w:eastAsia="Times New Roman" w:hAnsi="Times New Roman" w:cs="Times New Roman"/>
+          <w:color w:val="333333"/>
+        </w:rPr>
+      </w:pPr>
+      <w:proofErr w:type="spellStart"/>
+      <w:r>
+        <w:rPr>
+          <w:rFonts w:ascii="Times New Roman" w:eastAsia="Times New Roman" w:hAnsi="Times New Roman" w:cs="Times New Roman"/>
+          <w:color w:val="333333"/>
+        </w:rPr>
+        <w:t>mp_sd</w:t>
+      </w:r>
+      <w:proofErr w:type="spellEnd"/>
+      <w:r>
+        <w:rPr>
+          <w:rFonts w:ascii="Times New Roman" w:eastAsia="Times New Roman" w:hAnsi="Times New Roman" w:cs="Times New Roman"/>
+          <w:color w:val="333333"/>
+        </w:rPr>
+        <w:t xml:space="preserve">   &lt;- </w:t>
+      </w:r>
+      <w:proofErr w:type="spellStart"/>
+      <w:r>
+        <w:rPr>
+          <w:rFonts w:ascii="Times New Roman" w:eastAsia="Times New Roman" w:hAnsi="Times New Roman" w:cs="Times New Roman"/>
+          <w:color w:val="333333"/>
+        </w:rPr>
+        <w:t>sd</w:t>
+      </w:r>
+      <w:proofErr w:type="spellEnd"/>
+      <w:r>
+        <w:rPr>
+          <w:rFonts w:ascii="Times New Roman" w:eastAsia="Times New Roman" w:hAnsi="Times New Roman" w:cs="Times New Roman"/>
+          <w:color w:val="333333"/>
+        </w:rPr>
+        <w:t>(</w:t>
+      </w:r>
+      <w:proofErr w:type="spellStart"/>
+      <w:r>
+        <w:rPr>
+          <w:rFonts w:ascii="Times New Roman" w:eastAsia="Times New Roman" w:hAnsi="Times New Roman" w:cs="Times New Roman"/>
+          <w:color w:val="333333"/>
+        </w:rPr>
+        <w:t>nba_clean$MP</w:t>
+      </w:r>
+      <w:proofErr w:type="spellEnd"/>
+      <w:r>
+        <w:rPr>
+          <w:rFonts w:ascii="Times New Roman" w:eastAsia="Times New Roman" w:hAnsi="Times New Roman" w:cs="Times New Roman"/>
+          <w:color w:val="333333"/>
+        </w:rPr>
+        <w:t>)</w:t>
+      </w:r>
+    </w:p>
+    <w:p>
+      <w:pPr>
+        <w:pStyle w:val="ListParagraph"/>
+        <w:ind w:left="1080"/>
+        <w:rPr>
+          <w:rFonts w:ascii="Times New Roman" w:eastAsia="Times New Roman" w:hAnsi="Times New Roman" w:cs="Times New Roman"/>
+          <w:color w:val="333333"/>
+        </w:rPr>
+      </w:pPr>
+    </w:p>
+    <w:p>
+      <w:pPr>
+        <w:pStyle w:val="ListParagraph"/>
+        <w:ind w:left="1080"/>
+        <w:rPr>
+          <w:rFonts w:ascii="Times New Roman" w:eastAsia="Times New Roman" w:hAnsi="Times New Roman" w:cs="Times New Roman"/>
+          <w:color w:val="333333"/>
+        </w:rPr>
+      </w:pPr>
+      <w:proofErr w:type="spellStart"/>
+      <w:r>
+        <w:rPr>
+          <w:rFonts w:ascii="Times New Roman" w:eastAsia="Times New Roman" w:hAnsi="Times New Roman" w:cs="Times New Roman"/>
+          <w:color w:val="333333"/>
+        </w:rPr>
+        <w:t>hist_bell</w:t>
+      </w:r>
+      <w:proofErr w:type="spellEnd"/>
+      <w:r>
+        <w:rPr>
+          <w:rFonts w:ascii="Times New Roman" w:eastAsia="Times New Roman" w:hAnsi="Times New Roman" w:cs="Times New Roman"/>
+          <w:color w:val="333333"/>
+        </w:rPr>
+        <w:t xml:space="preserve"> &lt;- </w:t>
+      </w:r>
+      <w:proofErr w:type="spellStart"/>
+      <w:r>
+        <w:rPr>
+          <w:rFonts w:ascii="Times New Roman" w:eastAsia="Times New Roman" w:hAnsi="Times New Roman" w:cs="Times New Roman"/>
+          <w:color w:val="333333"/>
+        </w:rPr>
+        <w:t>nba_clean</w:t>
+      </w:r>
+      <w:proofErr w:type="spellEnd"/>
+      <w:r>
+        <w:rPr>
+          <w:rFonts w:ascii="Times New Roman" w:eastAsia="Times New Roman" w:hAnsi="Times New Roman" w:cs="Times New Roman"/>
+          <w:color w:val="333333"/>
+        </w:rPr>
+        <w:t xml:space="preserve"> %&gt;%</w:t>
+      </w:r>
+    </w:p>
+    <w:p>
+      <w:pPr>
+        <w:pStyle w:val="ListParagraph"/>
+        <w:ind w:left="1080"/>
+        <w:rPr>
+          <w:rFonts w:ascii="Times New Roman" w:eastAsia="Times New Roman" w:hAnsi="Times New Roman" w:cs="Times New Roman"/>
+          <w:color w:val="333333"/>
+        </w:rPr>
+      </w:pPr>
+      <w:r>
+        <w:rPr>
+          <w:rFonts w:ascii="Times New Roman" w:eastAsia="Times New Roman" w:hAnsi="Times New Roman" w:cs="Times New Roman"/>
+          <w:color w:val="333333"/>
+        </w:rPr>
+        <w:t xml:space="preserve">  </w:t>
+      </w:r>
+      <w:proofErr w:type="spellStart"/>
+      <w:r>
+        <w:rPr>
+          <w:rFonts w:ascii="Times New Roman" w:eastAsia="Times New Roman" w:hAnsi="Times New Roman" w:cs="Times New Roman"/>
+          <w:color w:val="333333"/>
+        </w:rPr>
+        <w:t>ggplot</w:t>
+      </w:r>
+      <w:proofErr w:type="spellEnd"/>
+      <w:r>
+        <w:rPr>
+          <w:rFonts w:ascii="Times New Roman" w:eastAsia="Times New Roman" w:hAnsi="Times New Roman" w:cs="Times New Roman"/>
+          <w:color w:val="333333"/>
+        </w:rPr>
+        <w:t>(</w:t>
+      </w:r>
+      <w:proofErr w:type="spellStart"/>
+      <w:r>
+        <w:rPr>
+          <w:rFonts w:ascii="Times New Roman" w:eastAsia="Times New Roman" w:hAnsi="Times New Roman" w:cs="Times New Roman"/>
+          <w:color w:val="333333"/>
+        </w:rPr>
+        <w:t>aes</w:t>
+      </w:r>
+      <w:proofErr w:type="spellEnd"/>
+      <w:r>
+        <w:rPr>
+          <w:rFonts w:ascii="Times New Roman" w:eastAsia="Times New Roman" w:hAnsi="Times New Roman" w:cs="Times New Roman"/>
+          <w:color w:val="333333"/>
+        </w:rPr>
+        <w:t>(x = MP)) +</w:t>
+      </w:r>
+    </w:p>
+    <w:p>
+      <w:pPr>
+        <w:pStyle w:val="ListParagraph"/>
+        <w:ind w:left="1080"/>
+        <w:rPr>
+          <w:rFonts w:ascii="Times New Roman" w:eastAsia="Times New Roman" w:hAnsi="Times New Roman" w:cs="Times New Roman"/>
+          <w:color w:val="333333"/>
+        </w:rPr>
+      </w:pPr>
+      <w:r>
+        <w:rPr>
+          <w:rFonts w:ascii="Times New Roman" w:eastAsia="Times New Roman" w:hAnsi="Times New Roman" w:cs="Times New Roman"/>
+          <w:color w:val="333333"/>
+        </w:rPr>
+        <w:t xml:space="preserve">  </w:t>
+      </w:r>
+      <w:proofErr w:type="spellStart"/>
+      <w:r>
+        <w:rPr>
+          <w:rFonts w:ascii="Times New Roman" w:eastAsia="Times New Roman" w:hAnsi="Times New Roman" w:cs="Times New Roman"/>
+          <w:color w:val="333333"/>
+        </w:rPr>
+        <w:t>geom_histogram</w:t>
+      </w:r>
+      <w:proofErr w:type="spellEnd"/>
+      <w:r>
+        <w:rPr>
+          <w:rFonts w:ascii="Times New Roman" w:eastAsia="Times New Roman" w:hAnsi="Times New Roman" w:cs="Times New Roman"/>
+          <w:color w:val="333333"/>
+        </w:rPr>
+        <w:t>(</w:t>
+      </w:r>
+    </w:p>
+    <w:p>
+      <w:pPr>
+        <w:pStyle w:val="ListParagraph"/>
+        <w:ind w:left="1080"/>
+        <w:rPr>
+          <w:rFonts w:ascii="Times New Roman" w:eastAsia="Times New Roman" w:hAnsi="Times New Roman" w:cs="Times New Roman"/>
+          <w:color w:val="333333"/>
+        </w:rPr>
+      </w:pPr>
+      <w:r>
+        <w:rPr>
+          <w:rFonts w:ascii="Times New Roman" w:eastAsia="Times New Roman" w:hAnsi="Times New Roman" w:cs="Times New Roman"/>
+          <w:color w:val="333333"/>
+        </w:rPr>
+        <w:t xml:space="preserve">    </w:t>
+      </w:r>
+      <w:proofErr w:type="spellStart"/>
+      <w:r>
+        <w:rPr>
+          <w:rFonts w:ascii="Times New Roman" w:eastAsia="Times New Roman" w:hAnsi="Times New Roman" w:cs="Times New Roman"/>
+          <w:color w:val="333333"/>
+        </w:rPr>
+        <w:t>aes</w:t>
+      </w:r>
+      <w:proofErr w:type="spellEnd"/>
+      <w:r>
+        <w:rPr>
+          <w:rFonts w:ascii="Times New Roman" w:eastAsia="Times New Roman" w:hAnsi="Times New Roman" w:cs="Times New Roman"/>
+          <w:color w:val="333333"/>
+        </w:rPr>
+        <w:t>(y = ..density..),</w:t>
+      </w:r>
+    </w:p>
+    <w:p>
+      <w:pPr>
+        <w:pStyle w:val="ListParagraph"/>
+        <w:ind w:left="1080"/>
+        <w:rPr>
+          <w:rFonts w:ascii="Times New Roman" w:eastAsia="Times New Roman" w:hAnsi="Times New Roman" w:cs="Times New Roman"/>
+          <w:color w:val="333333"/>
+        </w:rPr>
+      </w:pPr>
+      <w:r>
+        <w:rPr>
+          <w:rFonts w:ascii="Times New Roman" w:eastAsia="Times New Roman" w:hAnsi="Times New Roman" w:cs="Times New Roman"/>
+          <w:color w:val="333333"/>
+        </w:rPr>
+        <w:t xml:space="preserve">    </w:t>
+      </w:r>
+      <w:proofErr w:type="spellStart"/>
+      <w:r>
+        <w:rPr>
+          <w:rFonts w:ascii="Times New Roman" w:eastAsia="Times New Roman" w:hAnsi="Times New Roman" w:cs="Times New Roman"/>
+          <w:color w:val="333333"/>
+        </w:rPr>
+        <w:t>binwidth</w:t>
+      </w:r>
+      <w:proofErr w:type="spellEnd"/>
+      <w:r>
+        <w:rPr>
+          <w:rFonts w:ascii="Times New Roman" w:eastAsia="Times New Roman" w:hAnsi="Times New Roman" w:cs="Times New Roman"/>
+          <w:color w:val="333333"/>
+        </w:rPr>
+        <w:t xml:space="preserve"> = 2,</w:t>
+      </w:r>
+    </w:p>
+    <w:p>
+      <w:pPr>
+        <w:pStyle w:val="ListParagraph"/>
+        <w:ind w:left="1080"/>
+        <w:rPr>
+          <w:rFonts w:ascii="Times New Roman" w:eastAsia="Times New Roman" w:hAnsi="Times New Roman" w:cs="Times New Roman"/>
+          <w:color w:val="333333"/>
+        </w:rPr>
+      </w:pPr>
+      <w:r>
+        <w:rPr>
+          <w:rFonts w:ascii="Times New Roman" w:eastAsia="Times New Roman" w:hAnsi="Times New Roman" w:cs="Times New Roman"/>
+          <w:color w:val="333333"/>
+        </w:rPr>
+        <w:t xml:space="preserve">    fill = "</w:t>
+      </w:r>
+      <w:proofErr w:type="spellStart"/>
+      <w:r>
+        <w:rPr>
+          <w:rFonts w:ascii="Times New Roman" w:eastAsia="Times New Roman" w:hAnsi="Times New Roman" w:cs="Times New Roman"/>
+          <w:color w:val="333333"/>
+        </w:rPr>
+        <w:t>lightblue</w:t>
+      </w:r>
+      <w:proofErr w:type="spellEnd"/>
+      <w:r>
+        <w:rPr>
+          <w:rFonts w:ascii="Times New Roman" w:eastAsia="Times New Roman" w:hAnsi="Times New Roman" w:cs="Times New Roman"/>
+          <w:color w:val="333333"/>
+        </w:rPr>
+        <w:t>",</w:t>
+      </w:r>
+    </w:p>
+    <w:p>
+      <w:pPr>
+        <w:pStyle w:val="ListParagraph"/>
+        <w:ind w:left="1080"/>
+        <w:rPr>
+          <w:rFonts w:ascii="Times New Roman" w:eastAsia="Times New Roman" w:hAnsi="Times New Roman" w:cs="Times New Roman"/>
+          <w:color w:val="333333"/>
+        </w:rPr>
+      </w:pPr>
+      <w:r>
+        <w:rPr>
+          <w:rFonts w:ascii="Times New Roman" w:eastAsia="Times New Roman" w:hAnsi="Times New Roman" w:cs="Times New Roman"/>
+          <w:color w:val="333333"/>
+        </w:rPr>
+        <w:t xml:space="preserve">    colour = "black"</w:t>
+      </w:r>
+    </w:p>
+    <w:p>
+      <w:pPr>
+        <w:pStyle w:val="ListParagraph"/>
+        <w:ind w:left="1080"/>
+        <w:rPr>
+          <w:rFonts w:ascii="Times New Roman" w:eastAsia="Times New Roman" w:hAnsi="Times New Roman" w:cs="Times New Roman"/>
+          <w:color w:val="333333"/>
+        </w:rPr>
+      </w:pPr>
+      <w:r>
+        <w:rPr>
+          <w:rFonts w:ascii="Times New Roman" w:eastAsia="Times New Roman" w:hAnsi="Times New Roman" w:cs="Times New Roman"/>
+          <w:color w:val="333333"/>
+        </w:rPr>
+        <w:t xml:space="preserve">  ) +</w:t>
+      </w:r>
+    </w:p>
+    <w:p>
+      <w:pPr>
+        <w:pStyle w:val="ListParagraph"/>
+        <w:ind w:left="1080"/>
+        <w:rPr>
+          <w:rFonts w:ascii="Times New Roman" w:eastAsia="Times New Roman" w:hAnsi="Times New Roman" w:cs="Times New Roman"/>
+          <w:color w:val="333333"/>
+        </w:rPr>
+      </w:pPr>
+      <w:r>
+        <w:rPr>
+          <w:rFonts w:ascii="Times New Roman" w:eastAsia="Times New Roman" w:hAnsi="Times New Roman" w:cs="Times New Roman"/>
+          <w:color w:val="333333"/>
+        </w:rPr>
+        <w:t xml:space="preserve">  </w:t>
+      </w:r>
+      <w:proofErr w:type="spellStart"/>
+      <w:r>
+        <w:rPr>
+          <w:rFonts w:ascii="Times New Roman" w:eastAsia="Times New Roman" w:hAnsi="Times New Roman" w:cs="Times New Roman"/>
+          <w:color w:val="333333"/>
+        </w:rPr>
+        <w:t>stat_function</w:t>
+      </w:r>
+      <w:proofErr w:type="spellEnd"/>
+      <w:r>
+        <w:rPr>
+          <w:rFonts w:ascii="Times New Roman" w:eastAsia="Times New Roman" w:hAnsi="Times New Roman" w:cs="Times New Roman"/>
+          <w:color w:val="333333"/>
+        </w:rPr>
+        <w:t>(</w:t>
+      </w:r>
+    </w:p>
+    <w:p>
+      <w:pPr>
+        <w:pStyle w:val="ListParagraph"/>
+        <w:ind w:left="1080"/>
+        <w:rPr>
+          <w:rFonts w:ascii="Times New Roman" w:eastAsia="Times New Roman" w:hAnsi="Times New Roman" w:cs="Times New Roman"/>
+          <w:color w:val="333333"/>
+        </w:rPr>
+      </w:pPr>
+      <w:r>
+        <w:rPr>
+          <w:rFonts w:ascii="Times New Roman" w:eastAsia="Times New Roman" w:hAnsi="Times New Roman" w:cs="Times New Roman"/>
+          <w:color w:val="333333"/>
+        </w:rPr>
+        <w:t xml:space="preserve">    fun = </w:t>
+      </w:r>
+      <w:proofErr w:type="spellStart"/>
+      <w:r>
+        <w:rPr>
+          <w:rFonts w:ascii="Times New Roman" w:eastAsia="Times New Roman" w:hAnsi="Times New Roman" w:cs="Times New Roman"/>
+          <w:color w:val="333333"/>
+        </w:rPr>
+        <w:t>dnorm</w:t>
+      </w:r>
+      <w:proofErr w:type="spellEnd"/>
+      <w:r>
+        <w:rPr>
+          <w:rFonts w:ascii="Times New Roman" w:eastAsia="Times New Roman" w:hAnsi="Times New Roman" w:cs="Times New Roman"/>
+          <w:color w:val="333333"/>
+        </w:rPr>
+        <w:t>,</w:t>
+      </w:r>
+    </w:p>
+    <w:p>
+      <w:pPr>
+        <w:pStyle w:val="ListParagraph"/>
+        <w:ind w:left="1080"/>
+        <w:rPr>
+          <w:rFonts w:ascii="Times New Roman" w:eastAsia="Times New Roman" w:hAnsi="Times New Roman" w:cs="Times New Roman"/>
+          <w:color w:val="333333"/>
+        </w:rPr>
+      </w:pPr>
+      <w:r>
+        <w:rPr>
+          <w:rFonts w:ascii="Times New Roman" w:eastAsia="Times New Roman" w:hAnsi="Times New Roman" w:cs="Times New Roman"/>
+          <w:color w:val="333333"/>
+        </w:rPr>
+        <w:t xml:space="preserve">    </w:t>
+      </w:r>
+      <w:proofErr w:type="spellStart"/>
+      <w:r>
+        <w:rPr>
+          <w:rFonts w:ascii="Times New Roman" w:eastAsia="Times New Roman" w:hAnsi="Times New Roman" w:cs="Times New Roman"/>
+          <w:color w:val="333333"/>
+        </w:rPr>
+        <w:t>args</w:t>
+      </w:r>
+      <w:proofErr w:type="spellEnd"/>
+      <w:r>
+        <w:rPr>
+          <w:rFonts w:ascii="Times New Roman" w:eastAsia="Times New Roman" w:hAnsi="Times New Roman" w:cs="Times New Roman"/>
+          <w:color w:val="333333"/>
+        </w:rPr>
+        <w:t xml:space="preserve"> = list(mean = </w:t>
+      </w:r>
+      <w:proofErr w:type="spellStart"/>
+      <w:r>
+        <w:rPr>
+          <w:rFonts w:ascii="Times New Roman" w:eastAsia="Times New Roman" w:hAnsi="Times New Roman" w:cs="Times New Roman"/>
+          <w:color w:val="333333"/>
+        </w:rPr>
+        <w:t>mp_mean</w:t>
+      </w:r>
+      <w:proofErr w:type="spellEnd"/>
+      <w:r>
+        <w:rPr>
+          <w:rFonts w:ascii="Times New Roman" w:eastAsia="Times New Roman" w:hAnsi="Times New Roman" w:cs="Times New Roman"/>
+          <w:color w:val="333333"/>
+        </w:rPr>
+        <w:t xml:space="preserve">, </w:t>
+      </w:r>
+      <w:proofErr w:type="spellStart"/>
+      <w:r>
+        <w:rPr>
+          <w:rFonts w:ascii="Times New Roman" w:eastAsia="Times New Roman" w:hAnsi="Times New Roman" w:cs="Times New Roman"/>
+          <w:color w:val="333333"/>
+        </w:rPr>
+        <w:t>sd</w:t>
+      </w:r>
+      <w:proofErr w:type="spellEnd"/>
+      <w:r>
+        <w:rPr>
+          <w:rFonts w:ascii="Times New Roman" w:eastAsia="Times New Roman" w:hAnsi="Times New Roman" w:cs="Times New Roman"/>
+          <w:color w:val="333333"/>
+        </w:rPr>
+        <w:t xml:space="preserve"> = </w:t>
+      </w:r>
+      <w:proofErr w:type="spellStart"/>
+      <w:r>
+        <w:rPr>
+          <w:rFonts w:ascii="Times New Roman" w:eastAsia="Times New Roman" w:hAnsi="Times New Roman" w:cs="Times New Roman"/>
+          <w:color w:val="333333"/>
+        </w:rPr>
+        <w:t>mp_sd</w:t>
+      </w:r>
+      <w:proofErr w:type="spellEnd"/>
+      <w:r>
+        <w:rPr>
+          <w:rFonts w:ascii="Times New Roman" w:eastAsia="Times New Roman" w:hAnsi="Times New Roman" w:cs="Times New Roman"/>
+          <w:color w:val="333333"/>
+        </w:rPr>
+        <w:t>),</w:t>
+      </w:r>
+    </w:p>
+    <w:p>
+      <w:pPr>
+        <w:pStyle w:val="ListParagraph"/>
+        <w:ind w:left="1080"/>
+        <w:rPr>
+          <w:rFonts w:ascii="Times New Roman" w:eastAsia="Times New Roman" w:hAnsi="Times New Roman" w:cs="Times New Roman"/>
+          <w:color w:val="333333"/>
+        </w:rPr>
+      </w:pPr>
+      <w:r>
+        <w:rPr>
+          <w:rFonts w:ascii="Times New Roman" w:eastAsia="Times New Roman" w:hAnsi="Times New Roman" w:cs="Times New Roman"/>
+          <w:color w:val="333333"/>
+        </w:rPr>
+        <w:t xml:space="preserve">    colour = "red",</w:t>
+      </w:r>
+    </w:p>
+    <w:p>
+      <w:pPr>
+        <w:pStyle w:val="ListParagraph"/>
+        <w:ind w:left="1080"/>
+        <w:rPr>
+          <w:rFonts w:ascii="Times New Roman" w:eastAsia="Times New Roman" w:hAnsi="Times New Roman" w:cs="Times New Roman"/>
+          <w:color w:val="333333"/>
+        </w:rPr>
+      </w:pPr>
+      <w:r>
+        <w:rPr>
+          <w:rFonts w:ascii="Times New Roman" w:eastAsia="Times New Roman" w:hAnsi="Times New Roman" w:cs="Times New Roman"/>
+          <w:color w:val="333333"/>
+        </w:rPr>
+        <w:t xml:space="preserve">    linewidth = 1</w:t>
+      </w:r>
+    </w:p>
+    <w:p>
+      <w:pPr>
+        <w:pStyle w:val="ListParagraph"/>
+        <w:ind w:left="1080"/>
+        <w:rPr>
+          <w:rFonts w:ascii="Times New Roman" w:eastAsia="Times New Roman" w:hAnsi="Times New Roman" w:cs="Times New Roman"/>
+          <w:color w:val="333333"/>
+        </w:rPr>
+      </w:pPr>
+      <w:r>
+        <w:rPr>
+          <w:rFonts w:ascii="Times New Roman" w:eastAsia="Times New Roman" w:hAnsi="Times New Roman" w:cs="Times New Roman"/>
+          <w:color w:val="333333"/>
+        </w:rPr>
+        <w:t xml:space="preserve">  ) +</w:t>
+      </w:r>
+    </w:p>
+    <w:p>
+      <w:pPr>
+        <w:pStyle w:val="ListParagraph"/>
+        <w:ind w:left="1080"/>
+        <w:rPr>
+          <w:rFonts w:ascii="Times New Roman" w:eastAsia="Times New Roman" w:hAnsi="Times New Roman" w:cs="Times New Roman"/>
+          <w:color w:val="333333"/>
+        </w:rPr>
+      </w:pPr>
+      <w:r>
+        <w:rPr>
+          <w:rFonts w:ascii="Times New Roman" w:eastAsia="Times New Roman" w:hAnsi="Times New Roman" w:cs="Times New Roman"/>
+          <w:color w:val="333333"/>
+        </w:rPr>
+        <w:lastRenderedPageBreak/>
+        <w:t xml:space="preserve">  labs(</w:t>
+      </w:r>
+    </w:p>
+    <w:p>
+      <w:pPr>
+        <w:pStyle w:val="ListParagraph"/>
+        <w:ind w:left="1080"/>
+        <w:rPr>
+          <w:rFonts w:ascii="Times New Roman" w:eastAsia="Times New Roman" w:hAnsi="Times New Roman" w:cs="Times New Roman"/>
+          <w:color w:val="333333"/>
+        </w:rPr>
+      </w:pPr>
+      <w:r>
+        <w:rPr>
+          <w:rFonts w:ascii="Times New Roman" w:eastAsia="Times New Roman" w:hAnsi="Times New Roman" w:cs="Times New Roman"/>
+          <w:color w:val="333333"/>
+        </w:rPr>
+        <w:t xml:space="preserve">    title = "Histogram of Minutes Played (MP) (Bell Curve)",</w:t>
+      </w:r>
+    </w:p>
+    <w:p>
+      <w:pPr>
+        <w:pStyle w:val="ListParagraph"/>
+        <w:ind w:left="1080"/>
+        <w:rPr>
+          <w:rFonts w:ascii="Times New Roman" w:eastAsia="Times New Roman" w:hAnsi="Times New Roman" w:cs="Times New Roman"/>
+          <w:color w:val="333333"/>
+        </w:rPr>
+      </w:pPr>
+      <w:r>
+        <w:rPr>
+          <w:rFonts w:ascii="Times New Roman" w:eastAsia="Times New Roman" w:hAnsi="Times New Roman" w:cs="Times New Roman"/>
+          <w:color w:val="333333"/>
+        </w:rPr>
+        <w:t xml:space="preserve">    x = "Minutes per Game (MP)",</w:t>
+      </w:r>
+    </w:p>
+    <w:p>
+      <w:pPr>
+        <w:pStyle w:val="ListParagraph"/>
+        <w:ind w:left="1080"/>
+        <w:rPr>
+          <w:rFonts w:ascii="Times New Roman" w:eastAsia="Times New Roman" w:hAnsi="Times New Roman" w:cs="Times New Roman"/>
+          <w:color w:val="333333"/>
+        </w:rPr>
+      </w:pPr>
+      <w:r>
+        <w:rPr>
+          <w:rFonts w:ascii="Times New Roman" w:eastAsia="Times New Roman" w:hAnsi="Times New Roman" w:cs="Times New Roman"/>
+          <w:color w:val="333333"/>
+        </w:rPr>
+        <w:t>y = "Density"</w:t>
+      </w:r>
+    </w:p>
+    <w:p>
+      <w:pPr>
+        <w:pStyle w:val="ListParagraph"/>
+        <w:ind w:left="1080"/>
+        <w:rPr>
+          <w:rFonts w:ascii="Times New Roman" w:eastAsia="Times New Roman" w:hAnsi="Times New Roman" w:cs="Times New Roman"/>
+          <w:color w:val="333333"/>
+        </w:rPr>
+      </w:pPr>
+      <w:r>
+        <w:rPr>
+          <w:rFonts w:ascii="Times New Roman" w:eastAsia="Times New Roman" w:hAnsi="Times New Roman" w:cs="Times New Roman"/>
+          <w:color w:val="333333"/>
+        </w:rPr>
+        <w:t xml:space="preserve">  ) +</w:t>
+      </w:r>
+    </w:p>
+    <w:p>
+      <w:pPr>
+        <w:pStyle w:val="ListParagraph"/>
+        <w:ind w:left="1080"/>
+        <w:rPr>
+          <w:rFonts w:ascii="Times New Roman" w:eastAsia="Times New Roman" w:hAnsi="Times New Roman" w:cs="Times New Roman"/>
+          <w:color w:val="333333"/>
+        </w:rPr>
+      </w:pPr>
+      <w:r>
+        <w:rPr>
+          <w:rFonts w:ascii="Times New Roman" w:eastAsia="Times New Roman" w:hAnsi="Times New Roman" w:cs="Times New Roman"/>
+          <w:color w:val="333333"/>
+        </w:rPr>
+        <w:t xml:space="preserve">  </w:t>
+      </w:r>
+      <w:proofErr w:type="spellStart"/>
+      <w:r>
+        <w:rPr>
+          <w:rFonts w:ascii="Times New Roman" w:eastAsia="Times New Roman" w:hAnsi="Times New Roman" w:cs="Times New Roman"/>
+          <w:color w:val="333333"/>
+        </w:rPr>
+        <w:t>theme_minimal</w:t>
+      </w:r>
+      <w:proofErr w:type="spellEnd"/>
+      <w:r>
+        <w:rPr>
+          <w:rFonts w:ascii="Times New Roman" w:eastAsia="Times New Roman" w:hAnsi="Times New Roman" w:cs="Times New Roman"/>
+          <w:color w:val="333333"/>
+        </w:rPr>
+        <w:t>()</w:t>
+      </w:r>
+    </w:p>
+    <w:p>
+      <w:pPr>
+        <w:pStyle w:val="ListParagraph"/>
+        <w:ind w:left="1080"/>
+        <w:rPr>
+          <w:rFonts w:ascii="Times New Roman" w:eastAsia="Times New Roman" w:hAnsi="Times New Roman" w:cs="Times New Roman"/>
+          <w:color w:val="333333"/>
+        </w:rPr>
+      </w:pPr>
+    </w:p>
+    <w:p>
+      <w:pPr>
+        <w:pStyle w:val="ListParagraph"/>
+        <w:ind w:left="1080"/>
+        <w:rPr>
+          <w:rFonts w:ascii="Times New Roman" w:eastAsia="Times New Roman" w:hAnsi="Times New Roman" w:cs="Times New Roman"/>
+          <w:color w:val="333333"/>
+        </w:rPr>
+      </w:pPr>
+      <w:r>
+        <w:rPr>
+          <w:rFonts w:ascii="Times New Roman" w:eastAsia="Times New Roman" w:hAnsi="Times New Roman" w:cs="Times New Roman"/>
+          <w:color w:val="333333"/>
+        </w:rPr>
+        <w:t>print(</w:t>
+      </w:r>
+      <w:proofErr w:type="spellStart"/>
+      <w:r>
+        <w:rPr>
+          <w:rFonts w:ascii="Times New Roman" w:eastAsia="Times New Roman" w:hAnsi="Times New Roman" w:cs="Times New Roman"/>
+          <w:color w:val="333333"/>
+        </w:rPr>
+        <w:t>hist_bell</w:t>
+      </w:r>
+      <w:proofErr w:type="spellEnd"/>
+      <w:r>
+        <w:rPr>
+          <w:rFonts w:ascii="Times New Roman" w:eastAsia="Times New Roman" w:hAnsi="Times New Roman" w:cs="Times New Roman"/>
+          <w:color w:val="333333"/>
+        </w:rPr>
+        <w:t>)</w:t>
+      </w:r>
+    </w:p>
+    <w:p>
+      <w:pPr>
+        <w:pStyle w:val="ListParagraph"/>
+        <w:ind w:left="1080"/>
+        <w:rPr>
+          <w:rFonts w:ascii="Times New Roman" w:eastAsia="Times New Roman" w:hAnsi="Times New Roman" w:cs="Times New Roman"/>
+          <w:color w:val="333333"/>
+        </w:rPr>
+      </w:pPr>
+    </w:p>
+    <w:p>
+      <w:pPr>
+        <w:pStyle w:val="ListParagraph"/>
+        <w:ind w:left="1080"/>
+        <w:rPr>
+          <w:rFonts w:ascii="Times New Roman" w:eastAsia="Times New Roman" w:hAnsi="Times New Roman" w:cs="Times New Roman"/>
+          <w:color w:val="333333"/>
+        </w:rPr>
+      </w:pPr>
+      <w:r>
+        <w:rPr>
+          <w:rFonts w:ascii="Times New Roman" w:eastAsia="Times New Roman" w:hAnsi="Times New Roman" w:cs="Times New Roman"/>
+          <w:color w:val="333333"/>
+        </w:rPr>
+        <w:t>#  Correlation Tests (Spearman)</w:t>
+      </w:r>
+    </w:p>
+    <w:p>
+      <w:pPr>
+        <w:pStyle w:val="ListParagraph"/>
+        <w:ind w:left="1080"/>
+        <w:rPr>
+          <w:rFonts w:ascii="Times New Roman" w:eastAsia="Times New Roman" w:hAnsi="Times New Roman" w:cs="Times New Roman"/>
+          <w:color w:val="333333"/>
+        </w:rPr>
+      </w:pPr>
+    </w:p>
+    <w:p>
+      <w:pPr>
+        <w:pStyle w:val="ListParagraph"/>
+        <w:ind w:left="1080"/>
+        <w:rPr>
+          <w:rFonts w:ascii="Times New Roman" w:eastAsia="Times New Roman" w:hAnsi="Times New Roman" w:cs="Times New Roman"/>
+          <w:color w:val="333333"/>
+        </w:rPr>
+      </w:pPr>
+      <w:proofErr w:type="spellStart"/>
+      <w:r>
+        <w:rPr>
+          <w:rFonts w:ascii="Times New Roman" w:eastAsia="Times New Roman" w:hAnsi="Times New Roman" w:cs="Times New Roman"/>
+          <w:color w:val="333333"/>
+        </w:rPr>
+        <w:t>spearman_result</w:t>
+      </w:r>
+      <w:proofErr w:type="spellEnd"/>
+      <w:r>
+        <w:rPr>
+          <w:rFonts w:ascii="Times New Roman" w:eastAsia="Times New Roman" w:hAnsi="Times New Roman" w:cs="Times New Roman"/>
+          <w:color w:val="333333"/>
+        </w:rPr>
+        <w:t xml:space="preserve"> &lt;- </w:t>
+      </w:r>
+      <w:proofErr w:type="spellStart"/>
+      <w:r>
+        <w:rPr>
+          <w:rFonts w:ascii="Times New Roman" w:eastAsia="Times New Roman" w:hAnsi="Times New Roman" w:cs="Times New Roman"/>
+          <w:color w:val="333333"/>
+        </w:rPr>
+        <w:t>cor.test</w:t>
+      </w:r>
+      <w:proofErr w:type="spellEnd"/>
+      <w:r>
+        <w:rPr>
+          <w:rFonts w:ascii="Times New Roman" w:eastAsia="Times New Roman" w:hAnsi="Times New Roman" w:cs="Times New Roman"/>
+          <w:color w:val="333333"/>
+        </w:rPr>
+        <w:t>(</w:t>
+      </w:r>
+      <w:proofErr w:type="spellStart"/>
+      <w:r>
+        <w:rPr>
+          <w:rFonts w:ascii="Times New Roman" w:eastAsia="Times New Roman" w:hAnsi="Times New Roman" w:cs="Times New Roman"/>
+          <w:color w:val="333333"/>
+        </w:rPr>
+        <w:t>nba_clean$PSG</w:t>
+      </w:r>
+      <w:proofErr w:type="spellEnd"/>
+      <w:r>
+        <w:rPr>
+          <w:rFonts w:ascii="Times New Roman" w:eastAsia="Times New Roman" w:hAnsi="Times New Roman" w:cs="Times New Roman"/>
+          <w:color w:val="333333"/>
+        </w:rPr>
+        <w:t xml:space="preserve">, </w:t>
+      </w:r>
+      <w:proofErr w:type="spellStart"/>
+      <w:r>
+        <w:rPr>
+          <w:rFonts w:ascii="Times New Roman" w:eastAsia="Times New Roman" w:hAnsi="Times New Roman" w:cs="Times New Roman"/>
+          <w:color w:val="333333"/>
+        </w:rPr>
+        <w:t>nba_clean$MP</w:t>
+      </w:r>
+      <w:proofErr w:type="spellEnd"/>
+      <w:r>
+        <w:rPr>
+          <w:rFonts w:ascii="Times New Roman" w:eastAsia="Times New Roman" w:hAnsi="Times New Roman" w:cs="Times New Roman"/>
+          <w:color w:val="333333"/>
+        </w:rPr>
+        <w:t>, method = "spearman")</w:t>
+      </w:r>
+    </w:p>
+    <w:p>
+      <w:pPr>
+        <w:pStyle w:val="ListParagraph"/>
+        <w:ind w:left="1080"/>
+        <w:rPr>
+          <w:rFonts w:ascii="Times New Roman" w:eastAsia="Times New Roman" w:hAnsi="Times New Roman" w:cs="Times New Roman"/>
+          <w:color w:val="333333"/>
+        </w:rPr>
+      </w:pPr>
+      <w:proofErr w:type="spellStart"/>
+      <w:r>
+        <w:rPr>
+          <w:rFonts w:ascii="Times New Roman" w:eastAsia="Times New Roman" w:hAnsi="Times New Roman" w:cs="Times New Roman"/>
+          <w:color w:val="333333"/>
+        </w:rPr>
+        <w:t>spearman_result</w:t>
+      </w:r>
+      <w:proofErr w:type="spellEnd"/>
+    </w:p>
+    <w:p>
+      <w:pPr>
+        <w:pStyle w:val="ListParagraph"/>
+        <w:ind w:left="1080"/>
+        <w:rPr>
+          <w:rFonts w:ascii="Times New Roman" w:eastAsia="Times New Roman" w:hAnsi="Times New Roman" w:cs="Times New Roman"/>
+          <w:color w:val="333333"/>
+        </w:rPr>
+      </w:pPr>
+    </w:p>
+    <w:p>
+      <w:pPr>
+        <w:pStyle w:val="ListParagraph"/>
+        <w:ind w:left="1080"/>
+        <w:rPr>
+          <w:rFonts w:ascii="Times New Roman" w:eastAsia="Times New Roman" w:hAnsi="Times New Roman" w:cs="Times New Roman"/>
+          <w:color w:val="333333"/>
+        </w:rPr>
+      </w:pPr>
+      <w:r>
+        <w:rPr>
+          <w:rFonts w:ascii="Times New Roman" w:eastAsia="Times New Roman" w:hAnsi="Times New Roman" w:cs="Times New Roman"/>
+          <w:color w:val="333333"/>
+        </w:rPr>
+        <w:t># Code End</w:t>
+      </w:r>
+    </w:p>
+    <w:p>
+      <w:pPr>
+        <w:pStyle w:val="ListParagraph"/>
+        <w:ind w:left="1080"/>
+        <w:rPr>
+          <w:rFonts w:ascii="Times New Roman" w:eastAsia="Times New Roman" w:hAnsi="Times New Roman" w:cs="Times New Roman"/>
+          <w:color w:val="333333"/>
+        </w:rPr>
+      </w:pPr>
     </w:p>
     <w:p>
       <w:pPr>
@@ -3708,11 +5220,6 @@
       </w:rPr>
       <w:id w:val="1575775596"/>
     </w:sdtPr>
-    <w:sdtEndPr>
-      <w:rPr>
-        <w:rStyle w:val="PageNumber"/>
-      </w:rPr>
-    </w:sdtEndPr>
     <w:sdtContent>
       <w:p>
         <w:pPr>
@@ -3797,7 +5304,6 @@
     <w:sdtPr>
       <w:id w:val="-2120831047"/>
     </w:sdtPr>
-    <w:sdtEndPr/>
     <w:sdtContent>
       <w:p>
         <w:pPr>

</xml_diff>

<commit_message>
added the content of section 8A, code in the report
</commit_message>
<xml_diff>
--- a/7COM1079_Final report_template.docx
+++ b/7COM1079_Final report_template.docx
@@ -276,6 +276,13 @@
           <w:i/>
         </w:rPr>
       </w:pPr>
+      <w:r>
+        <w:rPr>
+          <w:rFonts w:ascii="Times New Roman" w:eastAsia="Times New Roman" w:hAnsi="Times New Roman" w:cs="Times New Roman"/>
+          <w:i/>
+        </w:rPr>
+        <w:t xml:space="preserve"> </w:t>
+      </w:r>
     </w:p>
     <w:p>
       <w:pPr>

</xml_diff>

<commit_message>
added the git log to the report
</commit_message>
<xml_diff>
--- a/7COM1079_Final report_template.docx
+++ b/7COM1079_Final report_template.docx
@@ -5176,6 +5176,3177 @@
           <w:rFonts w:ascii="Times New Roman" w:eastAsia="Times New Roman" w:hAnsi="Times New Roman" w:cs="Times New Roman"/>
         </w:rPr>
         <w:t xml:space="preserve">GitHub log output. </w:t>
+      </w:r>
+      <w:r>
+        <w:rPr>
+          <w:rFonts w:ascii="Times New Roman" w:eastAsia="Times New Roman" w:hAnsi="Times New Roman" w:cs="Times New Roman"/>
+        </w:rPr>
+        <w:br/>
+      </w:r>
+    </w:p>
+    <w:p>
+      <w:pPr>
+        <w:pStyle w:val="ListParagraph"/>
+        <w:ind w:left="1440"/>
+        <w:rPr>
+          <w:rFonts w:ascii="Times New Roman" w:eastAsia="Times New Roman" w:hAnsi="Times New Roman" w:cs="Times New Roman"/>
+        </w:rPr>
+      </w:pPr>
+      <w:r>
+        <w:rPr>
+          <w:rFonts w:ascii="Times New Roman" w:eastAsia="Times New Roman" w:hAnsi="Times New Roman" w:cs="Times New Roman"/>
+        </w:rPr>
+        <w:t>C:\Users\Ahmed Asjal\Downloads\Group Project\Group-Report-nba_2017_br-&gt;git log</w:t>
+      </w:r>
+    </w:p>
+    <w:p>
+      <w:pPr>
+        <w:pStyle w:val="ListParagraph"/>
+        <w:ind w:left="1440"/>
+        <w:rPr>
+          <w:rFonts w:ascii="Times New Roman" w:eastAsia="Times New Roman" w:hAnsi="Times New Roman" w:cs="Times New Roman"/>
+        </w:rPr>
+      </w:pPr>
+      <w:r>
+        <w:rPr>
+          <w:rFonts w:ascii="Times New Roman" w:eastAsia="Times New Roman" w:hAnsi="Times New Roman" w:cs="Times New Roman"/>
+        </w:rPr>
+        <w:t>commit d89c99a37e23ca0445b520aa6d6902117826d7ab (HEAD -&gt; main, origin/main, origin/HEAD)</w:t>
+      </w:r>
+    </w:p>
+    <w:p>
+      <w:pPr>
+        <w:pStyle w:val="ListParagraph"/>
+        <w:ind w:left="1440"/>
+        <w:rPr>
+          <w:rFonts w:ascii="Times New Roman" w:eastAsia="Times New Roman" w:hAnsi="Times New Roman" w:cs="Times New Roman"/>
+        </w:rPr>
+      </w:pPr>
+      <w:r>
+        <w:rPr>
+          <w:rFonts w:ascii="Times New Roman" w:eastAsia="Times New Roman" w:hAnsi="Times New Roman" w:cs="Times New Roman"/>
+        </w:rPr>
+        <w:t>Author: Ahmed Asjal &lt;aa24aux@herts.ac.uk&gt;</w:t>
+      </w:r>
+    </w:p>
+    <w:p>
+      <w:pPr>
+        <w:pStyle w:val="ListParagraph"/>
+        <w:ind w:left="1440"/>
+        <w:rPr>
+          <w:rFonts w:ascii="Times New Roman" w:eastAsia="Times New Roman" w:hAnsi="Times New Roman" w:cs="Times New Roman"/>
+        </w:rPr>
+      </w:pPr>
+      <w:r>
+        <w:rPr>
+          <w:rFonts w:ascii="Times New Roman" w:eastAsia="Times New Roman" w:hAnsi="Times New Roman" w:cs="Times New Roman"/>
+        </w:rPr>
+        <w:t>Date:   Fri Dec 12 16:34:58 2025 +0000</w:t>
+      </w:r>
+    </w:p>
+    <w:p>
+      <w:pPr>
+        <w:pStyle w:val="ListParagraph"/>
+        <w:ind w:left="1440"/>
+        <w:rPr>
+          <w:rFonts w:ascii="Times New Roman" w:eastAsia="Times New Roman" w:hAnsi="Times New Roman" w:cs="Times New Roman"/>
+        </w:rPr>
+      </w:pPr>
+    </w:p>
+    <w:p>
+      <w:pPr>
+        <w:pStyle w:val="ListParagraph"/>
+        <w:ind w:left="1440"/>
+        <w:rPr>
+          <w:rFonts w:ascii="Times New Roman" w:eastAsia="Times New Roman" w:hAnsi="Times New Roman" w:cs="Times New Roman"/>
+        </w:rPr>
+      </w:pPr>
+      <w:r>
+        <w:rPr>
+          <w:rFonts w:ascii="Times New Roman" w:eastAsia="Times New Roman" w:hAnsi="Times New Roman" w:cs="Times New Roman"/>
+        </w:rPr>
+        <w:t xml:space="preserve">    added the content of section 8A, code in the report</w:t>
+      </w:r>
+    </w:p>
+    <w:p>
+      <w:pPr>
+        <w:pStyle w:val="ListParagraph"/>
+        <w:ind w:left="1440"/>
+        <w:rPr>
+          <w:rFonts w:ascii="Times New Roman" w:eastAsia="Times New Roman" w:hAnsi="Times New Roman" w:cs="Times New Roman"/>
+        </w:rPr>
+      </w:pPr>
+    </w:p>
+    <w:p>
+      <w:pPr>
+        <w:pStyle w:val="ListParagraph"/>
+        <w:ind w:left="1440"/>
+        <w:rPr>
+          <w:rFonts w:ascii="Times New Roman" w:eastAsia="Times New Roman" w:hAnsi="Times New Roman" w:cs="Times New Roman"/>
+        </w:rPr>
+      </w:pPr>
+      <w:r>
+        <w:rPr>
+          <w:rFonts w:ascii="Times New Roman" w:eastAsia="Times New Roman" w:hAnsi="Times New Roman" w:cs="Times New Roman"/>
+        </w:rPr>
+        <w:t>commit 5f96ca313c9252243deed11b8aef59594e7c3a3a</w:t>
+      </w:r>
+    </w:p>
+    <w:p>
+      <w:pPr>
+        <w:pStyle w:val="ListParagraph"/>
+        <w:ind w:left="1440"/>
+        <w:rPr>
+          <w:rFonts w:ascii="Times New Roman" w:eastAsia="Times New Roman" w:hAnsi="Times New Roman" w:cs="Times New Roman"/>
+        </w:rPr>
+      </w:pPr>
+      <w:r>
+        <w:rPr>
+          <w:rFonts w:ascii="Times New Roman" w:eastAsia="Times New Roman" w:hAnsi="Times New Roman" w:cs="Times New Roman"/>
+        </w:rPr>
+        <w:t>Author: Ahmed Asjal &lt;aa24aux@herts.ac.uk&gt;</w:t>
+      </w:r>
+    </w:p>
+    <w:p>
+      <w:pPr>
+        <w:pStyle w:val="ListParagraph"/>
+        <w:ind w:left="1440"/>
+        <w:rPr>
+          <w:rFonts w:ascii="Times New Roman" w:eastAsia="Times New Roman" w:hAnsi="Times New Roman" w:cs="Times New Roman"/>
+        </w:rPr>
+      </w:pPr>
+      <w:r>
+        <w:rPr>
+          <w:rFonts w:ascii="Times New Roman" w:eastAsia="Times New Roman" w:hAnsi="Times New Roman" w:cs="Times New Roman"/>
+        </w:rPr>
+        <w:t>Date:   Fri Dec 12 16:33:39 2025 +0000</w:t>
+      </w:r>
+    </w:p>
+    <w:p>
+      <w:pPr>
+        <w:pStyle w:val="ListParagraph"/>
+        <w:ind w:left="1440"/>
+        <w:rPr>
+          <w:rFonts w:ascii="Times New Roman" w:eastAsia="Times New Roman" w:hAnsi="Times New Roman" w:cs="Times New Roman"/>
+        </w:rPr>
+      </w:pPr>
+    </w:p>
+    <w:p>
+      <w:pPr>
+        <w:pStyle w:val="ListParagraph"/>
+        <w:ind w:left="1440"/>
+        <w:rPr>
+          <w:rFonts w:ascii="Times New Roman" w:eastAsia="Times New Roman" w:hAnsi="Times New Roman" w:cs="Times New Roman"/>
+        </w:rPr>
+      </w:pPr>
+      <w:r>
+        <w:rPr>
+          <w:rFonts w:ascii="Times New Roman" w:eastAsia="Times New Roman" w:hAnsi="Times New Roman" w:cs="Times New Roman"/>
+        </w:rPr>
+        <w:t xml:space="preserve">    optimised the code for a clean look</w:t>
+      </w:r>
+    </w:p>
+    <w:p>
+      <w:pPr>
+        <w:pStyle w:val="ListParagraph"/>
+        <w:ind w:left="1440"/>
+        <w:rPr>
+          <w:rFonts w:ascii="Times New Roman" w:eastAsia="Times New Roman" w:hAnsi="Times New Roman" w:cs="Times New Roman"/>
+        </w:rPr>
+      </w:pPr>
+    </w:p>
+    <w:p>
+      <w:pPr>
+        <w:pStyle w:val="ListParagraph"/>
+        <w:ind w:left="1440"/>
+        <w:rPr>
+          <w:rFonts w:ascii="Times New Roman" w:eastAsia="Times New Roman" w:hAnsi="Times New Roman" w:cs="Times New Roman"/>
+        </w:rPr>
+      </w:pPr>
+      <w:r>
+        <w:rPr>
+          <w:rFonts w:ascii="Times New Roman" w:eastAsia="Times New Roman" w:hAnsi="Times New Roman" w:cs="Times New Roman"/>
+        </w:rPr>
+        <w:t>commit 9b3d233a8159da4d22ffdf4002e0976967a1e88e</w:t>
+      </w:r>
+    </w:p>
+    <w:p>
+      <w:pPr>
+        <w:pStyle w:val="ListParagraph"/>
+        <w:ind w:left="1440"/>
+        <w:rPr>
+          <w:rFonts w:ascii="Times New Roman" w:eastAsia="Times New Roman" w:hAnsi="Times New Roman" w:cs="Times New Roman"/>
+        </w:rPr>
+      </w:pPr>
+      <w:r>
+        <w:rPr>
+          <w:rFonts w:ascii="Times New Roman" w:eastAsia="Times New Roman" w:hAnsi="Times New Roman" w:cs="Times New Roman"/>
+        </w:rPr>
+        <w:t>Author: Dheeraj Kondapalli &lt;dk24acp@hert.ac.uk&gt;</w:t>
+      </w:r>
+    </w:p>
+    <w:p>
+      <w:pPr>
+        <w:pStyle w:val="ListParagraph"/>
+        <w:ind w:left="1440"/>
+        <w:rPr>
+          <w:rFonts w:ascii="Times New Roman" w:eastAsia="Times New Roman" w:hAnsi="Times New Roman" w:cs="Times New Roman"/>
+        </w:rPr>
+      </w:pPr>
+      <w:r>
+        <w:rPr>
+          <w:rFonts w:ascii="Times New Roman" w:eastAsia="Times New Roman" w:hAnsi="Times New Roman" w:cs="Times New Roman"/>
+        </w:rPr>
+        <w:t>Date:   Fri Dec 12 22:01:23 2025 +0530</w:t>
+      </w:r>
+    </w:p>
+    <w:p>
+      <w:pPr>
+        <w:pStyle w:val="ListParagraph"/>
+        <w:ind w:left="1440"/>
+        <w:rPr>
+          <w:rFonts w:ascii="Times New Roman" w:eastAsia="Times New Roman" w:hAnsi="Times New Roman" w:cs="Times New Roman"/>
+        </w:rPr>
+      </w:pPr>
+    </w:p>
+    <w:p>
+      <w:pPr>
+        <w:pStyle w:val="ListParagraph"/>
+        <w:ind w:left="1440"/>
+        <w:rPr>
+          <w:rFonts w:ascii="Times New Roman" w:eastAsia="Times New Roman" w:hAnsi="Times New Roman" w:cs="Times New Roman"/>
+        </w:rPr>
+      </w:pPr>
+      <w:r>
+        <w:rPr>
+          <w:rFonts w:ascii="Times New Roman" w:eastAsia="Times New Roman" w:hAnsi="Times New Roman" w:cs="Times New Roman"/>
+        </w:rPr>
+        <w:t xml:space="preserve">    added references to the report</w:t>
+      </w:r>
+    </w:p>
+    <w:p>
+      <w:pPr>
+        <w:pStyle w:val="ListParagraph"/>
+        <w:ind w:left="1440"/>
+        <w:rPr>
+          <w:rFonts w:ascii="Times New Roman" w:eastAsia="Times New Roman" w:hAnsi="Times New Roman" w:cs="Times New Roman"/>
+        </w:rPr>
+      </w:pPr>
+    </w:p>
+    <w:p>
+      <w:pPr>
+        <w:pStyle w:val="ListParagraph"/>
+        <w:ind w:left="1440"/>
+        <w:rPr>
+          <w:rFonts w:ascii="Times New Roman" w:eastAsia="Times New Roman" w:hAnsi="Times New Roman" w:cs="Times New Roman"/>
+        </w:rPr>
+      </w:pPr>
+      <w:r>
+        <w:rPr>
+          <w:rFonts w:ascii="Times New Roman" w:eastAsia="Times New Roman" w:hAnsi="Times New Roman" w:cs="Times New Roman"/>
+        </w:rPr>
+        <w:t>commit a084512016a4d5b3499bf4a8158ead699bb9f527</w:t>
+      </w:r>
+    </w:p>
+    <w:p>
+      <w:pPr>
+        <w:pStyle w:val="ListParagraph"/>
+        <w:ind w:left="1440"/>
+        <w:rPr>
+          <w:rFonts w:ascii="Times New Roman" w:eastAsia="Times New Roman" w:hAnsi="Times New Roman" w:cs="Times New Roman"/>
+        </w:rPr>
+      </w:pPr>
+      <w:r>
+        <w:rPr>
+          <w:rFonts w:ascii="Times New Roman" w:eastAsia="Times New Roman" w:hAnsi="Times New Roman" w:cs="Times New Roman"/>
+        </w:rPr>
+        <w:t>Author: Ahmed Asjal &lt;aa24aux@herts.ac.uk&gt;</w:t>
+      </w:r>
+    </w:p>
+    <w:p>
+      <w:pPr>
+        <w:pStyle w:val="ListParagraph"/>
+        <w:ind w:left="1440"/>
+        <w:rPr>
+          <w:rFonts w:ascii="Times New Roman" w:eastAsia="Times New Roman" w:hAnsi="Times New Roman" w:cs="Times New Roman"/>
+        </w:rPr>
+      </w:pPr>
+      <w:r>
+        <w:rPr>
+          <w:rFonts w:ascii="Times New Roman" w:eastAsia="Times New Roman" w:hAnsi="Times New Roman" w:cs="Times New Roman"/>
+        </w:rPr>
+        <w:t>Date:   Fri Dec 12 16:29:17 2025 +0000</w:t>
+      </w:r>
+    </w:p>
+    <w:p>
+      <w:pPr>
+        <w:pStyle w:val="ListParagraph"/>
+        <w:ind w:left="1440"/>
+        <w:rPr>
+          <w:rFonts w:ascii="Times New Roman" w:eastAsia="Times New Roman" w:hAnsi="Times New Roman" w:cs="Times New Roman"/>
+        </w:rPr>
+      </w:pPr>
+    </w:p>
+    <w:p>
+      <w:pPr>
+        <w:pStyle w:val="ListParagraph"/>
+        <w:ind w:left="1440"/>
+        <w:rPr>
+          <w:rFonts w:ascii="Times New Roman" w:eastAsia="Times New Roman" w:hAnsi="Times New Roman" w:cs="Times New Roman"/>
+        </w:rPr>
+      </w:pPr>
+      <w:r>
+        <w:rPr>
+          <w:rFonts w:ascii="Times New Roman" w:eastAsia="Times New Roman" w:hAnsi="Times New Roman" w:cs="Times New Roman"/>
+        </w:rPr>
+        <w:t xml:space="preserve">    drafted the final conclusion of results for report</w:t>
+      </w:r>
+    </w:p>
+    <w:p>
+      <w:pPr>
+        <w:pStyle w:val="ListParagraph"/>
+        <w:ind w:left="1440"/>
+        <w:rPr>
+          <w:rFonts w:ascii="Times New Roman" w:eastAsia="Times New Roman" w:hAnsi="Times New Roman" w:cs="Times New Roman"/>
+        </w:rPr>
+      </w:pPr>
+    </w:p>
+    <w:p>
+      <w:pPr>
+        <w:pStyle w:val="ListParagraph"/>
+        <w:ind w:left="1440"/>
+        <w:rPr>
+          <w:rFonts w:ascii="Times New Roman" w:eastAsia="Times New Roman" w:hAnsi="Times New Roman" w:cs="Times New Roman"/>
+        </w:rPr>
+      </w:pPr>
+      <w:r>
+        <w:rPr>
+          <w:rFonts w:ascii="Times New Roman" w:eastAsia="Times New Roman" w:hAnsi="Times New Roman" w:cs="Times New Roman"/>
+        </w:rPr>
+        <w:t>commit 0606b07a823652d996797a334c56c57642a5c1ca</w:t>
+      </w:r>
+    </w:p>
+    <w:p>
+      <w:pPr>
+        <w:pStyle w:val="ListParagraph"/>
+        <w:ind w:left="1440"/>
+        <w:rPr>
+          <w:rFonts w:ascii="Times New Roman" w:eastAsia="Times New Roman" w:hAnsi="Times New Roman" w:cs="Times New Roman"/>
+        </w:rPr>
+      </w:pPr>
+      <w:r>
+        <w:rPr>
+          <w:rFonts w:ascii="Times New Roman" w:eastAsia="Times New Roman" w:hAnsi="Times New Roman" w:cs="Times New Roman"/>
+        </w:rPr>
+        <w:t>Author: Dheeraj Kondapalli &lt;dk24acp@hert.ac.uk&gt;</w:t>
+      </w:r>
+    </w:p>
+    <w:p>
+      <w:pPr>
+        <w:pStyle w:val="ListParagraph"/>
+        <w:ind w:left="1440"/>
+        <w:rPr>
+          <w:rFonts w:ascii="Times New Roman" w:eastAsia="Times New Roman" w:hAnsi="Times New Roman" w:cs="Times New Roman"/>
+        </w:rPr>
+      </w:pPr>
+      <w:r>
+        <w:rPr>
+          <w:rFonts w:ascii="Times New Roman" w:eastAsia="Times New Roman" w:hAnsi="Times New Roman" w:cs="Times New Roman"/>
+        </w:rPr>
+        <w:t>Date:   Fri Dec 12 21:43:40 2025 +0530</w:t>
+      </w:r>
+    </w:p>
+    <w:p>
+      <w:pPr>
+        <w:pStyle w:val="ListParagraph"/>
+        <w:ind w:left="1440"/>
+        <w:rPr>
+          <w:rFonts w:ascii="Times New Roman" w:eastAsia="Times New Roman" w:hAnsi="Times New Roman" w:cs="Times New Roman"/>
+        </w:rPr>
+      </w:pPr>
+    </w:p>
+    <w:p>
+      <w:pPr>
+        <w:pStyle w:val="ListParagraph"/>
+        <w:ind w:left="1440"/>
+        <w:rPr>
+          <w:rFonts w:ascii="Times New Roman" w:eastAsia="Times New Roman" w:hAnsi="Times New Roman" w:cs="Times New Roman"/>
+        </w:rPr>
+      </w:pPr>
+      <w:r>
+        <w:rPr>
+          <w:rFonts w:ascii="Times New Roman" w:eastAsia="Times New Roman" w:hAnsi="Times New Roman" w:cs="Times New Roman"/>
+        </w:rPr>
+        <w:lastRenderedPageBreak/>
+        <w:t xml:space="preserve">    added contents to 5.4 5.5 of group report</w:t>
+      </w:r>
+    </w:p>
+    <w:p>
+      <w:pPr>
+        <w:pStyle w:val="ListParagraph"/>
+        <w:ind w:left="1440"/>
+        <w:rPr>
+          <w:rFonts w:ascii="Times New Roman" w:eastAsia="Times New Roman" w:hAnsi="Times New Roman" w:cs="Times New Roman"/>
+        </w:rPr>
+      </w:pPr>
+    </w:p>
+    <w:p>
+      <w:pPr>
+        <w:pStyle w:val="ListParagraph"/>
+        <w:ind w:left="1440"/>
+        <w:rPr>
+          <w:rFonts w:ascii="Times New Roman" w:eastAsia="Times New Roman" w:hAnsi="Times New Roman" w:cs="Times New Roman"/>
+        </w:rPr>
+      </w:pPr>
+      <w:r>
+        <w:rPr>
+          <w:rFonts w:ascii="Times New Roman" w:eastAsia="Times New Roman" w:hAnsi="Times New Roman" w:cs="Times New Roman"/>
+        </w:rPr>
+        <w:t>commit 1d35603ff1fea8bab56553d9f3a6b053970391e8</w:t>
+      </w:r>
+    </w:p>
+    <w:p>
+      <w:pPr>
+        <w:pStyle w:val="ListParagraph"/>
+        <w:ind w:left="1440"/>
+        <w:rPr>
+          <w:rFonts w:ascii="Times New Roman" w:eastAsia="Times New Roman" w:hAnsi="Times New Roman" w:cs="Times New Roman"/>
+        </w:rPr>
+      </w:pPr>
+      <w:r>
+        <w:rPr>
+          <w:rFonts w:ascii="Times New Roman" w:eastAsia="Times New Roman" w:hAnsi="Times New Roman" w:cs="Times New Roman"/>
+        </w:rPr>
+        <w:t xml:space="preserve">Author: Poornima </w:t>
+      </w:r>
+      <w:proofErr w:type="spellStart"/>
+      <w:r>
+        <w:rPr>
+          <w:rFonts w:ascii="Times New Roman" w:eastAsia="Times New Roman" w:hAnsi="Times New Roman" w:cs="Times New Roman"/>
+        </w:rPr>
+        <w:t>Ashwathappa</w:t>
+      </w:r>
+      <w:proofErr w:type="spellEnd"/>
+      <w:r>
+        <w:rPr>
+          <w:rFonts w:ascii="Times New Roman" w:eastAsia="Times New Roman" w:hAnsi="Times New Roman" w:cs="Times New Roman"/>
+        </w:rPr>
+        <w:t xml:space="preserve"> &lt;pa24abr@herts.ac.uk&gt;</w:t>
+      </w:r>
+    </w:p>
+    <w:p>
+      <w:pPr>
+        <w:pStyle w:val="ListParagraph"/>
+        <w:ind w:left="1440"/>
+        <w:rPr>
+          <w:rFonts w:ascii="Times New Roman" w:eastAsia="Times New Roman" w:hAnsi="Times New Roman" w:cs="Times New Roman"/>
+        </w:rPr>
+      </w:pPr>
+      <w:r>
+        <w:rPr>
+          <w:rFonts w:ascii="Times New Roman" w:eastAsia="Times New Roman" w:hAnsi="Times New Roman" w:cs="Times New Roman"/>
+        </w:rPr>
+        <w:t>Date:   Fri Dec 12 21:37:06 2025 +0530</w:t>
+      </w:r>
+    </w:p>
+    <w:p>
+      <w:pPr>
+        <w:pStyle w:val="ListParagraph"/>
+        <w:ind w:left="1440"/>
+        <w:rPr>
+          <w:rFonts w:ascii="Times New Roman" w:eastAsia="Times New Roman" w:hAnsi="Times New Roman" w:cs="Times New Roman"/>
+        </w:rPr>
+      </w:pPr>
+    </w:p>
+    <w:p>
+      <w:pPr>
+        <w:pStyle w:val="ListParagraph"/>
+        <w:ind w:left="1440"/>
+        <w:rPr>
+          <w:rFonts w:ascii="Times New Roman" w:eastAsia="Times New Roman" w:hAnsi="Times New Roman" w:cs="Times New Roman"/>
+        </w:rPr>
+      </w:pPr>
+      <w:r>
+        <w:rPr>
+          <w:rFonts w:ascii="Times New Roman" w:eastAsia="Times New Roman" w:hAnsi="Times New Roman" w:cs="Times New Roman"/>
+        </w:rPr>
+        <w:t xml:space="preserve">    added contents to 5.2 of group report</w:t>
+      </w:r>
+    </w:p>
+    <w:p>
+      <w:pPr>
+        <w:pStyle w:val="ListParagraph"/>
+        <w:ind w:left="1440"/>
+        <w:rPr>
+          <w:rFonts w:ascii="Times New Roman" w:eastAsia="Times New Roman" w:hAnsi="Times New Roman" w:cs="Times New Roman"/>
+        </w:rPr>
+      </w:pPr>
+    </w:p>
+    <w:p>
+      <w:pPr>
+        <w:pStyle w:val="ListParagraph"/>
+        <w:ind w:left="1440"/>
+        <w:rPr>
+          <w:rFonts w:ascii="Times New Roman" w:eastAsia="Times New Roman" w:hAnsi="Times New Roman" w:cs="Times New Roman"/>
+        </w:rPr>
+      </w:pPr>
+      <w:r>
+        <w:rPr>
+          <w:rFonts w:ascii="Times New Roman" w:eastAsia="Times New Roman" w:hAnsi="Times New Roman" w:cs="Times New Roman"/>
+        </w:rPr>
+        <w:t>commit f4ab1afb3f1a2a54aee972570138776ddafdb019</w:t>
+      </w:r>
+    </w:p>
+    <w:p>
+      <w:pPr>
+        <w:pStyle w:val="ListParagraph"/>
+        <w:ind w:left="1440"/>
+        <w:rPr>
+          <w:rFonts w:ascii="Times New Roman" w:eastAsia="Times New Roman" w:hAnsi="Times New Roman" w:cs="Times New Roman"/>
+        </w:rPr>
+      </w:pPr>
+      <w:r>
+        <w:rPr>
+          <w:rFonts w:ascii="Times New Roman" w:eastAsia="Times New Roman" w:hAnsi="Times New Roman" w:cs="Times New Roman"/>
+        </w:rPr>
+        <w:t>Author: Zaman Abbas Naqvi Syed &lt;zs24afe@herts.ac.uk&gt;</w:t>
+      </w:r>
+    </w:p>
+    <w:p>
+      <w:pPr>
+        <w:pStyle w:val="ListParagraph"/>
+        <w:ind w:left="1440"/>
+        <w:rPr>
+          <w:rFonts w:ascii="Times New Roman" w:eastAsia="Times New Roman" w:hAnsi="Times New Roman" w:cs="Times New Roman"/>
+        </w:rPr>
+      </w:pPr>
+      <w:r>
+        <w:rPr>
+          <w:rFonts w:ascii="Times New Roman" w:eastAsia="Times New Roman" w:hAnsi="Times New Roman" w:cs="Times New Roman"/>
+        </w:rPr>
+        <w:t>Date:   Fri Dec 12 16:06:28 2025 +0000</w:t>
+      </w:r>
+    </w:p>
+    <w:p>
+      <w:pPr>
+        <w:pStyle w:val="ListParagraph"/>
+        <w:ind w:left="1440"/>
+        <w:rPr>
+          <w:rFonts w:ascii="Times New Roman" w:eastAsia="Times New Roman" w:hAnsi="Times New Roman" w:cs="Times New Roman"/>
+        </w:rPr>
+      </w:pPr>
+    </w:p>
+    <w:p>
+      <w:pPr>
+        <w:pStyle w:val="ListParagraph"/>
+        <w:ind w:left="1440"/>
+        <w:rPr>
+          <w:rFonts w:ascii="Times New Roman" w:eastAsia="Times New Roman" w:hAnsi="Times New Roman" w:cs="Times New Roman"/>
+        </w:rPr>
+      </w:pPr>
+      <w:r>
+        <w:rPr>
+          <w:rFonts w:ascii="Times New Roman" w:eastAsia="Times New Roman" w:hAnsi="Times New Roman" w:cs="Times New Roman"/>
+        </w:rPr>
+        <w:t xml:space="preserve">    added contents to 5.1</w:t>
+      </w:r>
+    </w:p>
+    <w:p>
+      <w:pPr>
+        <w:pStyle w:val="ListParagraph"/>
+        <w:ind w:left="1440"/>
+        <w:rPr>
+          <w:rFonts w:ascii="Times New Roman" w:eastAsia="Times New Roman" w:hAnsi="Times New Roman" w:cs="Times New Roman"/>
+        </w:rPr>
+      </w:pPr>
+    </w:p>
+    <w:p>
+      <w:pPr>
+        <w:pStyle w:val="ListParagraph"/>
+        <w:ind w:left="1440"/>
+        <w:rPr>
+          <w:rFonts w:ascii="Times New Roman" w:eastAsia="Times New Roman" w:hAnsi="Times New Roman" w:cs="Times New Roman"/>
+        </w:rPr>
+      </w:pPr>
+      <w:r>
+        <w:rPr>
+          <w:rFonts w:ascii="Times New Roman" w:eastAsia="Times New Roman" w:hAnsi="Times New Roman" w:cs="Times New Roman"/>
+        </w:rPr>
+        <w:t>commit b9796f93181818302283e087b030cc726b31f177</w:t>
+      </w:r>
+    </w:p>
+    <w:p>
+      <w:pPr>
+        <w:pStyle w:val="ListParagraph"/>
+        <w:ind w:left="1440"/>
+        <w:rPr>
+          <w:rFonts w:ascii="Times New Roman" w:eastAsia="Times New Roman" w:hAnsi="Times New Roman" w:cs="Times New Roman"/>
+        </w:rPr>
+      </w:pPr>
+      <w:r>
+        <w:rPr>
+          <w:rFonts w:ascii="Times New Roman" w:eastAsia="Times New Roman" w:hAnsi="Times New Roman" w:cs="Times New Roman"/>
+        </w:rPr>
+        <w:t>Author: Dheeraj Kondapalli &lt;dk24acp@hert.ac.uk&gt;</w:t>
+      </w:r>
+    </w:p>
+    <w:p>
+      <w:pPr>
+        <w:pStyle w:val="ListParagraph"/>
+        <w:ind w:left="1440"/>
+        <w:rPr>
+          <w:rFonts w:ascii="Times New Roman" w:eastAsia="Times New Roman" w:hAnsi="Times New Roman" w:cs="Times New Roman"/>
+        </w:rPr>
+      </w:pPr>
+      <w:r>
+        <w:rPr>
+          <w:rFonts w:ascii="Times New Roman" w:eastAsia="Times New Roman" w:hAnsi="Times New Roman" w:cs="Times New Roman"/>
+        </w:rPr>
+        <w:t>Date:   Fri Dec 12 21:30:59 2025 +0530</w:t>
+      </w:r>
+    </w:p>
+    <w:p>
+      <w:pPr>
+        <w:pStyle w:val="ListParagraph"/>
+        <w:ind w:left="1440"/>
+        <w:rPr>
+          <w:rFonts w:ascii="Times New Roman" w:eastAsia="Times New Roman" w:hAnsi="Times New Roman" w:cs="Times New Roman"/>
+        </w:rPr>
+      </w:pPr>
+    </w:p>
+    <w:p>
+      <w:pPr>
+        <w:pStyle w:val="ListParagraph"/>
+        <w:ind w:left="1440"/>
+        <w:rPr>
+          <w:rFonts w:ascii="Times New Roman" w:eastAsia="Times New Roman" w:hAnsi="Times New Roman" w:cs="Times New Roman"/>
+        </w:rPr>
+      </w:pPr>
+      <w:r>
+        <w:rPr>
+          <w:rFonts w:ascii="Times New Roman" w:eastAsia="Times New Roman" w:hAnsi="Times New Roman" w:cs="Times New Roman"/>
+        </w:rPr>
+        <w:t xml:space="preserve">    added contents of 4.2 to group report</w:t>
+      </w:r>
+    </w:p>
+    <w:p>
+      <w:pPr>
+        <w:pStyle w:val="ListParagraph"/>
+        <w:ind w:left="1440"/>
+        <w:rPr>
+          <w:rFonts w:ascii="Times New Roman" w:eastAsia="Times New Roman" w:hAnsi="Times New Roman" w:cs="Times New Roman"/>
+        </w:rPr>
+      </w:pPr>
+    </w:p>
+    <w:p>
+      <w:pPr>
+        <w:pStyle w:val="ListParagraph"/>
+        <w:ind w:left="1440"/>
+        <w:rPr>
+          <w:rFonts w:ascii="Times New Roman" w:eastAsia="Times New Roman" w:hAnsi="Times New Roman" w:cs="Times New Roman"/>
+        </w:rPr>
+      </w:pPr>
+      <w:r>
+        <w:rPr>
+          <w:rFonts w:ascii="Times New Roman" w:eastAsia="Times New Roman" w:hAnsi="Times New Roman" w:cs="Times New Roman"/>
+        </w:rPr>
+        <w:t>commit 8c305372cf02b572281c6e6e7b0d601c5451e378</w:t>
+      </w:r>
+    </w:p>
+    <w:p>
+      <w:pPr>
+        <w:pStyle w:val="ListParagraph"/>
+        <w:ind w:left="1440"/>
+        <w:rPr>
+          <w:rFonts w:ascii="Times New Roman" w:eastAsia="Times New Roman" w:hAnsi="Times New Roman" w:cs="Times New Roman"/>
+        </w:rPr>
+      </w:pPr>
+      <w:r>
+        <w:rPr>
+          <w:rFonts w:ascii="Times New Roman" w:eastAsia="Times New Roman" w:hAnsi="Times New Roman" w:cs="Times New Roman"/>
+        </w:rPr>
+        <w:t>Author: Mahipal-Narra &lt;mn24afo@herts.ac.uk&gt;</w:t>
+      </w:r>
+    </w:p>
+    <w:p>
+      <w:pPr>
+        <w:pStyle w:val="ListParagraph"/>
+        <w:ind w:left="1440"/>
+        <w:rPr>
+          <w:rFonts w:ascii="Times New Roman" w:eastAsia="Times New Roman" w:hAnsi="Times New Roman" w:cs="Times New Roman"/>
+        </w:rPr>
+      </w:pPr>
+      <w:r>
+        <w:rPr>
+          <w:rFonts w:ascii="Times New Roman" w:eastAsia="Times New Roman" w:hAnsi="Times New Roman" w:cs="Times New Roman"/>
+        </w:rPr>
+        <w:t>Date:   Fri Dec 12 15:54:51 2025 +0000</w:t>
+      </w:r>
+    </w:p>
+    <w:p>
+      <w:pPr>
+        <w:pStyle w:val="ListParagraph"/>
+        <w:ind w:left="1440"/>
+        <w:rPr>
+          <w:rFonts w:ascii="Times New Roman" w:eastAsia="Times New Roman" w:hAnsi="Times New Roman" w:cs="Times New Roman"/>
+        </w:rPr>
+      </w:pPr>
+    </w:p>
+    <w:p>
+      <w:pPr>
+        <w:pStyle w:val="ListParagraph"/>
+        <w:ind w:left="1440"/>
+        <w:rPr>
+          <w:rFonts w:ascii="Times New Roman" w:eastAsia="Times New Roman" w:hAnsi="Times New Roman" w:cs="Times New Roman"/>
+        </w:rPr>
+      </w:pPr>
+      <w:r>
+        <w:rPr>
+          <w:rFonts w:ascii="Times New Roman" w:eastAsia="Times New Roman" w:hAnsi="Times New Roman" w:cs="Times New Roman"/>
+        </w:rPr>
+        <w:t xml:space="preserve">    added contents to 4.1 of group report</w:t>
+      </w:r>
+    </w:p>
+    <w:p>
+      <w:pPr>
+        <w:pStyle w:val="ListParagraph"/>
+        <w:ind w:left="1440"/>
+        <w:rPr>
+          <w:rFonts w:ascii="Times New Roman" w:eastAsia="Times New Roman" w:hAnsi="Times New Roman" w:cs="Times New Roman"/>
+        </w:rPr>
+      </w:pPr>
+    </w:p>
+    <w:p>
+      <w:pPr>
+        <w:pStyle w:val="ListParagraph"/>
+        <w:ind w:left="1440"/>
+        <w:rPr>
+          <w:rFonts w:ascii="Times New Roman" w:eastAsia="Times New Roman" w:hAnsi="Times New Roman" w:cs="Times New Roman"/>
+        </w:rPr>
+      </w:pPr>
+      <w:r>
+        <w:rPr>
+          <w:rFonts w:ascii="Times New Roman" w:eastAsia="Times New Roman" w:hAnsi="Times New Roman" w:cs="Times New Roman"/>
+        </w:rPr>
+        <w:t>commit 49f60f0d854968d776a44305ed7860cf7a1b288a</w:t>
+      </w:r>
+    </w:p>
+    <w:p>
+      <w:pPr>
+        <w:pStyle w:val="ListParagraph"/>
+        <w:ind w:left="1440"/>
+        <w:rPr>
+          <w:rFonts w:ascii="Times New Roman" w:eastAsia="Times New Roman" w:hAnsi="Times New Roman" w:cs="Times New Roman"/>
+        </w:rPr>
+      </w:pPr>
+      <w:r>
+        <w:rPr>
+          <w:rFonts w:ascii="Times New Roman" w:eastAsia="Times New Roman" w:hAnsi="Times New Roman" w:cs="Times New Roman"/>
+        </w:rPr>
+        <w:t>Author: Ahmed Asjal &lt;aa24aux@herts.ac.uk&gt;</w:t>
+      </w:r>
+    </w:p>
+    <w:p>
+      <w:pPr>
+        <w:pStyle w:val="ListParagraph"/>
+        <w:ind w:left="1440"/>
+        <w:rPr>
+          <w:rFonts w:ascii="Times New Roman" w:eastAsia="Times New Roman" w:hAnsi="Times New Roman" w:cs="Times New Roman"/>
+        </w:rPr>
+      </w:pPr>
+      <w:r>
+        <w:rPr>
+          <w:rFonts w:ascii="Times New Roman" w:eastAsia="Times New Roman" w:hAnsi="Times New Roman" w:cs="Times New Roman"/>
+        </w:rPr>
+        <w:t>Date:   Fri Dec 12 15:50:11 2025 +0000</w:t>
+      </w:r>
+    </w:p>
+    <w:p>
+      <w:pPr>
+        <w:pStyle w:val="ListParagraph"/>
+        <w:ind w:left="1440"/>
+        <w:rPr>
+          <w:rFonts w:ascii="Times New Roman" w:eastAsia="Times New Roman" w:hAnsi="Times New Roman" w:cs="Times New Roman"/>
+        </w:rPr>
+      </w:pPr>
+    </w:p>
+    <w:p>
+      <w:pPr>
+        <w:pStyle w:val="ListParagraph"/>
+        <w:ind w:left="1440"/>
+        <w:rPr>
+          <w:rFonts w:ascii="Times New Roman" w:eastAsia="Times New Roman" w:hAnsi="Times New Roman" w:cs="Times New Roman"/>
+        </w:rPr>
+      </w:pPr>
+      <w:r>
+        <w:rPr>
+          <w:rFonts w:ascii="Times New Roman" w:eastAsia="Times New Roman" w:hAnsi="Times New Roman" w:cs="Times New Roman"/>
+        </w:rPr>
+        <w:t xml:space="preserve">    Did the Correlation test on the evaluated data</w:t>
+      </w:r>
+    </w:p>
+    <w:p>
+      <w:pPr>
+        <w:pStyle w:val="ListParagraph"/>
+        <w:ind w:left="1440"/>
+        <w:rPr>
+          <w:rFonts w:ascii="Times New Roman" w:eastAsia="Times New Roman" w:hAnsi="Times New Roman" w:cs="Times New Roman"/>
+        </w:rPr>
+      </w:pPr>
+    </w:p>
+    <w:p>
+      <w:pPr>
+        <w:pStyle w:val="ListParagraph"/>
+        <w:ind w:left="1440"/>
+        <w:rPr>
+          <w:rFonts w:ascii="Times New Roman" w:eastAsia="Times New Roman" w:hAnsi="Times New Roman" w:cs="Times New Roman"/>
+        </w:rPr>
+      </w:pPr>
+      <w:r>
+        <w:rPr>
+          <w:rFonts w:ascii="Times New Roman" w:eastAsia="Times New Roman" w:hAnsi="Times New Roman" w:cs="Times New Roman"/>
+        </w:rPr>
+        <w:t>commit 213de64c5b2ff5f4725cd2160ae3a282c89a6489</w:t>
+      </w:r>
+    </w:p>
+    <w:p>
+      <w:pPr>
+        <w:pStyle w:val="ListParagraph"/>
+        <w:ind w:left="1440"/>
+        <w:rPr>
+          <w:rFonts w:ascii="Times New Roman" w:eastAsia="Times New Roman" w:hAnsi="Times New Roman" w:cs="Times New Roman"/>
+        </w:rPr>
+      </w:pPr>
+      <w:r>
+        <w:rPr>
+          <w:rFonts w:ascii="Times New Roman" w:eastAsia="Times New Roman" w:hAnsi="Times New Roman" w:cs="Times New Roman"/>
+        </w:rPr>
+        <w:t xml:space="preserve">Author: Poornima </w:t>
+      </w:r>
+      <w:proofErr w:type="spellStart"/>
+      <w:r>
+        <w:rPr>
+          <w:rFonts w:ascii="Times New Roman" w:eastAsia="Times New Roman" w:hAnsi="Times New Roman" w:cs="Times New Roman"/>
+        </w:rPr>
+        <w:t>Ashwathappa</w:t>
+      </w:r>
+      <w:proofErr w:type="spellEnd"/>
+      <w:r>
+        <w:rPr>
+          <w:rFonts w:ascii="Times New Roman" w:eastAsia="Times New Roman" w:hAnsi="Times New Roman" w:cs="Times New Roman"/>
+        </w:rPr>
+        <w:t xml:space="preserve"> &lt;pa24abr@herts.ac.uk&gt;</w:t>
+      </w:r>
+    </w:p>
+    <w:p>
+      <w:pPr>
+        <w:pStyle w:val="ListParagraph"/>
+        <w:ind w:left="1440"/>
+        <w:rPr>
+          <w:rFonts w:ascii="Times New Roman" w:eastAsia="Times New Roman" w:hAnsi="Times New Roman" w:cs="Times New Roman"/>
+        </w:rPr>
+      </w:pPr>
+      <w:r>
+        <w:rPr>
+          <w:rFonts w:ascii="Times New Roman" w:eastAsia="Times New Roman" w:hAnsi="Times New Roman" w:cs="Times New Roman"/>
+        </w:rPr>
+        <w:t>Date:   Fri Dec 12 21:13:28 2025 +0530</w:t>
+      </w:r>
+    </w:p>
+    <w:p>
+      <w:pPr>
+        <w:pStyle w:val="ListParagraph"/>
+        <w:ind w:left="1440"/>
+        <w:rPr>
+          <w:rFonts w:ascii="Times New Roman" w:eastAsia="Times New Roman" w:hAnsi="Times New Roman" w:cs="Times New Roman"/>
+        </w:rPr>
+      </w:pPr>
+    </w:p>
+    <w:p>
+      <w:pPr>
+        <w:pStyle w:val="ListParagraph"/>
+        <w:ind w:left="1440"/>
+        <w:rPr>
+          <w:rFonts w:ascii="Times New Roman" w:eastAsia="Times New Roman" w:hAnsi="Times New Roman" w:cs="Times New Roman"/>
+        </w:rPr>
+      </w:pPr>
+      <w:r>
+        <w:rPr>
+          <w:rFonts w:ascii="Times New Roman" w:eastAsia="Times New Roman" w:hAnsi="Times New Roman" w:cs="Times New Roman"/>
+        </w:rPr>
+        <w:t xml:space="preserve">    reworked the statements in contents of report</w:t>
+      </w:r>
+    </w:p>
+    <w:p>
+      <w:pPr>
+        <w:pStyle w:val="ListParagraph"/>
+        <w:ind w:left="1440"/>
+        <w:rPr>
+          <w:rFonts w:ascii="Times New Roman" w:eastAsia="Times New Roman" w:hAnsi="Times New Roman" w:cs="Times New Roman"/>
+        </w:rPr>
+      </w:pPr>
+    </w:p>
+    <w:p>
+      <w:pPr>
+        <w:pStyle w:val="ListParagraph"/>
+        <w:ind w:left="1440"/>
+        <w:rPr>
+          <w:rFonts w:ascii="Times New Roman" w:eastAsia="Times New Roman" w:hAnsi="Times New Roman" w:cs="Times New Roman"/>
+        </w:rPr>
+      </w:pPr>
+      <w:r>
+        <w:rPr>
+          <w:rFonts w:ascii="Times New Roman" w:eastAsia="Times New Roman" w:hAnsi="Times New Roman" w:cs="Times New Roman"/>
+        </w:rPr>
+        <w:t>commit 642f0ba09be7f4c7ca76b8b968d7ada1ccb5281c</w:t>
+      </w:r>
+    </w:p>
+    <w:p>
+      <w:pPr>
+        <w:pStyle w:val="ListParagraph"/>
+        <w:ind w:left="1440"/>
+        <w:rPr>
+          <w:rFonts w:ascii="Times New Roman" w:eastAsia="Times New Roman" w:hAnsi="Times New Roman" w:cs="Times New Roman"/>
+        </w:rPr>
+      </w:pPr>
+      <w:r>
+        <w:rPr>
+          <w:rFonts w:ascii="Times New Roman" w:eastAsia="Times New Roman" w:hAnsi="Times New Roman" w:cs="Times New Roman"/>
+        </w:rPr>
+        <w:t>Author: Mahipal-Narra &lt;mn24afo@herts.ac.uk&gt;</w:t>
+      </w:r>
+    </w:p>
+    <w:p>
+      <w:pPr>
+        <w:pStyle w:val="ListParagraph"/>
+        <w:ind w:left="1440"/>
+        <w:rPr>
+          <w:rFonts w:ascii="Times New Roman" w:eastAsia="Times New Roman" w:hAnsi="Times New Roman" w:cs="Times New Roman"/>
+        </w:rPr>
+      </w:pPr>
+      <w:r>
+        <w:rPr>
+          <w:rFonts w:ascii="Times New Roman" w:eastAsia="Times New Roman" w:hAnsi="Times New Roman" w:cs="Times New Roman"/>
+        </w:rPr>
+        <w:t>Date:   Fri Dec 12 15:40:33 2025 +0000</w:t>
+      </w:r>
+    </w:p>
+    <w:p>
+      <w:pPr>
+        <w:pStyle w:val="ListParagraph"/>
+        <w:ind w:left="1440"/>
+        <w:rPr>
+          <w:rFonts w:ascii="Times New Roman" w:eastAsia="Times New Roman" w:hAnsi="Times New Roman" w:cs="Times New Roman"/>
+        </w:rPr>
+      </w:pPr>
+    </w:p>
+    <w:p>
+      <w:pPr>
+        <w:pStyle w:val="ListParagraph"/>
+        <w:ind w:left="1440"/>
+        <w:rPr>
+          <w:rFonts w:ascii="Times New Roman" w:eastAsia="Times New Roman" w:hAnsi="Times New Roman" w:cs="Times New Roman"/>
+        </w:rPr>
+      </w:pPr>
+      <w:r>
+        <w:rPr>
+          <w:rFonts w:ascii="Times New Roman" w:eastAsia="Times New Roman" w:hAnsi="Times New Roman" w:cs="Times New Roman"/>
+        </w:rPr>
+        <w:t xml:space="preserve">    updated the contents of 3.2 and 3.2 in group report</w:t>
+      </w:r>
+    </w:p>
+    <w:p>
+      <w:pPr>
+        <w:pStyle w:val="ListParagraph"/>
+        <w:ind w:left="1440"/>
+        <w:rPr>
+          <w:rFonts w:ascii="Times New Roman" w:eastAsia="Times New Roman" w:hAnsi="Times New Roman" w:cs="Times New Roman"/>
+        </w:rPr>
+      </w:pPr>
+    </w:p>
+    <w:p>
+      <w:pPr>
+        <w:pStyle w:val="ListParagraph"/>
+        <w:ind w:left="1440"/>
+        <w:rPr>
+          <w:rFonts w:ascii="Times New Roman" w:eastAsia="Times New Roman" w:hAnsi="Times New Roman" w:cs="Times New Roman"/>
+        </w:rPr>
+      </w:pPr>
+      <w:r>
+        <w:rPr>
+          <w:rFonts w:ascii="Times New Roman" w:eastAsia="Times New Roman" w:hAnsi="Times New Roman" w:cs="Times New Roman"/>
+        </w:rPr>
+        <w:t>commit 204ec19592e9380574a68de37f590ef32259e988</w:t>
+      </w:r>
+    </w:p>
+    <w:p>
+      <w:pPr>
+        <w:pStyle w:val="ListParagraph"/>
+        <w:ind w:left="1440"/>
+        <w:rPr>
+          <w:rFonts w:ascii="Times New Roman" w:eastAsia="Times New Roman" w:hAnsi="Times New Roman" w:cs="Times New Roman"/>
+        </w:rPr>
+      </w:pPr>
+      <w:r>
+        <w:rPr>
+          <w:rFonts w:ascii="Times New Roman" w:eastAsia="Times New Roman" w:hAnsi="Times New Roman" w:cs="Times New Roman"/>
+        </w:rPr>
+        <w:t>Author: Zaman Abbas Naqvi Syed &lt;zs24afe@herts.ac.uk&gt;</w:t>
+      </w:r>
+    </w:p>
+    <w:p>
+      <w:pPr>
+        <w:pStyle w:val="ListParagraph"/>
+        <w:ind w:left="1440"/>
+        <w:rPr>
+          <w:rFonts w:ascii="Times New Roman" w:eastAsia="Times New Roman" w:hAnsi="Times New Roman" w:cs="Times New Roman"/>
+        </w:rPr>
+      </w:pPr>
+      <w:r>
+        <w:rPr>
+          <w:rFonts w:ascii="Times New Roman" w:eastAsia="Times New Roman" w:hAnsi="Times New Roman" w:cs="Times New Roman"/>
+        </w:rPr>
+        <w:t>Date:   Fri Dec 12 15:34:59 2025 +0000</w:t>
+      </w:r>
+    </w:p>
+    <w:p>
+      <w:pPr>
+        <w:pStyle w:val="ListParagraph"/>
+        <w:ind w:left="1440"/>
+        <w:rPr>
+          <w:rFonts w:ascii="Times New Roman" w:eastAsia="Times New Roman" w:hAnsi="Times New Roman" w:cs="Times New Roman"/>
+        </w:rPr>
+      </w:pPr>
+    </w:p>
+    <w:p>
+      <w:pPr>
+        <w:pStyle w:val="ListParagraph"/>
+        <w:ind w:left="1440"/>
+        <w:rPr>
+          <w:rFonts w:ascii="Times New Roman" w:eastAsia="Times New Roman" w:hAnsi="Times New Roman" w:cs="Times New Roman"/>
+        </w:rPr>
+      </w:pPr>
+      <w:r>
+        <w:rPr>
+          <w:rFonts w:ascii="Times New Roman" w:eastAsia="Times New Roman" w:hAnsi="Times New Roman" w:cs="Times New Roman"/>
+        </w:rPr>
+        <w:t xml:space="preserve">    added the histogram to the main report</w:t>
+      </w:r>
+    </w:p>
+    <w:p>
+      <w:pPr>
+        <w:pStyle w:val="ListParagraph"/>
+        <w:ind w:left="1440"/>
+        <w:rPr>
+          <w:rFonts w:ascii="Times New Roman" w:eastAsia="Times New Roman" w:hAnsi="Times New Roman" w:cs="Times New Roman"/>
+        </w:rPr>
+      </w:pPr>
+    </w:p>
+    <w:p>
+      <w:pPr>
+        <w:pStyle w:val="ListParagraph"/>
+        <w:ind w:left="1440"/>
+        <w:rPr>
+          <w:rFonts w:ascii="Times New Roman" w:eastAsia="Times New Roman" w:hAnsi="Times New Roman" w:cs="Times New Roman"/>
+        </w:rPr>
+      </w:pPr>
+      <w:r>
+        <w:rPr>
+          <w:rFonts w:ascii="Times New Roman" w:eastAsia="Times New Roman" w:hAnsi="Times New Roman" w:cs="Times New Roman"/>
+        </w:rPr>
+        <w:lastRenderedPageBreak/>
+        <w:t>commit 38f56ccca69c87e3da99a641d164fdacb63ee80a</w:t>
+      </w:r>
+    </w:p>
+    <w:p>
+      <w:pPr>
+        <w:pStyle w:val="ListParagraph"/>
+        <w:ind w:left="1440"/>
+        <w:rPr>
+          <w:rFonts w:ascii="Times New Roman" w:eastAsia="Times New Roman" w:hAnsi="Times New Roman" w:cs="Times New Roman"/>
+        </w:rPr>
+      </w:pPr>
+      <w:r>
+        <w:rPr>
+          <w:rFonts w:ascii="Times New Roman" w:eastAsia="Times New Roman" w:hAnsi="Times New Roman" w:cs="Times New Roman"/>
+        </w:rPr>
+        <w:t>Merge: efb2297 318b7af</w:t>
+      </w:r>
+    </w:p>
+    <w:p>
+      <w:pPr>
+        <w:pStyle w:val="ListParagraph"/>
+        <w:ind w:left="1440"/>
+        <w:rPr>
+          <w:rFonts w:ascii="Times New Roman" w:eastAsia="Times New Roman" w:hAnsi="Times New Roman" w:cs="Times New Roman"/>
+        </w:rPr>
+      </w:pPr>
+      <w:r>
+        <w:rPr>
+          <w:rFonts w:ascii="Times New Roman" w:eastAsia="Times New Roman" w:hAnsi="Times New Roman" w:cs="Times New Roman"/>
+        </w:rPr>
+        <w:t>Author: Ahmed Asjal &lt;aa24aux@herts.ac.uk&gt;</w:t>
+      </w:r>
+    </w:p>
+    <w:p>
+      <w:pPr>
+        <w:pStyle w:val="ListParagraph"/>
+        <w:ind w:left="1440"/>
+        <w:rPr>
+          <w:rFonts w:ascii="Times New Roman" w:eastAsia="Times New Roman" w:hAnsi="Times New Roman" w:cs="Times New Roman"/>
+        </w:rPr>
+      </w:pPr>
+      <w:r>
+        <w:rPr>
+          <w:rFonts w:ascii="Times New Roman" w:eastAsia="Times New Roman" w:hAnsi="Times New Roman" w:cs="Times New Roman"/>
+        </w:rPr>
+        <w:t>Date:   Fri Dec 12 15:26:09 2025 +0000</w:t>
+      </w:r>
+    </w:p>
+    <w:p>
+      <w:pPr>
+        <w:pStyle w:val="ListParagraph"/>
+        <w:ind w:left="1440"/>
+        <w:rPr>
+          <w:rFonts w:ascii="Times New Roman" w:eastAsia="Times New Roman" w:hAnsi="Times New Roman" w:cs="Times New Roman"/>
+        </w:rPr>
+      </w:pPr>
+    </w:p>
+    <w:p>
+      <w:pPr>
+        <w:pStyle w:val="ListParagraph"/>
+        <w:ind w:left="1440"/>
+        <w:rPr>
+          <w:rFonts w:ascii="Times New Roman" w:eastAsia="Times New Roman" w:hAnsi="Times New Roman" w:cs="Times New Roman"/>
+        </w:rPr>
+      </w:pPr>
+      <w:r>
+        <w:rPr>
+          <w:rFonts w:ascii="Times New Roman" w:eastAsia="Times New Roman" w:hAnsi="Times New Roman" w:cs="Times New Roman"/>
+        </w:rPr>
+        <w:t xml:space="preserve">    changes to report document</w:t>
+      </w:r>
+    </w:p>
+    <w:p>
+      <w:pPr>
+        <w:pStyle w:val="ListParagraph"/>
+        <w:ind w:left="1440"/>
+        <w:rPr>
+          <w:rFonts w:ascii="Times New Roman" w:eastAsia="Times New Roman" w:hAnsi="Times New Roman" w:cs="Times New Roman"/>
+        </w:rPr>
+      </w:pPr>
+    </w:p>
+    <w:p>
+      <w:pPr>
+        <w:pStyle w:val="ListParagraph"/>
+        <w:ind w:left="1440"/>
+        <w:rPr>
+          <w:rFonts w:ascii="Times New Roman" w:eastAsia="Times New Roman" w:hAnsi="Times New Roman" w:cs="Times New Roman"/>
+        </w:rPr>
+      </w:pPr>
+      <w:r>
+        <w:rPr>
+          <w:rFonts w:ascii="Times New Roman" w:eastAsia="Times New Roman" w:hAnsi="Times New Roman" w:cs="Times New Roman"/>
+        </w:rPr>
+        <w:t>commit efb229731fdb44b086f1959e66fd5f9307c1fde6</w:t>
+      </w:r>
+    </w:p>
+    <w:p>
+      <w:pPr>
+        <w:pStyle w:val="ListParagraph"/>
+        <w:ind w:left="1440"/>
+        <w:rPr>
+          <w:rFonts w:ascii="Times New Roman" w:eastAsia="Times New Roman" w:hAnsi="Times New Roman" w:cs="Times New Roman"/>
+        </w:rPr>
+      </w:pPr>
+      <w:r>
+        <w:rPr>
+          <w:rFonts w:ascii="Times New Roman" w:eastAsia="Times New Roman" w:hAnsi="Times New Roman" w:cs="Times New Roman"/>
+        </w:rPr>
+        <w:t>Author: Ahmed Asjal &lt;aa24aux@herts.ac.uk&gt;</w:t>
+      </w:r>
+    </w:p>
+    <w:p>
+      <w:pPr>
+        <w:pStyle w:val="ListParagraph"/>
+        <w:ind w:left="1440"/>
+        <w:rPr>
+          <w:rFonts w:ascii="Times New Roman" w:eastAsia="Times New Roman" w:hAnsi="Times New Roman" w:cs="Times New Roman"/>
+        </w:rPr>
+      </w:pPr>
+      <w:r>
+        <w:rPr>
+          <w:rFonts w:ascii="Times New Roman" w:eastAsia="Times New Roman" w:hAnsi="Times New Roman" w:cs="Times New Roman"/>
+        </w:rPr>
+        <w:t>Date:   Fri Dec 12 15:24:40 2025 +0000</w:t>
+      </w:r>
+    </w:p>
+    <w:p>
+      <w:pPr>
+        <w:pStyle w:val="ListParagraph"/>
+        <w:ind w:left="1440"/>
+        <w:rPr>
+          <w:rFonts w:ascii="Times New Roman" w:eastAsia="Times New Roman" w:hAnsi="Times New Roman" w:cs="Times New Roman"/>
+        </w:rPr>
+      </w:pPr>
+    </w:p>
+    <w:p>
+      <w:pPr>
+        <w:pStyle w:val="ListParagraph"/>
+        <w:ind w:left="1440"/>
+        <w:rPr>
+          <w:rFonts w:ascii="Times New Roman" w:eastAsia="Times New Roman" w:hAnsi="Times New Roman" w:cs="Times New Roman"/>
+        </w:rPr>
+      </w:pPr>
+      <w:r>
+        <w:rPr>
+          <w:rFonts w:ascii="Times New Roman" w:eastAsia="Times New Roman" w:hAnsi="Times New Roman" w:cs="Times New Roman"/>
+        </w:rPr>
+        <w:t xml:space="preserve">    Developed the histogram code with team on R studio</w:t>
+      </w:r>
+    </w:p>
+    <w:p>
+      <w:pPr>
+        <w:pStyle w:val="ListParagraph"/>
+        <w:ind w:left="1440"/>
+        <w:rPr>
+          <w:rFonts w:ascii="Times New Roman" w:eastAsia="Times New Roman" w:hAnsi="Times New Roman" w:cs="Times New Roman"/>
+        </w:rPr>
+      </w:pPr>
+    </w:p>
+    <w:p>
+      <w:pPr>
+        <w:pStyle w:val="ListParagraph"/>
+        <w:ind w:left="1440"/>
+        <w:rPr>
+          <w:rFonts w:ascii="Times New Roman" w:eastAsia="Times New Roman" w:hAnsi="Times New Roman" w:cs="Times New Roman"/>
+        </w:rPr>
+      </w:pPr>
+      <w:r>
+        <w:rPr>
+          <w:rFonts w:ascii="Times New Roman" w:eastAsia="Times New Roman" w:hAnsi="Times New Roman" w:cs="Times New Roman"/>
+        </w:rPr>
+        <w:t>commit 318b7afd0f4abb75e96b3a0f2323e650278b1b38</w:t>
+      </w:r>
+    </w:p>
+    <w:p>
+      <w:pPr>
+        <w:pStyle w:val="ListParagraph"/>
+        <w:ind w:left="1440"/>
+        <w:rPr>
+          <w:rFonts w:ascii="Times New Roman" w:eastAsia="Times New Roman" w:hAnsi="Times New Roman" w:cs="Times New Roman"/>
+        </w:rPr>
+      </w:pPr>
+      <w:r>
+        <w:rPr>
+          <w:rFonts w:ascii="Times New Roman" w:eastAsia="Times New Roman" w:hAnsi="Times New Roman" w:cs="Times New Roman"/>
+        </w:rPr>
+        <w:t xml:space="preserve">Author: Poornima </w:t>
+      </w:r>
+      <w:proofErr w:type="spellStart"/>
+      <w:r>
+        <w:rPr>
+          <w:rFonts w:ascii="Times New Roman" w:eastAsia="Times New Roman" w:hAnsi="Times New Roman" w:cs="Times New Roman"/>
+        </w:rPr>
+        <w:t>Ashwathappa</w:t>
+      </w:r>
+      <w:proofErr w:type="spellEnd"/>
+      <w:r>
+        <w:rPr>
+          <w:rFonts w:ascii="Times New Roman" w:eastAsia="Times New Roman" w:hAnsi="Times New Roman" w:cs="Times New Roman"/>
+        </w:rPr>
+        <w:t xml:space="preserve"> &lt;pa24abr@herts.ac.uk&gt;</w:t>
+      </w:r>
+    </w:p>
+    <w:p>
+      <w:pPr>
+        <w:pStyle w:val="ListParagraph"/>
+        <w:ind w:left="1440"/>
+        <w:rPr>
+          <w:rFonts w:ascii="Times New Roman" w:eastAsia="Times New Roman" w:hAnsi="Times New Roman" w:cs="Times New Roman"/>
+        </w:rPr>
+      </w:pPr>
+      <w:r>
+        <w:rPr>
+          <w:rFonts w:ascii="Times New Roman" w:eastAsia="Times New Roman" w:hAnsi="Times New Roman" w:cs="Times New Roman"/>
+        </w:rPr>
+        <w:t>Date:   Fri Dec 12 20:45:58 2025 +0530</w:t>
+      </w:r>
+    </w:p>
+    <w:p>
+      <w:pPr>
+        <w:pStyle w:val="ListParagraph"/>
+        <w:ind w:left="1440"/>
+        <w:rPr>
+          <w:rFonts w:ascii="Times New Roman" w:eastAsia="Times New Roman" w:hAnsi="Times New Roman" w:cs="Times New Roman"/>
+        </w:rPr>
+      </w:pPr>
+    </w:p>
+    <w:p>
+      <w:pPr>
+        <w:pStyle w:val="ListParagraph"/>
+        <w:ind w:left="1440"/>
+        <w:rPr>
+          <w:rFonts w:ascii="Times New Roman" w:eastAsia="Times New Roman" w:hAnsi="Times New Roman" w:cs="Times New Roman"/>
+        </w:rPr>
+      </w:pPr>
+      <w:r>
+        <w:rPr>
+          <w:rFonts w:ascii="Times New Roman" w:eastAsia="Times New Roman" w:hAnsi="Times New Roman" w:cs="Times New Roman"/>
+        </w:rPr>
+        <w:t xml:space="preserve">    added the scatterplot to the Group Report</w:t>
+      </w:r>
+    </w:p>
+    <w:p>
+      <w:pPr>
+        <w:pStyle w:val="ListParagraph"/>
+        <w:ind w:left="1440"/>
+        <w:rPr>
+          <w:rFonts w:ascii="Times New Roman" w:eastAsia="Times New Roman" w:hAnsi="Times New Roman" w:cs="Times New Roman"/>
+        </w:rPr>
+      </w:pPr>
+    </w:p>
+    <w:p>
+      <w:pPr>
+        <w:pStyle w:val="ListParagraph"/>
+        <w:ind w:left="1440"/>
+        <w:rPr>
+          <w:rFonts w:ascii="Times New Roman" w:eastAsia="Times New Roman" w:hAnsi="Times New Roman" w:cs="Times New Roman"/>
+        </w:rPr>
+      </w:pPr>
+      <w:r>
+        <w:rPr>
+          <w:rFonts w:ascii="Times New Roman" w:eastAsia="Times New Roman" w:hAnsi="Times New Roman" w:cs="Times New Roman"/>
+        </w:rPr>
+        <w:t>commit 389993d60eda57d676c50f97d55bdce0cdf1974c</w:t>
+      </w:r>
+    </w:p>
+    <w:p>
+      <w:pPr>
+        <w:pStyle w:val="ListParagraph"/>
+        <w:ind w:left="1440"/>
+        <w:rPr>
+          <w:rFonts w:ascii="Times New Roman" w:eastAsia="Times New Roman" w:hAnsi="Times New Roman" w:cs="Times New Roman"/>
+        </w:rPr>
+      </w:pPr>
+      <w:r>
+        <w:rPr>
+          <w:rFonts w:ascii="Times New Roman" w:eastAsia="Times New Roman" w:hAnsi="Times New Roman" w:cs="Times New Roman"/>
+        </w:rPr>
+        <w:t>Author: Ahmed Asjal &lt;aa24aux@herts.ac.uk&gt;</w:t>
+      </w:r>
+    </w:p>
+    <w:p>
+      <w:pPr>
+        <w:pStyle w:val="ListParagraph"/>
+        <w:ind w:left="1440"/>
+        <w:rPr>
+          <w:rFonts w:ascii="Times New Roman" w:eastAsia="Times New Roman" w:hAnsi="Times New Roman" w:cs="Times New Roman"/>
+        </w:rPr>
+      </w:pPr>
+      <w:r>
+        <w:rPr>
+          <w:rFonts w:ascii="Times New Roman" w:eastAsia="Times New Roman" w:hAnsi="Times New Roman" w:cs="Times New Roman"/>
+        </w:rPr>
+        <w:t>Date:   Fri Dec 12 15:12:53 2025 +0000</w:t>
+      </w:r>
+    </w:p>
+    <w:p>
+      <w:pPr>
+        <w:pStyle w:val="ListParagraph"/>
+        <w:ind w:left="1440"/>
+        <w:rPr>
+          <w:rFonts w:ascii="Times New Roman" w:eastAsia="Times New Roman" w:hAnsi="Times New Roman" w:cs="Times New Roman"/>
+        </w:rPr>
+      </w:pPr>
+    </w:p>
+    <w:p>
+      <w:pPr>
+        <w:pStyle w:val="ListParagraph"/>
+        <w:ind w:left="1440"/>
+        <w:rPr>
+          <w:rFonts w:ascii="Times New Roman" w:eastAsia="Times New Roman" w:hAnsi="Times New Roman" w:cs="Times New Roman"/>
+        </w:rPr>
+      </w:pPr>
+      <w:r>
+        <w:rPr>
+          <w:rFonts w:ascii="Times New Roman" w:eastAsia="Times New Roman" w:hAnsi="Times New Roman" w:cs="Times New Roman"/>
+        </w:rPr>
+        <w:t xml:space="preserve">    developed the scatter plot code with the team</w:t>
+      </w:r>
+    </w:p>
+    <w:p>
+      <w:pPr>
+        <w:pStyle w:val="ListParagraph"/>
+        <w:ind w:left="1440"/>
+        <w:rPr>
+          <w:rFonts w:ascii="Times New Roman" w:eastAsia="Times New Roman" w:hAnsi="Times New Roman" w:cs="Times New Roman"/>
+        </w:rPr>
+      </w:pPr>
+    </w:p>
+    <w:p>
+      <w:pPr>
+        <w:pStyle w:val="ListParagraph"/>
+        <w:ind w:left="1440"/>
+        <w:rPr>
+          <w:rFonts w:ascii="Times New Roman" w:eastAsia="Times New Roman" w:hAnsi="Times New Roman" w:cs="Times New Roman"/>
+        </w:rPr>
+      </w:pPr>
+      <w:r>
+        <w:rPr>
+          <w:rFonts w:ascii="Times New Roman" w:eastAsia="Times New Roman" w:hAnsi="Times New Roman" w:cs="Times New Roman"/>
+        </w:rPr>
+        <w:t>commit ae059c41a5eb1bf2effc908042f7c277ab95d8b9</w:t>
+      </w:r>
+    </w:p>
+    <w:p>
+      <w:pPr>
+        <w:pStyle w:val="ListParagraph"/>
+        <w:ind w:left="1440"/>
+        <w:rPr>
+          <w:rFonts w:ascii="Times New Roman" w:eastAsia="Times New Roman" w:hAnsi="Times New Roman" w:cs="Times New Roman"/>
+        </w:rPr>
+      </w:pPr>
+      <w:r>
+        <w:rPr>
+          <w:rFonts w:ascii="Times New Roman" w:eastAsia="Times New Roman" w:hAnsi="Times New Roman" w:cs="Times New Roman"/>
+        </w:rPr>
+        <w:t>Author: Ahmed Asjal &lt;aa24aux@herts.ac.uk&gt;</w:t>
+      </w:r>
+    </w:p>
+    <w:p>
+      <w:pPr>
+        <w:pStyle w:val="ListParagraph"/>
+        <w:ind w:left="1440"/>
+        <w:rPr>
+          <w:rFonts w:ascii="Times New Roman" w:eastAsia="Times New Roman" w:hAnsi="Times New Roman" w:cs="Times New Roman"/>
+        </w:rPr>
+      </w:pPr>
+      <w:r>
+        <w:rPr>
+          <w:rFonts w:ascii="Times New Roman" w:eastAsia="Times New Roman" w:hAnsi="Times New Roman" w:cs="Times New Roman"/>
+        </w:rPr>
+        <w:t>Date:   Fri Dec 12 15:08:46 2025 +0000</w:t>
+      </w:r>
+    </w:p>
+    <w:p>
+      <w:pPr>
+        <w:pStyle w:val="ListParagraph"/>
+        <w:ind w:left="1440"/>
+        <w:rPr>
+          <w:rFonts w:ascii="Times New Roman" w:eastAsia="Times New Roman" w:hAnsi="Times New Roman" w:cs="Times New Roman"/>
+        </w:rPr>
+      </w:pPr>
+    </w:p>
+    <w:p>
+      <w:pPr>
+        <w:pStyle w:val="ListParagraph"/>
+        <w:ind w:left="1440"/>
+        <w:rPr>
+          <w:rFonts w:ascii="Times New Roman" w:eastAsia="Times New Roman" w:hAnsi="Times New Roman" w:cs="Times New Roman"/>
+        </w:rPr>
+      </w:pPr>
+      <w:r>
+        <w:rPr>
+          <w:rFonts w:ascii="Times New Roman" w:eastAsia="Times New Roman" w:hAnsi="Times New Roman" w:cs="Times New Roman"/>
+        </w:rPr>
+        <w:t xml:space="preserve">    dataset cleaned and variables selected for evaluation</w:t>
+      </w:r>
+    </w:p>
+    <w:p>
+      <w:pPr>
+        <w:pStyle w:val="ListParagraph"/>
+        <w:ind w:left="1440"/>
+        <w:rPr>
+          <w:rFonts w:ascii="Times New Roman" w:eastAsia="Times New Roman" w:hAnsi="Times New Roman" w:cs="Times New Roman"/>
+        </w:rPr>
+      </w:pPr>
+    </w:p>
+    <w:p>
+      <w:pPr>
+        <w:pStyle w:val="ListParagraph"/>
+        <w:ind w:left="1440"/>
+        <w:rPr>
+          <w:rFonts w:ascii="Times New Roman" w:eastAsia="Times New Roman" w:hAnsi="Times New Roman" w:cs="Times New Roman"/>
+        </w:rPr>
+      </w:pPr>
+      <w:r>
+        <w:rPr>
+          <w:rFonts w:ascii="Times New Roman" w:eastAsia="Times New Roman" w:hAnsi="Times New Roman" w:cs="Times New Roman"/>
+        </w:rPr>
+        <w:t>commit 1a298d1efa79db527b7a70593d12617e5a18cc6d</w:t>
+      </w:r>
+    </w:p>
+    <w:p>
+      <w:pPr>
+        <w:pStyle w:val="ListParagraph"/>
+        <w:ind w:left="1440"/>
+        <w:rPr>
+          <w:rFonts w:ascii="Times New Roman" w:eastAsia="Times New Roman" w:hAnsi="Times New Roman" w:cs="Times New Roman"/>
+        </w:rPr>
+      </w:pPr>
+      <w:r>
+        <w:rPr>
+          <w:rFonts w:ascii="Times New Roman" w:eastAsia="Times New Roman" w:hAnsi="Times New Roman" w:cs="Times New Roman"/>
+        </w:rPr>
+        <w:t>Author: Mahipal-Narra &lt;mn24afo@herts.ac.uk&gt;</w:t>
+      </w:r>
+    </w:p>
+    <w:p>
+      <w:pPr>
+        <w:pStyle w:val="ListParagraph"/>
+        <w:ind w:left="1440"/>
+        <w:rPr>
+          <w:rFonts w:ascii="Times New Roman" w:eastAsia="Times New Roman" w:hAnsi="Times New Roman" w:cs="Times New Roman"/>
+        </w:rPr>
+      </w:pPr>
+      <w:r>
+        <w:rPr>
+          <w:rFonts w:ascii="Times New Roman" w:eastAsia="Times New Roman" w:hAnsi="Times New Roman" w:cs="Times New Roman"/>
+        </w:rPr>
+        <w:t>Date:   Fri Dec 12 15:04:21 2025 +0000</w:t>
+      </w:r>
+    </w:p>
+    <w:p>
+      <w:pPr>
+        <w:pStyle w:val="ListParagraph"/>
+        <w:ind w:left="1440"/>
+        <w:rPr>
+          <w:rFonts w:ascii="Times New Roman" w:eastAsia="Times New Roman" w:hAnsi="Times New Roman" w:cs="Times New Roman"/>
+        </w:rPr>
+      </w:pPr>
+    </w:p>
+    <w:p>
+      <w:pPr>
+        <w:pStyle w:val="ListParagraph"/>
+        <w:ind w:left="1440"/>
+        <w:rPr>
+          <w:rFonts w:ascii="Times New Roman" w:eastAsia="Times New Roman" w:hAnsi="Times New Roman" w:cs="Times New Roman"/>
+        </w:rPr>
+      </w:pPr>
+      <w:r>
+        <w:rPr>
+          <w:rFonts w:ascii="Times New Roman" w:eastAsia="Times New Roman" w:hAnsi="Times New Roman" w:cs="Times New Roman"/>
+        </w:rPr>
+        <w:t xml:space="preserve">    added contents to 2.2 of group report</w:t>
+      </w:r>
+    </w:p>
+    <w:p>
+      <w:pPr>
+        <w:pStyle w:val="ListParagraph"/>
+        <w:ind w:left="1440"/>
+        <w:rPr>
+          <w:rFonts w:ascii="Times New Roman" w:eastAsia="Times New Roman" w:hAnsi="Times New Roman" w:cs="Times New Roman"/>
+        </w:rPr>
+      </w:pPr>
+    </w:p>
+    <w:p>
+      <w:pPr>
+        <w:pStyle w:val="ListParagraph"/>
+        <w:ind w:left="1440"/>
+        <w:rPr>
+          <w:rFonts w:ascii="Times New Roman" w:eastAsia="Times New Roman" w:hAnsi="Times New Roman" w:cs="Times New Roman"/>
+        </w:rPr>
+      </w:pPr>
+      <w:r>
+        <w:rPr>
+          <w:rFonts w:ascii="Times New Roman" w:eastAsia="Times New Roman" w:hAnsi="Times New Roman" w:cs="Times New Roman"/>
+        </w:rPr>
+        <w:t>commit b07b4663d6ad939947c6728172eee3d729eca964</w:t>
+      </w:r>
+    </w:p>
+    <w:p>
+      <w:pPr>
+        <w:pStyle w:val="ListParagraph"/>
+        <w:ind w:left="1440"/>
+        <w:rPr>
+          <w:rFonts w:ascii="Times New Roman" w:eastAsia="Times New Roman" w:hAnsi="Times New Roman" w:cs="Times New Roman"/>
+        </w:rPr>
+      </w:pPr>
+      <w:r>
+        <w:rPr>
+          <w:rFonts w:ascii="Times New Roman" w:eastAsia="Times New Roman" w:hAnsi="Times New Roman" w:cs="Times New Roman"/>
+        </w:rPr>
+        <w:t>Author: Ahmed Asjal &lt;aa24aux@herts.ac.uk&gt;</w:t>
+      </w:r>
+    </w:p>
+    <w:p>
+      <w:pPr>
+        <w:pStyle w:val="ListParagraph"/>
+        <w:ind w:left="1440"/>
+        <w:rPr>
+          <w:rFonts w:ascii="Times New Roman" w:eastAsia="Times New Roman" w:hAnsi="Times New Roman" w:cs="Times New Roman"/>
+        </w:rPr>
+      </w:pPr>
+      <w:r>
+        <w:rPr>
+          <w:rFonts w:ascii="Times New Roman" w:eastAsia="Times New Roman" w:hAnsi="Times New Roman" w:cs="Times New Roman"/>
+        </w:rPr>
+        <w:t>Date:   Fri Dec 12 14:59:58 2025 +0000</w:t>
+      </w:r>
+    </w:p>
+    <w:p>
+      <w:pPr>
+        <w:pStyle w:val="ListParagraph"/>
+        <w:ind w:left="1440"/>
+        <w:rPr>
+          <w:rFonts w:ascii="Times New Roman" w:eastAsia="Times New Roman" w:hAnsi="Times New Roman" w:cs="Times New Roman"/>
+        </w:rPr>
+      </w:pPr>
+    </w:p>
+    <w:p>
+      <w:pPr>
+        <w:pStyle w:val="ListParagraph"/>
+        <w:ind w:left="1440"/>
+        <w:rPr>
+          <w:rFonts w:ascii="Times New Roman" w:eastAsia="Times New Roman" w:hAnsi="Times New Roman" w:cs="Times New Roman"/>
+        </w:rPr>
+      </w:pPr>
+      <w:r>
+        <w:rPr>
+          <w:rFonts w:ascii="Times New Roman" w:eastAsia="Times New Roman" w:hAnsi="Times New Roman" w:cs="Times New Roman"/>
+        </w:rPr>
+        <w:t xml:space="preserve">    added contents to 2.1 after research in Group Report</w:t>
+      </w:r>
+    </w:p>
+    <w:p>
+      <w:pPr>
+        <w:pStyle w:val="ListParagraph"/>
+        <w:ind w:left="1440"/>
+        <w:rPr>
+          <w:rFonts w:ascii="Times New Roman" w:eastAsia="Times New Roman" w:hAnsi="Times New Roman" w:cs="Times New Roman"/>
+        </w:rPr>
+      </w:pPr>
+    </w:p>
+    <w:p>
+      <w:pPr>
+        <w:pStyle w:val="ListParagraph"/>
+        <w:ind w:left="1440"/>
+        <w:rPr>
+          <w:rFonts w:ascii="Times New Roman" w:eastAsia="Times New Roman" w:hAnsi="Times New Roman" w:cs="Times New Roman"/>
+        </w:rPr>
+      </w:pPr>
+      <w:r>
+        <w:rPr>
+          <w:rFonts w:ascii="Times New Roman" w:eastAsia="Times New Roman" w:hAnsi="Times New Roman" w:cs="Times New Roman"/>
+        </w:rPr>
+        <w:t>commit 6b30dbfdb52115b0aa545a44bdce78518b4c871d</w:t>
+      </w:r>
+    </w:p>
+    <w:p>
+      <w:pPr>
+        <w:pStyle w:val="ListParagraph"/>
+        <w:ind w:left="1440"/>
+        <w:rPr>
+          <w:rFonts w:ascii="Times New Roman" w:eastAsia="Times New Roman" w:hAnsi="Times New Roman" w:cs="Times New Roman"/>
+        </w:rPr>
+      </w:pPr>
+      <w:r>
+        <w:rPr>
+          <w:rFonts w:ascii="Times New Roman" w:eastAsia="Times New Roman" w:hAnsi="Times New Roman" w:cs="Times New Roman"/>
+        </w:rPr>
+        <w:t>Merge: c597147 e7299e6</w:t>
+      </w:r>
+    </w:p>
+    <w:p>
+      <w:pPr>
+        <w:pStyle w:val="ListParagraph"/>
+        <w:ind w:left="1440"/>
+        <w:rPr>
+          <w:rFonts w:ascii="Times New Roman" w:eastAsia="Times New Roman" w:hAnsi="Times New Roman" w:cs="Times New Roman"/>
+        </w:rPr>
+      </w:pPr>
+      <w:r>
+        <w:rPr>
+          <w:rFonts w:ascii="Times New Roman" w:eastAsia="Times New Roman" w:hAnsi="Times New Roman" w:cs="Times New Roman"/>
+        </w:rPr>
+        <w:t xml:space="preserve">Author: Poornima </w:t>
+      </w:r>
+      <w:proofErr w:type="spellStart"/>
+      <w:r>
+        <w:rPr>
+          <w:rFonts w:ascii="Times New Roman" w:eastAsia="Times New Roman" w:hAnsi="Times New Roman" w:cs="Times New Roman"/>
+        </w:rPr>
+        <w:t>Ashwathappa</w:t>
+      </w:r>
+      <w:proofErr w:type="spellEnd"/>
+      <w:r>
+        <w:rPr>
+          <w:rFonts w:ascii="Times New Roman" w:eastAsia="Times New Roman" w:hAnsi="Times New Roman" w:cs="Times New Roman"/>
+        </w:rPr>
+        <w:t xml:space="preserve"> &lt;pa24abr@herts.ac.uk&gt;</w:t>
+      </w:r>
+    </w:p>
+    <w:p>
+      <w:pPr>
+        <w:pStyle w:val="ListParagraph"/>
+        <w:ind w:left="1440"/>
+        <w:rPr>
+          <w:rFonts w:ascii="Times New Roman" w:eastAsia="Times New Roman" w:hAnsi="Times New Roman" w:cs="Times New Roman"/>
+        </w:rPr>
+      </w:pPr>
+      <w:r>
+        <w:rPr>
+          <w:rFonts w:ascii="Times New Roman" w:eastAsia="Times New Roman" w:hAnsi="Times New Roman" w:cs="Times New Roman"/>
+        </w:rPr>
+        <w:t>Date:   Fri Dec 12 20:24:00 2025 +0530</w:t>
+      </w:r>
+    </w:p>
+    <w:p>
+      <w:pPr>
+        <w:pStyle w:val="ListParagraph"/>
+        <w:ind w:left="1440"/>
+        <w:rPr>
+          <w:rFonts w:ascii="Times New Roman" w:eastAsia="Times New Roman" w:hAnsi="Times New Roman" w:cs="Times New Roman"/>
+        </w:rPr>
+      </w:pPr>
+    </w:p>
+    <w:p>
+      <w:pPr>
+        <w:pStyle w:val="ListParagraph"/>
+        <w:ind w:left="1440"/>
+        <w:rPr>
+          <w:rFonts w:ascii="Times New Roman" w:eastAsia="Times New Roman" w:hAnsi="Times New Roman" w:cs="Times New Roman"/>
+        </w:rPr>
+      </w:pPr>
+      <w:r>
+        <w:rPr>
+          <w:rFonts w:ascii="Times New Roman" w:eastAsia="Times New Roman" w:hAnsi="Times New Roman" w:cs="Times New Roman"/>
+        </w:rPr>
+        <w:t xml:space="preserve">    added contents of 1.4 to group report</w:t>
+      </w:r>
+    </w:p>
+    <w:p>
+      <w:pPr>
+        <w:pStyle w:val="ListParagraph"/>
+        <w:ind w:left="1440"/>
+        <w:rPr>
+          <w:rFonts w:ascii="Times New Roman" w:eastAsia="Times New Roman" w:hAnsi="Times New Roman" w:cs="Times New Roman"/>
+        </w:rPr>
+      </w:pPr>
+    </w:p>
+    <w:p>
+      <w:pPr>
+        <w:pStyle w:val="ListParagraph"/>
+        <w:ind w:left="1440"/>
+        <w:rPr>
+          <w:rFonts w:ascii="Times New Roman" w:eastAsia="Times New Roman" w:hAnsi="Times New Roman" w:cs="Times New Roman"/>
+        </w:rPr>
+      </w:pPr>
+      <w:r>
+        <w:rPr>
+          <w:rFonts w:ascii="Times New Roman" w:eastAsia="Times New Roman" w:hAnsi="Times New Roman" w:cs="Times New Roman"/>
+        </w:rPr>
+        <w:lastRenderedPageBreak/>
+        <w:t>commit c5971477b03e2358ca9226e5763c85249f13de31</w:t>
+      </w:r>
+    </w:p>
+    <w:p>
+      <w:pPr>
+        <w:pStyle w:val="ListParagraph"/>
+        <w:ind w:left="1440"/>
+        <w:rPr>
+          <w:rFonts w:ascii="Times New Roman" w:eastAsia="Times New Roman" w:hAnsi="Times New Roman" w:cs="Times New Roman"/>
+        </w:rPr>
+      </w:pPr>
+      <w:r>
+        <w:rPr>
+          <w:rFonts w:ascii="Times New Roman" w:eastAsia="Times New Roman" w:hAnsi="Times New Roman" w:cs="Times New Roman"/>
+        </w:rPr>
+        <w:t xml:space="preserve">Author: Poornima </w:t>
+      </w:r>
+      <w:proofErr w:type="spellStart"/>
+      <w:r>
+        <w:rPr>
+          <w:rFonts w:ascii="Times New Roman" w:eastAsia="Times New Roman" w:hAnsi="Times New Roman" w:cs="Times New Roman"/>
+        </w:rPr>
+        <w:t>Ashwathappa</w:t>
+      </w:r>
+      <w:proofErr w:type="spellEnd"/>
+      <w:r>
+        <w:rPr>
+          <w:rFonts w:ascii="Times New Roman" w:eastAsia="Times New Roman" w:hAnsi="Times New Roman" w:cs="Times New Roman"/>
+        </w:rPr>
+        <w:t xml:space="preserve"> &lt;pa24abr@herts.ac.uk&gt;</w:t>
+      </w:r>
+    </w:p>
+    <w:p>
+      <w:pPr>
+        <w:pStyle w:val="ListParagraph"/>
+        <w:ind w:left="1440"/>
+        <w:rPr>
+          <w:rFonts w:ascii="Times New Roman" w:eastAsia="Times New Roman" w:hAnsi="Times New Roman" w:cs="Times New Roman"/>
+        </w:rPr>
+      </w:pPr>
+      <w:r>
+        <w:rPr>
+          <w:rFonts w:ascii="Times New Roman" w:eastAsia="Times New Roman" w:hAnsi="Times New Roman" w:cs="Times New Roman"/>
+        </w:rPr>
+        <w:t>Date:   Fri Dec 12 20:22:15 2025 +0530</w:t>
+      </w:r>
+    </w:p>
+    <w:p>
+      <w:pPr>
+        <w:pStyle w:val="ListParagraph"/>
+        <w:ind w:left="1440"/>
+        <w:rPr>
+          <w:rFonts w:ascii="Times New Roman" w:eastAsia="Times New Roman" w:hAnsi="Times New Roman" w:cs="Times New Roman"/>
+        </w:rPr>
+      </w:pPr>
+    </w:p>
+    <w:p>
+      <w:pPr>
+        <w:pStyle w:val="ListParagraph"/>
+        <w:ind w:left="1440"/>
+        <w:rPr>
+          <w:rFonts w:ascii="Times New Roman" w:eastAsia="Times New Roman" w:hAnsi="Times New Roman" w:cs="Times New Roman"/>
+        </w:rPr>
+      </w:pPr>
+      <w:r>
+        <w:rPr>
+          <w:rFonts w:ascii="Times New Roman" w:eastAsia="Times New Roman" w:hAnsi="Times New Roman" w:cs="Times New Roman"/>
+        </w:rPr>
+        <w:t xml:space="preserve">    added contents of 1.4 to group report</w:t>
+      </w:r>
+    </w:p>
+    <w:p>
+      <w:pPr>
+        <w:pStyle w:val="ListParagraph"/>
+        <w:ind w:left="1440"/>
+        <w:rPr>
+          <w:rFonts w:ascii="Times New Roman" w:eastAsia="Times New Roman" w:hAnsi="Times New Roman" w:cs="Times New Roman"/>
+        </w:rPr>
+      </w:pPr>
+    </w:p>
+    <w:p>
+      <w:pPr>
+        <w:pStyle w:val="ListParagraph"/>
+        <w:ind w:left="1440"/>
+        <w:rPr>
+          <w:rFonts w:ascii="Times New Roman" w:eastAsia="Times New Roman" w:hAnsi="Times New Roman" w:cs="Times New Roman"/>
+        </w:rPr>
+      </w:pPr>
+      <w:r>
+        <w:rPr>
+          <w:rFonts w:ascii="Times New Roman" w:eastAsia="Times New Roman" w:hAnsi="Times New Roman" w:cs="Times New Roman"/>
+        </w:rPr>
+        <w:t>commit e7299e6b6127f78a3f5a79fc55bbc805406d408d</w:t>
+      </w:r>
+    </w:p>
+    <w:p>
+      <w:pPr>
+        <w:pStyle w:val="ListParagraph"/>
+        <w:ind w:left="1440"/>
+        <w:rPr>
+          <w:rFonts w:ascii="Times New Roman" w:eastAsia="Times New Roman" w:hAnsi="Times New Roman" w:cs="Times New Roman"/>
+        </w:rPr>
+      </w:pPr>
+      <w:r>
+        <w:rPr>
+          <w:rFonts w:ascii="Times New Roman" w:eastAsia="Times New Roman" w:hAnsi="Times New Roman" w:cs="Times New Roman"/>
+        </w:rPr>
+        <w:t>Merge: bac52af 1ea2859</w:t>
+      </w:r>
+    </w:p>
+    <w:p>
+      <w:pPr>
+        <w:pStyle w:val="ListParagraph"/>
+        <w:ind w:left="1440"/>
+        <w:rPr>
+          <w:rFonts w:ascii="Times New Roman" w:eastAsia="Times New Roman" w:hAnsi="Times New Roman" w:cs="Times New Roman"/>
+        </w:rPr>
+      </w:pPr>
+      <w:r>
+        <w:rPr>
+          <w:rFonts w:ascii="Times New Roman" w:eastAsia="Times New Roman" w:hAnsi="Times New Roman" w:cs="Times New Roman"/>
+        </w:rPr>
+        <w:t>Author: Zaman Abbas Naqvi Syed &lt;zs24afe@herts.ac.uk&gt;</w:t>
+      </w:r>
+    </w:p>
+    <w:p>
+      <w:pPr>
+        <w:pStyle w:val="ListParagraph"/>
+        <w:ind w:left="1440"/>
+        <w:rPr>
+          <w:rFonts w:ascii="Times New Roman" w:eastAsia="Times New Roman" w:hAnsi="Times New Roman" w:cs="Times New Roman"/>
+        </w:rPr>
+      </w:pPr>
+      <w:r>
+        <w:rPr>
+          <w:rFonts w:ascii="Times New Roman" w:eastAsia="Times New Roman" w:hAnsi="Times New Roman" w:cs="Times New Roman"/>
+        </w:rPr>
+        <w:t>Date:   Fri Dec 12 14:49:54 2025 +0000</w:t>
+      </w:r>
+    </w:p>
+    <w:p>
+      <w:pPr>
+        <w:pStyle w:val="ListParagraph"/>
+        <w:ind w:left="1440"/>
+        <w:rPr>
+          <w:rFonts w:ascii="Times New Roman" w:eastAsia="Times New Roman" w:hAnsi="Times New Roman" w:cs="Times New Roman"/>
+        </w:rPr>
+      </w:pPr>
+    </w:p>
+    <w:p>
+      <w:pPr>
+        <w:pStyle w:val="ListParagraph"/>
+        <w:ind w:left="1440"/>
+        <w:rPr>
+          <w:rFonts w:ascii="Times New Roman" w:eastAsia="Times New Roman" w:hAnsi="Times New Roman" w:cs="Times New Roman"/>
+        </w:rPr>
+      </w:pPr>
+      <w:r>
+        <w:rPr>
+          <w:rFonts w:ascii="Times New Roman" w:eastAsia="Times New Roman" w:hAnsi="Times New Roman" w:cs="Times New Roman"/>
+        </w:rPr>
+        <w:t xml:space="preserve">    resolved Conflicts</w:t>
+      </w:r>
+    </w:p>
+    <w:p>
+      <w:pPr>
+        <w:pStyle w:val="ListParagraph"/>
+        <w:ind w:left="1440"/>
+        <w:rPr>
+          <w:rFonts w:ascii="Times New Roman" w:eastAsia="Times New Roman" w:hAnsi="Times New Roman" w:cs="Times New Roman"/>
+        </w:rPr>
+      </w:pPr>
+    </w:p>
+    <w:p>
+      <w:pPr>
+        <w:pStyle w:val="ListParagraph"/>
+        <w:ind w:left="1440"/>
+        <w:rPr>
+          <w:rFonts w:ascii="Times New Roman" w:eastAsia="Times New Roman" w:hAnsi="Times New Roman" w:cs="Times New Roman"/>
+        </w:rPr>
+      </w:pPr>
+      <w:r>
+        <w:rPr>
+          <w:rFonts w:ascii="Times New Roman" w:eastAsia="Times New Roman" w:hAnsi="Times New Roman" w:cs="Times New Roman"/>
+        </w:rPr>
+        <w:t>commit bac52af6527342ca7265c26716ce951a9c7e4131</w:t>
+      </w:r>
+    </w:p>
+    <w:p>
+      <w:pPr>
+        <w:pStyle w:val="ListParagraph"/>
+        <w:ind w:left="1440"/>
+        <w:rPr>
+          <w:rFonts w:ascii="Times New Roman" w:eastAsia="Times New Roman" w:hAnsi="Times New Roman" w:cs="Times New Roman"/>
+        </w:rPr>
+      </w:pPr>
+      <w:r>
+        <w:rPr>
+          <w:rFonts w:ascii="Times New Roman" w:eastAsia="Times New Roman" w:hAnsi="Times New Roman" w:cs="Times New Roman"/>
+        </w:rPr>
+        <w:t>Author: Zaman Abbas Naqvi Syed &lt;zs24afe@herts.ac.uk&gt;</w:t>
+      </w:r>
+    </w:p>
+    <w:p>
+      <w:pPr>
+        <w:pStyle w:val="ListParagraph"/>
+        <w:ind w:left="1440"/>
+        <w:rPr>
+          <w:rFonts w:ascii="Times New Roman" w:eastAsia="Times New Roman" w:hAnsi="Times New Roman" w:cs="Times New Roman"/>
+        </w:rPr>
+      </w:pPr>
+      <w:r>
+        <w:rPr>
+          <w:rFonts w:ascii="Times New Roman" w:eastAsia="Times New Roman" w:hAnsi="Times New Roman" w:cs="Times New Roman"/>
+        </w:rPr>
+        <w:t>Date:   Fri Dec 12 14:37:46 2025 +0000</w:t>
+      </w:r>
+    </w:p>
+    <w:p>
+      <w:pPr>
+        <w:pStyle w:val="ListParagraph"/>
+        <w:ind w:left="1440"/>
+        <w:rPr>
+          <w:rFonts w:ascii="Times New Roman" w:eastAsia="Times New Roman" w:hAnsi="Times New Roman" w:cs="Times New Roman"/>
+        </w:rPr>
+      </w:pPr>
+    </w:p>
+    <w:p>
+      <w:pPr>
+        <w:pStyle w:val="ListParagraph"/>
+        <w:ind w:left="1440"/>
+        <w:rPr>
+          <w:rFonts w:ascii="Times New Roman" w:eastAsia="Times New Roman" w:hAnsi="Times New Roman" w:cs="Times New Roman"/>
+        </w:rPr>
+      </w:pPr>
+      <w:r>
+        <w:rPr>
+          <w:rFonts w:ascii="Times New Roman" w:eastAsia="Times New Roman" w:hAnsi="Times New Roman" w:cs="Times New Roman"/>
+        </w:rPr>
+        <w:t xml:space="preserve">    added contents of 1.3 of Group Report</w:t>
+      </w:r>
+    </w:p>
+    <w:p>
+      <w:pPr>
+        <w:pStyle w:val="ListParagraph"/>
+        <w:ind w:left="1440"/>
+        <w:rPr>
+          <w:rFonts w:ascii="Times New Roman" w:eastAsia="Times New Roman" w:hAnsi="Times New Roman" w:cs="Times New Roman"/>
+        </w:rPr>
+      </w:pPr>
+    </w:p>
+    <w:p>
+      <w:pPr>
+        <w:pStyle w:val="ListParagraph"/>
+        <w:ind w:left="1440"/>
+        <w:rPr>
+          <w:rFonts w:ascii="Times New Roman" w:eastAsia="Times New Roman" w:hAnsi="Times New Roman" w:cs="Times New Roman"/>
+        </w:rPr>
+      </w:pPr>
+      <w:r>
+        <w:rPr>
+          <w:rFonts w:ascii="Times New Roman" w:eastAsia="Times New Roman" w:hAnsi="Times New Roman" w:cs="Times New Roman"/>
+        </w:rPr>
+        <w:t>commit 1ea285935759b0aae44d759806cf74c62437aee7</w:t>
+      </w:r>
+    </w:p>
+    <w:p>
+      <w:pPr>
+        <w:pStyle w:val="ListParagraph"/>
+        <w:ind w:left="1440"/>
+        <w:rPr>
+          <w:rFonts w:ascii="Times New Roman" w:eastAsia="Times New Roman" w:hAnsi="Times New Roman" w:cs="Times New Roman"/>
+        </w:rPr>
+      </w:pPr>
+      <w:r>
+        <w:rPr>
+          <w:rFonts w:ascii="Times New Roman" w:eastAsia="Times New Roman" w:hAnsi="Times New Roman" w:cs="Times New Roman"/>
+        </w:rPr>
+        <w:t>Merge: 2a2ff67 3278ee3</w:t>
+      </w:r>
+    </w:p>
+    <w:p>
+      <w:pPr>
+        <w:pStyle w:val="ListParagraph"/>
+        <w:ind w:left="1440"/>
+        <w:rPr>
+          <w:rFonts w:ascii="Times New Roman" w:eastAsia="Times New Roman" w:hAnsi="Times New Roman" w:cs="Times New Roman"/>
+        </w:rPr>
+      </w:pPr>
+      <w:r>
+        <w:rPr>
+          <w:rFonts w:ascii="Times New Roman" w:eastAsia="Times New Roman" w:hAnsi="Times New Roman" w:cs="Times New Roman"/>
+        </w:rPr>
+        <w:t>Author: Ahmed Asjal &lt;aa24aux@herts.ac.uk&gt;</w:t>
+      </w:r>
+    </w:p>
+    <w:p>
+      <w:pPr>
+        <w:pStyle w:val="ListParagraph"/>
+        <w:ind w:left="1440"/>
+        <w:rPr>
+          <w:rFonts w:ascii="Times New Roman" w:eastAsia="Times New Roman" w:hAnsi="Times New Roman" w:cs="Times New Roman"/>
+        </w:rPr>
+      </w:pPr>
+      <w:r>
+        <w:rPr>
+          <w:rFonts w:ascii="Times New Roman" w:eastAsia="Times New Roman" w:hAnsi="Times New Roman" w:cs="Times New Roman"/>
+        </w:rPr>
+        <w:t>Date:   Fri Dec 12 14:32:59 2025 +0000</w:t>
+      </w:r>
+    </w:p>
+    <w:p>
+      <w:pPr>
+        <w:pStyle w:val="ListParagraph"/>
+        <w:ind w:left="1440"/>
+        <w:rPr>
+          <w:rFonts w:ascii="Times New Roman" w:eastAsia="Times New Roman" w:hAnsi="Times New Roman" w:cs="Times New Roman"/>
+        </w:rPr>
+      </w:pPr>
+    </w:p>
+    <w:p>
+      <w:pPr>
+        <w:pStyle w:val="ListParagraph"/>
+        <w:ind w:left="1440"/>
+        <w:rPr>
+          <w:rFonts w:ascii="Times New Roman" w:eastAsia="Times New Roman" w:hAnsi="Times New Roman" w:cs="Times New Roman"/>
+        </w:rPr>
+      </w:pPr>
+      <w:r>
+        <w:rPr>
+          <w:rFonts w:ascii="Times New Roman" w:eastAsia="Times New Roman" w:hAnsi="Times New Roman" w:cs="Times New Roman"/>
+        </w:rPr>
+        <w:t xml:space="preserve">    Contents added 1.1 &amp; 1.2 to Group Report</w:t>
+      </w:r>
+    </w:p>
+    <w:p>
+      <w:pPr>
+        <w:pStyle w:val="ListParagraph"/>
+        <w:ind w:left="1440"/>
+        <w:rPr>
+          <w:rFonts w:ascii="Times New Roman" w:eastAsia="Times New Roman" w:hAnsi="Times New Roman" w:cs="Times New Roman"/>
+        </w:rPr>
+      </w:pPr>
+    </w:p>
+    <w:p>
+      <w:pPr>
+        <w:pStyle w:val="ListParagraph"/>
+        <w:ind w:left="1440"/>
+        <w:rPr>
+          <w:rFonts w:ascii="Times New Roman" w:eastAsia="Times New Roman" w:hAnsi="Times New Roman" w:cs="Times New Roman"/>
+        </w:rPr>
+      </w:pPr>
+      <w:r>
+        <w:rPr>
+          <w:rFonts w:ascii="Times New Roman" w:eastAsia="Times New Roman" w:hAnsi="Times New Roman" w:cs="Times New Roman"/>
+        </w:rPr>
+        <w:t>commit 2a2ff6737eb9d0eecb4f25faa94458ebec71ab61</w:t>
+      </w:r>
+    </w:p>
+    <w:p>
+      <w:pPr>
+        <w:pStyle w:val="ListParagraph"/>
+        <w:ind w:left="1440"/>
+        <w:rPr>
+          <w:rFonts w:ascii="Times New Roman" w:eastAsia="Times New Roman" w:hAnsi="Times New Roman" w:cs="Times New Roman"/>
+        </w:rPr>
+      </w:pPr>
+      <w:r>
+        <w:rPr>
+          <w:rFonts w:ascii="Times New Roman" w:eastAsia="Times New Roman" w:hAnsi="Times New Roman" w:cs="Times New Roman"/>
+        </w:rPr>
+        <w:t>Author: Ahmed Asjal &lt;aa24aux@herts.ac.uk&gt;</w:t>
+      </w:r>
+    </w:p>
+    <w:p>
+      <w:pPr>
+        <w:pStyle w:val="ListParagraph"/>
+        <w:ind w:left="1440"/>
+        <w:rPr>
+          <w:rFonts w:ascii="Times New Roman" w:eastAsia="Times New Roman" w:hAnsi="Times New Roman" w:cs="Times New Roman"/>
+        </w:rPr>
+      </w:pPr>
+      <w:r>
+        <w:rPr>
+          <w:rFonts w:ascii="Times New Roman" w:eastAsia="Times New Roman" w:hAnsi="Times New Roman" w:cs="Times New Roman"/>
+        </w:rPr>
+        <w:t>Date:   Fri Dec 12 14:31:29 2025 +0000</w:t>
+      </w:r>
+    </w:p>
+    <w:p>
+      <w:pPr>
+        <w:pStyle w:val="ListParagraph"/>
+        <w:ind w:left="1440"/>
+        <w:rPr>
+          <w:rFonts w:ascii="Times New Roman" w:eastAsia="Times New Roman" w:hAnsi="Times New Roman" w:cs="Times New Roman"/>
+        </w:rPr>
+      </w:pPr>
+    </w:p>
+    <w:p>
+      <w:pPr>
+        <w:pStyle w:val="ListParagraph"/>
+        <w:ind w:left="1440"/>
+        <w:rPr>
+          <w:rFonts w:ascii="Times New Roman" w:eastAsia="Times New Roman" w:hAnsi="Times New Roman" w:cs="Times New Roman"/>
+        </w:rPr>
+      </w:pPr>
+      <w:r>
+        <w:rPr>
+          <w:rFonts w:ascii="Times New Roman" w:eastAsia="Times New Roman" w:hAnsi="Times New Roman" w:cs="Times New Roman"/>
+        </w:rPr>
+        <w:t xml:space="preserve">    Contents added 1.1 &amp; 1.2 to Group Report</w:t>
+      </w:r>
+    </w:p>
+    <w:p>
+      <w:pPr>
+        <w:pStyle w:val="ListParagraph"/>
+        <w:ind w:left="1440"/>
+        <w:rPr>
+          <w:rFonts w:ascii="Times New Roman" w:eastAsia="Times New Roman" w:hAnsi="Times New Roman" w:cs="Times New Roman"/>
+        </w:rPr>
+      </w:pPr>
+    </w:p>
+    <w:p>
+      <w:pPr>
+        <w:pStyle w:val="ListParagraph"/>
+        <w:ind w:left="1440"/>
+        <w:rPr>
+          <w:rFonts w:ascii="Times New Roman" w:eastAsia="Times New Roman" w:hAnsi="Times New Roman" w:cs="Times New Roman"/>
+        </w:rPr>
+      </w:pPr>
+      <w:r>
+        <w:rPr>
+          <w:rFonts w:ascii="Times New Roman" w:eastAsia="Times New Roman" w:hAnsi="Times New Roman" w:cs="Times New Roman"/>
+        </w:rPr>
+        <w:t>commit 3278ee30985d9f135164f509889a75b589b3f1b1</w:t>
+      </w:r>
+    </w:p>
+    <w:p>
+      <w:pPr>
+        <w:pStyle w:val="ListParagraph"/>
+        <w:ind w:left="1440"/>
+        <w:rPr>
+          <w:rFonts w:ascii="Times New Roman" w:eastAsia="Times New Roman" w:hAnsi="Times New Roman" w:cs="Times New Roman"/>
+        </w:rPr>
+      </w:pPr>
+      <w:r>
+        <w:rPr>
+          <w:rFonts w:ascii="Times New Roman" w:eastAsia="Times New Roman" w:hAnsi="Times New Roman" w:cs="Times New Roman"/>
+        </w:rPr>
+        <w:t>Author: Mahipal-Narra &lt;mn24afo@herts.ac.uk&gt;</w:t>
+      </w:r>
+    </w:p>
+    <w:p>
+      <w:pPr>
+        <w:pStyle w:val="ListParagraph"/>
+        <w:ind w:left="1440"/>
+        <w:rPr>
+          <w:rFonts w:ascii="Times New Roman" w:eastAsia="Times New Roman" w:hAnsi="Times New Roman" w:cs="Times New Roman"/>
+        </w:rPr>
+      </w:pPr>
+      <w:r>
+        <w:rPr>
+          <w:rFonts w:ascii="Times New Roman" w:eastAsia="Times New Roman" w:hAnsi="Times New Roman" w:cs="Times New Roman"/>
+        </w:rPr>
+        <w:t>Date:   Fri Dec 12 14:05:24 2025 +0000</w:t>
+      </w:r>
+    </w:p>
+    <w:p>
+      <w:pPr>
+        <w:pStyle w:val="ListParagraph"/>
+        <w:ind w:left="1440"/>
+        <w:rPr>
+          <w:rFonts w:ascii="Times New Roman" w:eastAsia="Times New Roman" w:hAnsi="Times New Roman" w:cs="Times New Roman"/>
+        </w:rPr>
+      </w:pPr>
+    </w:p>
+    <w:p>
+      <w:pPr>
+        <w:pStyle w:val="ListParagraph"/>
+        <w:ind w:left="1440"/>
+        <w:rPr>
+          <w:rFonts w:ascii="Times New Roman" w:eastAsia="Times New Roman" w:hAnsi="Times New Roman" w:cs="Times New Roman"/>
+        </w:rPr>
+      </w:pPr>
+      <w:r>
+        <w:rPr>
+          <w:rFonts w:ascii="Times New Roman" w:eastAsia="Times New Roman" w:hAnsi="Times New Roman" w:cs="Times New Roman"/>
+        </w:rPr>
+        <w:t xml:space="preserve">    added detail to </w:t>
+      </w:r>
+      <w:proofErr w:type="spellStart"/>
+      <w:r>
+        <w:rPr>
+          <w:rFonts w:ascii="Times New Roman" w:eastAsia="Times New Roman" w:hAnsi="Times New Roman" w:cs="Times New Roman"/>
+        </w:rPr>
+        <w:t>rq</w:t>
+      </w:r>
+      <w:proofErr w:type="spellEnd"/>
+    </w:p>
+    <w:p>
+      <w:pPr>
+        <w:pStyle w:val="ListParagraph"/>
+        <w:ind w:left="1440"/>
+        <w:rPr>
+          <w:rFonts w:ascii="Times New Roman" w:eastAsia="Times New Roman" w:hAnsi="Times New Roman" w:cs="Times New Roman"/>
+        </w:rPr>
+      </w:pPr>
+    </w:p>
+    <w:p>
+      <w:pPr>
+        <w:pStyle w:val="ListParagraph"/>
+        <w:ind w:left="1440"/>
+        <w:rPr>
+          <w:rFonts w:ascii="Times New Roman" w:eastAsia="Times New Roman" w:hAnsi="Times New Roman" w:cs="Times New Roman"/>
+        </w:rPr>
+      </w:pPr>
+      <w:r>
+        <w:rPr>
+          <w:rFonts w:ascii="Times New Roman" w:eastAsia="Times New Roman" w:hAnsi="Times New Roman" w:cs="Times New Roman"/>
+        </w:rPr>
+        <w:t>commit 80a2709aa19bd960cf9fa28c315772732a7e9d69</w:t>
+      </w:r>
+    </w:p>
+    <w:p>
+      <w:pPr>
+        <w:pStyle w:val="ListParagraph"/>
+        <w:ind w:left="1440"/>
+        <w:rPr>
+          <w:rFonts w:ascii="Times New Roman" w:eastAsia="Times New Roman" w:hAnsi="Times New Roman" w:cs="Times New Roman"/>
+        </w:rPr>
+      </w:pPr>
+      <w:r>
+        <w:rPr>
+          <w:rFonts w:ascii="Times New Roman" w:eastAsia="Times New Roman" w:hAnsi="Times New Roman" w:cs="Times New Roman"/>
+        </w:rPr>
+        <w:t xml:space="preserve">Author: Poornima </w:t>
+      </w:r>
+      <w:proofErr w:type="spellStart"/>
+      <w:r>
+        <w:rPr>
+          <w:rFonts w:ascii="Times New Roman" w:eastAsia="Times New Roman" w:hAnsi="Times New Roman" w:cs="Times New Roman"/>
+        </w:rPr>
+        <w:t>Ashwathappa</w:t>
+      </w:r>
+      <w:proofErr w:type="spellEnd"/>
+      <w:r>
+        <w:rPr>
+          <w:rFonts w:ascii="Times New Roman" w:eastAsia="Times New Roman" w:hAnsi="Times New Roman" w:cs="Times New Roman"/>
+        </w:rPr>
+        <w:t xml:space="preserve"> &lt;pa24abr@herts.ac.uk&gt;</w:t>
+      </w:r>
+    </w:p>
+    <w:p>
+      <w:pPr>
+        <w:pStyle w:val="ListParagraph"/>
+        <w:ind w:left="1440"/>
+        <w:rPr>
+          <w:rFonts w:ascii="Times New Roman" w:eastAsia="Times New Roman" w:hAnsi="Times New Roman" w:cs="Times New Roman"/>
+        </w:rPr>
+      </w:pPr>
+      <w:r>
+        <w:rPr>
+          <w:rFonts w:ascii="Times New Roman" w:eastAsia="Times New Roman" w:hAnsi="Times New Roman" w:cs="Times New Roman"/>
+        </w:rPr>
+        <w:t>Date:   Fri Dec 12 18:59:05 2025 +0530</w:t>
+      </w:r>
+    </w:p>
+    <w:p>
+      <w:pPr>
+        <w:pStyle w:val="ListParagraph"/>
+        <w:ind w:left="1440"/>
+        <w:rPr>
+          <w:rFonts w:ascii="Times New Roman" w:eastAsia="Times New Roman" w:hAnsi="Times New Roman" w:cs="Times New Roman"/>
+        </w:rPr>
+      </w:pPr>
+    </w:p>
+    <w:p>
+      <w:pPr>
+        <w:pStyle w:val="ListParagraph"/>
+        <w:ind w:left="1440"/>
+        <w:rPr>
+          <w:rFonts w:ascii="Times New Roman" w:eastAsia="Times New Roman" w:hAnsi="Times New Roman" w:cs="Times New Roman"/>
+        </w:rPr>
+      </w:pPr>
+      <w:r>
+        <w:rPr>
+          <w:rFonts w:ascii="Times New Roman" w:eastAsia="Times New Roman" w:hAnsi="Times New Roman" w:cs="Times New Roman"/>
+        </w:rPr>
+        <w:t xml:space="preserve">    Updated Hypothesis statement as required</w:t>
+      </w:r>
+    </w:p>
+    <w:p>
+      <w:pPr>
+        <w:pStyle w:val="ListParagraph"/>
+        <w:ind w:left="1440"/>
+        <w:rPr>
+          <w:rFonts w:ascii="Times New Roman" w:eastAsia="Times New Roman" w:hAnsi="Times New Roman" w:cs="Times New Roman"/>
+        </w:rPr>
+      </w:pPr>
+    </w:p>
+    <w:p>
+      <w:pPr>
+        <w:pStyle w:val="ListParagraph"/>
+        <w:ind w:left="1440"/>
+        <w:rPr>
+          <w:rFonts w:ascii="Times New Roman" w:eastAsia="Times New Roman" w:hAnsi="Times New Roman" w:cs="Times New Roman"/>
+        </w:rPr>
+      </w:pPr>
+    </w:p>
+    <w:p>
+      <w:pPr>
+        <w:pStyle w:val="ListParagraph"/>
+        <w:ind w:left="1440"/>
+        <w:rPr>
+          <w:rFonts w:ascii="Times New Roman" w:eastAsia="Times New Roman" w:hAnsi="Times New Roman" w:cs="Times New Roman"/>
+        </w:rPr>
+      </w:pPr>
+      <w:r>
+        <w:rPr>
+          <w:rFonts w:ascii="Times New Roman" w:eastAsia="Times New Roman" w:hAnsi="Times New Roman" w:cs="Times New Roman"/>
+        </w:rPr>
+        <w:t>commit dcd55810c5d2ede8b60a903e674defdf1168421a</w:t>
+      </w:r>
+    </w:p>
+    <w:p>
+      <w:pPr>
+        <w:pStyle w:val="ListParagraph"/>
+        <w:ind w:left="1440"/>
+        <w:rPr>
+          <w:rFonts w:ascii="Times New Roman" w:eastAsia="Times New Roman" w:hAnsi="Times New Roman" w:cs="Times New Roman"/>
+        </w:rPr>
+      </w:pPr>
+      <w:r>
+        <w:rPr>
+          <w:rFonts w:ascii="Times New Roman" w:eastAsia="Times New Roman" w:hAnsi="Times New Roman" w:cs="Times New Roman"/>
+        </w:rPr>
+        <w:t>Author: Zaman Abbas Naqvi Syed &lt;zs24afe@herts.ac.uk&gt;</w:t>
+      </w:r>
+    </w:p>
+    <w:p>
+      <w:pPr>
+        <w:pStyle w:val="ListParagraph"/>
+        <w:ind w:left="1440"/>
+        <w:rPr>
+          <w:rFonts w:ascii="Times New Roman" w:eastAsia="Times New Roman" w:hAnsi="Times New Roman" w:cs="Times New Roman"/>
+        </w:rPr>
+      </w:pPr>
+      <w:r>
+        <w:rPr>
+          <w:rFonts w:ascii="Times New Roman" w:eastAsia="Times New Roman" w:hAnsi="Times New Roman" w:cs="Times New Roman"/>
+        </w:rPr>
+        <w:t>Date:   Fri Dec 12 13:13:37 2025 +0000</w:t>
+      </w:r>
+    </w:p>
+    <w:p>
+      <w:pPr>
+        <w:pStyle w:val="ListParagraph"/>
+        <w:ind w:left="1440"/>
+        <w:rPr>
+          <w:rFonts w:ascii="Times New Roman" w:eastAsia="Times New Roman" w:hAnsi="Times New Roman" w:cs="Times New Roman"/>
+        </w:rPr>
+      </w:pPr>
+    </w:p>
+    <w:p>
+      <w:pPr>
+        <w:pStyle w:val="ListParagraph"/>
+        <w:ind w:left="1440"/>
+        <w:rPr>
+          <w:rFonts w:ascii="Times New Roman" w:eastAsia="Times New Roman" w:hAnsi="Times New Roman" w:cs="Times New Roman"/>
+        </w:rPr>
+      </w:pPr>
+      <w:r>
+        <w:rPr>
+          <w:rFonts w:ascii="Times New Roman" w:eastAsia="Times New Roman" w:hAnsi="Times New Roman" w:cs="Times New Roman"/>
+        </w:rPr>
+        <w:t xml:space="preserve">    Commit check for Zaman</w:t>
+      </w:r>
+    </w:p>
+    <w:p>
+      <w:pPr>
+        <w:pStyle w:val="ListParagraph"/>
+        <w:ind w:left="1440"/>
+        <w:rPr>
+          <w:rFonts w:ascii="Times New Roman" w:eastAsia="Times New Roman" w:hAnsi="Times New Roman" w:cs="Times New Roman"/>
+        </w:rPr>
+      </w:pPr>
+    </w:p>
+    <w:p>
+      <w:pPr>
+        <w:pStyle w:val="ListParagraph"/>
+        <w:ind w:left="1440"/>
+        <w:rPr>
+          <w:rFonts w:ascii="Times New Roman" w:eastAsia="Times New Roman" w:hAnsi="Times New Roman" w:cs="Times New Roman"/>
+        </w:rPr>
+      </w:pPr>
+      <w:r>
+        <w:rPr>
+          <w:rFonts w:ascii="Times New Roman" w:eastAsia="Times New Roman" w:hAnsi="Times New Roman" w:cs="Times New Roman"/>
+        </w:rPr>
+        <w:t>commit de27556acd1dbfe8dc10bd4e08e65eb24e151e55</w:t>
+      </w:r>
+    </w:p>
+    <w:p>
+      <w:pPr>
+        <w:pStyle w:val="ListParagraph"/>
+        <w:ind w:left="1440"/>
+        <w:rPr>
+          <w:rFonts w:ascii="Times New Roman" w:eastAsia="Times New Roman" w:hAnsi="Times New Roman" w:cs="Times New Roman"/>
+        </w:rPr>
+      </w:pPr>
+      <w:r>
+        <w:rPr>
+          <w:rFonts w:ascii="Times New Roman" w:eastAsia="Times New Roman" w:hAnsi="Times New Roman" w:cs="Times New Roman"/>
+        </w:rPr>
+        <w:t>Author: Hyder5110 &lt;hyderhussainr@gmail.com&gt;</w:t>
+      </w:r>
+    </w:p>
+    <w:p>
+      <w:pPr>
+        <w:pStyle w:val="ListParagraph"/>
+        <w:ind w:left="1440"/>
+        <w:rPr>
+          <w:rFonts w:ascii="Times New Roman" w:eastAsia="Times New Roman" w:hAnsi="Times New Roman" w:cs="Times New Roman"/>
+        </w:rPr>
+      </w:pPr>
+      <w:r>
+        <w:rPr>
+          <w:rFonts w:ascii="Times New Roman" w:eastAsia="Times New Roman" w:hAnsi="Times New Roman" w:cs="Times New Roman"/>
+        </w:rPr>
+        <w:t>Date:   Fri Dec 12 12:58:33 2025 +0000</w:t>
+      </w:r>
+    </w:p>
+    <w:p>
+      <w:pPr>
+        <w:pStyle w:val="ListParagraph"/>
+        <w:ind w:left="1440"/>
+        <w:rPr>
+          <w:rFonts w:ascii="Times New Roman" w:eastAsia="Times New Roman" w:hAnsi="Times New Roman" w:cs="Times New Roman"/>
+        </w:rPr>
+      </w:pPr>
+    </w:p>
+    <w:p>
+      <w:pPr>
+        <w:pStyle w:val="ListParagraph"/>
+        <w:ind w:left="1440"/>
+        <w:rPr>
+          <w:rFonts w:ascii="Times New Roman" w:eastAsia="Times New Roman" w:hAnsi="Times New Roman" w:cs="Times New Roman"/>
+        </w:rPr>
+      </w:pPr>
+      <w:r>
+        <w:rPr>
+          <w:rFonts w:ascii="Times New Roman" w:eastAsia="Times New Roman" w:hAnsi="Times New Roman" w:cs="Times New Roman"/>
+        </w:rPr>
+        <w:t xml:space="preserve">    Reframed the RQ Statement as required</w:t>
+      </w:r>
+    </w:p>
+    <w:p>
+      <w:pPr>
+        <w:pStyle w:val="ListParagraph"/>
+        <w:ind w:left="1440"/>
+        <w:rPr>
+          <w:rFonts w:ascii="Times New Roman" w:eastAsia="Times New Roman" w:hAnsi="Times New Roman" w:cs="Times New Roman"/>
+        </w:rPr>
+      </w:pPr>
+    </w:p>
+    <w:p>
+      <w:pPr>
+        <w:pStyle w:val="ListParagraph"/>
+        <w:ind w:left="1440"/>
+        <w:rPr>
+          <w:rFonts w:ascii="Times New Roman" w:eastAsia="Times New Roman" w:hAnsi="Times New Roman" w:cs="Times New Roman"/>
+        </w:rPr>
+      </w:pPr>
+      <w:r>
+        <w:rPr>
+          <w:rFonts w:ascii="Times New Roman" w:eastAsia="Times New Roman" w:hAnsi="Times New Roman" w:cs="Times New Roman"/>
+        </w:rPr>
+        <w:t>commit bcdcb3e18164a91e4b7c26f35cf85f805f9003c6</w:t>
+      </w:r>
+    </w:p>
+    <w:p>
+      <w:pPr>
+        <w:pStyle w:val="ListParagraph"/>
+        <w:ind w:left="1440"/>
+        <w:rPr>
+          <w:rFonts w:ascii="Times New Roman" w:eastAsia="Times New Roman" w:hAnsi="Times New Roman" w:cs="Times New Roman"/>
+        </w:rPr>
+      </w:pPr>
+      <w:r>
+        <w:rPr>
+          <w:rFonts w:ascii="Times New Roman" w:eastAsia="Times New Roman" w:hAnsi="Times New Roman" w:cs="Times New Roman"/>
+        </w:rPr>
+        <w:t>Author: Ahmed Asjal &lt;aa24aux@herts.ac.uk&gt;</w:t>
+      </w:r>
+    </w:p>
+    <w:p>
+      <w:pPr>
+        <w:pStyle w:val="ListParagraph"/>
+        <w:ind w:left="1440"/>
+        <w:rPr>
+          <w:rFonts w:ascii="Times New Roman" w:eastAsia="Times New Roman" w:hAnsi="Times New Roman" w:cs="Times New Roman"/>
+        </w:rPr>
+      </w:pPr>
+      <w:r>
+        <w:rPr>
+          <w:rFonts w:ascii="Times New Roman" w:eastAsia="Times New Roman" w:hAnsi="Times New Roman" w:cs="Times New Roman"/>
+        </w:rPr>
+        <w:t>Date:   Thu Dec 11 00:10:06 2025 +0000</w:t>
+      </w:r>
+    </w:p>
+    <w:p>
+      <w:pPr>
+        <w:pStyle w:val="ListParagraph"/>
+        <w:ind w:left="1440"/>
+        <w:rPr>
+          <w:rFonts w:ascii="Times New Roman" w:eastAsia="Times New Roman" w:hAnsi="Times New Roman" w:cs="Times New Roman"/>
+        </w:rPr>
+      </w:pPr>
+    </w:p>
+    <w:p>
+      <w:pPr>
+        <w:pStyle w:val="ListParagraph"/>
+        <w:ind w:left="1440"/>
+        <w:rPr>
+          <w:rFonts w:ascii="Times New Roman" w:eastAsia="Times New Roman" w:hAnsi="Times New Roman" w:cs="Times New Roman"/>
+        </w:rPr>
+      </w:pPr>
+      <w:r>
+        <w:rPr>
+          <w:rFonts w:ascii="Times New Roman" w:eastAsia="Times New Roman" w:hAnsi="Times New Roman" w:cs="Times New Roman"/>
+        </w:rPr>
+        <w:t xml:space="preserve">    pulled the dataset file in git</w:t>
+      </w:r>
+    </w:p>
+    <w:p>
+      <w:pPr>
+        <w:pStyle w:val="ListParagraph"/>
+        <w:ind w:left="1440"/>
+        <w:rPr>
+          <w:rFonts w:ascii="Times New Roman" w:eastAsia="Times New Roman" w:hAnsi="Times New Roman" w:cs="Times New Roman"/>
+        </w:rPr>
+      </w:pPr>
+    </w:p>
+    <w:p>
+      <w:pPr>
+        <w:pStyle w:val="ListParagraph"/>
+        <w:ind w:left="1440"/>
+        <w:rPr>
+          <w:rFonts w:ascii="Times New Roman" w:eastAsia="Times New Roman" w:hAnsi="Times New Roman" w:cs="Times New Roman"/>
+        </w:rPr>
+      </w:pPr>
+      <w:r>
+        <w:rPr>
+          <w:rFonts w:ascii="Times New Roman" w:eastAsia="Times New Roman" w:hAnsi="Times New Roman" w:cs="Times New Roman"/>
+        </w:rPr>
+        <w:t>commit 2915634f225fc96c29f4f04deb53fb71c42b565d</w:t>
+      </w:r>
+    </w:p>
+    <w:p>
+      <w:pPr>
+        <w:pStyle w:val="ListParagraph"/>
+        <w:ind w:left="1440"/>
+        <w:rPr>
+          <w:rFonts w:ascii="Times New Roman" w:eastAsia="Times New Roman" w:hAnsi="Times New Roman" w:cs="Times New Roman"/>
+        </w:rPr>
+      </w:pPr>
+      <w:r>
+        <w:rPr>
+          <w:rFonts w:ascii="Times New Roman" w:eastAsia="Times New Roman" w:hAnsi="Times New Roman" w:cs="Times New Roman"/>
+        </w:rPr>
+        <w:t>Author: Ahmed Asjal &lt;aa24aux@herts.ac.uk&gt;</w:t>
+      </w:r>
+    </w:p>
+    <w:p>
+      <w:pPr>
+        <w:pStyle w:val="ListParagraph"/>
+        <w:ind w:left="1440"/>
+        <w:rPr>
+          <w:rFonts w:ascii="Times New Roman" w:eastAsia="Times New Roman" w:hAnsi="Times New Roman" w:cs="Times New Roman"/>
+        </w:rPr>
+      </w:pPr>
+      <w:r>
+        <w:rPr>
+          <w:rFonts w:ascii="Times New Roman" w:eastAsia="Times New Roman" w:hAnsi="Times New Roman" w:cs="Times New Roman"/>
+        </w:rPr>
+        <w:t>Date:   Thu Dec 11 00:08:42 2025 +0000</w:t>
+      </w:r>
+    </w:p>
+    <w:p>
+      <w:pPr>
+        <w:pStyle w:val="ListParagraph"/>
+        <w:ind w:left="1440"/>
+        <w:rPr>
+          <w:rFonts w:ascii="Times New Roman" w:eastAsia="Times New Roman" w:hAnsi="Times New Roman" w:cs="Times New Roman"/>
+        </w:rPr>
+      </w:pPr>
+    </w:p>
+    <w:p>
+      <w:pPr>
+        <w:pStyle w:val="ListParagraph"/>
+        <w:ind w:left="1440"/>
+        <w:rPr>
+          <w:rFonts w:ascii="Times New Roman" w:eastAsia="Times New Roman" w:hAnsi="Times New Roman" w:cs="Times New Roman"/>
+        </w:rPr>
+      </w:pPr>
+      <w:r>
+        <w:rPr>
+          <w:rFonts w:ascii="Times New Roman" w:eastAsia="Times New Roman" w:hAnsi="Times New Roman" w:cs="Times New Roman"/>
+        </w:rPr>
+        <w:t xml:space="preserve">    Updates in the RQ Demo PPT</w:t>
+      </w:r>
+    </w:p>
+    <w:p>
+      <w:pPr>
+        <w:pStyle w:val="ListParagraph"/>
+        <w:ind w:left="1440"/>
+        <w:rPr>
+          <w:rFonts w:ascii="Times New Roman" w:eastAsia="Times New Roman" w:hAnsi="Times New Roman" w:cs="Times New Roman"/>
+        </w:rPr>
+      </w:pPr>
+    </w:p>
+    <w:p>
+      <w:pPr>
+        <w:pStyle w:val="ListParagraph"/>
+        <w:ind w:left="1440"/>
+        <w:rPr>
+          <w:rFonts w:ascii="Times New Roman" w:eastAsia="Times New Roman" w:hAnsi="Times New Roman" w:cs="Times New Roman"/>
+        </w:rPr>
+      </w:pPr>
+      <w:r>
+        <w:rPr>
+          <w:rFonts w:ascii="Times New Roman" w:eastAsia="Times New Roman" w:hAnsi="Times New Roman" w:cs="Times New Roman"/>
+        </w:rPr>
+        <w:t>commit 61ce721d0ad10999de37ab789821b5d2f9334d12</w:t>
+      </w:r>
+    </w:p>
+    <w:p>
+      <w:pPr>
+        <w:pStyle w:val="ListParagraph"/>
+        <w:ind w:left="1440"/>
+        <w:rPr>
+          <w:rFonts w:ascii="Times New Roman" w:eastAsia="Times New Roman" w:hAnsi="Times New Roman" w:cs="Times New Roman"/>
+        </w:rPr>
+      </w:pPr>
+      <w:r>
+        <w:rPr>
+          <w:rFonts w:ascii="Times New Roman" w:eastAsia="Times New Roman" w:hAnsi="Times New Roman" w:cs="Times New Roman"/>
+        </w:rPr>
+        <w:t>Author: Ahmed Asjal &lt;aa24aux@herts.ac.uk&gt;</w:t>
+      </w:r>
+    </w:p>
+    <w:p>
+      <w:pPr>
+        <w:pStyle w:val="ListParagraph"/>
+        <w:ind w:left="1440"/>
+        <w:rPr>
+          <w:rFonts w:ascii="Times New Roman" w:eastAsia="Times New Roman" w:hAnsi="Times New Roman" w:cs="Times New Roman"/>
+        </w:rPr>
+      </w:pPr>
+      <w:r>
+        <w:rPr>
+          <w:rFonts w:ascii="Times New Roman" w:eastAsia="Times New Roman" w:hAnsi="Times New Roman" w:cs="Times New Roman"/>
+        </w:rPr>
+        <w:t>Date:   Thu Dec 11 00:05:12 2025 +0000</w:t>
+      </w:r>
+    </w:p>
+    <w:p>
+      <w:pPr>
+        <w:pStyle w:val="ListParagraph"/>
+        <w:ind w:left="1440"/>
+        <w:rPr>
+          <w:rFonts w:ascii="Times New Roman" w:eastAsia="Times New Roman" w:hAnsi="Times New Roman" w:cs="Times New Roman"/>
+        </w:rPr>
+      </w:pPr>
+    </w:p>
+    <w:p>
+      <w:pPr>
+        <w:pStyle w:val="ListParagraph"/>
+        <w:ind w:left="1440"/>
+        <w:rPr>
+          <w:rFonts w:ascii="Times New Roman" w:eastAsia="Times New Roman" w:hAnsi="Times New Roman" w:cs="Times New Roman"/>
+        </w:rPr>
+      </w:pPr>
+      <w:r>
+        <w:rPr>
+          <w:rFonts w:ascii="Times New Roman" w:eastAsia="Times New Roman" w:hAnsi="Times New Roman" w:cs="Times New Roman"/>
+        </w:rPr>
+        <w:t xml:space="preserve">    Creating Presentation for RQ</w:t>
+      </w:r>
+    </w:p>
+    <w:p>
+      <w:pPr>
+        <w:pStyle w:val="ListParagraph"/>
+        <w:ind w:left="1440"/>
+        <w:rPr>
+          <w:rFonts w:ascii="Times New Roman" w:eastAsia="Times New Roman" w:hAnsi="Times New Roman" w:cs="Times New Roman"/>
+        </w:rPr>
+      </w:pPr>
+      <w:r>
+        <w:rPr>
+          <w:rFonts w:ascii="Times New Roman" w:eastAsia="Times New Roman" w:hAnsi="Times New Roman" w:cs="Times New Roman"/>
+        </w:rPr>
+        <w:t xml:space="preserve"> ESCOD</w:t>
+      </w:r>
+    </w:p>
+    <w:p>
+      <w:pPr>
+        <w:pStyle w:val="ListParagraph"/>
+        <w:ind w:left="1440"/>
+        <w:rPr>
+          <w:rFonts w:ascii="Times New Roman" w:eastAsia="Times New Roman" w:hAnsi="Times New Roman" w:cs="Times New Roman"/>
+        </w:rPr>
+      </w:pPr>
+    </w:p>
+    <w:p>
+      <w:pPr>
+        <w:pStyle w:val="ListParagraph"/>
+        <w:ind w:left="1440"/>
+        <w:rPr>
+          <w:rFonts w:ascii="Times New Roman" w:eastAsia="Times New Roman" w:hAnsi="Times New Roman" w:cs="Times New Roman"/>
+        </w:rPr>
+      </w:pPr>
+      <w:r>
+        <w:rPr>
+          <w:rFonts w:ascii="Times New Roman" w:eastAsia="Times New Roman" w:hAnsi="Times New Roman" w:cs="Times New Roman"/>
+        </w:rPr>
+        <w:t>commit dcd55810c5d2ede8b60a903e674defdf1168421a</w:t>
+      </w:r>
+    </w:p>
+    <w:p>
+      <w:pPr>
+        <w:pStyle w:val="ListParagraph"/>
+        <w:ind w:left="1440"/>
+        <w:rPr>
+          <w:rFonts w:ascii="Times New Roman" w:eastAsia="Times New Roman" w:hAnsi="Times New Roman" w:cs="Times New Roman"/>
+        </w:rPr>
+      </w:pPr>
+      <w:r>
+        <w:rPr>
+          <w:rFonts w:ascii="Times New Roman" w:eastAsia="Times New Roman" w:hAnsi="Times New Roman" w:cs="Times New Roman"/>
+        </w:rPr>
+        <w:t>Author: Zaman Abbas Naqvi Syed &lt;zs24afe@herts.ac.uk&gt;</w:t>
+      </w:r>
+    </w:p>
+    <w:p>
+      <w:pPr>
+        <w:pStyle w:val="ListParagraph"/>
+        <w:ind w:left="1440"/>
+        <w:rPr>
+          <w:rFonts w:ascii="Times New Roman" w:eastAsia="Times New Roman" w:hAnsi="Times New Roman" w:cs="Times New Roman"/>
+        </w:rPr>
+      </w:pPr>
+      <w:r>
+        <w:rPr>
+          <w:rFonts w:ascii="Times New Roman" w:eastAsia="Times New Roman" w:hAnsi="Times New Roman" w:cs="Times New Roman"/>
+        </w:rPr>
+        <w:t>Date:   Fri Dec 12 13:13:37 2025 +0000</w:t>
+      </w:r>
+    </w:p>
+    <w:p>
+      <w:pPr>
+        <w:pStyle w:val="ListParagraph"/>
+        <w:ind w:left="1440"/>
+        <w:rPr>
+          <w:rFonts w:ascii="Times New Roman" w:eastAsia="Times New Roman" w:hAnsi="Times New Roman" w:cs="Times New Roman"/>
+        </w:rPr>
+      </w:pPr>
+    </w:p>
+    <w:p>
+      <w:pPr>
+        <w:pStyle w:val="ListParagraph"/>
+        <w:ind w:left="1440"/>
+        <w:rPr>
+          <w:rFonts w:ascii="Times New Roman" w:eastAsia="Times New Roman" w:hAnsi="Times New Roman" w:cs="Times New Roman"/>
+        </w:rPr>
+      </w:pPr>
+      <w:r>
+        <w:rPr>
+          <w:rFonts w:ascii="Times New Roman" w:eastAsia="Times New Roman" w:hAnsi="Times New Roman" w:cs="Times New Roman"/>
+        </w:rPr>
+        <w:t xml:space="preserve">    Commit check for Zaman</w:t>
+      </w:r>
+    </w:p>
+    <w:p>
+      <w:pPr>
+        <w:pStyle w:val="ListParagraph"/>
+        <w:ind w:left="1440"/>
+        <w:rPr>
+          <w:rFonts w:ascii="Times New Roman" w:eastAsia="Times New Roman" w:hAnsi="Times New Roman" w:cs="Times New Roman"/>
+        </w:rPr>
+      </w:pPr>
+    </w:p>
+    <w:p>
+      <w:pPr>
+        <w:pStyle w:val="ListParagraph"/>
+        <w:ind w:left="1440"/>
+        <w:rPr>
+          <w:rFonts w:ascii="Times New Roman" w:eastAsia="Times New Roman" w:hAnsi="Times New Roman" w:cs="Times New Roman"/>
+        </w:rPr>
+      </w:pPr>
+      <w:r>
+        <w:rPr>
+          <w:rFonts w:ascii="Times New Roman" w:eastAsia="Times New Roman" w:hAnsi="Times New Roman" w:cs="Times New Roman"/>
+        </w:rPr>
+        <w:t>commit de27556acd1dbfe8dc10bd4e08e65eb24e151e55</w:t>
+      </w:r>
+    </w:p>
+    <w:p>
+      <w:pPr>
+        <w:pStyle w:val="ListParagraph"/>
+        <w:ind w:left="1440"/>
+        <w:rPr>
+          <w:rFonts w:ascii="Times New Roman" w:eastAsia="Times New Roman" w:hAnsi="Times New Roman" w:cs="Times New Roman"/>
+        </w:rPr>
+      </w:pPr>
+      <w:r>
+        <w:rPr>
+          <w:rFonts w:ascii="Times New Roman" w:eastAsia="Times New Roman" w:hAnsi="Times New Roman" w:cs="Times New Roman"/>
+        </w:rPr>
+        <w:t>Author: Hyder5110 &lt;hyderhussainr@gmail.com&gt;</w:t>
+      </w:r>
+    </w:p>
+    <w:p>
+      <w:pPr>
+        <w:pStyle w:val="ListParagraph"/>
+        <w:ind w:left="1440"/>
+        <w:rPr>
+          <w:rFonts w:ascii="Times New Roman" w:eastAsia="Times New Roman" w:hAnsi="Times New Roman" w:cs="Times New Roman"/>
+        </w:rPr>
+      </w:pPr>
+      <w:r>
+        <w:rPr>
+          <w:rFonts w:ascii="Times New Roman" w:eastAsia="Times New Roman" w:hAnsi="Times New Roman" w:cs="Times New Roman"/>
+        </w:rPr>
+        <w:t>Date:   Fri Dec 12 12:58:33 2025 +0000</w:t>
+      </w:r>
+    </w:p>
+    <w:p>
+      <w:pPr>
+        <w:pStyle w:val="ListParagraph"/>
+        <w:ind w:left="1440"/>
+        <w:rPr>
+          <w:rFonts w:ascii="Times New Roman" w:eastAsia="Times New Roman" w:hAnsi="Times New Roman" w:cs="Times New Roman"/>
+        </w:rPr>
+      </w:pPr>
+    </w:p>
+    <w:p>
+      <w:pPr>
+        <w:pStyle w:val="ListParagraph"/>
+        <w:ind w:left="1440"/>
+        <w:rPr>
+          <w:rFonts w:ascii="Times New Roman" w:eastAsia="Times New Roman" w:hAnsi="Times New Roman" w:cs="Times New Roman"/>
+        </w:rPr>
+      </w:pPr>
+      <w:r>
+        <w:rPr>
+          <w:rFonts w:ascii="Times New Roman" w:eastAsia="Times New Roman" w:hAnsi="Times New Roman" w:cs="Times New Roman"/>
+        </w:rPr>
+        <w:t xml:space="preserve">    Reframed the RQ Statement as required</w:t>
+      </w:r>
+    </w:p>
+    <w:p>
+      <w:pPr>
+        <w:pStyle w:val="ListParagraph"/>
+        <w:ind w:left="1440"/>
+        <w:rPr>
+          <w:rFonts w:ascii="Times New Roman" w:eastAsia="Times New Roman" w:hAnsi="Times New Roman" w:cs="Times New Roman"/>
+        </w:rPr>
+      </w:pPr>
+    </w:p>
+    <w:p>
+      <w:pPr>
+        <w:pStyle w:val="ListParagraph"/>
+        <w:ind w:left="1440"/>
+        <w:rPr>
+          <w:rFonts w:ascii="Times New Roman" w:eastAsia="Times New Roman" w:hAnsi="Times New Roman" w:cs="Times New Roman"/>
+        </w:rPr>
+      </w:pPr>
+      <w:r>
+        <w:rPr>
+          <w:rFonts w:ascii="Times New Roman" w:eastAsia="Times New Roman" w:hAnsi="Times New Roman" w:cs="Times New Roman"/>
+        </w:rPr>
+        <w:t>commit bcdcb3e18164a91e4b7c26f35cf85f805f9003c6</w:t>
+      </w:r>
+    </w:p>
+    <w:p>
+      <w:pPr>
+        <w:pStyle w:val="ListParagraph"/>
+        <w:ind w:left="1440"/>
+        <w:rPr>
+          <w:rFonts w:ascii="Times New Roman" w:eastAsia="Times New Roman" w:hAnsi="Times New Roman" w:cs="Times New Roman"/>
+        </w:rPr>
+      </w:pPr>
+      <w:r>
+        <w:rPr>
+          <w:rFonts w:ascii="Times New Roman" w:eastAsia="Times New Roman" w:hAnsi="Times New Roman" w:cs="Times New Roman"/>
+        </w:rPr>
+        <w:t>Author: Ahmed Asjal &lt;aa24aux@herts.ac.uk&gt;</w:t>
+      </w:r>
+    </w:p>
+    <w:p>
+      <w:pPr>
+        <w:pStyle w:val="ListParagraph"/>
+        <w:ind w:left="1440"/>
+        <w:rPr>
+          <w:rFonts w:ascii="Times New Roman" w:eastAsia="Times New Roman" w:hAnsi="Times New Roman" w:cs="Times New Roman"/>
+        </w:rPr>
+      </w:pPr>
+      <w:r>
+        <w:rPr>
+          <w:rFonts w:ascii="Times New Roman" w:eastAsia="Times New Roman" w:hAnsi="Times New Roman" w:cs="Times New Roman"/>
+        </w:rPr>
+        <w:t>Date:   Thu Dec 11 00:10:06 2025 +0000</w:t>
+      </w:r>
+    </w:p>
+    <w:p>
+      <w:pPr>
+        <w:pStyle w:val="ListParagraph"/>
+        <w:ind w:left="1440"/>
+        <w:rPr>
+          <w:rFonts w:ascii="Times New Roman" w:eastAsia="Times New Roman" w:hAnsi="Times New Roman" w:cs="Times New Roman"/>
+        </w:rPr>
+      </w:pPr>
+    </w:p>
+    <w:p>
+      <w:pPr>
+        <w:pStyle w:val="ListParagraph"/>
+        <w:ind w:left="1440"/>
+        <w:rPr>
+          <w:rFonts w:ascii="Times New Roman" w:eastAsia="Times New Roman" w:hAnsi="Times New Roman" w:cs="Times New Roman"/>
+        </w:rPr>
+      </w:pPr>
+      <w:r>
+        <w:rPr>
+          <w:rFonts w:ascii="Times New Roman" w:eastAsia="Times New Roman" w:hAnsi="Times New Roman" w:cs="Times New Roman"/>
+        </w:rPr>
+        <w:t xml:space="preserve">    pulled the dataset file in git</w:t>
+      </w:r>
+    </w:p>
+    <w:p>
+      <w:pPr>
+        <w:pStyle w:val="ListParagraph"/>
+        <w:ind w:left="1440"/>
+        <w:rPr>
+          <w:rFonts w:ascii="Times New Roman" w:eastAsia="Times New Roman" w:hAnsi="Times New Roman" w:cs="Times New Roman"/>
+        </w:rPr>
+      </w:pPr>
+    </w:p>
+    <w:p>
+      <w:pPr>
+        <w:pStyle w:val="ListParagraph"/>
+        <w:ind w:left="1440"/>
+        <w:rPr>
+          <w:rFonts w:ascii="Times New Roman" w:eastAsia="Times New Roman" w:hAnsi="Times New Roman" w:cs="Times New Roman"/>
+        </w:rPr>
+      </w:pPr>
+      <w:r>
+        <w:rPr>
+          <w:rFonts w:ascii="Times New Roman" w:eastAsia="Times New Roman" w:hAnsi="Times New Roman" w:cs="Times New Roman"/>
+        </w:rPr>
+        <w:t>commit 2915634f225fc96c29f4f04deb53fb71c42b565d</w:t>
+      </w:r>
+    </w:p>
+    <w:p>
+      <w:pPr>
+        <w:pStyle w:val="ListParagraph"/>
+        <w:ind w:left="1440"/>
+        <w:rPr>
+          <w:rFonts w:ascii="Times New Roman" w:eastAsia="Times New Roman" w:hAnsi="Times New Roman" w:cs="Times New Roman"/>
+        </w:rPr>
+      </w:pPr>
+      <w:r>
+        <w:rPr>
+          <w:rFonts w:ascii="Times New Roman" w:eastAsia="Times New Roman" w:hAnsi="Times New Roman" w:cs="Times New Roman"/>
+        </w:rPr>
+        <w:t>Author: Ahmed Asjal &lt;aa24aux@herts.ac.uk&gt;</w:t>
+      </w:r>
+    </w:p>
+    <w:p>
+      <w:pPr>
+        <w:pStyle w:val="ListParagraph"/>
+        <w:ind w:left="1440"/>
+        <w:rPr>
+          <w:rFonts w:ascii="Times New Roman" w:eastAsia="Times New Roman" w:hAnsi="Times New Roman" w:cs="Times New Roman"/>
+        </w:rPr>
+      </w:pPr>
+      <w:r>
+        <w:rPr>
+          <w:rFonts w:ascii="Times New Roman" w:eastAsia="Times New Roman" w:hAnsi="Times New Roman" w:cs="Times New Roman"/>
+        </w:rPr>
+        <w:t>Date:   Thu Dec 11 00:08:42 2025 +0000</w:t>
+      </w:r>
+    </w:p>
+    <w:p>
+      <w:pPr>
+        <w:pStyle w:val="ListParagraph"/>
+        <w:ind w:left="1440"/>
+        <w:rPr>
+          <w:rFonts w:ascii="Times New Roman" w:eastAsia="Times New Roman" w:hAnsi="Times New Roman" w:cs="Times New Roman"/>
+        </w:rPr>
+      </w:pPr>
+    </w:p>
+    <w:p>
+      <w:pPr>
+        <w:pStyle w:val="ListParagraph"/>
+        <w:ind w:left="1440"/>
+        <w:rPr>
+          <w:rFonts w:ascii="Times New Roman" w:eastAsia="Times New Roman" w:hAnsi="Times New Roman" w:cs="Times New Roman"/>
+        </w:rPr>
+      </w:pPr>
+      <w:r>
+        <w:rPr>
+          <w:rFonts w:ascii="Times New Roman" w:eastAsia="Times New Roman" w:hAnsi="Times New Roman" w:cs="Times New Roman"/>
+        </w:rPr>
+        <w:t xml:space="preserve">    Updates in the RQ Demo PPT</w:t>
+      </w:r>
+    </w:p>
+    <w:p>
+      <w:pPr>
+        <w:pStyle w:val="ListParagraph"/>
+        <w:ind w:left="1440"/>
+        <w:rPr>
+          <w:rFonts w:ascii="Times New Roman" w:eastAsia="Times New Roman" w:hAnsi="Times New Roman" w:cs="Times New Roman"/>
+        </w:rPr>
+      </w:pPr>
+    </w:p>
+    <w:p>
+      <w:pPr>
+        <w:pStyle w:val="ListParagraph"/>
+        <w:ind w:left="1440"/>
+        <w:rPr>
+          <w:rFonts w:ascii="Times New Roman" w:eastAsia="Times New Roman" w:hAnsi="Times New Roman" w:cs="Times New Roman"/>
+        </w:rPr>
+      </w:pPr>
+      <w:r>
+        <w:rPr>
+          <w:rFonts w:ascii="Times New Roman" w:eastAsia="Times New Roman" w:hAnsi="Times New Roman" w:cs="Times New Roman"/>
+        </w:rPr>
+        <w:lastRenderedPageBreak/>
+        <w:t>commit 61ce721d0ad10999de37ab789821b5d2f9334d12</w:t>
+      </w:r>
+    </w:p>
+    <w:p>
+      <w:pPr>
+        <w:pStyle w:val="ListParagraph"/>
+        <w:ind w:left="1440"/>
+        <w:rPr>
+          <w:rFonts w:ascii="Times New Roman" w:eastAsia="Times New Roman" w:hAnsi="Times New Roman" w:cs="Times New Roman"/>
+        </w:rPr>
+      </w:pPr>
+      <w:r>
+        <w:rPr>
+          <w:rFonts w:ascii="Times New Roman" w:eastAsia="Times New Roman" w:hAnsi="Times New Roman" w:cs="Times New Roman"/>
+        </w:rPr>
+        <w:t>Author: Ahmed Asjal &lt;aa24aux@herts.ac.uk&gt;</w:t>
+      </w:r>
+    </w:p>
+    <w:p>
+      <w:pPr>
+        <w:pStyle w:val="ListParagraph"/>
+        <w:ind w:left="1440"/>
+        <w:rPr>
+          <w:rFonts w:ascii="Times New Roman" w:eastAsia="Times New Roman" w:hAnsi="Times New Roman" w:cs="Times New Roman"/>
+        </w:rPr>
+      </w:pPr>
+      <w:r>
+        <w:rPr>
+          <w:rFonts w:ascii="Times New Roman" w:eastAsia="Times New Roman" w:hAnsi="Times New Roman" w:cs="Times New Roman"/>
+        </w:rPr>
+        <w:t>Date:   Thu Dec 11 00:05:12 2025 +0000</w:t>
+      </w:r>
+    </w:p>
+    <w:p>
+      <w:pPr>
+        <w:pStyle w:val="ListParagraph"/>
+        <w:ind w:left="1440"/>
+        <w:rPr>
+          <w:rFonts w:ascii="Times New Roman" w:eastAsia="Times New Roman" w:hAnsi="Times New Roman" w:cs="Times New Roman"/>
+        </w:rPr>
+      </w:pPr>
+    </w:p>
+    <w:p>
+      <w:pPr>
+        <w:pStyle w:val="ListParagraph"/>
+        <w:ind w:left="1440"/>
+        <w:rPr>
+          <w:rFonts w:ascii="Times New Roman" w:eastAsia="Times New Roman" w:hAnsi="Times New Roman" w:cs="Times New Roman"/>
+        </w:rPr>
+      </w:pPr>
+      <w:r>
+        <w:rPr>
+          <w:rFonts w:ascii="Times New Roman" w:eastAsia="Times New Roman" w:hAnsi="Times New Roman" w:cs="Times New Roman"/>
+        </w:rPr>
+        <w:t xml:space="preserve">    Creating Presentation for RQ</w:t>
+      </w:r>
+    </w:p>
+    <w:p>
+      <w:pPr>
+        <w:pStyle w:val="ListParagraph"/>
+        <w:ind w:left="1440"/>
+        <w:rPr>
+          <w:rFonts w:ascii="Times New Roman" w:eastAsia="Times New Roman" w:hAnsi="Times New Roman" w:cs="Times New Roman"/>
+        </w:rPr>
+      </w:pPr>
+      <w:r>
+        <w:rPr>
+          <w:rFonts w:ascii="Times New Roman" w:eastAsia="Times New Roman" w:hAnsi="Times New Roman" w:cs="Times New Roman"/>
+        </w:rPr>
+        <w:t>(END)</w:t>
       </w:r>
     </w:p>
     <w:p>
@@ -6615,7 +9786,6 @@
   <w:style w:type="character" w:default="1" w:styleId="DefaultParagraphFont">
     <w:name w:val="Default Paragraph Font"/>
     <w:uiPriority w:val="1"/>
-    <w:semiHidden/>
     <w:unhideWhenUsed/>
   </w:style>
   <w:style w:type="table" w:default="1" w:styleId="TableNormal">

</xml_diff>